<commit_message>
Updated the files slightly to show responder and initiator counts on the home page
</commit_message>
<xml_diff>
--- a/Airmsg Code v0.1.docx
+++ b/Airmsg Code v0.1.docx
@@ -4,173 +4,47 @@
   <w:body>
     <w:p>
       <w:r>
-        <w:t xml:space="preserve">Put this code to create a </w:t>
-      </w:r>
-      <w:proofErr w:type="spellStart"/>
-      <w:r>
-        <w:t>Micropost</w:t>
-      </w:r>
-      <w:proofErr w:type="spellEnd"/>
-      <w:r>
-        <w:t xml:space="preserve"> scaffold. Had to force it since I made a mistake the first time</w:t>
-      </w:r>
-    </w:p>
-    <w:p>
-      <w:pPr>
-        <w:rPr>
-          <w:color w:val="002060"/>
-        </w:rPr>
-      </w:pPr>
-      <w:r>
-        <w:rPr>
-          <w:color w:val="002060"/>
-        </w:rPr>
-        <w:t xml:space="preserve">$ </w:t>
-      </w:r>
-      <w:proofErr w:type="gramStart"/>
-      <w:r>
-        <w:rPr>
-          <w:color w:val="002060"/>
-        </w:rPr>
-        <w:t>rails</w:t>
-      </w:r>
-      <w:proofErr w:type="gramEnd"/>
-      <w:r>
-        <w:rPr>
-          <w:color w:val="002060"/>
-        </w:rPr>
-        <w:t xml:space="preserve"> generate scaffold </w:t>
-      </w:r>
-      <w:proofErr w:type="spellStart"/>
-      <w:r>
-        <w:rPr>
-          <w:color w:val="002060"/>
-        </w:rPr>
-        <w:t>Micropost</w:t>
-      </w:r>
-      <w:proofErr w:type="spellEnd"/>
-      <w:r>
-        <w:rPr>
-          <w:color w:val="002060"/>
-        </w:rPr>
-        <w:t xml:space="preserve"> </w:t>
-      </w:r>
-      <w:proofErr w:type="spellStart"/>
-      <w:r>
-        <w:rPr>
-          <w:color w:val="002060"/>
-        </w:rPr>
-        <w:t>content:string</w:t>
-      </w:r>
-      <w:proofErr w:type="spellEnd"/>
-      <w:r>
-        <w:rPr>
-          <w:color w:val="002060"/>
-        </w:rPr>
-        <w:t xml:space="preserve"> </w:t>
-      </w:r>
-      <w:proofErr w:type="spellStart"/>
-      <w:r>
-        <w:rPr>
-          <w:color w:val="002060"/>
-        </w:rPr>
-        <w:t>user_id:integer</w:t>
-      </w:r>
-      <w:proofErr w:type="spellEnd"/>
-      <w:r>
-        <w:rPr>
-          <w:color w:val="002060"/>
-        </w:rPr>
-        <w:t xml:space="preserve"> </w:t>
-      </w:r>
-      <w:proofErr w:type="spellStart"/>
-      <w:r>
-        <w:rPr>
-          <w:color w:val="002060"/>
-        </w:rPr>
-        <w:t>initiator:in</w:t>
-      </w:r>
-      <w:proofErr w:type="spellEnd"/>
-    </w:p>
-    <w:p>
-      <w:pPr>
-        <w:rPr>
-          <w:color w:val="002060"/>
-        </w:rPr>
-      </w:pPr>
-      <w:proofErr w:type="spellStart"/>
-      <w:proofErr w:type="gramStart"/>
-      <w:r>
-        <w:rPr>
-          <w:color w:val="002060"/>
-        </w:rPr>
-        <w:t>teger</w:t>
-      </w:r>
-      <w:proofErr w:type="spellEnd"/>
-      <w:proofErr w:type="gramEnd"/>
-      <w:r>
-        <w:rPr>
-          <w:color w:val="002060"/>
-        </w:rPr>
-        <w:t xml:space="preserve"> </w:t>
-      </w:r>
-      <w:proofErr w:type="spellStart"/>
-      <w:r>
-        <w:rPr>
-          <w:color w:val="002060"/>
-        </w:rPr>
-        <w:t>responder:integer</w:t>
-      </w:r>
-      <w:proofErr w:type="spellEnd"/>
-      <w:r>
-        <w:rPr>
-          <w:color w:val="002060"/>
-        </w:rPr>
-        <w:t xml:space="preserve"> </w:t>
-      </w:r>
-      <w:proofErr w:type="spellStart"/>
-      <w:r>
-        <w:rPr>
-          <w:color w:val="002060"/>
-        </w:rPr>
-        <w:t>topic:string</w:t>
-      </w:r>
-      <w:proofErr w:type="spellEnd"/>
-      <w:r>
-        <w:rPr>
-          <w:color w:val="002060"/>
-        </w:rPr>
-        <w:t xml:space="preserve"> --force</w:t>
-      </w:r>
-    </w:p>
-    <w:p>
-      <w:pPr>
-        <w:rPr>
-          <w:color w:val="002060"/>
-        </w:rPr>
-      </w:pPr>
-      <w:proofErr w:type="gramStart"/>
-      <w:r>
-        <w:rPr>
-          <w:color w:val="002060"/>
-        </w:rPr>
-        <w:t>rake</w:t>
-      </w:r>
-      <w:proofErr w:type="gramEnd"/>
-      <w:r>
-        <w:rPr>
-          <w:color w:val="002060"/>
-        </w:rPr>
-        <w:t xml:space="preserve"> </w:t>
-      </w:r>
-      <w:proofErr w:type="spellStart"/>
-      <w:r>
-        <w:rPr>
-          <w:color w:val="002060"/>
-        </w:rPr>
-        <w:t>db:migrate</w:t>
-      </w:r>
-      <w:proofErr w:type="spellEnd"/>
+        <w:t>Put this code to create a Micropost scaffold. Had to force it since I made a mistake the first time</w:t>
+      </w:r>
+    </w:p>
+    <w:p>
+      <w:pPr>
+        <w:rPr>
+          <w:color w:val="002060"/>
+        </w:rPr>
+      </w:pPr>
+      <w:r>
+        <w:rPr>
+          <w:color w:val="002060"/>
+        </w:rPr>
+        <w:t>$ rails generate scaffold Micropost content:string user_id:integer initiator:in</w:t>
+      </w:r>
+    </w:p>
+    <w:p>
+      <w:pPr>
+        <w:rPr>
+          <w:color w:val="002060"/>
+        </w:rPr>
+      </w:pPr>
+      <w:r>
+        <w:rPr>
+          <w:color w:val="002060"/>
+        </w:rPr>
+        <w:t>teger responder:integer topic:string --force</w:t>
+      </w:r>
+    </w:p>
+    <w:p>
+      <w:pPr>
+        <w:rPr>
+          <w:color w:val="002060"/>
+        </w:rPr>
+      </w:pPr>
+      <w:r>
+        <w:rPr>
+          <w:color w:val="002060"/>
+        </w:rPr>
+        <w:t>rake db:migrate</w:t>
+      </w:r>
     </w:p>
     <w:p>
       <w:pPr>
@@ -182,65 +56,21 @@
         <w:rPr>
           <w:color w:val="C00000"/>
         </w:rPr>
-        <w:t xml:space="preserve">I may not need initiator and responder since </w:t>
-      </w:r>
-      <w:proofErr w:type="spellStart"/>
-      <w:r>
-        <w:rPr>
-          <w:color w:val="C00000"/>
-        </w:rPr>
-        <w:t>user_id</w:t>
-      </w:r>
-      <w:proofErr w:type="spellEnd"/>
-      <w:r>
-        <w:rPr>
-          <w:color w:val="C00000"/>
-        </w:rPr>
-        <w:t xml:space="preserve"> already exists. Will need to figure this out down the line</w:t>
-      </w:r>
-    </w:p>
-    <w:p>
-      <w:pPr>
-        <w:rPr>
-          <w:color w:val="002060"/>
-        </w:rPr>
-      </w:pPr>
-      <w:r>
-        <w:rPr>
-          <w:color w:val="002060"/>
-        </w:rPr>
-        <w:t xml:space="preserve">Rails generate model Relationship </w:t>
-      </w:r>
-      <w:proofErr w:type="spellStart"/>
-      <w:r>
-        <w:rPr>
-          <w:color w:val="002060"/>
-        </w:rPr>
-        <w:t>initiator_id</w:t>
-      </w:r>
-      <w:proofErr w:type="gramStart"/>
-      <w:r>
-        <w:rPr>
-          <w:color w:val="002060"/>
-        </w:rPr>
-        <w:t>:integer</w:t>
-      </w:r>
-      <w:proofErr w:type="spellEnd"/>
-      <w:proofErr w:type="gramEnd"/>
-      <w:r>
-        <w:rPr>
-          <w:color w:val="002060"/>
-        </w:rPr>
-        <w:t xml:space="preserve"> </w:t>
-      </w:r>
-      <w:proofErr w:type="spellStart"/>
-      <w:r>
-        <w:rPr>
-          <w:color w:val="002060"/>
-        </w:rPr>
-        <w:t>responder_id:integer</w:t>
-      </w:r>
-      <w:proofErr w:type="spellEnd"/>
+        <w:t>I may not need initiator and responder since user_id already exists. Will need to figure this out down the line</w:t>
+      </w:r>
+    </w:p>
+    <w:p>
+      <w:pPr>
+        <w:rPr>
+          <w:color w:val="002060"/>
+        </w:rPr>
+      </w:pPr>
+      <w:r>
+        <w:rPr>
+          <w:color w:val="002060"/>
+        </w:rPr>
+        <w:t>Rails generate model Relationship initiator_id:integer responder_id:integer</w:t>
+      </w:r>
     </w:p>
     <w:p/>
     <w:p>
@@ -258,8 +88,6 @@
           <w:bdr w:val="none" w:sz="0" w:space="0" w:color="auto" w:frame="1"/>
         </w:rPr>
       </w:pPr>
-      <w:proofErr w:type="spellStart"/>
-      <w:proofErr w:type="gramStart"/>
       <w:r>
         <w:rPr>
           <w:rFonts w:ascii="inherit" w:eastAsia="Times New Roman" w:hAnsi="inherit" w:cs="Courier New"/>
@@ -268,10 +96,11 @@
           <w:szCs w:val="21"/>
           <w:bdr w:val="none" w:sz="0" w:space="0" w:color="auto" w:frame="1"/>
         </w:rPr>
-        <w:t>add_index</w:t>
-      </w:r>
-      <w:proofErr w:type="spellEnd"/>
-      <w:r>
+        <w:t>add_index :relationships, :initiator_id</w:t>
+      </w:r>
+    </w:p>
+    <w:p>
+      <w:pPr>
         <w:rPr>
           <w:rFonts w:ascii="inherit" w:eastAsia="Times New Roman" w:hAnsi="inherit" w:cs="Courier New"/>
           <w:color w:val="002060"/>
@@ -279,9 +108,7 @@
           <w:szCs w:val="21"/>
           <w:bdr w:val="none" w:sz="0" w:space="0" w:color="auto" w:frame="1"/>
         </w:rPr>
-        <w:t xml:space="preserve"> :relationships</w:t>
-      </w:r>
-      <w:proofErr w:type="gramEnd"/>
+      </w:pPr>
       <w:r>
         <w:rPr>
           <w:rFonts w:ascii="inherit" w:eastAsia="Times New Roman" w:hAnsi="inherit" w:cs="Courier New"/>
@@ -290,9 +117,15 @@
           <w:szCs w:val="21"/>
           <w:bdr w:val="none" w:sz="0" w:space="0" w:color="auto" w:frame="1"/>
         </w:rPr>
-        <w:t>, :</w:t>
-      </w:r>
-      <w:proofErr w:type="spellStart"/>
+        <w:t xml:space="preserve">    add_index :relationships, :responder_id</w:t>
+      </w:r>
+    </w:p>
+    <w:p>
+      <w:pPr>
+        <w:rPr>
+          <w:color w:val="002060"/>
+        </w:rPr>
+      </w:pPr>
       <w:r>
         <w:rPr>
           <w:rFonts w:ascii="inherit" w:eastAsia="Times New Roman" w:hAnsi="inherit" w:cs="Courier New"/>
@@ -301,263 +134,37 @@
           <w:szCs w:val="21"/>
           <w:bdr w:val="none" w:sz="0" w:space="0" w:color="auto" w:frame="1"/>
         </w:rPr>
-        <w:t>initiator_id</w:t>
-      </w:r>
-      <w:proofErr w:type="spellEnd"/>
-    </w:p>
-    <w:p>
-      <w:pPr>
-        <w:rPr>
-          <w:rFonts w:ascii="inherit" w:eastAsia="Times New Roman" w:hAnsi="inherit" w:cs="Courier New"/>
-          <w:color w:val="002060"/>
-          <w:sz w:val="21"/>
-          <w:szCs w:val="21"/>
-          <w:bdr w:val="none" w:sz="0" w:space="0" w:color="auto" w:frame="1"/>
-        </w:rPr>
-      </w:pPr>
-      <w:r>
-        <w:rPr>
-          <w:rFonts w:ascii="inherit" w:eastAsia="Times New Roman" w:hAnsi="inherit" w:cs="Courier New"/>
-          <w:color w:val="002060"/>
-          <w:sz w:val="21"/>
-          <w:szCs w:val="21"/>
-          <w:bdr w:val="none" w:sz="0" w:space="0" w:color="auto" w:frame="1"/>
-        </w:rPr>
-        <w:t xml:space="preserve">    </w:t>
-      </w:r>
-      <w:proofErr w:type="spellStart"/>
-      <w:proofErr w:type="gramStart"/>
-      <w:r>
-        <w:rPr>
-          <w:rFonts w:ascii="inherit" w:eastAsia="Times New Roman" w:hAnsi="inherit" w:cs="Courier New"/>
-          <w:color w:val="002060"/>
-          <w:sz w:val="21"/>
-          <w:szCs w:val="21"/>
-          <w:bdr w:val="none" w:sz="0" w:space="0" w:color="auto" w:frame="1"/>
-        </w:rPr>
-        <w:t>add_index</w:t>
-      </w:r>
-      <w:proofErr w:type="spellEnd"/>
-      <w:r>
-        <w:rPr>
-          <w:rFonts w:ascii="inherit" w:eastAsia="Times New Roman" w:hAnsi="inherit" w:cs="Courier New"/>
-          <w:color w:val="002060"/>
-          <w:sz w:val="21"/>
-          <w:szCs w:val="21"/>
-          <w:bdr w:val="none" w:sz="0" w:space="0" w:color="auto" w:frame="1"/>
-        </w:rPr>
-        <w:t xml:space="preserve"> :relationships</w:t>
-      </w:r>
-      <w:proofErr w:type="gramEnd"/>
-      <w:r>
-        <w:rPr>
-          <w:rFonts w:ascii="inherit" w:eastAsia="Times New Roman" w:hAnsi="inherit" w:cs="Courier New"/>
-          <w:color w:val="002060"/>
-          <w:sz w:val="21"/>
-          <w:szCs w:val="21"/>
-          <w:bdr w:val="none" w:sz="0" w:space="0" w:color="auto" w:frame="1"/>
-        </w:rPr>
-        <w:t>, :</w:t>
-      </w:r>
-      <w:proofErr w:type="spellStart"/>
-      <w:r>
-        <w:rPr>
-          <w:rFonts w:ascii="inherit" w:eastAsia="Times New Roman" w:hAnsi="inherit" w:cs="Courier New"/>
-          <w:color w:val="002060"/>
-          <w:sz w:val="21"/>
-          <w:szCs w:val="21"/>
-          <w:bdr w:val="none" w:sz="0" w:space="0" w:color="auto" w:frame="1"/>
-        </w:rPr>
-        <w:t>responder_id</w:t>
-      </w:r>
-      <w:proofErr w:type="spellEnd"/>
-    </w:p>
-    <w:p>
-      <w:pPr>
-        <w:rPr>
-          <w:color w:val="002060"/>
-        </w:rPr>
-      </w:pPr>
-      <w:r>
-        <w:rPr>
-          <w:rFonts w:ascii="inherit" w:eastAsia="Times New Roman" w:hAnsi="inherit" w:cs="Courier New"/>
-          <w:color w:val="002060"/>
-          <w:sz w:val="21"/>
-          <w:szCs w:val="21"/>
-          <w:bdr w:val="none" w:sz="0" w:space="0" w:color="auto" w:frame="1"/>
-        </w:rPr>
-        <w:t xml:space="preserve">    </w:t>
-      </w:r>
-      <w:proofErr w:type="spellStart"/>
-      <w:proofErr w:type="gramStart"/>
-      <w:r>
-        <w:rPr>
-          <w:rFonts w:ascii="inherit" w:eastAsia="Times New Roman" w:hAnsi="inherit" w:cs="Courier New"/>
-          <w:color w:val="002060"/>
-          <w:sz w:val="21"/>
-          <w:szCs w:val="21"/>
-          <w:bdr w:val="none" w:sz="0" w:space="0" w:color="auto" w:frame="1"/>
-        </w:rPr>
-        <w:t>add_index</w:t>
-      </w:r>
-      <w:proofErr w:type="spellEnd"/>
-      <w:r>
-        <w:rPr>
-          <w:rFonts w:ascii="inherit" w:eastAsia="Times New Roman" w:hAnsi="inherit" w:cs="Courier New"/>
-          <w:color w:val="002060"/>
-          <w:sz w:val="21"/>
-          <w:szCs w:val="21"/>
-          <w:bdr w:val="none" w:sz="0" w:space="0" w:color="auto" w:frame="1"/>
-        </w:rPr>
-        <w:t xml:space="preserve"> :relationships</w:t>
-      </w:r>
-      <w:proofErr w:type="gramEnd"/>
-      <w:r>
-        <w:rPr>
-          <w:rFonts w:ascii="inherit" w:eastAsia="Times New Roman" w:hAnsi="inherit" w:cs="Courier New"/>
-          <w:color w:val="002060"/>
-          <w:sz w:val="21"/>
-          <w:szCs w:val="21"/>
-          <w:bdr w:val="none" w:sz="0" w:space="0" w:color="auto" w:frame="1"/>
-        </w:rPr>
-        <w:t>, [:</w:t>
-      </w:r>
-      <w:proofErr w:type="spellStart"/>
-      <w:r>
-        <w:rPr>
-          <w:rFonts w:ascii="inherit" w:eastAsia="Times New Roman" w:hAnsi="inherit" w:cs="Courier New"/>
-          <w:color w:val="002060"/>
-          <w:sz w:val="21"/>
-          <w:szCs w:val="21"/>
-          <w:bdr w:val="none" w:sz="0" w:space="0" w:color="auto" w:frame="1"/>
-        </w:rPr>
-        <w:t>initiator_id</w:t>
-      </w:r>
-      <w:proofErr w:type="spellEnd"/>
-      <w:r>
-        <w:rPr>
-          <w:rFonts w:ascii="inherit" w:eastAsia="Times New Roman" w:hAnsi="inherit" w:cs="Courier New"/>
-          <w:color w:val="002060"/>
-          <w:sz w:val="21"/>
-          <w:szCs w:val="21"/>
-          <w:bdr w:val="none" w:sz="0" w:space="0" w:color="auto" w:frame="1"/>
-        </w:rPr>
-        <w:t>, :</w:t>
-      </w:r>
-      <w:proofErr w:type="spellStart"/>
-      <w:r>
-        <w:rPr>
-          <w:rFonts w:ascii="inherit" w:eastAsia="Times New Roman" w:hAnsi="inherit" w:cs="Courier New"/>
-          <w:color w:val="002060"/>
-          <w:sz w:val="21"/>
-          <w:szCs w:val="21"/>
-          <w:bdr w:val="none" w:sz="0" w:space="0" w:color="auto" w:frame="1"/>
-        </w:rPr>
-        <w:t>responder_id</w:t>
-      </w:r>
-      <w:proofErr w:type="spellEnd"/>
-      <w:r>
-        <w:rPr>
-          <w:rFonts w:ascii="inherit" w:eastAsia="Times New Roman" w:hAnsi="inherit" w:cs="Courier New"/>
-          <w:color w:val="002060"/>
-          <w:sz w:val="21"/>
-          <w:szCs w:val="21"/>
-          <w:bdr w:val="none" w:sz="0" w:space="0" w:color="auto" w:frame="1"/>
-        </w:rPr>
-        <w:t>], unique: true</w:t>
-      </w:r>
-    </w:p>
-    <w:p>
-      <w:proofErr w:type="gramStart"/>
-      <w:r>
-        <w:t>to</w:t>
-      </w:r>
-      <w:proofErr w:type="gramEnd"/>
-      <w:r>
-        <w:t xml:space="preserve"> migrate file in order to create index. Right now </w:t>
-      </w:r>
-      <w:r>
-        <w:t>I am not sure if the last statement will be ‘unique’. I may need to make it unique by initiator-</w:t>
-      </w:r>
-      <w:proofErr w:type="spellStart"/>
-      <w:r>
-        <w:t>respoder</w:t>
-      </w:r>
-      <w:proofErr w:type="spellEnd"/>
-      <w:r>
-        <w:t>-</w:t>
-      </w:r>
-      <w:proofErr w:type="spellStart"/>
-      <w:r>
-        <w:t>topic_id</w:t>
-      </w:r>
-      <w:proofErr w:type="spellEnd"/>
-      <w:r>
-        <w:t xml:space="preserve"> or something. Right now I don’t have a ‘</w:t>
-      </w:r>
-      <w:proofErr w:type="spellStart"/>
-      <w:r>
-        <w:t>topic_id</w:t>
-      </w:r>
-      <w:proofErr w:type="spellEnd"/>
-      <w:r>
-        <w:t>’ anywhere</w:t>
-      </w:r>
-      <w:r>
-        <w:t xml:space="preserve"> or a table about </w:t>
-      </w:r>
-      <w:proofErr w:type="spellStart"/>
-      <w:r>
-        <w:t>topics</w:t>
-      </w:r>
-      <w:proofErr w:type="gramStart"/>
-      <w:r>
-        <w:t>..maybe</w:t>
-      </w:r>
-      <w:proofErr w:type="spellEnd"/>
-      <w:proofErr w:type="gramEnd"/>
-      <w:r>
-        <w:t xml:space="preserve"> I should make one</w:t>
-      </w:r>
-    </w:p>
-    <w:p>
-      <w:pPr>
-        <w:rPr>
-          <w:color w:val="002060"/>
-        </w:rPr>
-      </w:pPr>
-      <w:proofErr w:type="gramStart"/>
-      <w:r>
-        <w:rPr>
-          <w:color w:val="002060"/>
-        </w:rPr>
-        <w:t>rake</w:t>
-      </w:r>
-      <w:proofErr w:type="gramEnd"/>
-      <w:r>
-        <w:rPr>
-          <w:color w:val="002060"/>
-        </w:rPr>
-        <w:t xml:space="preserve"> </w:t>
-      </w:r>
-      <w:proofErr w:type="spellStart"/>
-      <w:r>
-        <w:rPr>
-          <w:color w:val="002060"/>
-        </w:rPr>
-        <w:t>db:migrate</w:t>
-      </w:r>
-      <w:proofErr w:type="spellEnd"/>
+        <w:t xml:space="preserve">    add_index :relationships, [:initiator_id, :responder_id], unique: true</w:t>
+      </w:r>
+    </w:p>
+    <w:p>
+      <w:r>
+        <w:t xml:space="preserve">to migrate file in order to create index. Right now </w:t>
+      </w:r>
+      <w:r>
+        <w:t>I am not sure if the last statement will be ‘unique’. I may need to make it unique by initiator-respoder-topic_id or something. Right now I don’t have a ‘topic_id’ anywhere</w:t>
+      </w:r>
+      <w:r>
+        <w:t xml:space="preserve"> or a table about topics..maybe I should make one</w:t>
+      </w:r>
+    </w:p>
+    <w:p>
+      <w:pPr>
+        <w:rPr>
+          <w:color w:val="002060"/>
+        </w:rPr>
+      </w:pPr>
+      <w:r>
+        <w:rPr>
+          <w:color w:val="002060"/>
+        </w:rPr>
+        <w:t>rake db:migrate</w:t>
+      </w:r>
     </w:p>
     <w:p/>
     <w:p>
-      <w:proofErr w:type="gramStart"/>
-      <w:r>
-        <w:t>there</w:t>
-      </w:r>
-      <w:proofErr w:type="gramEnd"/>
-      <w:r>
-        <w:t xml:space="preserve"> is some good information on populating a database for testing purposes at </w:t>
+      <w:r>
+        <w:t xml:space="preserve">there is some good information on populating a database for testing purposes at </w:t>
       </w:r>
       <w:hyperlink r:id="rId4" w:history="1">
         <w:r>
@@ -580,134 +187,162 @@
           <w:color w:val="002060"/>
         </w:rPr>
       </w:pPr>
-      <w:proofErr w:type="gramStart"/>
-      <w:r>
-        <w:rPr>
-          <w:color w:val="002060"/>
-        </w:rPr>
-        <w:t>resources</w:t>
-      </w:r>
-      <w:proofErr w:type="gramEnd"/>
-      <w:r>
-        <w:rPr>
-          <w:color w:val="002060"/>
-        </w:rPr>
-        <w:t xml:space="preserve"> :users do</w:t>
-      </w:r>
-    </w:p>
-    <w:p>
-      <w:pPr>
-        <w:rPr>
-          <w:color w:val="002060"/>
-        </w:rPr>
-      </w:pPr>
-      <w:r>
-        <w:rPr>
-          <w:color w:val="002060"/>
-        </w:rPr>
-        <w:t xml:space="preserve">    </w:t>
-      </w:r>
-      <w:proofErr w:type="gramStart"/>
-      <w:r>
-        <w:rPr>
-          <w:color w:val="002060"/>
-        </w:rPr>
-        <w:t>member</w:t>
-      </w:r>
-      <w:proofErr w:type="gramEnd"/>
-      <w:r>
-        <w:rPr>
-          <w:color w:val="002060"/>
-        </w:rPr>
-        <w:t xml:space="preserve"> do</w:t>
-      </w:r>
-    </w:p>
-    <w:p>
-      <w:pPr>
-        <w:rPr>
-          <w:color w:val="002060"/>
-        </w:rPr>
-      </w:pPr>
-      <w:r>
-        <w:rPr>
-          <w:color w:val="002060"/>
-        </w:rPr>
-        <w:t xml:space="preserve">      </w:t>
-      </w:r>
-      <w:proofErr w:type="gramStart"/>
-      <w:r>
-        <w:rPr>
-          <w:color w:val="002060"/>
-        </w:rPr>
-        <w:t>get</w:t>
-      </w:r>
-      <w:proofErr w:type="gramEnd"/>
-      <w:r>
-        <w:rPr>
-          <w:color w:val="002060"/>
-        </w:rPr>
-        <w:t xml:space="preserve"> :responders, :initiators</w:t>
-      </w:r>
-    </w:p>
-    <w:p>
-      <w:pPr>
-        <w:rPr>
-          <w:color w:val="002060"/>
-        </w:rPr>
-      </w:pPr>
-      <w:r>
-        <w:rPr>
-          <w:color w:val="002060"/>
-        </w:rPr>
-        <w:t xml:space="preserve">    </w:t>
-      </w:r>
-      <w:proofErr w:type="gramStart"/>
-      <w:r>
-        <w:rPr>
-          <w:color w:val="002060"/>
-        </w:rPr>
-        <w:t>end</w:t>
+      <w:r>
+        <w:rPr>
+          <w:color w:val="002060"/>
+        </w:rPr>
+        <w:t>resources :users do</w:t>
+      </w:r>
+    </w:p>
+    <w:p>
+      <w:pPr>
+        <w:rPr>
+          <w:color w:val="002060"/>
+        </w:rPr>
+      </w:pPr>
+      <w:r>
+        <w:rPr>
+          <w:color w:val="002060"/>
+        </w:rPr>
+        <w:t xml:space="preserve">    member do</w:t>
+      </w:r>
+    </w:p>
+    <w:p>
+      <w:pPr>
+        <w:rPr>
+          <w:color w:val="002060"/>
+        </w:rPr>
+      </w:pPr>
+      <w:r>
+        <w:rPr>
+          <w:color w:val="002060"/>
+        </w:rPr>
+        <w:t xml:space="preserve">      get :responders, :initiators</w:t>
+      </w:r>
+    </w:p>
+    <w:p>
+      <w:pPr>
+        <w:rPr>
+          <w:color w:val="002060"/>
+        </w:rPr>
+      </w:pPr>
+      <w:r>
+        <w:rPr>
+          <w:color w:val="002060"/>
+        </w:rPr>
+        <w:t xml:space="preserve">    end</w:t>
+      </w:r>
+    </w:p>
+    <w:p>
+      <w:pPr>
+        <w:rPr>
+          <w:color w:val="002060"/>
+        </w:rPr>
+      </w:pPr>
+      <w:r>
+        <w:rPr>
+          <w:color w:val="002060"/>
+        </w:rPr>
+        <w:t xml:space="preserve">  end</w:t>
+      </w:r>
+    </w:p>
+    <w:p/>
+    <w:p>
+      <w:r>
+        <w:t>to routes.db</w:t>
+      </w:r>
+    </w:p>
+    <w:p/>
+    <w:p/>
+    <w:p>
+      <w:r>
+        <w:lastRenderedPageBreak/>
+        <w:t>created a new partial file _stats and added this to it</w:t>
+      </w:r>
+    </w:p>
+    <w:p/>
+    <w:p>
+      <w:r>
+        <w:t>&lt;% @user ||= current_user %&gt;</w:t>
+      </w:r>
+    </w:p>
+    <w:p>
+      <w:r>
+        <w:t>&lt;div class="stats"&gt;</w:t>
+      </w:r>
+    </w:p>
+    <w:p>
+      <w:r>
+        <w:t xml:space="preserve">  &lt;a href="&lt;%= responders_user_path(@user) %&gt;"&gt;</w:t>
+      </w:r>
+    </w:p>
+    <w:p>
+      <w:r>
+        <w:t xml:space="preserve">    &lt;strong id="responders" class="stat"&gt;</w:t>
+      </w:r>
+    </w:p>
+    <w:p>
+      <w:r>
+        <w:t xml:space="preserve">      &lt;%= @user.responder_users.count %&gt;</w:t>
+      </w:r>
+    </w:p>
+    <w:p>
+      <w:r>
+        <w:t xml:space="preserve">    &lt;/strong&gt;</w:t>
+      </w:r>
+    </w:p>
+    <w:p>
+      <w:r>
+        <w:t xml:space="preserve">    responders</w:t>
+      </w:r>
+    </w:p>
+    <w:p>
+      <w:r>
+        <w:t xml:space="preserve">  &lt;/a&gt;</w:t>
+      </w:r>
+    </w:p>
+    <w:p>
+      <w:r>
+        <w:t xml:space="preserve">  &lt;a href="&lt;%= initiators_user_path(@user) %&gt;"&gt;</w:t>
+      </w:r>
+    </w:p>
+    <w:p>
+      <w:r>
+        <w:t xml:space="preserve">    &lt;strong id="initiators" class="stat"&gt;</w:t>
+      </w:r>
+    </w:p>
+    <w:p>
+      <w:r>
+        <w:t xml:space="preserve">      &lt;%= @user.initiators.count %&gt;</w:t>
+      </w:r>
+    </w:p>
+    <w:p>
+      <w:r>
+        <w:t xml:space="preserve">    &lt;/strong&gt;</w:t>
+      </w:r>
+    </w:p>
+    <w:p>
+      <w:r>
+        <w:t xml:space="preserve">    initiators</w:t>
+      </w:r>
+    </w:p>
+    <w:p>
+      <w:r>
+        <w:t xml:space="preserve">  &lt;/a&gt;</w:t>
+      </w:r>
+    </w:p>
+    <w:p>
+      <w:r>
+        <w:t>&lt;/div&gt;</w:t>
+      </w:r>
+    </w:p>
+    <w:p/>
+    <w:p>
+      <w:r>
+        <w:t>Then need to render the _stats file in the home page</w:t>
       </w:r>
       <w:bookmarkStart w:id="0" w:name="_GoBack"/>
       <w:bookmarkEnd w:id="0"/>
-      <w:proofErr w:type="gramEnd"/>
-    </w:p>
-    <w:p>
-      <w:pPr>
-        <w:rPr>
-          <w:color w:val="002060"/>
-        </w:rPr>
-      </w:pPr>
-      <w:r>
-        <w:rPr>
-          <w:color w:val="002060"/>
-        </w:rPr>
-        <w:t xml:space="preserve">  </w:t>
-      </w:r>
-      <w:proofErr w:type="gramStart"/>
-      <w:r>
-        <w:rPr>
-          <w:color w:val="002060"/>
-        </w:rPr>
-        <w:t>end</w:t>
-      </w:r>
-      <w:proofErr w:type="gramEnd"/>
-    </w:p>
-    <w:p/>
-    <w:p>
-      <w:proofErr w:type="gramStart"/>
-      <w:r>
-        <w:t>to</w:t>
-      </w:r>
-      <w:proofErr w:type="gramEnd"/>
-      <w:r>
-        <w:t xml:space="preserve"> </w:t>
-      </w:r>
-      <w:proofErr w:type="spellStart"/>
-      <w:r>
-        <w:t>routes.db</w:t>
-      </w:r>
-      <w:proofErr w:type="spellEnd"/>
     </w:p>
     <w:sectPr>
       <w:pgSz w:w="12240" w:h="15840"/>

</xml_diff>

<commit_message>
Created post form and listed all posts for a user
</commit_message>
<xml_diff>
--- a/Airmsg Code v0.1.docx
+++ b/Airmsg Code v0.1.docx
@@ -4,7 +4,15 @@
   <w:body>
     <w:p>
       <w:r>
-        <w:t>Put this code to create a Micropost scaffold. Had to force it since I made a mistake the first time</w:t>
+        <w:t xml:space="preserve">Put this code to create a </w:t>
+      </w:r>
+      <w:proofErr w:type="spellStart"/>
+      <w:r>
+        <w:t>Micropost</w:t>
+      </w:r>
+      <w:proofErr w:type="spellEnd"/>
+      <w:r>
+        <w:t xml:space="preserve"> scaffold. Had to force it since I made a mistake the first time</w:t>
       </w:r>
     </w:p>
     <w:p>
@@ -17,8 +25,72 @@
         <w:rPr>
           <w:color w:val="002060"/>
         </w:rPr>
-        <w:t>$ rails generate scaffold Micropost content:string user_id:integer initiator:in</w:t>
-      </w:r>
+        <w:t xml:space="preserve">$ </w:t>
+      </w:r>
+      <w:proofErr w:type="gramStart"/>
+      <w:r>
+        <w:rPr>
+          <w:color w:val="002060"/>
+        </w:rPr>
+        <w:t>rails</w:t>
+      </w:r>
+      <w:proofErr w:type="gramEnd"/>
+      <w:r>
+        <w:rPr>
+          <w:color w:val="002060"/>
+        </w:rPr>
+        <w:t xml:space="preserve"> generate scaffold </w:t>
+      </w:r>
+      <w:proofErr w:type="spellStart"/>
+      <w:r>
+        <w:rPr>
+          <w:color w:val="002060"/>
+        </w:rPr>
+        <w:t>Micropost</w:t>
+      </w:r>
+      <w:proofErr w:type="spellEnd"/>
+      <w:r>
+        <w:rPr>
+          <w:color w:val="002060"/>
+        </w:rPr>
+        <w:t xml:space="preserve"> </w:t>
+      </w:r>
+      <w:proofErr w:type="spellStart"/>
+      <w:r>
+        <w:rPr>
+          <w:color w:val="002060"/>
+        </w:rPr>
+        <w:t>content:string</w:t>
+      </w:r>
+      <w:proofErr w:type="spellEnd"/>
+      <w:r>
+        <w:rPr>
+          <w:color w:val="002060"/>
+        </w:rPr>
+        <w:t xml:space="preserve"> </w:t>
+      </w:r>
+      <w:proofErr w:type="spellStart"/>
+      <w:r>
+        <w:rPr>
+          <w:color w:val="002060"/>
+        </w:rPr>
+        <w:t>user_id:integer</w:t>
+      </w:r>
+      <w:proofErr w:type="spellEnd"/>
+      <w:r>
+        <w:rPr>
+          <w:color w:val="002060"/>
+        </w:rPr>
+        <w:t xml:space="preserve"> </w:t>
+      </w:r>
+      <w:proofErr w:type="spellStart"/>
+      <w:r>
+        <w:rPr>
+          <w:color w:val="002060"/>
+        </w:rPr>
+        <w:t>initiator:in</w:t>
+      </w:r>
+      <w:proofErr w:type="spellEnd"/>
     </w:p>
     <w:p>
       <w:pPr>
@@ -26,11 +98,49 @@
           <w:color w:val="002060"/>
         </w:rPr>
       </w:pPr>
-      <w:r>
-        <w:rPr>
-          <w:color w:val="002060"/>
-        </w:rPr>
-        <w:t>teger responder:integer topic:string --force</w:t>
+      <w:proofErr w:type="spellStart"/>
+      <w:proofErr w:type="gramStart"/>
+      <w:r>
+        <w:rPr>
+          <w:color w:val="002060"/>
+        </w:rPr>
+        <w:t>teger</w:t>
+      </w:r>
+      <w:proofErr w:type="spellEnd"/>
+      <w:proofErr w:type="gramEnd"/>
+      <w:r>
+        <w:rPr>
+          <w:color w:val="002060"/>
+        </w:rPr>
+        <w:t xml:space="preserve"> </w:t>
+      </w:r>
+      <w:proofErr w:type="spellStart"/>
+      <w:r>
+        <w:rPr>
+          <w:color w:val="002060"/>
+        </w:rPr>
+        <w:t>responder:integer</w:t>
+      </w:r>
+      <w:proofErr w:type="spellEnd"/>
+      <w:r>
+        <w:rPr>
+          <w:color w:val="002060"/>
+        </w:rPr>
+        <w:t xml:space="preserve"> </w:t>
+      </w:r>
+      <w:proofErr w:type="spellStart"/>
+      <w:r>
+        <w:rPr>
+          <w:color w:val="002060"/>
+        </w:rPr>
+        <w:t>topic:string</w:t>
+      </w:r>
+      <w:proofErr w:type="spellEnd"/>
+      <w:r>
+        <w:rPr>
+          <w:color w:val="002060"/>
+        </w:rPr>
+        <w:t xml:space="preserve"> --force</w:t>
       </w:r>
     </w:p>
     <w:p>
@@ -39,12 +149,28 @@
           <w:color w:val="002060"/>
         </w:rPr>
       </w:pPr>
-      <w:r>
-        <w:rPr>
-          <w:color w:val="002060"/>
-        </w:rPr>
-        <w:t>rake db:migrate</w:t>
-      </w:r>
+      <w:proofErr w:type="gramStart"/>
+      <w:r>
+        <w:rPr>
+          <w:color w:val="002060"/>
+        </w:rPr>
+        <w:t>rake</w:t>
+      </w:r>
+      <w:proofErr w:type="gramEnd"/>
+      <w:r>
+        <w:rPr>
+          <w:color w:val="002060"/>
+        </w:rPr>
+        <w:t xml:space="preserve"> </w:t>
+      </w:r>
+      <w:proofErr w:type="spellStart"/>
+      <w:r>
+        <w:rPr>
+          <w:color w:val="002060"/>
+        </w:rPr>
+        <w:t>db:migrate</w:t>
+      </w:r>
+      <w:proofErr w:type="spellEnd"/>
     </w:p>
     <w:p>
       <w:pPr>
@@ -56,7 +182,21 @@
         <w:rPr>
           <w:color w:val="C00000"/>
         </w:rPr>
-        <w:t>I may not need initiator and responder since user_id already exists. Will need to figure this out down the line</w:t>
+        <w:t xml:space="preserve">I may not need initiator and responder since </w:t>
+      </w:r>
+      <w:proofErr w:type="spellStart"/>
+      <w:r>
+        <w:rPr>
+          <w:color w:val="C00000"/>
+        </w:rPr>
+        <w:t>user_id</w:t>
+      </w:r>
+      <w:proofErr w:type="spellEnd"/>
+      <w:r>
+        <w:rPr>
+          <w:color w:val="C00000"/>
+        </w:rPr>
+        <w:t xml:space="preserve"> already exists. Will need to figure this out down the line</w:t>
       </w:r>
     </w:p>
     <w:p>
@@ -69,8 +209,38 @@
         <w:rPr>
           <w:color w:val="002060"/>
         </w:rPr>
-        <w:t>Rails generate model Relationship initiator_id:integer responder_id:integer</w:t>
-      </w:r>
+        <w:t xml:space="preserve">Rails generate model Relationship </w:t>
+      </w:r>
+      <w:proofErr w:type="spellStart"/>
+      <w:r>
+        <w:rPr>
+          <w:color w:val="002060"/>
+        </w:rPr>
+        <w:t>initiator_id</w:t>
+      </w:r>
+      <w:proofErr w:type="gramStart"/>
+      <w:r>
+        <w:rPr>
+          <w:color w:val="002060"/>
+        </w:rPr>
+        <w:t>:integer</w:t>
+      </w:r>
+      <w:proofErr w:type="spellEnd"/>
+      <w:proofErr w:type="gramEnd"/>
+      <w:r>
+        <w:rPr>
+          <w:color w:val="002060"/>
+        </w:rPr>
+        <w:t xml:space="preserve"> </w:t>
+      </w:r>
+      <w:proofErr w:type="spellStart"/>
+      <w:r>
+        <w:rPr>
+          <w:color w:val="002060"/>
+        </w:rPr>
+        <w:t>responder_id:integer</w:t>
+      </w:r>
+      <w:proofErr w:type="spellEnd"/>
     </w:p>
     <w:p/>
     <w:p>
@@ -88,16 +258,52 @@
           <w:bdr w:val="none" w:sz="0" w:space="0" w:color="auto" w:frame="1"/>
         </w:rPr>
       </w:pPr>
-      <w:r>
-        <w:rPr>
-          <w:rFonts w:ascii="inherit" w:eastAsia="Times New Roman" w:hAnsi="inherit" w:cs="Courier New"/>
-          <w:color w:val="002060"/>
-          <w:sz w:val="21"/>
-          <w:szCs w:val="21"/>
-          <w:bdr w:val="none" w:sz="0" w:space="0" w:color="auto" w:frame="1"/>
-        </w:rPr>
-        <w:t>add_index :relationships, :initiator_id</w:t>
-      </w:r>
+      <w:proofErr w:type="spellStart"/>
+      <w:proofErr w:type="gramStart"/>
+      <w:r>
+        <w:rPr>
+          <w:rFonts w:ascii="inherit" w:eastAsia="Times New Roman" w:hAnsi="inherit" w:cs="Courier New"/>
+          <w:color w:val="002060"/>
+          <w:sz w:val="21"/>
+          <w:szCs w:val="21"/>
+          <w:bdr w:val="none" w:sz="0" w:space="0" w:color="auto" w:frame="1"/>
+        </w:rPr>
+        <w:t>add_index</w:t>
+      </w:r>
+      <w:proofErr w:type="spellEnd"/>
+      <w:r>
+        <w:rPr>
+          <w:rFonts w:ascii="inherit" w:eastAsia="Times New Roman" w:hAnsi="inherit" w:cs="Courier New"/>
+          <w:color w:val="002060"/>
+          <w:sz w:val="21"/>
+          <w:szCs w:val="21"/>
+          <w:bdr w:val="none" w:sz="0" w:space="0" w:color="auto" w:frame="1"/>
+        </w:rPr>
+        <w:t xml:space="preserve"> :relationships</w:t>
+      </w:r>
+      <w:proofErr w:type="gramEnd"/>
+      <w:r>
+        <w:rPr>
+          <w:rFonts w:ascii="inherit" w:eastAsia="Times New Roman" w:hAnsi="inherit" w:cs="Courier New"/>
+          <w:color w:val="002060"/>
+          <w:sz w:val="21"/>
+          <w:szCs w:val="21"/>
+          <w:bdr w:val="none" w:sz="0" w:space="0" w:color="auto" w:frame="1"/>
+        </w:rPr>
+        <w:t>, :</w:t>
+      </w:r>
+      <w:proofErr w:type="spellStart"/>
+      <w:r>
+        <w:rPr>
+          <w:rFonts w:ascii="inherit" w:eastAsia="Times New Roman" w:hAnsi="inherit" w:cs="Courier New"/>
+          <w:color w:val="002060"/>
+          <w:sz w:val="21"/>
+          <w:szCs w:val="21"/>
+          <w:bdr w:val="none" w:sz="0" w:space="0" w:color="auto" w:frame="1"/>
+        </w:rPr>
+        <w:t>initiator_id</w:t>
+      </w:r>
+      <w:proofErr w:type="spellEnd"/>
     </w:p>
     <w:p>
       <w:pPr>
@@ -117,8 +323,54 @@
           <w:szCs w:val="21"/>
           <w:bdr w:val="none" w:sz="0" w:space="0" w:color="auto" w:frame="1"/>
         </w:rPr>
-        <w:t xml:space="preserve">    add_index :relationships, :responder_id</w:t>
-      </w:r>
+        <w:t xml:space="preserve">    </w:t>
+      </w:r>
+      <w:proofErr w:type="spellStart"/>
+      <w:proofErr w:type="gramStart"/>
+      <w:r>
+        <w:rPr>
+          <w:rFonts w:ascii="inherit" w:eastAsia="Times New Roman" w:hAnsi="inherit" w:cs="Courier New"/>
+          <w:color w:val="002060"/>
+          <w:sz w:val="21"/>
+          <w:szCs w:val="21"/>
+          <w:bdr w:val="none" w:sz="0" w:space="0" w:color="auto" w:frame="1"/>
+        </w:rPr>
+        <w:t>add_index</w:t>
+      </w:r>
+      <w:proofErr w:type="spellEnd"/>
+      <w:r>
+        <w:rPr>
+          <w:rFonts w:ascii="inherit" w:eastAsia="Times New Roman" w:hAnsi="inherit" w:cs="Courier New"/>
+          <w:color w:val="002060"/>
+          <w:sz w:val="21"/>
+          <w:szCs w:val="21"/>
+          <w:bdr w:val="none" w:sz="0" w:space="0" w:color="auto" w:frame="1"/>
+        </w:rPr>
+        <w:t xml:space="preserve"> :relationships</w:t>
+      </w:r>
+      <w:proofErr w:type="gramEnd"/>
+      <w:r>
+        <w:rPr>
+          <w:rFonts w:ascii="inherit" w:eastAsia="Times New Roman" w:hAnsi="inherit" w:cs="Courier New"/>
+          <w:color w:val="002060"/>
+          <w:sz w:val="21"/>
+          <w:szCs w:val="21"/>
+          <w:bdr w:val="none" w:sz="0" w:space="0" w:color="auto" w:frame="1"/>
+        </w:rPr>
+        <w:t>, :</w:t>
+      </w:r>
+      <w:proofErr w:type="spellStart"/>
+      <w:r>
+        <w:rPr>
+          <w:rFonts w:ascii="inherit" w:eastAsia="Times New Roman" w:hAnsi="inherit" w:cs="Courier New"/>
+          <w:color w:val="002060"/>
+          <w:sz w:val="21"/>
+          <w:szCs w:val="21"/>
+          <w:bdr w:val="none" w:sz="0" w:space="0" w:color="auto" w:frame="1"/>
+        </w:rPr>
+        <w:t>responder_id</w:t>
+      </w:r>
+      <w:proofErr w:type="spellEnd"/>
     </w:p>
     <w:p>
       <w:pPr>
@@ -134,18 +386,138 @@
           <w:szCs w:val="21"/>
           <w:bdr w:val="none" w:sz="0" w:space="0" w:color="auto" w:frame="1"/>
         </w:rPr>
-        <w:t xml:space="preserve">    add_index :relationships, [:initiator_id, :responder_id], unique: true</w:t>
-      </w:r>
-    </w:p>
-    <w:p>
-      <w:r>
-        <w:t xml:space="preserve">to migrate file in order to create index. Right now </w:t>
-      </w:r>
-      <w:r>
-        <w:t>I am not sure if the last statement will be ‘unique’. I may need to make it unique by initiator-respoder-topic_id or something. Right now I don’t have a ‘topic_id’ anywhere</w:t>
-      </w:r>
-      <w:r>
-        <w:t xml:space="preserve"> or a table about topics..maybe I should make one</w:t>
+        <w:t xml:space="preserve">    </w:t>
+      </w:r>
+      <w:proofErr w:type="spellStart"/>
+      <w:proofErr w:type="gramStart"/>
+      <w:r>
+        <w:rPr>
+          <w:rFonts w:ascii="inherit" w:eastAsia="Times New Roman" w:hAnsi="inherit" w:cs="Courier New"/>
+          <w:color w:val="002060"/>
+          <w:sz w:val="21"/>
+          <w:szCs w:val="21"/>
+          <w:bdr w:val="none" w:sz="0" w:space="0" w:color="auto" w:frame="1"/>
+        </w:rPr>
+        <w:t>add_index</w:t>
+      </w:r>
+      <w:proofErr w:type="spellEnd"/>
+      <w:r>
+        <w:rPr>
+          <w:rFonts w:ascii="inherit" w:eastAsia="Times New Roman" w:hAnsi="inherit" w:cs="Courier New"/>
+          <w:color w:val="002060"/>
+          <w:sz w:val="21"/>
+          <w:szCs w:val="21"/>
+          <w:bdr w:val="none" w:sz="0" w:space="0" w:color="auto" w:frame="1"/>
+        </w:rPr>
+        <w:t xml:space="preserve"> :relationships</w:t>
+      </w:r>
+      <w:proofErr w:type="gramEnd"/>
+      <w:r>
+        <w:rPr>
+          <w:rFonts w:ascii="inherit" w:eastAsia="Times New Roman" w:hAnsi="inherit" w:cs="Courier New"/>
+          <w:color w:val="002060"/>
+          <w:sz w:val="21"/>
+          <w:szCs w:val="21"/>
+          <w:bdr w:val="none" w:sz="0" w:space="0" w:color="auto" w:frame="1"/>
+        </w:rPr>
+        <w:t>, [:</w:t>
+      </w:r>
+      <w:proofErr w:type="spellStart"/>
+      <w:r>
+        <w:rPr>
+          <w:rFonts w:ascii="inherit" w:eastAsia="Times New Roman" w:hAnsi="inherit" w:cs="Courier New"/>
+          <w:color w:val="002060"/>
+          <w:sz w:val="21"/>
+          <w:szCs w:val="21"/>
+          <w:bdr w:val="none" w:sz="0" w:space="0" w:color="auto" w:frame="1"/>
+        </w:rPr>
+        <w:t>initiator_id</w:t>
+      </w:r>
+      <w:proofErr w:type="spellEnd"/>
+      <w:r>
+        <w:rPr>
+          <w:rFonts w:ascii="inherit" w:eastAsia="Times New Roman" w:hAnsi="inherit" w:cs="Courier New"/>
+          <w:color w:val="002060"/>
+          <w:sz w:val="21"/>
+          <w:szCs w:val="21"/>
+          <w:bdr w:val="none" w:sz="0" w:space="0" w:color="auto" w:frame="1"/>
+        </w:rPr>
+        <w:t>, :</w:t>
+      </w:r>
+      <w:proofErr w:type="spellStart"/>
+      <w:r>
+        <w:rPr>
+          <w:rFonts w:ascii="inherit" w:eastAsia="Times New Roman" w:hAnsi="inherit" w:cs="Courier New"/>
+          <w:color w:val="002060"/>
+          <w:sz w:val="21"/>
+          <w:szCs w:val="21"/>
+          <w:bdr w:val="none" w:sz="0" w:space="0" w:color="auto" w:frame="1"/>
+        </w:rPr>
+        <w:t>responder_id</w:t>
+      </w:r>
+      <w:proofErr w:type="spellEnd"/>
+      <w:r>
+        <w:rPr>
+          <w:rFonts w:ascii="inherit" w:eastAsia="Times New Roman" w:hAnsi="inherit" w:cs="Courier New"/>
+          <w:color w:val="002060"/>
+          <w:sz w:val="21"/>
+          <w:szCs w:val="21"/>
+          <w:bdr w:val="none" w:sz="0" w:space="0" w:color="auto" w:frame="1"/>
+        </w:rPr>
+        <w:t>], unique: true</w:t>
+      </w:r>
+    </w:p>
+    <w:p>
+      <w:proofErr w:type="gramStart"/>
+      <w:r>
+        <w:t>to</w:t>
+      </w:r>
+      <w:proofErr w:type="gramEnd"/>
+      <w:r>
+        <w:t xml:space="preserve"> migrate file in order to create index. Right now </w:t>
+      </w:r>
+      <w:r>
+        <w:t>I am not sure if the last statement will be ‘unique’. I may need to make it unique by initiator-</w:t>
+      </w:r>
+      <w:proofErr w:type="spellStart"/>
+      <w:r>
+        <w:t>respoder</w:t>
+      </w:r>
+      <w:proofErr w:type="spellEnd"/>
+      <w:r>
+        <w:t>-</w:t>
+      </w:r>
+      <w:proofErr w:type="spellStart"/>
+      <w:r>
+        <w:t>topic_id</w:t>
+      </w:r>
+      <w:proofErr w:type="spellEnd"/>
+      <w:r>
+        <w:t xml:space="preserve"> or something. Right now I don’t have a ‘</w:t>
+      </w:r>
+      <w:proofErr w:type="spellStart"/>
+      <w:r>
+        <w:t>topic_id</w:t>
+      </w:r>
+      <w:proofErr w:type="spellEnd"/>
+      <w:r>
+        <w:t>’ anywhere</w:t>
+      </w:r>
+      <w:r>
+        <w:t xml:space="preserve"> or a table about </w:t>
+      </w:r>
+      <w:proofErr w:type="spellStart"/>
+      <w:r>
+        <w:t>topics</w:t>
+      </w:r>
+      <w:proofErr w:type="gramStart"/>
+      <w:r>
+        <w:t>..maybe</w:t>
+      </w:r>
+      <w:proofErr w:type="spellEnd"/>
+      <w:proofErr w:type="gramEnd"/>
+      <w:r>
+        <w:t xml:space="preserve"> I should make one</w:t>
       </w:r>
     </w:p>
     <w:p>
@@ -154,17 +526,38 @@
           <w:color w:val="002060"/>
         </w:rPr>
       </w:pPr>
-      <w:r>
-        <w:rPr>
-          <w:color w:val="002060"/>
-        </w:rPr>
-        <w:t>rake db:migrate</w:t>
-      </w:r>
+      <w:proofErr w:type="gramStart"/>
+      <w:r>
+        <w:rPr>
+          <w:color w:val="002060"/>
+        </w:rPr>
+        <w:t>rake</w:t>
+      </w:r>
+      <w:proofErr w:type="gramEnd"/>
+      <w:r>
+        <w:rPr>
+          <w:color w:val="002060"/>
+        </w:rPr>
+        <w:t xml:space="preserve"> </w:t>
+      </w:r>
+      <w:proofErr w:type="spellStart"/>
+      <w:r>
+        <w:rPr>
+          <w:color w:val="002060"/>
+        </w:rPr>
+        <w:t>db:migrate</w:t>
+      </w:r>
+      <w:proofErr w:type="spellEnd"/>
     </w:p>
     <w:p/>
     <w:p>
-      <w:r>
-        <w:t xml:space="preserve">there is some good information on populating a database for testing purposes at </w:t>
+      <w:proofErr w:type="gramStart"/>
+      <w:r>
+        <w:t>there</w:t>
+      </w:r>
+      <w:proofErr w:type="gramEnd"/>
+      <w:r>
+        <w:t xml:space="preserve"> is some good information on populating a database for testing purposes at </w:t>
       </w:r>
       <w:hyperlink r:id="rId4" w:history="1">
         <w:r>
@@ -187,11 +580,19 @@
           <w:color w:val="002060"/>
         </w:rPr>
       </w:pPr>
-      <w:r>
-        <w:rPr>
-          <w:color w:val="002060"/>
-        </w:rPr>
-        <w:t>resources :users do</w:t>
+      <w:proofErr w:type="gramStart"/>
+      <w:r>
+        <w:rPr>
+          <w:color w:val="002060"/>
+        </w:rPr>
+        <w:t>resources</w:t>
+      </w:r>
+      <w:proofErr w:type="gramEnd"/>
+      <w:r>
+        <w:rPr>
+          <w:color w:val="002060"/>
+        </w:rPr>
+        <w:t xml:space="preserve"> :users do</w:t>
       </w:r>
     </w:p>
     <w:p>
@@ -204,7 +605,21 @@
         <w:rPr>
           <w:color w:val="002060"/>
         </w:rPr>
-        <w:t xml:space="preserve">    member do</w:t>
+        <w:t xml:space="preserve">    </w:t>
+      </w:r>
+      <w:proofErr w:type="gramStart"/>
+      <w:r>
+        <w:rPr>
+          <w:color w:val="002060"/>
+        </w:rPr>
+        <w:t>member</w:t>
+      </w:r>
+      <w:proofErr w:type="gramEnd"/>
+      <w:r>
+        <w:rPr>
+          <w:color w:val="002060"/>
+        </w:rPr>
+        <w:t xml:space="preserve"> do</w:t>
       </w:r>
     </w:p>
     <w:p>
@@ -217,7 +632,21 @@
         <w:rPr>
           <w:color w:val="002060"/>
         </w:rPr>
-        <w:t xml:space="preserve">      get :responders, :initiators</w:t>
+        <w:t xml:space="preserve">      </w:t>
+      </w:r>
+      <w:proofErr w:type="gramStart"/>
+      <w:r>
+        <w:rPr>
+          <w:color w:val="002060"/>
+        </w:rPr>
+        <w:t>get</w:t>
+      </w:r>
+      <w:proofErr w:type="gramEnd"/>
+      <w:r>
+        <w:rPr>
+          <w:color w:val="002060"/>
+        </w:rPr>
+        <w:t xml:space="preserve"> :responders, :initiators</w:t>
       </w:r>
     </w:p>
     <w:p>
@@ -230,8 +659,16 @@
         <w:rPr>
           <w:color w:val="002060"/>
         </w:rPr>
-        <w:t xml:space="preserve">    end</w:t>
-      </w:r>
+        <w:t xml:space="preserve">    </w:t>
+      </w:r>
+      <w:proofErr w:type="gramStart"/>
+      <w:r>
+        <w:rPr>
+          <w:color w:val="002060"/>
+        </w:rPr>
+        <w:t>end</w:t>
+      </w:r>
+      <w:proofErr w:type="gramEnd"/>
     </w:p>
     <w:p>
       <w:pPr>
@@ -243,27 +680,58 @@
         <w:rPr>
           <w:color w:val="002060"/>
         </w:rPr>
-        <w:t xml:space="preserve">  end</w:t>
-      </w:r>
+        <w:t xml:space="preserve">  </w:t>
+      </w:r>
+      <w:proofErr w:type="gramStart"/>
+      <w:r>
+        <w:rPr>
+          <w:color w:val="002060"/>
+        </w:rPr>
+        <w:t>end</w:t>
+      </w:r>
+      <w:proofErr w:type="gramEnd"/>
     </w:p>
     <w:p/>
     <w:p>
-      <w:r>
-        <w:t>to routes.db</w:t>
-      </w:r>
+      <w:proofErr w:type="gramStart"/>
+      <w:r>
+        <w:t>to</w:t>
+      </w:r>
+      <w:proofErr w:type="gramEnd"/>
+      <w:r>
+        <w:t xml:space="preserve"> </w:t>
+      </w:r>
+      <w:proofErr w:type="spellStart"/>
+      <w:r>
+        <w:t>routes.db</w:t>
+      </w:r>
+      <w:proofErr w:type="spellEnd"/>
     </w:p>
     <w:p/>
     <w:p/>
     <w:p>
+      <w:proofErr w:type="gramStart"/>
       <w:r>
         <w:lastRenderedPageBreak/>
-        <w:t>created a new partial file _stats and added this to it</w:t>
+        <w:t>created</w:t>
+      </w:r>
+      <w:proofErr w:type="gramEnd"/>
+      <w:r>
+        <w:t xml:space="preserve"> a new partial file _stats and added this to it</w:t>
       </w:r>
     </w:p>
     <w:p/>
     <w:p>
       <w:r>
-        <w:t>&lt;% @user ||= current_user %&gt;</w:t>
+        <w:t xml:space="preserve">&lt;% @user ||= </w:t>
+      </w:r>
+      <w:proofErr w:type="spellStart"/>
+      <w:r>
+        <w:t>current_user</w:t>
+      </w:r>
+      <w:proofErr w:type="spellEnd"/>
+      <w:r>
+        <w:t xml:space="preserve"> %&gt;</w:t>
       </w:r>
     </w:p>
     <w:p>
@@ -273,7 +741,31 @@
     </w:p>
     <w:p>
       <w:r>
-        <w:t xml:space="preserve">  &lt;a href="&lt;%= responders_user_path(@user) %&gt;"&gt;</w:t>
+        <w:t xml:space="preserve">  &lt;a </w:t>
+      </w:r>
+      <w:proofErr w:type="spellStart"/>
+      <w:r>
+        <w:t>href</w:t>
+      </w:r>
+      <w:proofErr w:type="spellEnd"/>
+      <w:r>
+        <w:t xml:space="preserve">="&lt;%= </w:t>
+      </w:r>
+      <w:proofErr w:type="spellStart"/>
+      <w:r>
+        <w:t>responders_user_</w:t>
+      </w:r>
+      <w:proofErr w:type="gramStart"/>
+      <w:r>
+        <w:t>path</w:t>
+      </w:r>
+      <w:proofErr w:type="spellEnd"/>
+      <w:r>
+        <w:t>(</w:t>
+      </w:r>
+      <w:proofErr w:type="gramEnd"/>
+      <w:r>
+        <w:t>@user) %&gt;"&gt;</w:t>
       </w:r>
     </w:p>
     <w:p>
@@ -283,7 +775,15 @@
     </w:p>
     <w:p>
       <w:r>
-        <w:t xml:space="preserve">      &lt;%= @user.responder_users.count %&gt;</w:t>
+        <w:t xml:space="preserve">      &lt;%= @</w:t>
+      </w:r>
+      <w:proofErr w:type="spellStart"/>
+      <w:r>
+        <w:t>user.responder_users.count</w:t>
+      </w:r>
+      <w:proofErr w:type="spellEnd"/>
+      <w:r>
+        <w:t xml:space="preserve"> %&gt;</w:t>
       </w:r>
     </w:p>
     <w:p>
@@ -293,8 +793,13 @@
     </w:p>
     <w:p>
       <w:r>
-        <w:t xml:space="preserve">    responders</w:t>
-      </w:r>
+        <w:t xml:space="preserve">    </w:t>
+      </w:r>
+      <w:proofErr w:type="gramStart"/>
+      <w:r>
+        <w:t>responders</w:t>
+      </w:r>
+      <w:proofErr w:type="gramEnd"/>
     </w:p>
     <w:p>
       <w:r>
@@ -303,7 +808,31 @@
     </w:p>
     <w:p>
       <w:r>
-        <w:t xml:space="preserve">  &lt;a href="&lt;%= initiators_user_path(@user) %&gt;"&gt;</w:t>
+        <w:t xml:space="preserve">  &lt;a </w:t>
+      </w:r>
+      <w:proofErr w:type="spellStart"/>
+      <w:r>
+        <w:t>href</w:t>
+      </w:r>
+      <w:proofErr w:type="spellEnd"/>
+      <w:r>
+        <w:t xml:space="preserve">="&lt;%= </w:t>
+      </w:r>
+      <w:proofErr w:type="spellStart"/>
+      <w:r>
+        <w:t>initiators_user_</w:t>
+      </w:r>
+      <w:proofErr w:type="gramStart"/>
+      <w:r>
+        <w:t>path</w:t>
+      </w:r>
+      <w:proofErr w:type="spellEnd"/>
+      <w:r>
+        <w:t>(</w:t>
+      </w:r>
+      <w:proofErr w:type="gramEnd"/>
+      <w:r>
+        <w:t>@user) %&gt;"&gt;</w:t>
       </w:r>
     </w:p>
     <w:p>
@@ -313,7 +842,15 @@
     </w:p>
     <w:p>
       <w:r>
-        <w:t xml:space="preserve">      &lt;%= @user.initiators.count %&gt;</w:t>
+        <w:t xml:space="preserve">      &lt;%= @</w:t>
+      </w:r>
+      <w:proofErr w:type="spellStart"/>
+      <w:r>
+        <w:t>user.initiators.count</w:t>
+      </w:r>
+      <w:proofErr w:type="spellEnd"/>
+      <w:r>
+        <w:t xml:space="preserve"> %&gt;</w:t>
       </w:r>
     </w:p>
     <w:p>
@@ -323,8 +860,13 @@
     </w:p>
     <w:p>
       <w:r>
-        <w:t xml:space="preserve">    initiators</w:t>
-      </w:r>
+        <w:t xml:space="preserve">    </w:t>
+      </w:r>
+      <w:proofErr w:type="gramStart"/>
+      <w:r>
+        <w:t>initiators</w:t>
+      </w:r>
+      <w:proofErr w:type="gramEnd"/>
     </w:p>
     <w:p>
       <w:r>
@@ -341,9 +883,126 @@
       <w:r>
         <w:t>Then need to render the _stats file in the home page</w:t>
       </w:r>
+    </w:p>
+    <w:p>
+      <w:pPr>
+        <w:rPr>
+          <w:color w:val="C00000"/>
+        </w:rPr>
+      </w:pPr>
+    </w:p>
+    <w:p>
+      <w:pPr>
+        <w:rPr>
+          <w:color w:val="C00000"/>
+        </w:rPr>
+      </w:pPr>
+      <w:r>
+        <w:rPr>
+          <w:color w:val="C00000"/>
+        </w:rPr>
+        <w:t xml:space="preserve">When creating </w:t>
+      </w:r>
+      <w:proofErr w:type="spellStart"/>
+      <w:r>
+        <w:rPr>
+          <w:color w:val="C00000"/>
+        </w:rPr>
+        <w:t>micropost</w:t>
+      </w:r>
+      <w:proofErr w:type="spellEnd"/>
+      <w:r>
+        <w:rPr>
+          <w:color w:val="C00000"/>
+        </w:rPr>
+        <w:t xml:space="preserve">, I did not create an index as shown in the tutorial. Not sure how to do </w:t>
+      </w:r>
+      <w:proofErr w:type="gramStart"/>
+      <w:r>
+        <w:rPr>
+          <w:color w:val="C00000"/>
+        </w:rPr>
+        <w:t>a migrate</w:t>
+      </w:r>
+      <w:proofErr w:type="gramEnd"/>
+      <w:r>
+        <w:rPr>
+          <w:color w:val="C00000"/>
+        </w:rPr>
+        <w:t>. Will need to check</w:t>
+      </w:r>
+    </w:p>
+    <w:p/>
+    <w:p>
+      <w:r>
+        <w:t xml:space="preserve">Changed routes to </w:t>
+      </w:r>
+      <w:proofErr w:type="spellStart"/>
+      <w:r>
+        <w:t>microposts#index</w:t>
+      </w:r>
+      <w:proofErr w:type="spellEnd"/>
+    </w:p>
+    <w:p>
+      <w:r>
+        <w:t xml:space="preserve">Added the following to </w:t>
+      </w:r>
+      <w:proofErr w:type="spellStart"/>
+      <w:r>
+        <w:t>Microposts</w:t>
+      </w:r>
+      <w:proofErr w:type="spellEnd"/>
+      <w:r>
+        <w:t xml:space="preserve"> controller</w:t>
+      </w:r>
+    </w:p>
+    <w:p>
+      <w:pPr>
+        <w:rPr>
+          <w:color w:val="0070C0"/>
+        </w:rPr>
+      </w:pPr>
       <w:bookmarkStart w:id="0" w:name="_GoBack"/>
-      <w:bookmarkEnd w:id="0"/>
-    </w:p>
+      <w:proofErr w:type="spellStart"/>
+      <w:r>
+        <w:rPr>
+          <w:color w:val="0070C0"/>
+        </w:rPr>
+        <w:t>before_</w:t>
+      </w:r>
+      <w:proofErr w:type="gramStart"/>
+      <w:r>
+        <w:rPr>
+          <w:color w:val="0070C0"/>
+        </w:rPr>
+        <w:t>action</w:t>
+      </w:r>
+      <w:proofErr w:type="spellEnd"/>
+      <w:r>
+        <w:rPr>
+          <w:color w:val="0070C0"/>
+        </w:rPr>
+        <w:t xml:space="preserve"> :</w:t>
+      </w:r>
+      <w:proofErr w:type="spellStart"/>
+      <w:proofErr w:type="gramEnd"/>
+      <w:r>
+        <w:rPr>
+          <w:color w:val="0070C0"/>
+        </w:rPr>
+        <w:t>signed_in_user</w:t>
+      </w:r>
+      <w:proofErr w:type="spellEnd"/>
+      <w:r>
+        <w:rPr>
+          <w:color w:val="0070C0"/>
+        </w:rPr>
+        <w:t>, only: [:create, :destroy]</w:t>
+      </w:r>
+    </w:p>
+    <w:bookmarkEnd w:id="0"/>
+    <w:p/>
+    <w:p/>
     <w:sectPr>
       <w:pgSz w:w="12240" w:h="15840"/>
       <w:pgMar w:top="1440" w:right="1440" w:bottom="1440" w:left="1440" w:header="720" w:footer="720" w:gutter="0"/>

</xml_diff>

<commit_message>
Added _responder_micropost file to communicate with other users
</commit_message>
<xml_diff>
--- a/Airmsg Code v0.1.docx
+++ b/Airmsg Code v0.1.docx
@@ -4,7 +4,15 @@
   <w:body>
     <w:p>
       <w:r>
-        <w:t>Put this code to create a Micropost scaffold. Had to force it since I made a mistake the first time</w:t>
+        <w:t xml:space="preserve">Put this code to create a </w:t>
+      </w:r>
+      <w:proofErr w:type="spellStart"/>
+      <w:r>
+        <w:t>Micropost</w:t>
+      </w:r>
+      <w:proofErr w:type="spellEnd"/>
+      <w:r>
+        <w:t xml:space="preserve"> scaffold. Had to force it since I made a mistake the first time</w:t>
       </w:r>
     </w:p>
     <w:p>
@@ -17,8 +25,72 @@
         <w:rPr>
           <w:color w:val="002060"/>
         </w:rPr>
-        <w:t>$ rails generate scaffold Micropost content:string user_id:integer initiator:in</w:t>
-      </w:r>
+        <w:t xml:space="preserve">$ </w:t>
+      </w:r>
+      <w:proofErr w:type="gramStart"/>
+      <w:r>
+        <w:rPr>
+          <w:color w:val="002060"/>
+        </w:rPr>
+        <w:t>rails</w:t>
+      </w:r>
+      <w:proofErr w:type="gramEnd"/>
+      <w:r>
+        <w:rPr>
+          <w:color w:val="002060"/>
+        </w:rPr>
+        <w:t xml:space="preserve"> generate scaffold </w:t>
+      </w:r>
+      <w:proofErr w:type="spellStart"/>
+      <w:r>
+        <w:rPr>
+          <w:color w:val="002060"/>
+        </w:rPr>
+        <w:t>Micropost</w:t>
+      </w:r>
+      <w:proofErr w:type="spellEnd"/>
+      <w:r>
+        <w:rPr>
+          <w:color w:val="002060"/>
+        </w:rPr>
+        <w:t xml:space="preserve"> </w:t>
+      </w:r>
+      <w:proofErr w:type="spellStart"/>
+      <w:r>
+        <w:rPr>
+          <w:color w:val="002060"/>
+        </w:rPr>
+        <w:t>content:string</w:t>
+      </w:r>
+      <w:proofErr w:type="spellEnd"/>
+      <w:r>
+        <w:rPr>
+          <w:color w:val="002060"/>
+        </w:rPr>
+        <w:t xml:space="preserve"> </w:t>
+      </w:r>
+      <w:proofErr w:type="spellStart"/>
+      <w:r>
+        <w:rPr>
+          <w:color w:val="002060"/>
+        </w:rPr>
+        <w:t>user_id:integer</w:t>
+      </w:r>
+      <w:proofErr w:type="spellEnd"/>
+      <w:r>
+        <w:rPr>
+          <w:color w:val="002060"/>
+        </w:rPr>
+        <w:t xml:space="preserve"> </w:t>
+      </w:r>
+      <w:proofErr w:type="spellStart"/>
+      <w:r>
+        <w:rPr>
+          <w:color w:val="002060"/>
+        </w:rPr>
+        <w:t>initiator:in</w:t>
+      </w:r>
+      <w:proofErr w:type="spellEnd"/>
     </w:p>
     <w:p>
       <w:pPr>
@@ -26,11 +98,49 @@
           <w:color w:val="002060"/>
         </w:rPr>
       </w:pPr>
-      <w:r>
-        <w:rPr>
-          <w:color w:val="002060"/>
-        </w:rPr>
-        <w:t>teger responder:integer topic:string --force</w:t>
+      <w:proofErr w:type="spellStart"/>
+      <w:proofErr w:type="gramStart"/>
+      <w:r>
+        <w:rPr>
+          <w:color w:val="002060"/>
+        </w:rPr>
+        <w:t>teger</w:t>
+      </w:r>
+      <w:proofErr w:type="spellEnd"/>
+      <w:proofErr w:type="gramEnd"/>
+      <w:r>
+        <w:rPr>
+          <w:color w:val="002060"/>
+        </w:rPr>
+        <w:t xml:space="preserve"> </w:t>
+      </w:r>
+      <w:proofErr w:type="spellStart"/>
+      <w:r>
+        <w:rPr>
+          <w:color w:val="002060"/>
+        </w:rPr>
+        <w:t>responder:integer</w:t>
+      </w:r>
+      <w:proofErr w:type="spellEnd"/>
+      <w:r>
+        <w:rPr>
+          <w:color w:val="002060"/>
+        </w:rPr>
+        <w:t xml:space="preserve"> </w:t>
+      </w:r>
+      <w:proofErr w:type="spellStart"/>
+      <w:r>
+        <w:rPr>
+          <w:color w:val="002060"/>
+        </w:rPr>
+        <w:t>topic:string</w:t>
+      </w:r>
+      <w:proofErr w:type="spellEnd"/>
+      <w:r>
+        <w:rPr>
+          <w:color w:val="002060"/>
+        </w:rPr>
+        <w:t xml:space="preserve"> --force</w:t>
       </w:r>
     </w:p>
     <w:p>
@@ -39,12 +149,28 @@
           <w:color w:val="002060"/>
         </w:rPr>
       </w:pPr>
-      <w:r>
-        <w:rPr>
-          <w:color w:val="002060"/>
-        </w:rPr>
-        <w:t>rake db:migrate</w:t>
-      </w:r>
+      <w:proofErr w:type="gramStart"/>
+      <w:r>
+        <w:rPr>
+          <w:color w:val="002060"/>
+        </w:rPr>
+        <w:t>rake</w:t>
+      </w:r>
+      <w:proofErr w:type="gramEnd"/>
+      <w:r>
+        <w:rPr>
+          <w:color w:val="002060"/>
+        </w:rPr>
+        <w:t xml:space="preserve"> </w:t>
+      </w:r>
+      <w:proofErr w:type="spellStart"/>
+      <w:r>
+        <w:rPr>
+          <w:color w:val="002060"/>
+        </w:rPr>
+        <w:t>db:migrate</w:t>
+      </w:r>
+      <w:proofErr w:type="spellEnd"/>
     </w:p>
     <w:p>
       <w:pPr>
@@ -56,7 +182,21 @@
         <w:rPr>
           <w:color w:val="C00000"/>
         </w:rPr>
-        <w:t>I may not need initiator and responder since user_id already exists. Will need to figure this out down the line</w:t>
+        <w:t xml:space="preserve">I may not need initiator and responder since </w:t>
+      </w:r>
+      <w:proofErr w:type="spellStart"/>
+      <w:r>
+        <w:rPr>
+          <w:color w:val="C00000"/>
+        </w:rPr>
+        <w:t>user_id</w:t>
+      </w:r>
+      <w:proofErr w:type="spellEnd"/>
+      <w:r>
+        <w:rPr>
+          <w:color w:val="C00000"/>
+        </w:rPr>
+        <w:t xml:space="preserve"> already exists. Will need to figure this out down the line</w:t>
       </w:r>
     </w:p>
     <w:p>
@@ -69,8 +209,38 @@
         <w:rPr>
           <w:color w:val="002060"/>
         </w:rPr>
-        <w:t>Rails generate model Relationship initiator_id:integer responder_id:integer</w:t>
-      </w:r>
+        <w:t xml:space="preserve">Rails generate model Relationship </w:t>
+      </w:r>
+      <w:proofErr w:type="spellStart"/>
+      <w:r>
+        <w:rPr>
+          <w:color w:val="002060"/>
+        </w:rPr>
+        <w:t>initiator_id</w:t>
+      </w:r>
+      <w:proofErr w:type="gramStart"/>
+      <w:r>
+        <w:rPr>
+          <w:color w:val="002060"/>
+        </w:rPr>
+        <w:t>:integer</w:t>
+      </w:r>
+      <w:proofErr w:type="spellEnd"/>
+      <w:proofErr w:type="gramEnd"/>
+      <w:r>
+        <w:rPr>
+          <w:color w:val="002060"/>
+        </w:rPr>
+        <w:t xml:space="preserve"> </w:t>
+      </w:r>
+      <w:proofErr w:type="spellStart"/>
+      <w:r>
+        <w:rPr>
+          <w:color w:val="002060"/>
+        </w:rPr>
+        <w:t>responder_id:integer</w:t>
+      </w:r>
+      <w:proofErr w:type="spellEnd"/>
     </w:p>
     <w:p/>
     <w:p>
@@ -88,6 +258,8 @@
           <w:bdr w:val="none" w:sz="0" w:space="0" w:color="auto" w:frame="1"/>
         </w:rPr>
       </w:pPr>
+      <w:proofErr w:type="spellStart"/>
+      <w:proofErr w:type="gramStart"/>
       <w:r>
         <w:rPr>
           <w:rFonts w:ascii="inherit" w:eastAsia="Times New Roman" w:hAnsi="inherit" w:cs="Courier New"/>
@@ -96,8 +268,42 @@
           <w:szCs w:val="21"/>
           <w:bdr w:val="none" w:sz="0" w:space="0" w:color="auto" w:frame="1"/>
         </w:rPr>
-        <w:t>add_index :relationships, :initiator_id</w:t>
-      </w:r>
+        <w:t>add_index</w:t>
+      </w:r>
+      <w:proofErr w:type="spellEnd"/>
+      <w:r>
+        <w:rPr>
+          <w:rFonts w:ascii="inherit" w:eastAsia="Times New Roman" w:hAnsi="inherit" w:cs="Courier New"/>
+          <w:color w:val="002060"/>
+          <w:sz w:val="21"/>
+          <w:szCs w:val="21"/>
+          <w:bdr w:val="none" w:sz="0" w:space="0" w:color="auto" w:frame="1"/>
+        </w:rPr>
+        <w:t xml:space="preserve"> :relationships</w:t>
+      </w:r>
+      <w:proofErr w:type="gramEnd"/>
+      <w:r>
+        <w:rPr>
+          <w:rFonts w:ascii="inherit" w:eastAsia="Times New Roman" w:hAnsi="inherit" w:cs="Courier New"/>
+          <w:color w:val="002060"/>
+          <w:sz w:val="21"/>
+          <w:szCs w:val="21"/>
+          <w:bdr w:val="none" w:sz="0" w:space="0" w:color="auto" w:frame="1"/>
+        </w:rPr>
+        <w:t>, :</w:t>
+      </w:r>
+      <w:proofErr w:type="spellStart"/>
+      <w:r>
+        <w:rPr>
+          <w:rFonts w:ascii="inherit" w:eastAsia="Times New Roman" w:hAnsi="inherit" w:cs="Courier New"/>
+          <w:color w:val="002060"/>
+          <w:sz w:val="21"/>
+          <w:szCs w:val="21"/>
+          <w:bdr w:val="none" w:sz="0" w:space="0" w:color="auto" w:frame="1"/>
+        </w:rPr>
+        <w:t>initiator_id</w:t>
+      </w:r>
+      <w:proofErr w:type="spellEnd"/>
     </w:p>
     <w:p>
       <w:pPr>
@@ -117,8 +323,54 @@
           <w:szCs w:val="21"/>
           <w:bdr w:val="none" w:sz="0" w:space="0" w:color="auto" w:frame="1"/>
         </w:rPr>
-        <w:t xml:space="preserve">    add_index :relationships, :responder_id</w:t>
-      </w:r>
+        <w:t xml:space="preserve">    </w:t>
+      </w:r>
+      <w:proofErr w:type="spellStart"/>
+      <w:proofErr w:type="gramStart"/>
+      <w:r>
+        <w:rPr>
+          <w:rFonts w:ascii="inherit" w:eastAsia="Times New Roman" w:hAnsi="inherit" w:cs="Courier New"/>
+          <w:color w:val="002060"/>
+          <w:sz w:val="21"/>
+          <w:szCs w:val="21"/>
+          <w:bdr w:val="none" w:sz="0" w:space="0" w:color="auto" w:frame="1"/>
+        </w:rPr>
+        <w:t>add_index</w:t>
+      </w:r>
+      <w:proofErr w:type="spellEnd"/>
+      <w:r>
+        <w:rPr>
+          <w:rFonts w:ascii="inherit" w:eastAsia="Times New Roman" w:hAnsi="inherit" w:cs="Courier New"/>
+          <w:color w:val="002060"/>
+          <w:sz w:val="21"/>
+          <w:szCs w:val="21"/>
+          <w:bdr w:val="none" w:sz="0" w:space="0" w:color="auto" w:frame="1"/>
+        </w:rPr>
+        <w:t xml:space="preserve"> :relationships</w:t>
+      </w:r>
+      <w:proofErr w:type="gramEnd"/>
+      <w:r>
+        <w:rPr>
+          <w:rFonts w:ascii="inherit" w:eastAsia="Times New Roman" w:hAnsi="inherit" w:cs="Courier New"/>
+          <w:color w:val="002060"/>
+          <w:sz w:val="21"/>
+          <w:szCs w:val="21"/>
+          <w:bdr w:val="none" w:sz="0" w:space="0" w:color="auto" w:frame="1"/>
+        </w:rPr>
+        <w:t>, :</w:t>
+      </w:r>
+      <w:proofErr w:type="spellStart"/>
+      <w:r>
+        <w:rPr>
+          <w:rFonts w:ascii="inherit" w:eastAsia="Times New Roman" w:hAnsi="inherit" w:cs="Courier New"/>
+          <w:color w:val="002060"/>
+          <w:sz w:val="21"/>
+          <w:szCs w:val="21"/>
+          <w:bdr w:val="none" w:sz="0" w:space="0" w:color="auto" w:frame="1"/>
+        </w:rPr>
+        <w:t>responder_id</w:t>
+      </w:r>
+      <w:proofErr w:type="spellEnd"/>
     </w:p>
     <w:p>
       <w:pPr>
@@ -134,18 +386,138 @@
           <w:szCs w:val="21"/>
           <w:bdr w:val="none" w:sz="0" w:space="0" w:color="auto" w:frame="1"/>
         </w:rPr>
-        <w:t xml:space="preserve">    add_index :relationships, [:initiator_id, :responder_id], unique: true</w:t>
-      </w:r>
-    </w:p>
-    <w:p>
-      <w:r>
-        <w:t xml:space="preserve">to migrate file in order to create index. Right now </w:t>
-      </w:r>
-      <w:r>
-        <w:t>I am not sure if the last statement will be ‘unique’. I may need to make it unique by initiator-respoder-topic_id or something. Right now I don’t have a ‘topic_id’ anywhere</w:t>
-      </w:r>
-      <w:r>
-        <w:t xml:space="preserve"> or a table about topics..maybe I should make one</w:t>
+        <w:t xml:space="preserve">    </w:t>
+      </w:r>
+      <w:proofErr w:type="spellStart"/>
+      <w:proofErr w:type="gramStart"/>
+      <w:r>
+        <w:rPr>
+          <w:rFonts w:ascii="inherit" w:eastAsia="Times New Roman" w:hAnsi="inherit" w:cs="Courier New"/>
+          <w:color w:val="002060"/>
+          <w:sz w:val="21"/>
+          <w:szCs w:val="21"/>
+          <w:bdr w:val="none" w:sz="0" w:space="0" w:color="auto" w:frame="1"/>
+        </w:rPr>
+        <w:t>add_index</w:t>
+      </w:r>
+      <w:proofErr w:type="spellEnd"/>
+      <w:r>
+        <w:rPr>
+          <w:rFonts w:ascii="inherit" w:eastAsia="Times New Roman" w:hAnsi="inherit" w:cs="Courier New"/>
+          <w:color w:val="002060"/>
+          <w:sz w:val="21"/>
+          <w:szCs w:val="21"/>
+          <w:bdr w:val="none" w:sz="0" w:space="0" w:color="auto" w:frame="1"/>
+        </w:rPr>
+        <w:t xml:space="preserve"> :relationships</w:t>
+      </w:r>
+      <w:proofErr w:type="gramEnd"/>
+      <w:r>
+        <w:rPr>
+          <w:rFonts w:ascii="inherit" w:eastAsia="Times New Roman" w:hAnsi="inherit" w:cs="Courier New"/>
+          <w:color w:val="002060"/>
+          <w:sz w:val="21"/>
+          <w:szCs w:val="21"/>
+          <w:bdr w:val="none" w:sz="0" w:space="0" w:color="auto" w:frame="1"/>
+        </w:rPr>
+        <w:t>, [:</w:t>
+      </w:r>
+      <w:proofErr w:type="spellStart"/>
+      <w:r>
+        <w:rPr>
+          <w:rFonts w:ascii="inherit" w:eastAsia="Times New Roman" w:hAnsi="inherit" w:cs="Courier New"/>
+          <w:color w:val="002060"/>
+          <w:sz w:val="21"/>
+          <w:szCs w:val="21"/>
+          <w:bdr w:val="none" w:sz="0" w:space="0" w:color="auto" w:frame="1"/>
+        </w:rPr>
+        <w:t>initiator_id</w:t>
+      </w:r>
+      <w:proofErr w:type="spellEnd"/>
+      <w:r>
+        <w:rPr>
+          <w:rFonts w:ascii="inherit" w:eastAsia="Times New Roman" w:hAnsi="inherit" w:cs="Courier New"/>
+          <w:color w:val="002060"/>
+          <w:sz w:val="21"/>
+          <w:szCs w:val="21"/>
+          <w:bdr w:val="none" w:sz="0" w:space="0" w:color="auto" w:frame="1"/>
+        </w:rPr>
+        <w:t>, :</w:t>
+      </w:r>
+      <w:proofErr w:type="spellStart"/>
+      <w:r>
+        <w:rPr>
+          <w:rFonts w:ascii="inherit" w:eastAsia="Times New Roman" w:hAnsi="inherit" w:cs="Courier New"/>
+          <w:color w:val="002060"/>
+          <w:sz w:val="21"/>
+          <w:szCs w:val="21"/>
+          <w:bdr w:val="none" w:sz="0" w:space="0" w:color="auto" w:frame="1"/>
+        </w:rPr>
+        <w:t>responder_id</w:t>
+      </w:r>
+      <w:proofErr w:type="spellEnd"/>
+      <w:r>
+        <w:rPr>
+          <w:rFonts w:ascii="inherit" w:eastAsia="Times New Roman" w:hAnsi="inherit" w:cs="Courier New"/>
+          <w:color w:val="002060"/>
+          <w:sz w:val="21"/>
+          <w:szCs w:val="21"/>
+          <w:bdr w:val="none" w:sz="0" w:space="0" w:color="auto" w:frame="1"/>
+        </w:rPr>
+        <w:t>], unique: true</w:t>
+      </w:r>
+    </w:p>
+    <w:p>
+      <w:proofErr w:type="gramStart"/>
+      <w:r>
+        <w:t>to</w:t>
+      </w:r>
+      <w:proofErr w:type="gramEnd"/>
+      <w:r>
+        <w:t xml:space="preserve"> migrate file in order to create index. Right now </w:t>
+      </w:r>
+      <w:r>
+        <w:t>I am not sure if the last statement will be ‘unique’. I may need to make it unique by initiator-</w:t>
+      </w:r>
+      <w:proofErr w:type="spellStart"/>
+      <w:r>
+        <w:t>respoder</w:t>
+      </w:r>
+      <w:proofErr w:type="spellEnd"/>
+      <w:r>
+        <w:t>-</w:t>
+      </w:r>
+      <w:proofErr w:type="spellStart"/>
+      <w:r>
+        <w:t>topic_id</w:t>
+      </w:r>
+      <w:proofErr w:type="spellEnd"/>
+      <w:r>
+        <w:t xml:space="preserve"> or something. Right now I don’t have a ‘</w:t>
+      </w:r>
+      <w:proofErr w:type="spellStart"/>
+      <w:r>
+        <w:t>topic_id</w:t>
+      </w:r>
+      <w:proofErr w:type="spellEnd"/>
+      <w:r>
+        <w:t>’ anywhere</w:t>
+      </w:r>
+      <w:r>
+        <w:t xml:space="preserve"> or a table about </w:t>
+      </w:r>
+      <w:proofErr w:type="spellStart"/>
+      <w:r>
+        <w:t>topics</w:t>
+      </w:r>
+      <w:proofErr w:type="gramStart"/>
+      <w:r>
+        <w:t>..maybe</w:t>
+      </w:r>
+      <w:proofErr w:type="spellEnd"/>
+      <w:proofErr w:type="gramEnd"/>
+      <w:r>
+        <w:t xml:space="preserve"> I should make one</w:t>
       </w:r>
     </w:p>
     <w:p>
@@ -154,17 +526,38 @@
           <w:color w:val="002060"/>
         </w:rPr>
       </w:pPr>
-      <w:r>
-        <w:rPr>
-          <w:color w:val="002060"/>
-        </w:rPr>
-        <w:t>rake db:migrate</w:t>
-      </w:r>
+      <w:proofErr w:type="gramStart"/>
+      <w:r>
+        <w:rPr>
+          <w:color w:val="002060"/>
+        </w:rPr>
+        <w:t>rake</w:t>
+      </w:r>
+      <w:proofErr w:type="gramEnd"/>
+      <w:r>
+        <w:rPr>
+          <w:color w:val="002060"/>
+        </w:rPr>
+        <w:t xml:space="preserve"> </w:t>
+      </w:r>
+      <w:proofErr w:type="spellStart"/>
+      <w:r>
+        <w:rPr>
+          <w:color w:val="002060"/>
+        </w:rPr>
+        <w:t>db:migrate</w:t>
+      </w:r>
+      <w:proofErr w:type="spellEnd"/>
     </w:p>
     <w:p/>
     <w:p>
-      <w:r>
-        <w:t xml:space="preserve">there is some good information on populating a database for testing purposes at </w:t>
+      <w:proofErr w:type="gramStart"/>
+      <w:r>
+        <w:t>there</w:t>
+      </w:r>
+      <w:proofErr w:type="gramEnd"/>
+      <w:r>
+        <w:t xml:space="preserve"> is some good information on populating a database for testing purposes at </w:t>
       </w:r>
       <w:hyperlink r:id="rId4" w:history="1">
         <w:r>
@@ -187,11 +580,19 @@
           <w:color w:val="002060"/>
         </w:rPr>
       </w:pPr>
-      <w:r>
-        <w:rPr>
-          <w:color w:val="002060"/>
-        </w:rPr>
-        <w:t>resources :users do</w:t>
+      <w:proofErr w:type="gramStart"/>
+      <w:r>
+        <w:rPr>
+          <w:color w:val="002060"/>
+        </w:rPr>
+        <w:t>resources</w:t>
+      </w:r>
+      <w:proofErr w:type="gramEnd"/>
+      <w:r>
+        <w:rPr>
+          <w:color w:val="002060"/>
+        </w:rPr>
+        <w:t xml:space="preserve"> :users do</w:t>
       </w:r>
     </w:p>
     <w:p>
@@ -204,7 +605,21 @@
         <w:rPr>
           <w:color w:val="002060"/>
         </w:rPr>
-        <w:t xml:space="preserve">    member do</w:t>
+        <w:t xml:space="preserve">    </w:t>
+      </w:r>
+      <w:proofErr w:type="gramStart"/>
+      <w:r>
+        <w:rPr>
+          <w:color w:val="002060"/>
+        </w:rPr>
+        <w:t>member</w:t>
+      </w:r>
+      <w:proofErr w:type="gramEnd"/>
+      <w:r>
+        <w:rPr>
+          <w:color w:val="002060"/>
+        </w:rPr>
+        <w:t xml:space="preserve"> do</w:t>
       </w:r>
     </w:p>
     <w:p>
@@ -217,7 +632,21 @@
         <w:rPr>
           <w:color w:val="002060"/>
         </w:rPr>
-        <w:t xml:space="preserve">      get :responders, :initiators</w:t>
+        <w:t xml:space="preserve">      </w:t>
+      </w:r>
+      <w:proofErr w:type="gramStart"/>
+      <w:r>
+        <w:rPr>
+          <w:color w:val="002060"/>
+        </w:rPr>
+        <w:t>get</w:t>
+      </w:r>
+      <w:proofErr w:type="gramEnd"/>
+      <w:r>
+        <w:rPr>
+          <w:color w:val="002060"/>
+        </w:rPr>
+        <w:t xml:space="preserve"> :responders, :initiators</w:t>
       </w:r>
     </w:p>
     <w:p>
@@ -230,8 +659,16 @@
         <w:rPr>
           <w:color w:val="002060"/>
         </w:rPr>
-        <w:t xml:space="preserve">    end</w:t>
-      </w:r>
+        <w:t xml:space="preserve">    </w:t>
+      </w:r>
+      <w:proofErr w:type="gramStart"/>
+      <w:r>
+        <w:rPr>
+          <w:color w:val="002060"/>
+        </w:rPr>
+        <w:t>end</w:t>
+      </w:r>
+      <w:proofErr w:type="gramEnd"/>
     </w:p>
     <w:p>
       <w:pPr>
@@ -243,27 +680,58 @@
         <w:rPr>
           <w:color w:val="002060"/>
         </w:rPr>
-        <w:t xml:space="preserve">  end</w:t>
-      </w:r>
+        <w:t xml:space="preserve">  </w:t>
+      </w:r>
+      <w:proofErr w:type="gramStart"/>
+      <w:r>
+        <w:rPr>
+          <w:color w:val="002060"/>
+        </w:rPr>
+        <w:t>end</w:t>
+      </w:r>
+      <w:proofErr w:type="gramEnd"/>
     </w:p>
     <w:p/>
     <w:p>
-      <w:r>
-        <w:t>to routes.db</w:t>
-      </w:r>
+      <w:proofErr w:type="gramStart"/>
+      <w:r>
+        <w:t>to</w:t>
+      </w:r>
+      <w:proofErr w:type="gramEnd"/>
+      <w:r>
+        <w:t xml:space="preserve"> </w:t>
+      </w:r>
+      <w:proofErr w:type="spellStart"/>
+      <w:r>
+        <w:t>routes.db</w:t>
+      </w:r>
+      <w:proofErr w:type="spellEnd"/>
     </w:p>
     <w:p/>
     <w:p/>
     <w:p>
+      <w:proofErr w:type="gramStart"/>
       <w:r>
         <w:lastRenderedPageBreak/>
-        <w:t>created a new partial file _stats and added this to it</w:t>
+        <w:t>created</w:t>
+      </w:r>
+      <w:proofErr w:type="gramEnd"/>
+      <w:r>
+        <w:t xml:space="preserve"> a new partial file _stats and added this to it</w:t>
       </w:r>
     </w:p>
     <w:p/>
     <w:p>
       <w:r>
-        <w:t>&lt;% @user ||= current_user %&gt;</w:t>
+        <w:t xml:space="preserve">&lt;% @user ||= </w:t>
+      </w:r>
+      <w:proofErr w:type="spellStart"/>
+      <w:r>
+        <w:t>current_user</w:t>
+      </w:r>
+      <w:proofErr w:type="spellEnd"/>
+      <w:r>
+        <w:t xml:space="preserve"> %&gt;</w:t>
       </w:r>
     </w:p>
     <w:p>
@@ -273,7 +741,31 @@
     </w:p>
     <w:p>
       <w:r>
-        <w:t xml:space="preserve">  &lt;a href="&lt;%= responders_user_path(@user) %&gt;"&gt;</w:t>
+        <w:t xml:space="preserve">  &lt;a </w:t>
+      </w:r>
+      <w:proofErr w:type="spellStart"/>
+      <w:r>
+        <w:t>href</w:t>
+      </w:r>
+      <w:proofErr w:type="spellEnd"/>
+      <w:r>
+        <w:t xml:space="preserve">="&lt;%= </w:t>
+      </w:r>
+      <w:proofErr w:type="spellStart"/>
+      <w:r>
+        <w:t>responders_user_</w:t>
+      </w:r>
+      <w:proofErr w:type="gramStart"/>
+      <w:r>
+        <w:t>path</w:t>
+      </w:r>
+      <w:proofErr w:type="spellEnd"/>
+      <w:r>
+        <w:t>(</w:t>
+      </w:r>
+      <w:proofErr w:type="gramEnd"/>
+      <w:r>
+        <w:t>@user) %&gt;"&gt;</w:t>
       </w:r>
     </w:p>
     <w:p>
@@ -283,7 +775,15 @@
     </w:p>
     <w:p>
       <w:r>
-        <w:t xml:space="preserve">      &lt;%= @user.responder_users.count %&gt;</w:t>
+        <w:t xml:space="preserve">      &lt;%= @</w:t>
+      </w:r>
+      <w:proofErr w:type="spellStart"/>
+      <w:r>
+        <w:t>user.responder_users.count</w:t>
+      </w:r>
+      <w:proofErr w:type="spellEnd"/>
+      <w:r>
+        <w:t xml:space="preserve"> %&gt;</w:t>
       </w:r>
     </w:p>
     <w:p>
@@ -293,8 +793,13 @@
     </w:p>
     <w:p>
       <w:r>
-        <w:t xml:space="preserve">    responders</w:t>
-      </w:r>
+        <w:t xml:space="preserve">    </w:t>
+      </w:r>
+      <w:proofErr w:type="gramStart"/>
+      <w:r>
+        <w:t>responders</w:t>
+      </w:r>
+      <w:proofErr w:type="gramEnd"/>
     </w:p>
     <w:p>
       <w:r>
@@ -303,7 +808,31 @@
     </w:p>
     <w:p>
       <w:r>
-        <w:t xml:space="preserve">  &lt;a href="&lt;%= initiators_user_path(@user) %&gt;"&gt;</w:t>
+        <w:t xml:space="preserve">  &lt;a </w:t>
+      </w:r>
+      <w:proofErr w:type="spellStart"/>
+      <w:r>
+        <w:t>href</w:t>
+      </w:r>
+      <w:proofErr w:type="spellEnd"/>
+      <w:r>
+        <w:t xml:space="preserve">="&lt;%= </w:t>
+      </w:r>
+      <w:proofErr w:type="spellStart"/>
+      <w:r>
+        <w:t>initiators_user_</w:t>
+      </w:r>
+      <w:proofErr w:type="gramStart"/>
+      <w:r>
+        <w:t>path</w:t>
+      </w:r>
+      <w:proofErr w:type="spellEnd"/>
+      <w:r>
+        <w:t>(</w:t>
+      </w:r>
+      <w:proofErr w:type="gramEnd"/>
+      <w:r>
+        <w:t>@user) %&gt;"&gt;</w:t>
       </w:r>
     </w:p>
     <w:p>
@@ -313,7 +842,15 @@
     </w:p>
     <w:p>
       <w:r>
-        <w:t xml:space="preserve">      &lt;%= @user.initiators.count %&gt;</w:t>
+        <w:t xml:space="preserve">      &lt;%= @</w:t>
+      </w:r>
+      <w:proofErr w:type="spellStart"/>
+      <w:r>
+        <w:t>user.initiators.count</w:t>
+      </w:r>
+      <w:proofErr w:type="spellEnd"/>
+      <w:r>
+        <w:t xml:space="preserve"> %&gt;</w:t>
       </w:r>
     </w:p>
     <w:p>
@@ -323,8 +860,13 @@
     </w:p>
     <w:p>
       <w:r>
-        <w:t xml:space="preserve">    initiators</w:t>
-      </w:r>
+        <w:t xml:space="preserve">    </w:t>
+      </w:r>
+      <w:proofErr w:type="gramStart"/>
+      <w:r>
+        <w:t>initiators</w:t>
+      </w:r>
+      <w:proofErr w:type="gramEnd"/>
     </w:p>
     <w:p>
       <w:r>
@@ -359,18 +901,59 @@
         <w:rPr>
           <w:color w:val="C00000"/>
         </w:rPr>
-        <w:t>When creating micropost, I did not create an index as shown in the tutorial. Not sure how to do a migrate. Will need to check</w:t>
+        <w:t xml:space="preserve">When creating </w:t>
+      </w:r>
+      <w:proofErr w:type="spellStart"/>
+      <w:r>
+        <w:rPr>
+          <w:color w:val="C00000"/>
+        </w:rPr>
+        <w:t>micropost</w:t>
+      </w:r>
+      <w:proofErr w:type="spellEnd"/>
+      <w:r>
+        <w:rPr>
+          <w:color w:val="C00000"/>
+        </w:rPr>
+        <w:t xml:space="preserve">, I did not create an index as shown in the tutorial. Not sure how to do </w:t>
+      </w:r>
+      <w:proofErr w:type="gramStart"/>
+      <w:r>
+        <w:rPr>
+          <w:color w:val="C00000"/>
+        </w:rPr>
+        <w:t>a migrate</w:t>
+      </w:r>
+      <w:proofErr w:type="gramEnd"/>
+      <w:r>
+        <w:rPr>
+          <w:color w:val="C00000"/>
+        </w:rPr>
+        <w:t>. Will need to check</w:t>
       </w:r>
     </w:p>
     <w:p/>
     <w:p>
       <w:r>
-        <w:t>Changed routes to microposts#index</w:t>
-      </w:r>
-    </w:p>
-    <w:p>
-      <w:r>
-        <w:t>Added the following to Microposts controller</w:t>
+        <w:t xml:space="preserve">Changed routes to </w:t>
+      </w:r>
+      <w:proofErr w:type="spellStart"/>
+      <w:r>
+        <w:t>microposts#index</w:t>
+      </w:r>
+      <w:proofErr w:type="spellEnd"/>
+    </w:p>
+    <w:p>
+      <w:r>
+        <w:t xml:space="preserve">Added the following to </w:t>
+      </w:r>
+      <w:proofErr w:type="spellStart"/>
+      <w:r>
+        <w:t>Microposts</w:t>
+      </w:r>
+      <w:proofErr w:type="spellEnd"/>
+      <w:r>
+        <w:t xml:space="preserve"> controller</w:t>
       </w:r>
     </w:p>
     <w:p>
@@ -379,17 +962,52 @@
           <w:color w:val="0070C0"/>
         </w:rPr>
       </w:pPr>
+      <w:proofErr w:type="spellStart"/>
       <w:r>
         <w:rPr>
           <w:color w:val="0070C0"/>
         </w:rPr>
-        <w:t>before_action :signed_in_user, only: [:create, :destroy]</w:t>
+        <w:t>before_</w:t>
+      </w:r>
+      <w:proofErr w:type="gramStart"/>
+      <w:r>
+        <w:rPr>
+          <w:color w:val="0070C0"/>
+        </w:rPr>
+        <w:t>action</w:t>
+      </w:r>
+      <w:proofErr w:type="spellEnd"/>
+      <w:r>
+        <w:rPr>
+          <w:color w:val="0070C0"/>
+        </w:rPr>
+        <w:t xml:space="preserve"> :</w:t>
+      </w:r>
+      <w:proofErr w:type="spellStart"/>
+      <w:proofErr w:type="gramEnd"/>
+      <w:r>
+        <w:rPr>
+          <w:color w:val="0070C0"/>
+        </w:rPr>
+        <w:t>signed_in_user</w:t>
+      </w:r>
+      <w:proofErr w:type="spellEnd"/>
+      <w:r>
+        <w:rPr>
+          <w:color w:val="0070C0"/>
+        </w:rPr>
+        <w:t>, only: [:create, :destroy]</w:t>
       </w:r>
     </w:p>
     <w:p/>
     <w:p>
-      <w:r>
-        <w:t>this command can be used to generate the views for devise gem since it does not do so automatically</w:t>
+      <w:proofErr w:type="gramStart"/>
+      <w:r>
+        <w:t>this</w:t>
+      </w:r>
+      <w:proofErr w:type="gramEnd"/>
+      <w:r>
+        <w:t xml:space="preserve"> command can be used to generate the views for devise gem since it does not do so automatically</w:t>
       </w:r>
     </w:p>
     <w:p>
@@ -398,12 +1016,28 @@
           <w:color w:val="0070C0"/>
         </w:rPr>
       </w:pPr>
+      <w:proofErr w:type="gramStart"/>
       <w:r>
         <w:rPr>
           <w:color w:val="0070C0"/>
         </w:rPr>
-        <w:t>rails generate devise:views</w:t>
-      </w:r>
+        <w:t>rails</w:t>
+      </w:r>
+      <w:proofErr w:type="gramEnd"/>
+      <w:r>
+        <w:rPr>
+          <w:color w:val="0070C0"/>
+        </w:rPr>
+        <w:t xml:space="preserve"> generate </w:t>
+      </w:r>
+      <w:proofErr w:type="spellStart"/>
+      <w:r>
+        <w:rPr>
+          <w:color w:val="0070C0"/>
+        </w:rPr>
+        <w:t>devise:views</w:t>
+      </w:r>
+      <w:proofErr w:type="spellEnd"/>
     </w:p>
     <w:p>
       <w:r>
@@ -417,11 +1051,35 @@
           <w:color w:val="0070C0"/>
         </w:rPr>
       </w:pPr>
+      <w:proofErr w:type="spellStart"/>
+      <w:proofErr w:type="gramStart"/>
       <w:r>
         <w:rPr>
           <w:color w:val="0070C0"/>
         </w:rPr>
-        <w:t>def current_user?(user)</w:t>
+        <w:t>def</w:t>
+      </w:r>
+      <w:proofErr w:type="spellEnd"/>
+      <w:proofErr w:type="gramEnd"/>
+      <w:r>
+        <w:rPr>
+          <w:color w:val="0070C0"/>
+        </w:rPr>
+        <w:t xml:space="preserve"> </w:t>
+      </w:r>
+      <w:proofErr w:type="spellStart"/>
+      <w:r>
+        <w:rPr>
+          <w:color w:val="0070C0"/>
+        </w:rPr>
+        <w:t>current_user</w:t>
+      </w:r>
+      <w:proofErr w:type="spellEnd"/>
+      <w:r>
+        <w:rPr>
+          <w:color w:val="0070C0"/>
+        </w:rPr>
+        <w:t>?(user)</w:t>
       </w:r>
     </w:p>
     <w:p>
@@ -435,8 +1093,30 @@
           <w:color w:val="0070C0"/>
         </w:rPr>
         <w:tab/>
-        <w:t xml:space="preserve">  user == current_user</w:t>
-      </w:r>
+        <w:t xml:space="preserve">  </w:t>
+      </w:r>
+      <w:proofErr w:type="gramStart"/>
+      <w:r>
+        <w:rPr>
+          <w:color w:val="0070C0"/>
+        </w:rPr>
+        <w:t>user</w:t>
+      </w:r>
+      <w:proofErr w:type="gramEnd"/>
+      <w:r>
+        <w:rPr>
+          <w:color w:val="0070C0"/>
+        </w:rPr>
+        <w:t xml:space="preserve"> == </w:t>
+      </w:r>
+      <w:proofErr w:type="spellStart"/>
+      <w:r>
+        <w:rPr>
+          <w:color w:val="0070C0"/>
+        </w:rPr>
+        <w:t>current_user</w:t>
+      </w:r>
+      <w:proofErr w:type="spellEnd"/>
     </w:p>
     <w:p>
       <w:pPr>
@@ -449,8 +1129,15 @@
           <w:color w:val="0070C0"/>
         </w:rPr>
         <w:tab/>
+      </w:r>
+      <w:proofErr w:type="gramStart"/>
+      <w:r>
+        <w:rPr>
+          <w:color w:val="0070C0"/>
+        </w:rPr>
         <w:t>end</w:t>
       </w:r>
+      <w:proofErr w:type="gramEnd"/>
     </w:p>
     <w:p/>
     <w:p>
@@ -459,38 +1146,93 @@
           <w:color w:val="C00000"/>
         </w:rPr>
       </w:pPr>
+      <w:proofErr w:type="gramStart"/>
       <w:r>
         <w:rPr>
           <w:color w:val="C00000"/>
         </w:rPr>
-        <w:t>may need to delete the following in routes under users</w:t>
+        <w:t>may</w:t>
+      </w:r>
+      <w:proofErr w:type="gramEnd"/>
+      <w:r>
+        <w:rPr>
+          <w:color w:val="C00000"/>
+        </w:rPr>
+        <w:t xml:space="preserve"> need to delete the following in routes under users</w:t>
       </w:r>
     </w:p>
     <w:p/>
     <w:p>
       <w:r>
-        <w:t xml:space="preserve">  resources :users do</w:t>
-      </w:r>
-    </w:p>
-    <w:p>
-      <w:r>
-        <w:t xml:space="preserve">    member do</w:t>
-      </w:r>
-    </w:p>
-    <w:p>
-      <w:r>
-        <w:t xml:space="preserve">      get :whoresponders, :whoinitiators</w:t>
-      </w:r>
-    </w:p>
-    <w:p>
-      <w:r>
-        <w:t xml:space="preserve">    end</w:t>
-      </w:r>
-    </w:p>
-    <w:p>
-      <w:r>
-        <w:t xml:space="preserve">  end</w:t>
-      </w:r>
+        <w:t xml:space="preserve">  </w:t>
+      </w:r>
+      <w:proofErr w:type="gramStart"/>
+      <w:r>
+        <w:t>resources</w:t>
+      </w:r>
+      <w:proofErr w:type="gramEnd"/>
+      <w:r>
+        <w:t xml:space="preserve"> :users do</w:t>
+      </w:r>
+    </w:p>
+    <w:p>
+      <w:r>
+        <w:t xml:space="preserve">    </w:t>
+      </w:r>
+      <w:proofErr w:type="gramStart"/>
+      <w:r>
+        <w:t>member</w:t>
+      </w:r>
+      <w:proofErr w:type="gramEnd"/>
+      <w:r>
+        <w:t xml:space="preserve"> do</w:t>
+      </w:r>
+    </w:p>
+    <w:p>
+      <w:r>
+        <w:t xml:space="preserve">      </w:t>
+      </w:r>
+      <w:proofErr w:type="gramStart"/>
+      <w:r>
+        <w:t>get</w:t>
+      </w:r>
+      <w:proofErr w:type="gramEnd"/>
+      <w:r>
+        <w:t xml:space="preserve"> :</w:t>
+      </w:r>
+      <w:proofErr w:type="spellStart"/>
+      <w:r>
+        <w:t>whoresponders</w:t>
+      </w:r>
+      <w:proofErr w:type="spellEnd"/>
+      <w:r>
+        <w:t>, :</w:t>
+      </w:r>
+      <w:proofErr w:type="spellStart"/>
+      <w:r>
+        <w:t>whoinitiators</w:t>
+      </w:r>
+      <w:proofErr w:type="spellEnd"/>
+    </w:p>
+    <w:p>
+      <w:r>
+        <w:t xml:space="preserve">    </w:t>
+      </w:r>
+      <w:proofErr w:type="gramStart"/>
+      <w:r>
+        <w:t>end</w:t>
+      </w:r>
+      <w:proofErr w:type="gramEnd"/>
+    </w:p>
+    <w:p>
+      <w:r>
+        <w:t xml:space="preserve">  </w:t>
+      </w:r>
+      <w:proofErr w:type="gramStart"/>
+      <w:r>
+        <w:t>end</w:t>
+      </w:r>
+      <w:proofErr w:type="gramEnd"/>
     </w:p>
     <w:p>
       <w:pPr>
@@ -498,59 +1240,204 @@
           <w:color w:val="C00000"/>
         </w:rPr>
       </w:pPr>
+      <w:proofErr w:type="gramStart"/>
       <w:r>
         <w:rPr>
           <w:color w:val="C00000"/>
         </w:rPr>
-        <w:t>may need to delete whoresponders and whoinitiators from user.rb. Same methods have been replicated in the microposts controller</w:t>
-      </w:r>
-    </w:p>
-    <w:p>
-      <w:r>
-        <w:t>try putting user controller stuff in application controller</w:t>
+        <w:t>may</w:t>
+      </w:r>
+      <w:proofErr w:type="gramEnd"/>
+      <w:r>
+        <w:rPr>
+          <w:color w:val="C00000"/>
+        </w:rPr>
+        <w:t xml:space="preserve"> need to delete </w:t>
+      </w:r>
+      <w:proofErr w:type="spellStart"/>
+      <w:r>
+        <w:rPr>
+          <w:color w:val="C00000"/>
+        </w:rPr>
+        <w:t>whoresponders</w:t>
+      </w:r>
+      <w:proofErr w:type="spellEnd"/>
+      <w:r>
+        <w:rPr>
+          <w:color w:val="C00000"/>
+        </w:rPr>
+        <w:t xml:space="preserve"> and </w:t>
+      </w:r>
+      <w:proofErr w:type="spellStart"/>
+      <w:r>
+        <w:rPr>
+          <w:color w:val="C00000"/>
+        </w:rPr>
+        <w:t>whoinitiators</w:t>
+      </w:r>
+      <w:proofErr w:type="spellEnd"/>
+      <w:r>
+        <w:rPr>
+          <w:color w:val="C00000"/>
+        </w:rPr>
+        <w:t xml:space="preserve"> from </w:t>
+      </w:r>
+      <w:proofErr w:type="spellStart"/>
+      <w:r>
+        <w:rPr>
+          <w:color w:val="C00000"/>
+        </w:rPr>
+        <w:t>user.rb</w:t>
+      </w:r>
+      <w:proofErr w:type="spellEnd"/>
+      <w:r>
+        <w:rPr>
+          <w:color w:val="C00000"/>
+        </w:rPr>
+        <w:t xml:space="preserve">. Same methods have been replicated in the </w:t>
+      </w:r>
+      <w:proofErr w:type="spellStart"/>
+      <w:r>
+        <w:rPr>
+          <w:color w:val="C00000"/>
+        </w:rPr>
+        <w:t>microposts</w:t>
+      </w:r>
+      <w:proofErr w:type="spellEnd"/>
+      <w:r>
+        <w:rPr>
+          <w:color w:val="C00000"/>
+        </w:rPr>
+        <w:t xml:space="preserve"> controller</w:t>
+      </w:r>
+    </w:p>
+    <w:p>
+      <w:proofErr w:type="gramStart"/>
+      <w:r>
+        <w:t>try</w:t>
+      </w:r>
+      <w:proofErr w:type="gramEnd"/>
+      <w:r>
+        <w:t xml:space="preserve"> putting user controller stuff in application controller</w:t>
       </w:r>
     </w:p>
     <w:p/>
     <w:p>
-      <w:r>
-        <w:t xml:space="preserve">check if </w:t>
-      </w:r>
-      <w:r>
-        <w:t>@users = @user.responder_users.paginate(page: params[:page])</w:t>
-      </w:r>
-      <w:r>
-        <w:t xml:space="preserve"> is wrking in user.rb</w:t>
-      </w:r>
+      <w:proofErr w:type="gramStart"/>
+      <w:r>
+        <w:t>check</w:t>
+      </w:r>
+      <w:proofErr w:type="gramEnd"/>
+      <w:r>
+        <w:t xml:space="preserve"> if </w:t>
+      </w:r>
+      <w:r>
+        <w:t>@users = @</w:t>
+      </w:r>
+      <w:proofErr w:type="spellStart"/>
+      <w:r>
+        <w:t>user.responder_users.paginate</w:t>
+      </w:r>
+      <w:proofErr w:type="spellEnd"/>
+      <w:r>
+        <w:t xml:space="preserve">(page: </w:t>
+      </w:r>
+      <w:proofErr w:type="spellStart"/>
+      <w:r>
+        <w:t>params</w:t>
+      </w:r>
+      <w:proofErr w:type="spellEnd"/>
+      <w:r>
+        <w:t>[:page])</w:t>
+      </w:r>
+      <w:r>
+        <w:t xml:space="preserve"> is </w:t>
+      </w:r>
+      <w:proofErr w:type="spellStart"/>
+      <w:r>
+        <w:t>wrking</w:t>
+      </w:r>
+      <w:proofErr w:type="spellEnd"/>
+      <w:r>
+        <w:t xml:space="preserve"> in </w:t>
+      </w:r>
+      <w:proofErr w:type="spellStart"/>
+      <w:r>
+        <w:t>user.rb</w:t>
+      </w:r>
+      <w:proofErr w:type="spellEnd"/>
     </w:p>
     <w:p/>
     <w:p>
       <w:r>
-        <w:t>I added this code for checking in show_communicate</w:t>
-      </w:r>
-    </w:p>
-    <w:p>
-      <w:r>
-        <w:t xml:space="preserve">        &lt;%# I added this div%&gt;</w:t>
-      </w:r>
-    </w:p>
-    <w:p>
-      <w:r>
-        <w:t xml:space="preserve">        &lt;div class="user_avatars"&gt;</w:t>
-      </w:r>
-    </w:p>
-    <w:p>
-      <w:r>
-        <w:t xml:space="preserve">          &lt;% @users.each do |user| %&gt;</w:t>
-      </w:r>
-    </w:p>
-    <w:p>
-      <w:r>
-        <w:t xml:space="preserve">            &lt;%#= render user %&gt; i</w:t>
-      </w:r>
-    </w:p>
-    <w:p>
-      <w:r>
-        <w:t xml:space="preserve">            &lt;%= render 'microposts/users' %&gt;</w:t>
+        <w:t xml:space="preserve">I added this code for checking in </w:t>
+      </w:r>
+      <w:proofErr w:type="spellStart"/>
+      <w:r>
+        <w:t>show_communicate</w:t>
+      </w:r>
+      <w:proofErr w:type="spellEnd"/>
+    </w:p>
+    <w:p>
+      <w:r>
+        <w:t xml:space="preserve">        &lt;%# I added this </w:t>
+      </w:r>
+      <w:proofErr w:type="gramStart"/>
+      <w:r>
+        <w:t>div%</w:t>
+      </w:r>
+      <w:proofErr w:type="gramEnd"/>
+      <w:r>
+        <w:t>&gt;</w:t>
+      </w:r>
+    </w:p>
+    <w:p>
+      <w:r>
+        <w:t xml:space="preserve">        &lt;div class="</w:t>
+      </w:r>
+      <w:proofErr w:type="spellStart"/>
+      <w:r>
+        <w:t>user_avatars</w:t>
+      </w:r>
+      <w:proofErr w:type="spellEnd"/>
+      <w:r>
+        <w:t>"&gt;</w:t>
+      </w:r>
+    </w:p>
+    <w:p>
+      <w:r>
+        <w:t xml:space="preserve">          &lt;% @</w:t>
+      </w:r>
+      <w:proofErr w:type="spellStart"/>
+      <w:r>
+        <w:t>users.each</w:t>
+      </w:r>
+      <w:proofErr w:type="spellEnd"/>
+      <w:r>
+        <w:t xml:space="preserve"> do |user| %&gt;</w:t>
+      </w:r>
+    </w:p>
+    <w:p>
+      <w:r>
+        <w:t xml:space="preserve">            &lt;%#= render user %&gt; </w:t>
+      </w:r>
+      <w:proofErr w:type="spellStart"/>
+      <w:r>
+        <w:t>i</w:t>
+      </w:r>
+      <w:proofErr w:type="spellEnd"/>
+    </w:p>
+    <w:p>
+      <w:r>
+        <w:t xml:space="preserve">            &lt;%= render '</w:t>
+      </w:r>
+      <w:proofErr w:type="spellStart"/>
+      <w:r>
+        <w:t>microposts</w:t>
+      </w:r>
+      <w:proofErr w:type="spellEnd"/>
+      <w:r>
+        <w:t>/users' %&gt;</w:t>
       </w:r>
     </w:p>
     <w:p>
@@ -562,15 +1449,1384 @@
       <w:r>
         <w:t xml:space="preserve">        &lt;/div&gt;</w:t>
       </w:r>
-    </w:p>
-    <w:p/>
-    <w:p>
-      <w:bookmarkStart w:id="0" w:name="_GoBack"/>
-      <w:bookmarkEnd w:id="0"/>
     </w:p>
     <w:p/>
     <w:p/>
     <w:p/>
+    <w:p>
+      <w:proofErr w:type="gramStart"/>
+      <w:r>
+        <w:lastRenderedPageBreak/>
+        <w:t>Deleted</w:t>
+      </w:r>
+      <w:r>
+        <w:t xml:space="preserve">  </w:t>
+      </w:r>
+      <w:r>
+        <w:t>the</w:t>
+      </w:r>
+      <w:proofErr w:type="gramEnd"/>
+      <w:r>
+        <w:t xml:space="preserve"> following code from </w:t>
+      </w:r>
+      <w:proofErr w:type="spellStart"/>
+      <w:r>
+        <w:t>micropost_controller</w:t>
+      </w:r>
+      <w:proofErr w:type="spellEnd"/>
+    </w:p>
+    <w:p/>
+    <w:p>
+      <w:proofErr w:type="spellStart"/>
+      <w:proofErr w:type="gramStart"/>
+      <w:r>
+        <w:t>def</w:t>
+      </w:r>
+      <w:proofErr w:type="spellEnd"/>
+      <w:proofErr w:type="gramEnd"/>
+      <w:r>
+        <w:t xml:space="preserve"> </w:t>
+      </w:r>
+      <w:proofErr w:type="spellStart"/>
+      <w:r>
+        <w:t>whoresponders</w:t>
+      </w:r>
+      <w:proofErr w:type="spellEnd"/>
+    </w:p>
+    <w:p>
+      <w:r>
+        <w:t xml:space="preserve">    @title = "Responders"</w:t>
+      </w:r>
+    </w:p>
+    <w:p>
+      <w:r>
+        <w:t xml:space="preserve">    @user = </w:t>
+      </w:r>
+      <w:proofErr w:type="spellStart"/>
+      <w:proofErr w:type="gramStart"/>
+      <w:r>
+        <w:t>User.find</w:t>
+      </w:r>
+      <w:proofErr w:type="spellEnd"/>
+      <w:r>
+        <w:t>(</w:t>
+      </w:r>
+      <w:proofErr w:type="spellStart"/>
+      <w:proofErr w:type="gramEnd"/>
+      <w:r>
+        <w:t>params</w:t>
+      </w:r>
+      <w:proofErr w:type="spellEnd"/>
+      <w:r>
+        <w:t>[:id])</w:t>
+      </w:r>
+    </w:p>
+    <w:p>
+      <w:r>
+        <w:t xml:space="preserve">    @users = @</w:t>
+      </w:r>
+      <w:proofErr w:type="spellStart"/>
+      <w:r>
+        <w:t>user.responder_</w:t>
+      </w:r>
+      <w:proofErr w:type="gramStart"/>
+      <w:r>
+        <w:t>users.paginate</w:t>
+      </w:r>
+      <w:proofErr w:type="spellEnd"/>
+      <w:r>
+        <w:t>(</w:t>
+      </w:r>
+      <w:proofErr w:type="gramEnd"/>
+      <w:r>
+        <w:t xml:space="preserve">page: </w:t>
+      </w:r>
+      <w:proofErr w:type="spellStart"/>
+      <w:r>
+        <w:t>params</w:t>
+      </w:r>
+      <w:proofErr w:type="spellEnd"/>
+      <w:r>
+        <w:t>[:page])</w:t>
+      </w:r>
+    </w:p>
+    <w:p>
+      <w:r>
+        <w:t xml:space="preserve">    #@users = </w:t>
+      </w:r>
+      <w:proofErr w:type="gramStart"/>
+      <w:r>
+        <w:t>@</w:t>
+      </w:r>
+      <w:proofErr w:type="spellStart"/>
+      <w:r>
+        <w:t>user.responders.paginate</w:t>
+      </w:r>
+      <w:proofErr w:type="spellEnd"/>
+      <w:r>
+        <w:t>(</w:t>
+      </w:r>
+      <w:proofErr w:type="gramEnd"/>
+      <w:r>
+        <w:t xml:space="preserve">page: </w:t>
+      </w:r>
+      <w:proofErr w:type="spellStart"/>
+      <w:r>
+        <w:t>params</w:t>
+      </w:r>
+      <w:proofErr w:type="spellEnd"/>
+      <w:r>
+        <w:t>[:page])</w:t>
+      </w:r>
+    </w:p>
+    <w:p>
+      <w:r>
+        <w:t xml:space="preserve">    </w:t>
+      </w:r>
+      <w:proofErr w:type="gramStart"/>
+      <w:r>
+        <w:t>render</w:t>
+      </w:r>
+      <w:proofErr w:type="gramEnd"/>
+      <w:r>
+        <w:t xml:space="preserve"> '</w:t>
+      </w:r>
+      <w:proofErr w:type="spellStart"/>
+      <w:r>
+        <w:t>show_communicate</w:t>
+      </w:r>
+      <w:proofErr w:type="spellEnd"/>
+      <w:r>
+        <w:t>'</w:t>
+      </w:r>
+    </w:p>
+    <w:p>
+      <w:r>
+        <w:t xml:space="preserve">  </w:t>
+      </w:r>
+      <w:proofErr w:type="gramStart"/>
+      <w:r>
+        <w:t>end</w:t>
+      </w:r>
+      <w:proofErr w:type="gramEnd"/>
+    </w:p>
+    <w:p/>
+    <w:p>
+      <w:r>
+        <w:t xml:space="preserve">  </w:t>
+      </w:r>
+      <w:proofErr w:type="spellStart"/>
+      <w:proofErr w:type="gramStart"/>
+      <w:r>
+        <w:t>def</w:t>
+      </w:r>
+      <w:proofErr w:type="spellEnd"/>
+      <w:proofErr w:type="gramEnd"/>
+      <w:r>
+        <w:t xml:space="preserve"> </w:t>
+      </w:r>
+      <w:proofErr w:type="spellStart"/>
+      <w:r>
+        <w:t>whoinitiators</w:t>
+      </w:r>
+      <w:proofErr w:type="spellEnd"/>
+    </w:p>
+    <w:p>
+      <w:r>
+        <w:t xml:space="preserve">    @title = "Initiators"</w:t>
+      </w:r>
+    </w:p>
+    <w:p>
+      <w:r>
+        <w:t xml:space="preserve">    @user = </w:t>
+      </w:r>
+      <w:proofErr w:type="spellStart"/>
+      <w:proofErr w:type="gramStart"/>
+      <w:r>
+        <w:t>User.find</w:t>
+      </w:r>
+      <w:proofErr w:type="spellEnd"/>
+      <w:r>
+        <w:t>(</w:t>
+      </w:r>
+      <w:proofErr w:type="spellStart"/>
+      <w:proofErr w:type="gramEnd"/>
+      <w:r>
+        <w:t>params</w:t>
+      </w:r>
+      <w:proofErr w:type="spellEnd"/>
+      <w:r>
+        <w:t>[:id])</w:t>
+      </w:r>
+    </w:p>
+    <w:p>
+      <w:r>
+        <w:t xml:space="preserve">    @users = </w:t>
+      </w:r>
+      <w:proofErr w:type="gramStart"/>
+      <w:r>
+        <w:t>@</w:t>
+      </w:r>
+      <w:proofErr w:type="spellStart"/>
+      <w:r>
+        <w:t>user.initiators.paginate</w:t>
+      </w:r>
+      <w:proofErr w:type="spellEnd"/>
+      <w:r>
+        <w:t>(</w:t>
+      </w:r>
+      <w:proofErr w:type="gramEnd"/>
+      <w:r>
+        <w:t xml:space="preserve">page: </w:t>
+      </w:r>
+      <w:proofErr w:type="spellStart"/>
+      <w:r>
+        <w:t>params</w:t>
+      </w:r>
+      <w:proofErr w:type="spellEnd"/>
+      <w:r>
+        <w:t>[:page])</w:t>
+      </w:r>
+    </w:p>
+    <w:p>
+      <w:r>
+        <w:t xml:space="preserve">    </w:t>
+      </w:r>
+      <w:proofErr w:type="gramStart"/>
+      <w:r>
+        <w:t>render</w:t>
+      </w:r>
+      <w:proofErr w:type="gramEnd"/>
+      <w:r>
+        <w:t xml:space="preserve"> '</w:t>
+      </w:r>
+      <w:proofErr w:type="spellStart"/>
+      <w:r>
+        <w:t>show_communicate</w:t>
+      </w:r>
+      <w:proofErr w:type="spellEnd"/>
+      <w:r>
+        <w:t>'</w:t>
+      </w:r>
+    </w:p>
+    <w:p>
+      <w:r>
+        <w:t xml:space="preserve">  </w:t>
+      </w:r>
+      <w:proofErr w:type="gramStart"/>
+      <w:r>
+        <w:t>end</w:t>
+      </w:r>
+      <w:proofErr w:type="gramEnd"/>
+    </w:p>
+    <w:p/>
+    <w:p/>
+    <w:p>
+      <w:proofErr w:type="gramStart"/>
+      <w:r>
+        <w:t>Deleted  the</w:t>
+      </w:r>
+      <w:proofErr w:type="gramEnd"/>
+      <w:r>
+        <w:t xml:space="preserve"> following code from </w:t>
+      </w:r>
+      <w:r>
+        <w:t xml:space="preserve"> </w:t>
+      </w:r>
+      <w:proofErr w:type="spellStart"/>
+      <w:r>
+        <w:t>users</w:t>
+      </w:r>
+      <w:r>
+        <w:t>_controller</w:t>
+      </w:r>
+      <w:proofErr w:type="spellEnd"/>
+      <w:r>
+        <w:t xml:space="preserve"> and added it to applications controller</w:t>
+      </w:r>
+    </w:p>
+    <w:p/>
+    <w:p>
+      <w:proofErr w:type="spellStart"/>
+      <w:proofErr w:type="gramStart"/>
+      <w:r>
+        <w:t>def</w:t>
+      </w:r>
+      <w:proofErr w:type="spellEnd"/>
+      <w:proofErr w:type="gramEnd"/>
+      <w:r>
+        <w:t xml:space="preserve"> </w:t>
+      </w:r>
+      <w:proofErr w:type="spellStart"/>
+      <w:r>
+        <w:t>whoresponders</w:t>
+      </w:r>
+      <w:proofErr w:type="spellEnd"/>
+    </w:p>
+    <w:p>
+      <w:r>
+        <w:t xml:space="preserve">    @title = "Responders"</w:t>
+      </w:r>
+    </w:p>
+    <w:p>
+      <w:r>
+        <w:t xml:space="preserve">    @user = </w:t>
+      </w:r>
+      <w:proofErr w:type="spellStart"/>
+      <w:proofErr w:type="gramStart"/>
+      <w:r>
+        <w:t>User.find</w:t>
+      </w:r>
+      <w:proofErr w:type="spellEnd"/>
+      <w:r>
+        <w:t>(</w:t>
+      </w:r>
+      <w:proofErr w:type="spellStart"/>
+      <w:proofErr w:type="gramEnd"/>
+      <w:r>
+        <w:t>params</w:t>
+      </w:r>
+      <w:proofErr w:type="spellEnd"/>
+      <w:r>
+        <w:t>[:id])</w:t>
+      </w:r>
+    </w:p>
+    <w:p>
+      <w:r>
+        <w:t xml:space="preserve">    @users = @</w:t>
+      </w:r>
+      <w:proofErr w:type="spellStart"/>
+      <w:r>
+        <w:t>user.responder_</w:t>
+      </w:r>
+      <w:proofErr w:type="gramStart"/>
+      <w:r>
+        <w:t>users.paginate</w:t>
+      </w:r>
+      <w:proofErr w:type="spellEnd"/>
+      <w:r>
+        <w:t>(</w:t>
+      </w:r>
+      <w:proofErr w:type="gramEnd"/>
+      <w:r>
+        <w:t xml:space="preserve">page: </w:t>
+      </w:r>
+      <w:proofErr w:type="spellStart"/>
+      <w:r>
+        <w:t>params</w:t>
+      </w:r>
+      <w:proofErr w:type="spellEnd"/>
+      <w:r>
+        <w:t>[:page])</w:t>
+      </w:r>
+    </w:p>
+    <w:p>
+      <w:r>
+        <w:t xml:space="preserve">    #@users = </w:t>
+      </w:r>
+      <w:proofErr w:type="gramStart"/>
+      <w:r>
+        <w:t>@</w:t>
+      </w:r>
+      <w:proofErr w:type="spellStart"/>
+      <w:r>
+        <w:t>user.responders.paginate</w:t>
+      </w:r>
+      <w:proofErr w:type="spellEnd"/>
+      <w:r>
+        <w:t>(</w:t>
+      </w:r>
+      <w:proofErr w:type="gramEnd"/>
+      <w:r>
+        <w:t xml:space="preserve">page: </w:t>
+      </w:r>
+      <w:proofErr w:type="spellStart"/>
+      <w:r>
+        <w:t>params</w:t>
+      </w:r>
+      <w:proofErr w:type="spellEnd"/>
+      <w:r>
+        <w:t>[:page])</w:t>
+      </w:r>
+    </w:p>
+    <w:p>
+      <w:r>
+        <w:t xml:space="preserve">    </w:t>
+      </w:r>
+      <w:proofErr w:type="gramStart"/>
+      <w:r>
+        <w:t>render</w:t>
+      </w:r>
+      <w:proofErr w:type="gramEnd"/>
+      <w:r>
+        <w:t xml:space="preserve"> '</w:t>
+      </w:r>
+      <w:proofErr w:type="spellStart"/>
+      <w:r>
+        <w:t>show_communicate</w:t>
+      </w:r>
+      <w:proofErr w:type="spellEnd"/>
+      <w:r>
+        <w:t>'</w:t>
+      </w:r>
+    </w:p>
+    <w:p>
+      <w:r>
+        <w:t xml:space="preserve">  </w:t>
+      </w:r>
+      <w:proofErr w:type="gramStart"/>
+      <w:r>
+        <w:t>end</w:t>
+      </w:r>
+      <w:proofErr w:type="gramEnd"/>
+    </w:p>
+    <w:p/>
+    <w:p>
+      <w:r>
+        <w:t xml:space="preserve">  </w:t>
+      </w:r>
+      <w:proofErr w:type="spellStart"/>
+      <w:proofErr w:type="gramStart"/>
+      <w:r>
+        <w:t>def</w:t>
+      </w:r>
+      <w:proofErr w:type="spellEnd"/>
+      <w:proofErr w:type="gramEnd"/>
+      <w:r>
+        <w:t xml:space="preserve"> </w:t>
+      </w:r>
+      <w:proofErr w:type="spellStart"/>
+      <w:r>
+        <w:t>whoinitiators</w:t>
+      </w:r>
+      <w:proofErr w:type="spellEnd"/>
+    </w:p>
+    <w:p>
+      <w:r>
+        <w:lastRenderedPageBreak/>
+        <w:t xml:space="preserve">    @title = "Initiators"</w:t>
+      </w:r>
+    </w:p>
+    <w:p>
+      <w:r>
+        <w:t xml:space="preserve">    @user = </w:t>
+      </w:r>
+      <w:proofErr w:type="spellStart"/>
+      <w:proofErr w:type="gramStart"/>
+      <w:r>
+        <w:t>User.find</w:t>
+      </w:r>
+      <w:proofErr w:type="spellEnd"/>
+      <w:r>
+        <w:t>(</w:t>
+      </w:r>
+      <w:proofErr w:type="spellStart"/>
+      <w:proofErr w:type="gramEnd"/>
+      <w:r>
+        <w:t>params</w:t>
+      </w:r>
+      <w:proofErr w:type="spellEnd"/>
+      <w:r>
+        <w:t>[:id])</w:t>
+      </w:r>
+    </w:p>
+    <w:p>
+      <w:r>
+        <w:t xml:space="preserve">    @users = </w:t>
+      </w:r>
+      <w:proofErr w:type="gramStart"/>
+      <w:r>
+        <w:t>@</w:t>
+      </w:r>
+      <w:proofErr w:type="spellStart"/>
+      <w:r>
+        <w:t>user.initiators.paginate</w:t>
+      </w:r>
+      <w:proofErr w:type="spellEnd"/>
+      <w:r>
+        <w:t>(</w:t>
+      </w:r>
+      <w:proofErr w:type="gramEnd"/>
+      <w:r>
+        <w:t xml:space="preserve">page: </w:t>
+      </w:r>
+      <w:proofErr w:type="spellStart"/>
+      <w:r>
+        <w:t>params</w:t>
+      </w:r>
+      <w:proofErr w:type="spellEnd"/>
+      <w:r>
+        <w:t>[:page])</w:t>
+      </w:r>
+    </w:p>
+    <w:p>
+      <w:r>
+        <w:t xml:space="preserve">    </w:t>
+      </w:r>
+      <w:proofErr w:type="gramStart"/>
+      <w:r>
+        <w:t>render</w:t>
+      </w:r>
+      <w:proofErr w:type="gramEnd"/>
+      <w:r>
+        <w:t xml:space="preserve"> '</w:t>
+      </w:r>
+      <w:proofErr w:type="spellStart"/>
+      <w:r>
+        <w:t>show_communicate</w:t>
+      </w:r>
+      <w:proofErr w:type="spellEnd"/>
+      <w:r>
+        <w:t>'</w:t>
+      </w:r>
+    </w:p>
+    <w:p>
+      <w:r>
+        <w:t xml:space="preserve">  </w:t>
+      </w:r>
+      <w:proofErr w:type="gramStart"/>
+      <w:r>
+        <w:t>end</w:t>
+      </w:r>
+      <w:proofErr w:type="gramEnd"/>
+    </w:p>
+    <w:p/>
+    <w:p>
+      <w:proofErr w:type="gramStart"/>
+      <w:r>
+        <w:t>good</w:t>
+      </w:r>
+      <w:proofErr w:type="gramEnd"/>
+      <w:r>
+        <w:t xml:space="preserve"> website on application controller: </w:t>
+      </w:r>
+      <w:hyperlink r:id="rId5" w:history="1">
+        <w:r>
+          <w:rPr>
+            <w:rStyle w:val="Hyperlink"/>
+          </w:rPr>
+          <w:t>http://api.rubyonrails.org/classes/ActionController/Base.html</w:t>
+        </w:r>
+      </w:hyperlink>
+    </w:p>
+    <w:p/>
+    <w:p>
+      <w:proofErr w:type="gramStart"/>
+      <w:r>
+        <w:t>deleted</w:t>
+      </w:r>
+      <w:proofErr w:type="gramEnd"/>
+      <w:r>
+        <w:t xml:space="preserve"> this from </w:t>
+      </w:r>
+      <w:proofErr w:type="spellStart"/>
+      <w:r>
+        <w:t>user.rb</w:t>
+      </w:r>
+      <w:proofErr w:type="spellEnd"/>
+    </w:p>
+    <w:p/>
+    <w:p>
+      <w:r>
+        <w:t xml:space="preserve">  </w:t>
+      </w:r>
+      <w:proofErr w:type="spellStart"/>
+      <w:proofErr w:type="gramStart"/>
+      <w:r>
+        <w:t>def</w:t>
+      </w:r>
+      <w:proofErr w:type="spellEnd"/>
+      <w:proofErr w:type="gramEnd"/>
+      <w:r>
+        <w:t xml:space="preserve"> </w:t>
+      </w:r>
+      <w:proofErr w:type="spellStart"/>
+      <w:r>
+        <w:t>whoresponders</w:t>
+      </w:r>
+      <w:proofErr w:type="spellEnd"/>
+    </w:p>
+    <w:p>
+      <w:r>
+        <w:t xml:space="preserve">    @title = "Responders"</w:t>
+      </w:r>
+    </w:p>
+    <w:p>
+      <w:r>
+        <w:t xml:space="preserve">    @user = </w:t>
+      </w:r>
+      <w:proofErr w:type="spellStart"/>
+      <w:proofErr w:type="gramStart"/>
+      <w:r>
+        <w:t>User.find</w:t>
+      </w:r>
+      <w:proofErr w:type="spellEnd"/>
+      <w:r>
+        <w:t>(</w:t>
+      </w:r>
+      <w:proofErr w:type="spellStart"/>
+      <w:proofErr w:type="gramEnd"/>
+      <w:r>
+        <w:t>params</w:t>
+      </w:r>
+      <w:proofErr w:type="spellEnd"/>
+      <w:r>
+        <w:t>[:id])</w:t>
+      </w:r>
+    </w:p>
+    <w:p>
+      <w:r>
+        <w:t xml:space="preserve">    @users = @</w:t>
+      </w:r>
+      <w:proofErr w:type="spellStart"/>
+      <w:r>
+        <w:t>user.responder_</w:t>
+      </w:r>
+      <w:proofErr w:type="gramStart"/>
+      <w:r>
+        <w:t>users.paginate</w:t>
+      </w:r>
+      <w:proofErr w:type="spellEnd"/>
+      <w:r>
+        <w:t>(</w:t>
+      </w:r>
+      <w:proofErr w:type="gramEnd"/>
+      <w:r>
+        <w:t xml:space="preserve">page: </w:t>
+      </w:r>
+      <w:proofErr w:type="spellStart"/>
+      <w:r>
+        <w:t>params</w:t>
+      </w:r>
+      <w:proofErr w:type="spellEnd"/>
+      <w:r>
+        <w:t>[:page])</w:t>
+      </w:r>
+    </w:p>
+    <w:p>
+      <w:r>
+        <w:t xml:space="preserve">    </w:t>
+      </w:r>
+      <w:proofErr w:type="gramStart"/>
+      <w:r>
+        <w:t>render</w:t>
+      </w:r>
+      <w:proofErr w:type="gramEnd"/>
+      <w:r>
+        <w:t xml:space="preserve"> '@users'</w:t>
+      </w:r>
+    </w:p>
+    <w:p>
+      <w:r>
+        <w:t xml:space="preserve">    @users.name</w:t>
+      </w:r>
+    </w:p>
+    <w:p>
+      <w:r>
+        <w:t xml:space="preserve">    #@users = </w:t>
+      </w:r>
+      <w:proofErr w:type="gramStart"/>
+      <w:r>
+        <w:t>@</w:t>
+      </w:r>
+      <w:proofErr w:type="spellStart"/>
+      <w:r>
+        <w:t>user.responders.paginate</w:t>
+      </w:r>
+      <w:proofErr w:type="spellEnd"/>
+      <w:r>
+        <w:t>(</w:t>
+      </w:r>
+      <w:proofErr w:type="gramEnd"/>
+      <w:r>
+        <w:t xml:space="preserve">page: </w:t>
+      </w:r>
+      <w:proofErr w:type="spellStart"/>
+      <w:r>
+        <w:t>params</w:t>
+      </w:r>
+      <w:proofErr w:type="spellEnd"/>
+      <w:r>
+        <w:t>[:page])</w:t>
+      </w:r>
+    </w:p>
+    <w:p>
+      <w:r>
+        <w:t xml:space="preserve">    </w:t>
+      </w:r>
+      <w:proofErr w:type="gramStart"/>
+      <w:r>
+        <w:t>render</w:t>
+      </w:r>
+      <w:proofErr w:type="gramEnd"/>
+      <w:r>
+        <w:t xml:space="preserve"> '</w:t>
+      </w:r>
+      <w:proofErr w:type="spellStart"/>
+      <w:r>
+        <w:t>show_communicate</w:t>
+      </w:r>
+      <w:proofErr w:type="spellEnd"/>
+      <w:r>
+        <w:t>'</w:t>
+      </w:r>
+    </w:p>
+    <w:p>
+      <w:r>
+        <w:t xml:space="preserve">  </w:t>
+      </w:r>
+      <w:proofErr w:type="gramStart"/>
+      <w:r>
+        <w:t>end</w:t>
+      </w:r>
+      <w:proofErr w:type="gramEnd"/>
+    </w:p>
+    <w:p/>
+    <w:p>
+      <w:r>
+        <w:t xml:space="preserve">  </w:t>
+      </w:r>
+      <w:proofErr w:type="spellStart"/>
+      <w:proofErr w:type="gramStart"/>
+      <w:r>
+        <w:t>def</w:t>
+      </w:r>
+      <w:proofErr w:type="spellEnd"/>
+      <w:proofErr w:type="gramEnd"/>
+      <w:r>
+        <w:t xml:space="preserve"> </w:t>
+      </w:r>
+      <w:proofErr w:type="spellStart"/>
+      <w:r>
+        <w:t>whoinitiators</w:t>
+      </w:r>
+      <w:proofErr w:type="spellEnd"/>
+    </w:p>
+    <w:p>
+      <w:r>
+        <w:t xml:space="preserve">    @title = "Initiators"</w:t>
+      </w:r>
+    </w:p>
+    <w:p>
+      <w:r>
+        <w:t xml:space="preserve">    @user = </w:t>
+      </w:r>
+      <w:proofErr w:type="spellStart"/>
+      <w:proofErr w:type="gramStart"/>
+      <w:r>
+        <w:t>User.find</w:t>
+      </w:r>
+      <w:proofErr w:type="spellEnd"/>
+      <w:r>
+        <w:t>(</w:t>
+      </w:r>
+      <w:proofErr w:type="spellStart"/>
+      <w:proofErr w:type="gramEnd"/>
+      <w:r>
+        <w:t>params</w:t>
+      </w:r>
+      <w:proofErr w:type="spellEnd"/>
+      <w:r>
+        <w:t>[:id])</w:t>
+      </w:r>
+    </w:p>
+    <w:p>
+      <w:r>
+        <w:t xml:space="preserve">    @users = </w:t>
+      </w:r>
+      <w:proofErr w:type="gramStart"/>
+      <w:r>
+        <w:t>@</w:t>
+      </w:r>
+      <w:proofErr w:type="spellStart"/>
+      <w:r>
+        <w:t>user.initiators.paginate</w:t>
+      </w:r>
+      <w:proofErr w:type="spellEnd"/>
+      <w:r>
+        <w:t>(</w:t>
+      </w:r>
+      <w:proofErr w:type="gramEnd"/>
+      <w:r>
+        <w:t xml:space="preserve">page: </w:t>
+      </w:r>
+      <w:proofErr w:type="spellStart"/>
+      <w:r>
+        <w:t>params</w:t>
+      </w:r>
+      <w:proofErr w:type="spellEnd"/>
+      <w:r>
+        <w:t>[:page])</w:t>
+      </w:r>
+    </w:p>
+    <w:p>
+      <w:r>
+        <w:t xml:space="preserve">    </w:t>
+      </w:r>
+      <w:proofErr w:type="gramStart"/>
+      <w:r>
+        <w:t>render</w:t>
+      </w:r>
+      <w:proofErr w:type="gramEnd"/>
+      <w:r>
+        <w:t xml:space="preserve"> '</w:t>
+      </w:r>
+      <w:proofErr w:type="spellStart"/>
+      <w:r>
+        <w:t>show_communicate</w:t>
+      </w:r>
+      <w:proofErr w:type="spellEnd"/>
+      <w:r>
+        <w:t>'</w:t>
+      </w:r>
+    </w:p>
+    <w:p>
+      <w:r>
+        <w:t xml:space="preserve">  </w:t>
+      </w:r>
+      <w:proofErr w:type="gramStart"/>
+      <w:r>
+        <w:t>end</w:t>
+      </w:r>
+      <w:proofErr w:type="gramEnd"/>
+    </w:p>
+    <w:p/>
+    <w:p>
+      <w:r>
+        <w:t xml:space="preserve">I added an </w:t>
+      </w:r>
+      <w:proofErr w:type="spellStart"/>
+      <w:r>
+        <w:t>index.html.erb</w:t>
+      </w:r>
+      <w:proofErr w:type="spellEnd"/>
+      <w:r>
+        <w:t xml:space="preserve"> in the devise folder to show the profile of a user</w:t>
+      </w:r>
+    </w:p>
+    <w:p/>
+    <w:p>
+      <w:r>
+        <w:lastRenderedPageBreak/>
+        <w:t xml:space="preserve">Deleted this after resources: </w:t>
+      </w:r>
+      <w:proofErr w:type="spellStart"/>
+      <w:r>
+        <w:t>microposts</w:t>
+      </w:r>
+      <w:proofErr w:type="spellEnd"/>
+    </w:p>
+    <w:p>
+      <w:proofErr w:type="gramStart"/>
+      <w:r>
+        <w:t>do</w:t>
+      </w:r>
+      <w:proofErr w:type="gramEnd"/>
+    </w:p>
+    <w:p>
+      <w:r>
+        <w:t xml:space="preserve">    </w:t>
+      </w:r>
+      <w:proofErr w:type="gramStart"/>
+      <w:r>
+        <w:t>member</w:t>
+      </w:r>
+      <w:proofErr w:type="gramEnd"/>
+      <w:r>
+        <w:t xml:space="preserve"> do</w:t>
+      </w:r>
+    </w:p>
+    <w:p>
+      <w:r>
+        <w:t xml:space="preserve">      </w:t>
+      </w:r>
+      <w:proofErr w:type="gramStart"/>
+      <w:r>
+        <w:t>get</w:t>
+      </w:r>
+      <w:proofErr w:type="gramEnd"/>
+      <w:r>
+        <w:t xml:space="preserve"> :</w:t>
+      </w:r>
+      <w:proofErr w:type="spellStart"/>
+      <w:r>
+        <w:t>whoresponders</w:t>
+      </w:r>
+      <w:proofErr w:type="spellEnd"/>
+      <w:r>
+        <w:t>, :</w:t>
+      </w:r>
+      <w:proofErr w:type="spellStart"/>
+      <w:r>
+        <w:t>whoinitiators</w:t>
+      </w:r>
+      <w:proofErr w:type="spellEnd"/>
+    </w:p>
+    <w:p>
+      <w:r>
+        <w:t xml:space="preserve">    </w:t>
+      </w:r>
+      <w:proofErr w:type="gramStart"/>
+      <w:r>
+        <w:t>end</w:t>
+      </w:r>
+      <w:proofErr w:type="gramEnd"/>
+    </w:p>
+    <w:p>
+      <w:r>
+        <w:t xml:space="preserve">  </w:t>
+      </w:r>
+      <w:proofErr w:type="gramStart"/>
+      <w:r>
+        <w:t>end</w:t>
+      </w:r>
+      <w:proofErr w:type="gramEnd"/>
+    </w:p>
+    <w:p/>
+    <w:p>
+      <w:r>
+        <w:t xml:space="preserve">In </w:t>
+      </w:r>
+      <w:proofErr w:type="spellStart"/>
+      <w:r>
+        <w:t>relationships_controller</w:t>
+      </w:r>
+      <w:proofErr w:type="spellEnd"/>
+      <w:r>
+        <w:t xml:space="preserve"> not sure why we do this:</w:t>
+      </w:r>
+    </w:p>
+    <w:p>
+      <w:r>
+        <w:t xml:space="preserve">@user = </w:t>
+      </w:r>
+      <w:proofErr w:type="spellStart"/>
+      <w:proofErr w:type="gramStart"/>
+      <w:r>
+        <w:t>User.find</w:t>
+      </w:r>
+      <w:proofErr w:type="spellEnd"/>
+      <w:r>
+        <w:t>(</w:t>
+      </w:r>
+      <w:proofErr w:type="spellStart"/>
+      <w:proofErr w:type="gramEnd"/>
+      <w:r>
+        <w:t>params</w:t>
+      </w:r>
+      <w:proofErr w:type="spellEnd"/>
+      <w:r>
+        <w:t>[:relationship][:</w:t>
+      </w:r>
+      <w:proofErr w:type="spellStart"/>
+      <w:r>
+        <w:t>responder_id</w:t>
+      </w:r>
+      <w:proofErr w:type="spellEnd"/>
+      <w:r>
+        <w:t>])</w:t>
+      </w:r>
+    </w:p>
+    <w:p>
+      <w:r>
+        <w:t xml:space="preserve">Why </w:t>
+      </w:r>
+      <w:proofErr w:type="spellStart"/>
+      <w:proofErr w:type="gramStart"/>
+      <w:r>
+        <w:t>cant</w:t>
+      </w:r>
+      <w:proofErr w:type="spellEnd"/>
+      <w:proofErr w:type="gramEnd"/>
+      <w:r>
+        <w:t xml:space="preserve"> we just do the above on </w:t>
+      </w:r>
+      <w:proofErr w:type="spellStart"/>
+      <w:r>
+        <w:t>responder_id</w:t>
+      </w:r>
+      <w:proofErr w:type="spellEnd"/>
+      <w:r>
+        <w:t xml:space="preserve">? Why do we need </w:t>
+      </w:r>
+      <w:proofErr w:type="gramStart"/>
+      <w:r>
+        <w:t>the :relationship</w:t>
+      </w:r>
+      <w:proofErr w:type="gramEnd"/>
+    </w:p>
+    <w:p/>
+    <w:p>
+      <w:r>
+        <w:t>To learn</w:t>
+      </w:r>
+    </w:p>
+    <w:p>
+      <w:r>
+        <w:t>Naming conventions</w:t>
+      </w:r>
+    </w:p>
+    <w:p>
+      <w:r>
+        <w:t xml:space="preserve">Self. As in </w:t>
+      </w:r>
+      <w:proofErr w:type="spellStart"/>
+      <w:r>
+        <w:t>microposts</w:t>
+      </w:r>
+      <w:r>
+        <w:t>.rb</w:t>
+      </w:r>
+      <w:proofErr w:type="spellEnd"/>
+    </w:p>
+    <w:p/>
+    <w:p>
+      <w:r>
+        <w:t>Passing variables to partials</w:t>
+      </w:r>
+    </w:p>
+    <w:p>
+      <w:hyperlink r:id="rId6" w:history="1">
+        <w:r>
+          <w:rPr>
+            <w:rStyle w:val="Hyperlink"/>
+          </w:rPr>
+          <w:t>http://stackoverflow.com/questions/4700617/pass-a-variable-into-a-partial-rails-3</w:t>
+        </w:r>
+      </w:hyperlink>
+    </w:p>
+    <w:p>
+      <w:pPr>
+        <w:pStyle w:val="HTMLPreformatted"/>
+        <w:shd w:val="clear" w:color="auto" w:fill="EEEEEE"/>
+        <w:spacing w:line="270" w:lineRule="atLeast"/>
+        <w:textAlignment w:val="baseline"/>
+        <w:rPr>
+          <w:rFonts w:ascii="Consolas" w:hAnsi="Consolas" w:cs="Consolas"/>
+          <w:color w:val="000000"/>
+          <w:sz w:val="21"/>
+          <w:szCs w:val="21"/>
+        </w:rPr>
+      </w:pPr>
+      <w:r>
+        <w:rPr>
+          <w:rStyle w:val="pun"/>
+          <w:rFonts w:ascii="Consolas" w:hAnsi="Consolas" w:cs="Consolas"/>
+          <w:color w:val="000000"/>
+          <w:sz w:val="21"/>
+          <w:szCs w:val="21"/>
+          <w:bdr w:val="none" w:sz="0" w:space="0" w:color="auto" w:frame="1"/>
+        </w:rPr>
+        <w:t>&lt;%=</w:t>
+      </w:r>
+      <w:r>
+        <w:rPr>
+          <w:rStyle w:val="pln"/>
+          <w:rFonts w:ascii="Consolas" w:hAnsi="Consolas" w:cs="Consolas"/>
+          <w:color w:val="000000"/>
+          <w:sz w:val="21"/>
+          <w:szCs w:val="21"/>
+          <w:bdr w:val="none" w:sz="0" w:space="0" w:color="auto" w:frame="1"/>
+        </w:rPr>
+        <w:t xml:space="preserve"> </w:t>
+      </w:r>
+      <w:proofErr w:type="gramStart"/>
+      <w:r>
+        <w:rPr>
+          <w:rStyle w:val="pln"/>
+          <w:rFonts w:ascii="Consolas" w:hAnsi="Consolas" w:cs="Consolas"/>
+          <w:color w:val="000000"/>
+          <w:sz w:val="21"/>
+          <w:szCs w:val="21"/>
+          <w:bdr w:val="none" w:sz="0" w:space="0" w:color="auto" w:frame="1"/>
+        </w:rPr>
+        <w:t xml:space="preserve">render </w:t>
+      </w:r>
+      <w:r>
+        <w:rPr>
+          <w:rStyle w:val="pun"/>
+          <w:rFonts w:ascii="Consolas" w:hAnsi="Consolas" w:cs="Consolas"/>
+          <w:color w:val="000000"/>
+          <w:sz w:val="21"/>
+          <w:szCs w:val="21"/>
+          <w:bdr w:val="none" w:sz="0" w:space="0" w:color="auto" w:frame="1"/>
+        </w:rPr>
+        <w:t>:</w:t>
+      </w:r>
+      <w:r>
+        <w:rPr>
+          <w:rStyle w:val="pln"/>
+          <w:rFonts w:ascii="Consolas" w:hAnsi="Consolas" w:cs="Consolas"/>
+          <w:color w:val="000000"/>
+          <w:sz w:val="21"/>
+          <w:szCs w:val="21"/>
+          <w:bdr w:val="none" w:sz="0" w:space="0" w:color="auto" w:frame="1"/>
+        </w:rPr>
+        <w:t>partial</w:t>
+      </w:r>
+      <w:proofErr w:type="gramEnd"/>
+      <w:r>
+        <w:rPr>
+          <w:rStyle w:val="pln"/>
+          <w:rFonts w:ascii="Consolas" w:hAnsi="Consolas" w:cs="Consolas"/>
+          <w:color w:val="000000"/>
+          <w:sz w:val="21"/>
+          <w:szCs w:val="21"/>
+          <w:bdr w:val="none" w:sz="0" w:space="0" w:color="auto" w:frame="1"/>
+        </w:rPr>
+        <w:t xml:space="preserve"> </w:t>
+      </w:r>
+      <w:r>
+        <w:rPr>
+          <w:rStyle w:val="pun"/>
+          <w:rFonts w:ascii="Consolas" w:hAnsi="Consolas" w:cs="Consolas"/>
+          <w:color w:val="000000"/>
+          <w:sz w:val="21"/>
+          <w:szCs w:val="21"/>
+          <w:bdr w:val="none" w:sz="0" w:space="0" w:color="auto" w:frame="1"/>
+        </w:rPr>
+        <w:t>=&gt;</w:t>
+      </w:r>
+      <w:r>
+        <w:rPr>
+          <w:rStyle w:val="pln"/>
+          <w:rFonts w:ascii="Consolas" w:hAnsi="Consolas" w:cs="Consolas"/>
+          <w:color w:val="000000"/>
+          <w:sz w:val="21"/>
+          <w:szCs w:val="21"/>
+          <w:bdr w:val="none" w:sz="0" w:space="0" w:color="auto" w:frame="1"/>
+        </w:rPr>
+        <w:t xml:space="preserve"> </w:t>
+      </w:r>
+      <w:r>
+        <w:rPr>
+          <w:rStyle w:val="str"/>
+          <w:rFonts w:ascii="Consolas" w:hAnsi="Consolas" w:cs="Consolas"/>
+          <w:color w:val="800000"/>
+          <w:sz w:val="21"/>
+          <w:szCs w:val="21"/>
+          <w:bdr w:val="none" w:sz="0" w:space="0" w:color="auto" w:frame="1"/>
+        </w:rPr>
+        <w:t>'post'</w:t>
+      </w:r>
+      <w:r>
+        <w:rPr>
+          <w:rStyle w:val="pun"/>
+          <w:rFonts w:ascii="Consolas" w:hAnsi="Consolas" w:cs="Consolas"/>
+          <w:color w:val="000000"/>
+          <w:sz w:val="21"/>
+          <w:szCs w:val="21"/>
+          <w:bdr w:val="none" w:sz="0" w:space="0" w:color="auto" w:frame="1"/>
+        </w:rPr>
+        <w:t>,</w:t>
+      </w:r>
+      <w:r>
+        <w:rPr>
+          <w:rStyle w:val="pln"/>
+          <w:rFonts w:ascii="Consolas" w:hAnsi="Consolas" w:cs="Consolas"/>
+          <w:color w:val="000000"/>
+          <w:sz w:val="21"/>
+          <w:szCs w:val="21"/>
+          <w:bdr w:val="none" w:sz="0" w:space="0" w:color="auto" w:frame="1"/>
+        </w:rPr>
+        <w:t xml:space="preserve"> </w:t>
+      </w:r>
+      <w:r>
+        <w:rPr>
+          <w:rStyle w:val="pun"/>
+          <w:rFonts w:ascii="Consolas" w:hAnsi="Consolas" w:cs="Consolas"/>
+          <w:color w:val="000000"/>
+          <w:sz w:val="21"/>
+          <w:szCs w:val="21"/>
+          <w:bdr w:val="none" w:sz="0" w:space="0" w:color="auto" w:frame="1"/>
+        </w:rPr>
+        <w:t>:</w:t>
+      </w:r>
+      <w:r>
+        <w:rPr>
+          <w:rStyle w:val="pln"/>
+          <w:rFonts w:ascii="Consolas" w:hAnsi="Consolas" w:cs="Consolas"/>
+          <w:color w:val="000000"/>
+          <w:sz w:val="21"/>
+          <w:szCs w:val="21"/>
+          <w:bdr w:val="none" w:sz="0" w:space="0" w:color="auto" w:frame="1"/>
+        </w:rPr>
+        <w:t xml:space="preserve">collection </w:t>
+      </w:r>
+      <w:r>
+        <w:rPr>
+          <w:rStyle w:val="pun"/>
+          <w:rFonts w:ascii="Consolas" w:hAnsi="Consolas" w:cs="Consolas"/>
+          <w:color w:val="000000"/>
+          <w:sz w:val="21"/>
+          <w:szCs w:val="21"/>
+          <w:bdr w:val="none" w:sz="0" w:space="0" w:color="auto" w:frame="1"/>
+        </w:rPr>
+        <w:t>=&gt;</w:t>
+      </w:r>
+      <w:r>
+        <w:rPr>
+          <w:rStyle w:val="pln"/>
+          <w:rFonts w:ascii="Consolas" w:hAnsi="Consolas" w:cs="Consolas"/>
+          <w:color w:val="000000"/>
+          <w:sz w:val="21"/>
+          <w:szCs w:val="21"/>
+          <w:bdr w:val="none" w:sz="0" w:space="0" w:color="auto" w:frame="1"/>
+        </w:rPr>
+        <w:t xml:space="preserve"> </w:t>
+      </w:r>
+      <w:r>
+        <w:rPr>
+          <w:rStyle w:val="lit"/>
+          <w:rFonts w:ascii="Consolas" w:hAnsi="Consolas" w:cs="Consolas"/>
+          <w:color w:val="800000"/>
+          <w:sz w:val="21"/>
+          <w:szCs w:val="21"/>
+          <w:bdr w:val="none" w:sz="0" w:space="0" w:color="auto" w:frame="1"/>
+        </w:rPr>
+        <w:t>@posts</w:t>
+      </w:r>
+      <w:r>
+        <w:rPr>
+          <w:rStyle w:val="pun"/>
+          <w:rFonts w:ascii="Consolas" w:hAnsi="Consolas" w:cs="Consolas"/>
+          <w:color w:val="000000"/>
+          <w:sz w:val="21"/>
+          <w:szCs w:val="21"/>
+          <w:bdr w:val="none" w:sz="0" w:space="0" w:color="auto" w:frame="1"/>
+        </w:rPr>
+        <w:t>,</w:t>
+      </w:r>
+      <w:r>
+        <w:rPr>
+          <w:rStyle w:val="pln"/>
+          <w:rFonts w:ascii="Consolas" w:hAnsi="Consolas" w:cs="Consolas"/>
+          <w:color w:val="000000"/>
+          <w:sz w:val="21"/>
+          <w:szCs w:val="21"/>
+          <w:bdr w:val="none" w:sz="0" w:space="0" w:color="auto" w:frame="1"/>
+        </w:rPr>
+        <w:t xml:space="preserve"> </w:t>
+      </w:r>
+      <w:r>
+        <w:rPr>
+          <w:rStyle w:val="pun"/>
+          <w:rFonts w:ascii="Consolas" w:hAnsi="Consolas" w:cs="Consolas"/>
+          <w:color w:val="000000"/>
+          <w:sz w:val="21"/>
+          <w:szCs w:val="21"/>
+          <w:bdr w:val="none" w:sz="0" w:space="0" w:color="auto" w:frame="1"/>
+        </w:rPr>
+        <w:t>:</w:t>
+      </w:r>
+      <w:proofErr w:type="spellStart"/>
+      <w:r>
+        <w:rPr>
+          <w:rStyle w:val="pln"/>
+          <w:rFonts w:ascii="Consolas" w:hAnsi="Consolas" w:cs="Consolas"/>
+          <w:color w:val="000000"/>
+          <w:sz w:val="21"/>
+          <w:szCs w:val="21"/>
+          <w:bdr w:val="none" w:sz="0" w:space="0" w:color="auto" w:frame="1"/>
+        </w:rPr>
+        <w:t>spacer_template</w:t>
+      </w:r>
+      <w:proofErr w:type="spellEnd"/>
+      <w:r>
+        <w:rPr>
+          <w:rStyle w:val="pln"/>
+          <w:rFonts w:ascii="Consolas" w:hAnsi="Consolas" w:cs="Consolas"/>
+          <w:color w:val="000000"/>
+          <w:sz w:val="21"/>
+          <w:szCs w:val="21"/>
+          <w:bdr w:val="none" w:sz="0" w:space="0" w:color="auto" w:frame="1"/>
+        </w:rPr>
+        <w:t xml:space="preserve"> </w:t>
+      </w:r>
+      <w:r>
+        <w:rPr>
+          <w:rStyle w:val="pun"/>
+          <w:rFonts w:ascii="Consolas" w:hAnsi="Consolas" w:cs="Consolas"/>
+          <w:color w:val="000000"/>
+          <w:sz w:val="21"/>
+          <w:szCs w:val="21"/>
+          <w:bdr w:val="none" w:sz="0" w:space="0" w:color="auto" w:frame="1"/>
+        </w:rPr>
+        <w:t>=&gt;</w:t>
+      </w:r>
+      <w:r>
+        <w:rPr>
+          <w:rStyle w:val="pln"/>
+          <w:rFonts w:ascii="Consolas" w:hAnsi="Consolas" w:cs="Consolas"/>
+          <w:color w:val="000000"/>
+          <w:sz w:val="21"/>
+          <w:szCs w:val="21"/>
+          <w:bdr w:val="none" w:sz="0" w:space="0" w:color="auto" w:frame="1"/>
+        </w:rPr>
+        <w:t xml:space="preserve"> </w:t>
+      </w:r>
+      <w:r>
+        <w:rPr>
+          <w:rStyle w:val="str"/>
+          <w:rFonts w:ascii="Consolas" w:hAnsi="Consolas" w:cs="Consolas"/>
+          <w:color w:val="800000"/>
+          <w:sz w:val="21"/>
+          <w:szCs w:val="21"/>
+          <w:bdr w:val="none" w:sz="0" w:space="0" w:color="auto" w:frame="1"/>
+        </w:rPr>
+        <w:t>'</w:t>
+      </w:r>
+      <w:proofErr w:type="spellStart"/>
+      <w:r>
+        <w:rPr>
+          <w:rStyle w:val="str"/>
+          <w:rFonts w:ascii="Consolas" w:hAnsi="Consolas" w:cs="Consolas"/>
+          <w:color w:val="800000"/>
+          <w:sz w:val="21"/>
+          <w:szCs w:val="21"/>
+          <w:bdr w:val="none" w:sz="0" w:space="0" w:color="auto" w:frame="1"/>
+        </w:rPr>
+        <w:t>post_divider</w:t>
+      </w:r>
+      <w:proofErr w:type="spellEnd"/>
+      <w:r>
+        <w:rPr>
+          <w:rStyle w:val="str"/>
+          <w:rFonts w:ascii="Consolas" w:hAnsi="Consolas" w:cs="Consolas"/>
+          <w:color w:val="800000"/>
+          <w:sz w:val="21"/>
+          <w:szCs w:val="21"/>
+          <w:bdr w:val="none" w:sz="0" w:space="0" w:color="auto" w:frame="1"/>
+        </w:rPr>
+        <w:t>'</w:t>
+      </w:r>
+      <w:r>
+        <w:rPr>
+          <w:rStyle w:val="pln"/>
+          <w:rFonts w:ascii="Consolas" w:hAnsi="Consolas" w:cs="Consolas"/>
+          <w:color w:val="000000"/>
+          <w:sz w:val="21"/>
+          <w:szCs w:val="21"/>
+          <w:bdr w:val="none" w:sz="0" w:space="0" w:color="auto" w:frame="1"/>
+        </w:rPr>
+        <w:t xml:space="preserve"> </w:t>
+      </w:r>
+      <w:r>
+        <w:rPr>
+          <w:rStyle w:val="pun"/>
+          <w:rFonts w:ascii="Consolas" w:hAnsi="Consolas" w:cs="Consolas"/>
+          <w:color w:val="000000"/>
+          <w:sz w:val="21"/>
+          <w:szCs w:val="21"/>
+          <w:bdr w:val="none" w:sz="0" w:space="0" w:color="auto" w:frame="1"/>
+        </w:rPr>
+        <w:t>%&gt;</w:t>
+      </w:r>
+    </w:p>
+    <w:p>
+      <w:bookmarkStart w:id="0" w:name="_GoBack"/>
+      <w:bookmarkEnd w:id="0"/>
+    </w:p>
     <w:sectPr>
       <w:pgSz w:w="12240" w:h="15840"/>
       <w:pgMar w:top="1440" w:right="1440" w:bottom="1440" w:left="1440" w:header="720" w:footer="720" w:gutter="0"/>
@@ -1087,6 +3343,26 @@
       <w:u w:val="single"/>
     </w:rPr>
   </w:style>
+  <w:style w:type="character" w:customStyle="1" w:styleId="pun">
+    <w:name w:val="pun"/>
+    <w:basedOn w:val="DefaultParagraphFont"/>
+    <w:rsid w:val="00DA6573"/>
+  </w:style>
+  <w:style w:type="character" w:customStyle="1" w:styleId="pln">
+    <w:name w:val="pln"/>
+    <w:basedOn w:val="DefaultParagraphFont"/>
+    <w:rsid w:val="00DA6573"/>
+  </w:style>
+  <w:style w:type="character" w:customStyle="1" w:styleId="str">
+    <w:name w:val="str"/>
+    <w:basedOn w:val="DefaultParagraphFont"/>
+    <w:rsid w:val="00DA6573"/>
+  </w:style>
+  <w:style w:type="character" w:customStyle="1" w:styleId="lit">
+    <w:name w:val="lit"/>
+    <w:basedOn w:val="DefaultParagraphFont"/>
+    <w:rsid w:val="00DA6573"/>
+  </w:style>
 </w:styles>
 </file>
 

</xml_diff>

<commit_message>
started converting pins to conversations
</commit_message>
<xml_diff>
--- a/Airmsg Code v0.1.docx
+++ b/Airmsg Code v0.1.docx
@@ -1255,47 +1255,3652 @@
     <w:p/>
     <w:p>
       <w:r>
-        <w:t>Deleted following from micropost model</w:t>
+        <w:t>Deleted _conversation partials from microposts and moved them to user models</w:t>
       </w:r>
     </w:p>
     <w:p/>
     <w:p>
       <w:r>
-        <w:t xml:space="preserve">  def self.from_certain_user(user)</w:t>
-      </w:r>
-    </w:p>
-    <w:p>
-      <w:r>
-        <w:t xml:space="preserve">    responder_user_ids = user.id</w:t>
-      </w:r>
-    </w:p>
-    <w:p>
-      <w:r>
-        <w:t xml:space="preserve">    where("user_id IN (?) OR user_id = ?", responder_user_ids, user)</w:t>
+        <w:t>12/28</w:t>
+      </w:r>
+    </w:p>
+    <w:p>
+      <w:r>
+        <w:t>Deleted image validation from pin model</w:t>
       </w:r>
     </w:p>
     <w:p/>
-    <w:p>
-      <w:r>
-        <w:t xml:space="preserve">    #responder_user_ids = user.id</w:t>
-      </w:r>
-    </w:p>
-    <w:p>
-      <w:r>
+    <w:p/>
+    <w:p/>
+    <w:p>
+      <w:r>
+        <w:t>Using collection item to render partials and using ‘h’ to prevent user from inputting html tags in the inputs</w:t>
+      </w:r>
+    </w:p>
+    <w:p>
+      <w:hyperlink r:id="rId7" w:history="1">
+        <w:r>
+          <w:rPr>
+            <w:rStyle w:val="Hyperlink"/>
+          </w:rPr>
+          <w:t>http://ruby.about.com/od/rubyonrails/ss/blogpart4.htm</w:t>
+        </w:r>
+      </w:hyperlink>
+      <w:r>
+        <w:t xml:space="preserve"> (i think it is in page 6)</w:t>
+      </w:r>
+    </w:p>
+    <w:p>
+      <w:r>
+        <w:t xml:space="preserve">more code </w:t>
+      </w:r>
+      <w:hyperlink r:id="rId8" w:history="1">
+        <w:r>
+          <w:rPr>
+            <w:rStyle w:val="Hyperlink"/>
+          </w:rPr>
+          <w:t>http://ruby.about.com/od/rubyonrails/</w:t>
+        </w:r>
+      </w:hyperlink>
+    </w:p>
+    <w:p>
+      <w:hyperlink r:id="rId9" w:history="1">
+        <w:r>
+          <w:rPr>
+            <w:rStyle w:val="Hyperlink"/>
+          </w:rPr>
+          <w:t>http://ruby.about.com/od/rubyonrails/ss/What-Is-Activerecord.htm</w:t>
+        </w:r>
+      </w:hyperlink>
+      <w:r>
+        <w:t xml:space="preserve"> provides some active record functions</w:t>
+      </w:r>
+    </w:p>
+    <w:p/>
+    <w:p>
+      <w:r>
+        <w:t>add conversation_list function to users.rb. this is to list out all conversations and render it in conversations_list file</w:t>
+      </w:r>
+    </w:p>
+    <w:p>
+      <w:r>
+        <w:t>remove # from</w:t>
+      </w:r>
+    </w:p>
+    <w:p>
+      <w:r>
+        <w:t>class UsersController &lt; ApplicationController</w:t>
+      </w:r>
+    </w:p>
+    <w:p>
+      <w:r>
+        <w:t xml:space="preserve">  before_action :set_user</w:t>
+      </w:r>
+      <w:r>
+        <w:t>#</w:t>
+      </w:r>
+      <w:r>
+        <w:t>, only: [:show, :edit, :update, :destroy]</w:t>
+      </w:r>
+    </w:p>
+    <w:p>
+      <w:r>
+        <w:t xml:space="preserve">in users controller since I </w:t>
+      </w:r>
+      <w:r>
+        <w:t>wanted the set_user</w:t>
+      </w:r>
+      <w:r>
+        <w:t xml:space="preserve"> function to not trigger for index</w:t>
+      </w:r>
+    </w:p>
+    <w:p/>
+    <w:p>
+      <w:r>
+        <w:t>added</w:t>
+      </w:r>
+    </w:p>
+    <w:p>
+      <w:r>
+        <w:t>@users = Pin.all.order("created_at DESC").paginate(:page =&gt; params[:page], :per_page =&gt; 5)</w:t>
+      </w:r>
+    </w:p>
+    <w:p>
+      <w:r>
+        <w:t xml:space="preserve"> </w:t>
+      </w:r>
+      <w:r>
+        <w:t>To users controller</w:t>
+      </w:r>
+    </w:p>
+    <w:p/>
+    <w:p>
+      <w:r>
+        <w:lastRenderedPageBreak/>
+        <w:t>Creating new objects manually</w:t>
+      </w:r>
+    </w:p>
+    <w:p>
+      <w:pPr>
+        <w:rPr>
+          <w:rStyle w:val="apple-converted-space"/>
+          <w:rFonts w:ascii="Arial" w:hAnsi="Arial" w:cs="Arial"/>
+          <w:color w:val="000000"/>
+          <w:sz w:val="21"/>
+          <w:szCs w:val="21"/>
+          <w:shd w:val="clear" w:color="auto" w:fill="FFFFFF"/>
+        </w:rPr>
+      </w:pPr>
+      <w:r>
+        <w:rPr>
+          <w:rStyle w:val="HTMLCode"/>
+          <w:rFonts w:ascii="Consolas" w:eastAsiaTheme="minorHAnsi" w:hAnsi="Consolas" w:cs="Consolas"/>
+          <w:color w:val="000000"/>
+          <w:sz w:val="21"/>
+          <w:szCs w:val="21"/>
+          <w:bdr w:val="none" w:sz="0" w:space="0" w:color="auto" w:frame="1"/>
+          <w:shd w:val="clear" w:color="auto" w:fill="EEEEEE"/>
+        </w:rPr>
+        <w:t>MyModel.create</w:t>
+      </w:r>
+      <w:r>
+        <w:rPr>
+          <w:rStyle w:val="HTMLCode"/>
+          <w:rFonts w:ascii="Consolas" w:eastAsiaTheme="minorHAnsi" w:hAnsi="Consolas" w:cs="Consolas"/>
+          <w:color w:val="000000"/>
+          <w:sz w:val="21"/>
+          <w:szCs w:val="21"/>
+          <w:bdr w:val="none" w:sz="0" w:space="0" w:color="auto" w:frame="1"/>
+          <w:shd w:val="clear" w:color="auto" w:fill="EEEEEE"/>
+        </w:rPr>
+        <w:t>(:name =&gt; params[:name])</w:t>
+      </w:r>
+      <w:r>
+        <w:rPr>
+          <w:rStyle w:val="apple-converted-space"/>
+          <w:rFonts w:ascii="Arial" w:hAnsi="Arial" w:cs="Arial"/>
+          <w:color w:val="000000"/>
+          <w:sz w:val="21"/>
+          <w:szCs w:val="21"/>
+          <w:shd w:val="clear" w:color="auto" w:fill="FFFFFF"/>
+        </w:rPr>
+        <w:t> </w:t>
+      </w:r>
+      <w:r>
+        <w:rPr>
+          <w:rFonts w:ascii="Arial" w:hAnsi="Arial" w:cs="Arial"/>
+          <w:color w:val="000000"/>
+          <w:sz w:val="21"/>
+          <w:szCs w:val="21"/>
+          <w:shd w:val="clear" w:color="auto" w:fill="FFFFFF"/>
+        </w:rPr>
+        <w:t>or</w:t>
+      </w:r>
+      <w:r>
+        <w:rPr>
+          <w:rStyle w:val="apple-converted-space"/>
+          <w:rFonts w:ascii="Arial" w:hAnsi="Arial" w:cs="Arial"/>
+          <w:color w:val="000000"/>
+          <w:sz w:val="21"/>
+          <w:szCs w:val="21"/>
+          <w:shd w:val="clear" w:color="auto" w:fill="FFFFFF"/>
+        </w:rPr>
+        <w:t> </w:t>
+      </w:r>
+      <w:r>
+        <w:rPr>
+          <w:rStyle w:val="HTMLCode"/>
+          <w:rFonts w:ascii="Consolas" w:eastAsiaTheme="minorHAnsi" w:hAnsi="Consolas" w:cs="Consolas"/>
+          <w:color w:val="000000"/>
+          <w:sz w:val="21"/>
+          <w:szCs w:val="21"/>
+          <w:bdr w:val="none" w:sz="0" w:space="0" w:color="auto" w:frame="1"/>
+          <w:shd w:val="clear" w:color="auto" w:fill="EEEEEE"/>
+        </w:rPr>
+        <w:t>MyModel.create(:name =&gt; params[:name])</w:t>
+      </w:r>
+      <w:r>
+        <w:rPr>
+          <w:rStyle w:val="apple-converted-space"/>
+          <w:rFonts w:ascii="Arial" w:hAnsi="Arial" w:cs="Arial"/>
+          <w:color w:val="000000"/>
+          <w:sz w:val="21"/>
+          <w:szCs w:val="21"/>
+          <w:shd w:val="clear" w:color="auto" w:fill="FFFFFF"/>
+        </w:rPr>
+        <w:t> </w:t>
+      </w:r>
+    </w:p>
+    <w:p>
+      <w:pPr>
+        <w:pStyle w:val="HTMLPreformatted"/>
+        <w:shd w:val="clear" w:color="auto" w:fill="EEEEEE"/>
+        <w:spacing w:line="270" w:lineRule="atLeast"/>
+        <w:textAlignment w:val="baseline"/>
+        <w:rPr>
+          <w:rStyle w:val="pln"/>
+          <w:rFonts w:ascii="Consolas" w:hAnsi="Consolas" w:cs="Consolas"/>
+          <w:color w:val="000000"/>
+          <w:sz w:val="21"/>
+          <w:szCs w:val="21"/>
+          <w:bdr w:val="none" w:sz="0" w:space="0" w:color="auto" w:frame="1"/>
+        </w:rPr>
+      </w:pPr>
+      <w:r>
+        <w:rPr>
+          <w:rStyle w:val="kwd"/>
+          <w:rFonts w:ascii="Consolas" w:hAnsi="Consolas" w:cs="Consolas"/>
+          <w:color w:val="00008B"/>
+          <w:sz w:val="21"/>
+          <w:szCs w:val="21"/>
+          <w:bdr w:val="none" w:sz="0" w:space="0" w:color="auto" w:frame="1"/>
+        </w:rPr>
+        <w:t>def</w:t>
+      </w:r>
+      <w:r>
+        <w:rPr>
+          <w:rStyle w:val="pln"/>
+          <w:rFonts w:ascii="Consolas" w:hAnsi="Consolas" w:cs="Consolas"/>
+          <w:color w:val="000000"/>
+          <w:sz w:val="21"/>
+          <w:szCs w:val="21"/>
+          <w:bdr w:val="none" w:sz="0" w:space="0" w:color="auto" w:frame="1"/>
+        </w:rPr>
+        <w:t xml:space="preserve"> create_forum</w:t>
+      </w:r>
+    </w:p>
+    <w:p>
+      <w:pPr>
+        <w:pStyle w:val="HTMLPreformatted"/>
+        <w:shd w:val="clear" w:color="auto" w:fill="EEEEEE"/>
+        <w:spacing w:line="270" w:lineRule="atLeast"/>
+        <w:textAlignment w:val="baseline"/>
+        <w:rPr>
+          <w:rStyle w:val="pln"/>
+          <w:rFonts w:ascii="Consolas" w:hAnsi="Consolas" w:cs="Consolas"/>
+          <w:color w:val="000000"/>
+          <w:sz w:val="21"/>
+          <w:szCs w:val="21"/>
+          <w:bdr w:val="none" w:sz="0" w:space="0" w:color="auto" w:frame="1"/>
+        </w:rPr>
+      </w:pPr>
+      <w:r>
+        <w:rPr>
+          <w:rStyle w:val="pln"/>
+          <w:rFonts w:ascii="Consolas" w:hAnsi="Consolas" w:cs="Consolas"/>
+          <w:color w:val="000000"/>
+          <w:sz w:val="21"/>
+          <w:szCs w:val="21"/>
+          <w:bdr w:val="none" w:sz="0" w:space="0" w:color="auto" w:frame="1"/>
+        </w:rPr>
+        <w:t xml:space="preserve">    </w:t>
+      </w:r>
+      <w:r>
+        <w:rPr>
+          <w:rStyle w:val="typ"/>
+          <w:rFonts w:ascii="Consolas" w:hAnsi="Consolas" w:cs="Consolas"/>
+          <w:color w:val="2B91AF"/>
+          <w:sz w:val="21"/>
+          <w:szCs w:val="21"/>
+          <w:bdr w:val="none" w:sz="0" w:space="0" w:color="auto" w:frame="1"/>
+        </w:rPr>
+        <w:t>Forum</w:t>
+      </w:r>
+      <w:r>
+        <w:rPr>
+          <w:rStyle w:val="pun"/>
+          <w:rFonts w:ascii="Consolas" w:hAnsi="Consolas" w:cs="Consolas"/>
+          <w:color w:val="000000"/>
+          <w:sz w:val="21"/>
+          <w:szCs w:val="21"/>
+          <w:bdr w:val="none" w:sz="0" w:space="0" w:color="auto" w:frame="1"/>
+        </w:rPr>
+        <w:t>.</w:t>
+      </w:r>
+      <w:r>
+        <w:rPr>
+          <w:rStyle w:val="pln"/>
+          <w:rFonts w:ascii="Consolas" w:hAnsi="Consolas" w:cs="Consolas"/>
+          <w:color w:val="000000"/>
+          <w:sz w:val="21"/>
+          <w:szCs w:val="21"/>
+          <w:bdr w:val="none" w:sz="0" w:space="0" w:color="auto" w:frame="1"/>
+        </w:rPr>
+        <w:t>create</w:t>
+      </w:r>
+      <w:r>
+        <w:rPr>
+          <w:rStyle w:val="pun"/>
+          <w:rFonts w:ascii="Consolas" w:hAnsi="Consolas" w:cs="Consolas"/>
+          <w:color w:val="000000"/>
+          <w:sz w:val="21"/>
+          <w:szCs w:val="21"/>
+          <w:bdr w:val="none" w:sz="0" w:space="0" w:color="auto" w:frame="1"/>
+        </w:rPr>
+        <w:t>(:</w:t>
+      </w:r>
+      <w:r>
+        <w:rPr>
+          <w:rStyle w:val="pln"/>
+          <w:rFonts w:ascii="Consolas" w:hAnsi="Consolas" w:cs="Consolas"/>
+          <w:color w:val="000000"/>
+          <w:sz w:val="21"/>
+          <w:szCs w:val="21"/>
+          <w:bdr w:val="none" w:sz="0" w:space="0" w:color="auto" w:frame="1"/>
+        </w:rPr>
+        <w:t xml:space="preserve">upload_id </w:t>
+      </w:r>
+      <w:r>
+        <w:rPr>
+          <w:rStyle w:val="pun"/>
+          <w:rFonts w:ascii="Consolas" w:hAnsi="Consolas" w:cs="Consolas"/>
+          <w:color w:val="000000"/>
+          <w:sz w:val="21"/>
+          <w:szCs w:val="21"/>
+          <w:bdr w:val="none" w:sz="0" w:space="0" w:color="auto" w:frame="1"/>
+        </w:rPr>
+        <w:t>=&gt;</w:t>
+      </w:r>
+      <w:r>
+        <w:rPr>
+          <w:rStyle w:val="pln"/>
+          <w:rFonts w:ascii="Consolas" w:hAnsi="Consolas" w:cs="Consolas"/>
+          <w:color w:val="000000"/>
+          <w:sz w:val="21"/>
+          <w:szCs w:val="21"/>
+          <w:bdr w:val="none" w:sz="0" w:space="0" w:color="auto" w:frame="1"/>
+        </w:rPr>
+        <w:t xml:space="preserve"> </w:t>
+      </w:r>
+      <w:r>
+        <w:rPr>
+          <w:rStyle w:val="kwd"/>
+          <w:rFonts w:ascii="Consolas" w:hAnsi="Consolas" w:cs="Consolas"/>
+          <w:color w:val="00008B"/>
+          <w:sz w:val="21"/>
+          <w:szCs w:val="21"/>
+          <w:bdr w:val="none" w:sz="0" w:space="0" w:color="auto" w:frame="1"/>
+        </w:rPr>
+        <w:t>self</w:t>
+      </w:r>
+      <w:r>
+        <w:rPr>
+          <w:rStyle w:val="pun"/>
+          <w:rFonts w:ascii="Consolas" w:hAnsi="Consolas" w:cs="Consolas"/>
+          <w:color w:val="000000"/>
+          <w:sz w:val="21"/>
+          <w:szCs w:val="21"/>
+          <w:bdr w:val="none" w:sz="0" w:space="0" w:color="auto" w:frame="1"/>
+        </w:rPr>
+        <w:t>.</w:t>
+      </w:r>
+      <w:r>
+        <w:rPr>
+          <w:rStyle w:val="pln"/>
+          <w:rFonts w:ascii="Consolas" w:hAnsi="Consolas" w:cs="Consolas"/>
+          <w:color w:val="000000"/>
+          <w:sz w:val="21"/>
+          <w:szCs w:val="21"/>
+          <w:bdr w:val="none" w:sz="0" w:space="0" w:color="auto" w:frame="1"/>
+        </w:rPr>
+        <w:t>id</w:t>
+      </w:r>
+      <w:r>
+        <w:rPr>
+          <w:rStyle w:val="pun"/>
+          <w:rFonts w:ascii="Consolas" w:hAnsi="Consolas" w:cs="Consolas"/>
+          <w:color w:val="000000"/>
+          <w:sz w:val="21"/>
+          <w:szCs w:val="21"/>
+          <w:bdr w:val="none" w:sz="0" w:space="0" w:color="auto" w:frame="1"/>
+        </w:rPr>
+        <w:t>,</w:t>
+      </w:r>
+      <w:r>
+        <w:rPr>
+          <w:rStyle w:val="pln"/>
+          <w:rFonts w:ascii="Consolas" w:hAnsi="Consolas" w:cs="Consolas"/>
+          <w:color w:val="000000"/>
+          <w:sz w:val="21"/>
+          <w:szCs w:val="21"/>
+          <w:bdr w:val="none" w:sz="0" w:space="0" w:color="auto" w:frame="1"/>
+        </w:rPr>
+        <w:t xml:space="preserve"> </w:t>
+      </w:r>
+      <w:r>
+        <w:rPr>
+          <w:rStyle w:val="pun"/>
+          <w:rFonts w:ascii="Consolas" w:hAnsi="Consolas" w:cs="Consolas"/>
+          <w:color w:val="000000"/>
+          <w:sz w:val="21"/>
+          <w:szCs w:val="21"/>
+          <w:bdr w:val="none" w:sz="0" w:space="0" w:color="auto" w:frame="1"/>
+        </w:rPr>
+        <w:t>:</w:t>
+      </w:r>
+      <w:r>
+        <w:rPr>
+          <w:rStyle w:val="pln"/>
+          <w:rFonts w:ascii="Consolas" w:hAnsi="Consolas" w:cs="Consolas"/>
+          <w:color w:val="000000"/>
+          <w:sz w:val="21"/>
+          <w:szCs w:val="21"/>
+          <w:bdr w:val="none" w:sz="0" w:space="0" w:color="auto" w:frame="1"/>
+        </w:rPr>
+        <w:t xml:space="preserve">title </w:t>
+      </w:r>
+      <w:r>
+        <w:rPr>
+          <w:rStyle w:val="pun"/>
+          <w:rFonts w:ascii="Consolas" w:hAnsi="Consolas" w:cs="Consolas"/>
+          <w:color w:val="000000"/>
+          <w:sz w:val="21"/>
+          <w:szCs w:val="21"/>
+          <w:bdr w:val="none" w:sz="0" w:space="0" w:color="auto" w:frame="1"/>
+        </w:rPr>
+        <w:t>=&gt;</w:t>
+      </w:r>
+      <w:r>
+        <w:rPr>
+          <w:rStyle w:val="pln"/>
+          <w:rFonts w:ascii="Consolas" w:hAnsi="Consolas" w:cs="Consolas"/>
+          <w:color w:val="000000"/>
+          <w:sz w:val="21"/>
+          <w:szCs w:val="21"/>
+          <w:bdr w:val="none" w:sz="0" w:space="0" w:color="auto" w:frame="1"/>
+        </w:rPr>
+        <w:t xml:space="preserve"> </w:t>
+      </w:r>
+      <w:r>
+        <w:rPr>
+          <w:rStyle w:val="kwd"/>
+          <w:rFonts w:ascii="Consolas" w:hAnsi="Consolas" w:cs="Consolas"/>
+          <w:color w:val="00008B"/>
+          <w:sz w:val="21"/>
+          <w:szCs w:val="21"/>
+          <w:bdr w:val="none" w:sz="0" w:space="0" w:color="auto" w:frame="1"/>
+        </w:rPr>
+        <w:t>self</w:t>
+      </w:r>
+      <w:r>
+        <w:rPr>
+          <w:rStyle w:val="pun"/>
+          <w:rFonts w:ascii="Consolas" w:hAnsi="Consolas" w:cs="Consolas"/>
+          <w:color w:val="000000"/>
+          <w:sz w:val="21"/>
+          <w:szCs w:val="21"/>
+          <w:bdr w:val="none" w:sz="0" w:space="0" w:color="auto" w:frame="1"/>
+        </w:rPr>
+        <w:t>.</w:t>
+      </w:r>
+      <w:r>
+        <w:rPr>
+          <w:rStyle w:val="pln"/>
+          <w:rFonts w:ascii="Consolas" w:hAnsi="Consolas" w:cs="Consolas"/>
+          <w:color w:val="000000"/>
+          <w:sz w:val="21"/>
+          <w:szCs w:val="21"/>
+          <w:bdr w:val="none" w:sz="0" w:space="0" w:color="auto" w:frame="1"/>
+        </w:rPr>
+        <w:t>name</w:t>
+      </w:r>
+      <w:r>
+        <w:rPr>
+          <w:rStyle w:val="pun"/>
+          <w:rFonts w:ascii="Consolas" w:hAnsi="Consolas" w:cs="Consolas"/>
+          <w:color w:val="000000"/>
+          <w:sz w:val="21"/>
+          <w:szCs w:val="21"/>
+          <w:bdr w:val="none" w:sz="0" w:space="0" w:color="auto" w:frame="1"/>
+        </w:rPr>
+        <w:t>...)</w:t>
+      </w:r>
+    </w:p>
+    <w:p>
+      <w:pPr>
+        <w:pStyle w:val="HTMLPreformatted"/>
+        <w:shd w:val="clear" w:color="auto" w:fill="EEEEEE"/>
+        <w:spacing w:line="270" w:lineRule="atLeast"/>
+        <w:textAlignment w:val="baseline"/>
+        <w:rPr>
+          <w:rFonts w:ascii="Consolas" w:hAnsi="Consolas" w:cs="Consolas"/>
+          <w:color w:val="000000"/>
+          <w:sz w:val="21"/>
+          <w:szCs w:val="21"/>
+        </w:rPr>
+      </w:pPr>
+      <w:r>
+        <w:rPr>
+          <w:rStyle w:val="pln"/>
+          <w:rFonts w:ascii="Consolas" w:hAnsi="Consolas" w:cs="Consolas"/>
+          <w:color w:val="000000"/>
+          <w:sz w:val="21"/>
+          <w:szCs w:val="21"/>
+          <w:bdr w:val="none" w:sz="0" w:space="0" w:color="auto" w:frame="1"/>
+        </w:rPr>
         <w:t xml:space="preserve">  </w:t>
       </w:r>
       <w:r>
-        <w:t>E</w:t>
-      </w:r>
-      <w:r>
-        <w:t>nd</w:t>
-      </w:r>
+        <w:rPr>
+          <w:rStyle w:val="kwd"/>
+          <w:rFonts w:ascii="Consolas" w:hAnsi="Consolas" w:cs="Consolas"/>
+          <w:color w:val="00008B"/>
+          <w:sz w:val="21"/>
+          <w:szCs w:val="21"/>
+          <w:bdr w:val="none" w:sz="0" w:space="0" w:color="auto" w:frame="1"/>
+        </w:rPr>
+        <w:t>end</w:t>
+      </w:r>
+    </w:p>
+    <w:p>
+      <w:pPr>
+        <w:rPr>
+          <w:rStyle w:val="apple-converted-space"/>
+          <w:rFonts w:ascii="Arial" w:hAnsi="Arial" w:cs="Arial"/>
+          <w:color w:val="000000"/>
+          <w:sz w:val="21"/>
+          <w:szCs w:val="21"/>
+          <w:shd w:val="clear" w:color="auto" w:fill="FFFFFF"/>
+        </w:rPr>
+      </w:pPr>
+    </w:p>
+    <w:p>
+      <w:pPr>
+        <w:rPr>
+          <w:rStyle w:val="apple-converted-space"/>
+          <w:rFonts w:ascii="Arial" w:hAnsi="Arial" w:cs="Arial"/>
+          <w:color w:val="000000"/>
+          <w:sz w:val="21"/>
+          <w:szCs w:val="21"/>
+          <w:shd w:val="clear" w:color="auto" w:fill="FFFFFF"/>
+        </w:rPr>
+      </w:pPr>
+      <w:r>
+        <w:rPr>
+          <w:rStyle w:val="apple-converted-space"/>
+          <w:rFonts w:ascii="Arial" w:hAnsi="Arial" w:cs="Arial"/>
+          <w:color w:val="000000"/>
+          <w:sz w:val="21"/>
+          <w:szCs w:val="21"/>
+          <w:shd w:val="clear" w:color="auto" w:fill="FFFFFF"/>
+        </w:rPr>
+        <w:t>Cloning and object</w:t>
+      </w:r>
+    </w:p>
+    <w:p>
+      <w:hyperlink r:id="rId10" w:history="1">
+        <w:r>
+          <w:rPr>
+            <w:rStyle w:val="Hyperlink"/>
+          </w:rPr>
+          <w:t>http://stackoverflow.com/questions/4300790/create-without-using-a-form-in-rails</w:t>
+        </w:r>
+      </w:hyperlink>
+    </w:p>
+    <w:p>
+      <w:pPr>
+        <w:rPr>
+          <w:rStyle w:val="apple-converted-space"/>
+          <w:rFonts w:ascii="Arial" w:hAnsi="Arial" w:cs="Arial"/>
+          <w:color w:val="000000"/>
+          <w:sz w:val="21"/>
+          <w:szCs w:val="21"/>
+          <w:shd w:val="clear" w:color="auto" w:fill="FFFFFF"/>
+        </w:rPr>
+      </w:pPr>
+    </w:p>
+    <w:p>
+      <w:pPr>
+        <w:rPr>
+          <w:rStyle w:val="apple-converted-space"/>
+          <w:rFonts w:ascii="Arial" w:hAnsi="Arial" w:cs="Arial"/>
+          <w:color w:val="000000"/>
+          <w:sz w:val="21"/>
+          <w:szCs w:val="21"/>
+          <w:shd w:val="clear" w:color="auto" w:fill="FFFFFF"/>
+        </w:rPr>
+      </w:pPr>
+      <w:r>
+        <w:rPr>
+          <w:rStyle w:val="apple-converted-space"/>
+          <w:rFonts w:ascii="Arial" w:hAnsi="Arial" w:cs="Arial"/>
+          <w:color w:val="000000"/>
+          <w:sz w:val="21"/>
+          <w:szCs w:val="21"/>
+          <w:shd w:val="clear" w:color="auto" w:fill="FFFFFF"/>
+        </w:rPr>
+        <w:t>redirect vs. rendering</w:t>
+      </w:r>
+    </w:p>
+    <w:p>
+      <w:hyperlink r:id="rId11" w:history="1">
+        <w:r>
+          <w:rPr>
+            <w:rStyle w:val="Hyperlink"/>
+          </w:rPr>
+          <w:t>http://guides.rubyonrails.org/layouts_and_rendering.html</w:t>
+        </w:r>
+      </w:hyperlink>
     </w:p>
     <w:p/>
     <w:p>
+      <w:r>
+        <w:t>rendering a smaller collection</w:t>
+      </w:r>
+    </w:p>
+    <w:p>
+      <w:hyperlink r:id="rId12" w:history="1">
+        <w:r>
+          <w:rPr>
+            <w:rStyle w:val="Hyperlink"/>
+          </w:rPr>
+          <w:t>http://stackoverflow.com/questions/1833659/render-partial-with-a-manipulated-collection</w:t>
+        </w:r>
+      </w:hyperlink>
+    </w:p>
+    <w:p>
+      <w:pPr>
+        <w:pStyle w:val="HTMLPreformatted"/>
+        <w:shd w:val="clear" w:color="auto" w:fill="EEEEEE"/>
+        <w:spacing w:line="270" w:lineRule="atLeast"/>
+        <w:textAlignment w:val="baseline"/>
+        <w:rPr>
+          <w:rStyle w:val="pln"/>
+          <w:rFonts w:ascii="Consolas" w:hAnsi="Consolas" w:cs="Consolas"/>
+          <w:color w:val="000000"/>
+          <w:sz w:val="21"/>
+          <w:szCs w:val="21"/>
+          <w:bdr w:val="none" w:sz="0" w:space="0" w:color="auto" w:frame="1"/>
+        </w:rPr>
+      </w:pPr>
+      <w:r>
+        <w:rPr>
+          <w:rStyle w:val="pln"/>
+          <w:rFonts w:ascii="Consolas" w:hAnsi="Consolas" w:cs="Consolas"/>
+          <w:color w:val="000000"/>
+          <w:sz w:val="21"/>
+          <w:szCs w:val="21"/>
+          <w:bdr w:val="none" w:sz="0" w:space="0" w:color="auto" w:frame="1"/>
+        </w:rPr>
+        <w:t xml:space="preserve">render </w:t>
+      </w:r>
+      <w:r>
+        <w:rPr>
+          <w:rStyle w:val="pun"/>
+          <w:rFonts w:ascii="Consolas" w:hAnsi="Consolas" w:cs="Consolas"/>
+          <w:color w:val="000000"/>
+          <w:sz w:val="21"/>
+          <w:szCs w:val="21"/>
+          <w:bdr w:val="none" w:sz="0" w:space="0" w:color="auto" w:frame="1"/>
+        </w:rPr>
+        <w:t>:</w:t>
+      </w:r>
+      <w:r>
+        <w:rPr>
+          <w:rStyle w:val="kwd"/>
+          <w:rFonts w:ascii="Consolas" w:hAnsi="Consolas" w:cs="Consolas"/>
+          <w:color w:val="00008B"/>
+          <w:sz w:val="21"/>
+          <w:szCs w:val="21"/>
+          <w:bdr w:val="none" w:sz="0" w:space="0" w:color="auto" w:frame="1"/>
+        </w:rPr>
+        <w:t>partial</w:t>
+      </w:r>
+      <w:r>
+        <w:rPr>
+          <w:rStyle w:val="pln"/>
+          <w:rFonts w:ascii="Consolas" w:hAnsi="Consolas" w:cs="Consolas"/>
+          <w:color w:val="000000"/>
+          <w:sz w:val="21"/>
+          <w:szCs w:val="21"/>
+          <w:bdr w:val="none" w:sz="0" w:space="0" w:color="auto" w:frame="1"/>
+        </w:rPr>
+        <w:t xml:space="preserve"> </w:t>
+      </w:r>
+      <w:r>
+        <w:rPr>
+          <w:rStyle w:val="pun"/>
+          <w:rFonts w:ascii="Consolas" w:hAnsi="Consolas" w:cs="Consolas"/>
+          <w:color w:val="000000"/>
+          <w:sz w:val="21"/>
+          <w:szCs w:val="21"/>
+          <w:bdr w:val="none" w:sz="0" w:space="0" w:color="auto" w:frame="1"/>
+        </w:rPr>
+        <w:t>=&gt;</w:t>
+      </w:r>
+      <w:r>
+        <w:rPr>
+          <w:rStyle w:val="pln"/>
+          <w:rFonts w:ascii="Consolas" w:hAnsi="Consolas" w:cs="Consolas"/>
+          <w:color w:val="000000"/>
+          <w:sz w:val="21"/>
+          <w:szCs w:val="21"/>
+          <w:bdr w:val="none" w:sz="0" w:space="0" w:color="auto" w:frame="1"/>
+        </w:rPr>
+        <w:t xml:space="preserve"> </w:t>
+      </w:r>
+      <w:r>
+        <w:rPr>
+          <w:rStyle w:val="str"/>
+          <w:rFonts w:ascii="Consolas" w:hAnsi="Consolas" w:cs="Consolas"/>
+          <w:color w:val="800000"/>
+          <w:sz w:val="21"/>
+          <w:szCs w:val="21"/>
+          <w:bdr w:val="none" w:sz="0" w:space="0" w:color="auto" w:frame="1"/>
+        </w:rPr>
+        <w:t>'dogs/summary'</w:t>
+      </w:r>
+      <w:r>
+        <w:rPr>
+          <w:rStyle w:val="pun"/>
+          <w:rFonts w:ascii="Consolas" w:hAnsi="Consolas" w:cs="Consolas"/>
+          <w:color w:val="000000"/>
+          <w:sz w:val="21"/>
+          <w:szCs w:val="21"/>
+          <w:bdr w:val="none" w:sz="0" w:space="0" w:color="auto" w:frame="1"/>
+        </w:rPr>
+        <w:t>,</w:t>
+      </w:r>
+      <w:r>
+        <w:rPr>
+          <w:rStyle w:val="pln"/>
+          <w:rFonts w:ascii="Consolas" w:hAnsi="Consolas" w:cs="Consolas"/>
+          <w:color w:val="000000"/>
+          <w:sz w:val="21"/>
+          <w:szCs w:val="21"/>
+          <w:bdr w:val="none" w:sz="0" w:space="0" w:color="auto" w:frame="1"/>
+        </w:rPr>
+        <w:t xml:space="preserve">  </w:t>
+      </w:r>
+      <w:r>
+        <w:rPr>
+          <w:rStyle w:val="pun"/>
+          <w:rFonts w:ascii="Consolas" w:hAnsi="Consolas" w:cs="Consolas"/>
+          <w:color w:val="000000"/>
+          <w:sz w:val="21"/>
+          <w:szCs w:val="21"/>
+          <w:bdr w:val="none" w:sz="0" w:space="0" w:color="auto" w:frame="1"/>
+        </w:rPr>
+        <w:t>:</w:t>
+      </w:r>
+      <w:r>
+        <w:rPr>
+          <w:rStyle w:val="kwd"/>
+          <w:rFonts w:ascii="Consolas" w:hAnsi="Consolas" w:cs="Consolas"/>
+          <w:color w:val="00008B"/>
+          <w:sz w:val="21"/>
+          <w:szCs w:val="21"/>
+          <w:bdr w:val="none" w:sz="0" w:space="0" w:color="auto" w:frame="1"/>
+        </w:rPr>
+        <w:t>as</w:t>
+      </w:r>
+      <w:r>
+        <w:rPr>
+          <w:rStyle w:val="pln"/>
+          <w:rFonts w:ascii="Consolas" w:hAnsi="Consolas" w:cs="Consolas"/>
+          <w:color w:val="000000"/>
+          <w:sz w:val="21"/>
+          <w:szCs w:val="21"/>
+          <w:bdr w:val="none" w:sz="0" w:space="0" w:color="auto" w:frame="1"/>
+        </w:rPr>
+        <w:t xml:space="preserve"> </w:t>
+      </w:r>
+      <w:r>
+        <w:rPr>
+          <w:rStyle w:val="pun"/>
+          <w:rFonts w:ascii="Consolas" w:hAnsi="Consolas" w:cs="Consolas"/>
+          <w:color w:val="000000"/>
+          <w:sz w:val="21"/>
+          <w:szCs w:val="21"/>
+          <w:bdr w:val="none" w:sz="0" w:space="0" w:color="auto" w:frame="1"/>
+        </w:rPr>
+        <w:t>=&gt;</w:t>
+      </w:r>
+      <w:r>
+        <w:rPr>
+          <w:rStyle w:val="pln"/>
+          <w:rFonts w:ascii="Consolas" w:hAnsi="Consolas" w:cs="Consolas"/>
+          <w:color w:val="000000"/>
+          <w:sz w:val="21"/>
+          <w:szCs w:val="21"/>
+          <w:bdr w:val="none" w:sz="0" w:space="0" w:color="auto" w:frame="1"/>
+        </w:rPr>
+        <w:t xml:space="preserve"> </w:t>
+      </w:r>
+      <w:r>
+        <w:rPr>
+          <w:rStyle w:val="pun"/>
+          <w:rFonts w:ascii="Consolas" w:hAnsi="Consolas" w:cs="Consolas"/>
+          <w:color w:val="000000"/>
+          <w:sz w:val="21"/>
+          <w:szCs w:val="21"/>
+          <w:bdr w:val="none" w:sz="0" w:space="0" w:color="auto" w:frame="1"/>
+        </w:rPr>
+        <w:t>:</w:t>
+      </w:r>
+      <w:r>
+        <w:rPr>
+          <w:rStyle w:val="pln"/>
+          <w:rFonts w:ascii="Consolas" w:hAnsi="Consolas" w:cs="Consolas"/>
+          <w:color w:val="000000"/>
+          <w:sz w:val="21"/>
+          <w:szCs w:val="21"/>
+          <w:bdr w:val="none" w:sz="0" w:space="0" w:color="auto" w:frame="1"/>
+        </w:rPr>
+        <w:t>dog</w:t>
+      </w:r>
+      <w:r>
+        <w:rPr>
+          <w:rStyle w:val="pun"/>
+          <w:rFonts w:ascii="Consolas" w:hAnsi="Consolas" w:cs="Consolas"/>
+          <w:color w:val="000000"/>
+          <w:sz w:val="21"/>
+          <w:szCs w:val="21"/>
+          <w:bdr w:val="none" w:sz="0" w:space="0" w:color="auto" w:frame="1"/>
+        </w:rPr>
+        <w:t>,</w:t>
+      </w:r>
+    </w:p>
+    <w:p>
+      <w:pPr>
+        <w:pStyle w:val="HTMLPreformatted"/>
+        <w:shd w:val="clear" w:color="auto" w:fill="EEEEEE"/>
+        <w:spacing w:line="270" w:lineRule="atLeast"/>
+        <w:textAlignment w:val="baseline"/>
+        <w:rPr>
+          <w:rFonts w:ascii="Consolas" w:hAnsi="Consolas" w:cs="Consolas"/>
+          <w:color w:val="000000"/>
+          <w:sz w:val="21"/>
+          <w:szCs w:val="21"/>
+        </w:rPr>
+      </w:pPr>
+      <w:r>
+        <w:rPr>
+          <w:rStyle w:val="pln"/>
+          <w:rFonts w:ascii="Consolas" w:hAnsi="Consolas" w:cs="Consolas"/>
+          <w:color w:val="000000"/>
+          <w:sz w:val="21"/>
+          <w:szCs w:val="21"/>
+          <w:bdr w:val="none" w:sz="0" w:space="0" w:color="auto" w:frame="1"/>
+        </w:rPr>
+        <w:t xml:space="preserve">  </w:t>
+      </w:r>
+      <w:r>
+        <w:rPr>
+          <w:rStyle w:val="pun"/>
+          <w:rFonts w:ascii="Consolas" w:hAnsi="Consolas" w:cs="Consolas"/>
+          <w:color w:val="000000"/>
+          <w:sz w:val="21"/>
+          <w:szCs w:val="21"/>
+          <w:bdr w:val="none" w:sz="0" w:space="0" w:color="auto" w:frame="1"/>
+        </w:rPr>
+        <w:t>:</w:t>
+      </w:r>
+      <w:r>
+        <w:rPr>
+          <w:rStyle w:val="pln"/>
+          <w:rFonts w:ascii="Consolas" w:hAnsi="Consolas" w:cs="Consolas"/>
+          <w:color w:val="000000"/>
+          <w:sz w:val="21"/>
+          <w:szCs w:val="21"/>
+          <w:bdr w:val="none" w:sz="0" w:space="0" w:color="auto" w:frame="1"/>
+        </w:rPr>
+        <w:t xml:space="preserve">collection </w:t>
+      </w:r>
+      <w:r>
+        <w:rPr>
+          <w:rStyle w:val="pun"/>
+          <w:rFonts w:ascii="Consolas" w:hAnsi="Consolas" w:cs="Consolas"/>
+          <w:color w:val="000000"/>
+          <w:sz w:val="21"/>
+          <w:szCs w:val="21"/>
+          <w:bdr w:val="none" w:sz="0" w:space="0" w:color="auto" w:frame="1"/>
+        </w:rPr>
+        <w:t>=&gt;</w:t>
+      </w:r>
+      <w:r>
+        <w:rPr>
+          <w:rStyle w:val="pln"/>
+          <w:rFonts w:ascii="Consolas" w:hAnsi="Consolas" w:cs="Consolas"/>
+          <w:color w:val="000000"/>
+          <w:sz w:val="21"/>
+          <w:szCs w:val="21"/>
+          <w:bdr w:val="none" w:sz="0" w:space="0" w:color="auto" w:frame="1"/>
+        </w:rPr>
+        <w:t xml:space="preserve"> </w:t>
+      </w:r>
+      <w:r>
+        <w:rPr>
+          <w:rStyle w:val="lit"/>
+          <w:rFonts w:ascii="Consolas" w:hAnsi="Consolas" w:cs="Consolas"/>
+          <w:color w:val="800000"/>
+          <w:sz w:val="21"/>
+          <w:szCs w:val="21"/>
+          <w:bdr w:val="none" w:sz="0" w:space="0" w:color="auto" w:frame="1"/>
+        </w:rPr>
+        <w:t>@dogs</w:t>
+      </w:r>
+      <w:r>
+        <w:rPr>
+          <w:rStyle w:val="pun"/>
+          <w:rFonts w:ascii="Consolas" w:hAnsi="Consolas" w:cs="Consolas"/>
+          <w:color w:val="000000"/>
+          <w:sz w:val="21"/>
+          <w:szCs w:val="21"/>
+          <w:bdr w:val="none" w:sz="0" w:space="0" w:color="auto" w:frame="1"/>
+        </w:rPr>
+        <w:t>.</w:t>
+      </w:r>
+      <w:r>
+        <w:rPr>
+          <w:rStyle w:val="kwd"/>
+          <w:rFonts w:ascii="Consolas" w:hAnsi="Consolas" w:cs="Consolas"/>
+          <w:color w:val="00008B"/>
+          <w:sz w:val="21"/>
+          <w:szCs w:val="21"/>
+          <w:bdr w:val="none" w:sz="0" w:space="0" w:color="auto" w:frame="1"/>
+        </w:rPr>
+        <w:t>select</w:t>
+      </w:r>
+      <w:r>
+        <w:rPr>
+          <w:rStyle w:val="pun"/>
+          <w:rFonts w:ascii="Consolas" w:hAnsi="Consolas" w:cs="Consolas"/>
+          <w:color w:val="000000"/>
+          <w:sz w:val="21"/>
+          <w:szCs w:val="21"/>
+          <w:bdr w:val="none" w:sz="0" w:space="0" w:color="auto" w:frame="1"/>
+        </w:rPr>
+        <w:t>{|</w:t>
+      </w:r>
+      <w:r>
+        <w:rPr>
+          <w:rStyle w:val="pln"/>
+          <w:rFonts w:ascii="Consolas" w:hAnsi="Consolas" w:cs="Consolas"/>
+          <w:color w:val="000000"/>
+          <w:sz w:val="21"/>
+          <w:szCs w:val="21"/>
+          <w:bdr w:val="none" w:sz="0" w:space="0" w:color="auto" w:frame="1"/>
+        </w:rPr>
+        <w:t>dog</w:t>
+      </w:r>
+      <w:r>
+        <w:rPr>
+          <w:rStyle w:val="pun"/>
+          <w:rFonts w:ascii="Consolas" w:hAnsi="Consolas" w:cs="Consolas"/>
+          <w:color w:val="000000"/>
+          <w:sz w:val="21"/>
+          <w:szCs w:val="21"/>
+          <w:bdr w:val="none" w:sz="0" w:space="0" w:color="auto" w:frame="1"/>
+        </w:rPr>
+        <w:t>|</w:t>
+      </w:r>
+      <w:r>
+        <w:rPr>
+          <w:rStyle w:val="pln"/>
+          <w:rFonts w:ascii="Consolas" w:hAnsi="Consolas" w:cs="Consolas"/>
+          <w:color w:val="000000"/>
+          <w:sz w:val="21"/>
+          <w:szCs w:val="21"/>
+          <w:bdr w:val="none" w:sz="0" w:space="0" w:color="auto" w:frame="1"/>
+        </w:rPr>
+        <w:t xml:space="preserve"> dog</w:t>
+      </w:r>
+      <w:r>
+        <w:rPr>
+          <w:rStyle w:val="pun"/>
+          <w:rFonts w:ascii="Consolas" w:hAnsi="Consolas" w:cs="Consolas"/>
+          <w:color w:val="000000"/>
+          <w:sz w:val="21"/>
+          <w:szCs w:val="21"/>
+          <w:bdr w:val="none" w:sz="0" w:space="0" w:color="auto" w:frame="1"/>
+        </w:rPr>
+        <w:t>.</w:t>
+      </w:r>
+      <w:r>
+        <w:rPr>
+          <w:rStyle w:val="pln"/>
+          <w:rFonts w:ascii="Consolas" w:hAnsi="Consolas" w:cs="Consolas"/>
+          <w:color w:val="000000"/>
+          <w:sz w:val="21"/>
+          <w:szCs w:val="21"/>
+          <w:bdr w:val="none" w:sz="0" w:space="0" w:color="auto" w:frame="1"/>
+        </w:rPr>
+        <w:t xml:space="preserve">gender </w:t>
+      </w:r>
+      <w:r>
+        <w:rPr>
+          <w:rStyle w:val="pun"/>
+          <w:rFonts w:ascii="Consolas" w:hAnsi="Consolas" w:cs="Consolas"/>
+          <w:color w:val="000000"/>
+          <w:sz w:val="21"/>
+          <w:szCs w:val="21"/>
+          <w:bdr w:val="none" w:sz="0" w:space="0" w:color="auto" w:frame="1"/>
+        </w:rPr>
+        <w:t>==</w:t>
+      </w:r>
+      <w:r>
+        <w:rPr>
+          <w:rStyle w:val="pln"/>
+          <w:rFonts w:ascii="Consolas" w:hAnsi="Consolas" w:cs="Consolas"/>
+          <w:color w:val="000000"/>
+          <w:sz w:val="21"/>
+          <w:szCs w:val="21"/>
+          <w:bdr w:val="none" w:sz="0" w:space="0" w:color="auto" w:frame="1"/>
+        </w:rPr>
+        <w:t xml:space="preserve"> </w:t>
+      </w:r>
+      <w:r>
+        <w:rPr>
+          <w:rStyle w:val="str"/>
+          <w:rFonts w:ascii="Consolas" w:hAnsi="Consolas" w:cs="Consolas"/>
+          <w:color w:val="800000"/>
+          <w:sz w:val="21"/>
+          <w:szCs w:val="21"/>
+          <w:bdr w:val="none" w:sz="0" w:space="0" w:color="auto" w:frame="1"/>
+        </w:rPr>
+        <w:t>"M"</w:t>
+      </w:r>
+      <w:r>
+        <w:rPr>
+          <w:rStyle w:val="pun"/>
+          <w:rFonts w:ascii="Consolas" w:hAnsi="Consolas" w:cs="Consolas"/>
+          <w:color w:val="000000"/>
+          <w:sz w:val="21"/>
+          <w:szCs w:val="21"/>
+          <w:bdr w:val="none" w:sz="0" w:space="0" w:color="auto" w:frame="1"/>
+        </w:rPr>
+        <w:t>}</w:t>
+      </w:r>
+    </w:p>
+    <w:p>
+      <w:pPr>
+        <w:rPr>
+          <w:rStyle w:val="apple-converted-space"/>
+          <w:rFonts w:ascii="Arial" w:hAnsi="Arial" w:cs="Arial"/>
+          <w:color w:val="000000"/>
+          <w:sz w:val="21"/>
+          <w:szCs w:val="21"/>
+          <w:shd w:val="clear" w:color="auto" w:fill="FFFFFF"/>
+        </w:rPr>
+      </w:pPr>
+    </w:p>
+    <w:p>
+      <w:pPr>
+        <w:rPr>
+          <w:rStyle w:val="apple-converted-space"/>
+          <w:rFonts w:ascii="Arial" w:hAnsi="Arial" w:cs="Arial"/>
+          <w:color w:val="000000"/>
+          <w:sz w:val="21"/>
+          <w:szCs w:val="21"/>
+          <w:shd w:val="clear" w:color="auto" w:fill="FFFFFF"/>
+        </w:rPr>
+      </w:pPr>
+    </w:p>
+    <w:p>
+      <w:pPr>
+        <w:rPr>
+          <w:rStyle w:val="apple-converted-space"/>
+          <w:rFonts w:ascii="Arial" w:hAnsi="Arial" w:cs="Arial"/>
+          <w:color w:val="000000"/>
+          <w:sz w:val="21"/>
+          <w:szCs w:val="21"/>
+          <w:shd w:val="clear" w:color="auto" w:fill="FFFFFF"/>
+        </w:rPr>
+      </w:pPr>
+      <w:r>
+        <w:rPr>
+          <w:rStyle w:val="apple-converted-space"/>
+          <w:rFonts w:ascii="Arial" w:hAnsi="Arial" w:cs="Arial"/>
+          <w:color w:val="000000"/>
+          <w:sz w:val="21"/>
+          <w:szCs w:val="21"/>
+          <w:shd w:val="clear" w:color="auto" w:fill="FFFFFF"/>
+        </w:rPr>
+        <w:t>Selecting a few items from a collection or an object</w:t>
+      </w:r>
+    </w:p>
+    <w:p>
+      <w:hyperlink r:id="rId13" w:history="1">
+        <w:r>
+          <w:rPr>
+            <w:rStyle w:val="Hyperlink"/>
+          </w:rPr>
+          <w:t>http://stackoverflow.com/questions/3191448/limit-each-do-loop</w:t>
+        </w:r>
+      </w:hyperlink>
+    </w:p>
+    <w:p>
+      <w:pPr>
+        <w:pStyle w:val="HTMLPreformatted"/>
+        <w:shd w:val="clear" w:color="auto" w:fill="EEEEEE"/>
+        <w:spacing w:line="270" w:lineRule="atLeast"/>
+        <w:textAlignment w:val="baseline"/>
+        <w:rPr>
+          <w:rFonts w:ascii="Consolas" w:hAnsi="Consolas" w:cs="Consolas"/>
+          <w:color w:val="000000"/>
+          <w:sz w:val="21"/>
+          <w:szCs w:val="21"/>
+        </w:rPr>
+      </w:pPr>
+      <w:r>
+        <w:rPr>
+          <w:rStyle w:val="pun"/>
+          <w:rFonts w:ascii="Consolas" w:hAnsi="Consolas" w:cs="Consolas"/>
+          <w:color w:val="000000"/>
+          <w:sz w:val="21"/>
+          <w:szCs w:val="21"/>
+          <w:bdr w:val="none" w:sz="0" w:space="0" w:color="auto" w:frame="1"/>
+        </w:rPr>
+        <w:t>&lt;%</w:t>
+      </w:r>
+      <w:r>
+        <w:rPr>
+          <w:rStyle w:val="pln"/>
+          <w:rFonts w:ascii="Consolas" w:hAnsi="Consolas" w:cs="Consolas"/>
+          <w:color w:val="000000"/>
+          <w:sz w:val="21"/>
+          <w:szCs w:val="21"/>
+          <w:bdr w:val="none" w:sz="0" w:space="0" w:color="auto" w:frame="1"/>
+        </w:rPr>
+        <w:t xml:space="preserve"> </w:t>
+      </w:r>
+      <w:r>
+        <w:rPr>
+          <w:rStyle w:val="lit"/>
+          <w:rFonts w:ascii="Consolas" w:hAnsi="Consolas" w:cs="Consolas"/>
+          <w:color w:val="800000"/>
+          <w:sz w:val="21"/>
+          <w:szCs w:val="21"/>
+          <w:bdr w:val="none" w:sz="0" w:space="0" w:color="auto" w:frame="1"/>
+        </w:rPr>
+        <w:t>@feed</w:t>
+      </w:r>
+      <w:r>
+        <w:rPr>
+          <w:rStyle w:val="pun"/>
+          <w:rFonts w:ascii="Consolas" w:hAnsi="Consolas" w:cs="Consolas"/>
+          <w:color w:val="000000"/>
+          <w:sz w:val="21"/>
+          <w:szCs w:val="21"/>
+          <w:bdr w:val="none" w:sz="0" w:space="0" w:color="auto" w:frame="1"/>
+        </w:rPr>
+        <w:t>.</w:t>
+      </w:r>
+      <w:r>
+        <w:rPr>
+          <w:rStyle w:val="pln"/>
+          <w:rFonts w:ascii="Consolas" w:hAnsi="Consolas" w:cs="Consolas"/>
+          <w:color w:val="000000"/>
+          <w:sz w:val="21"/>
+          <w:szCs w:val="21"/>
+          <w:bdr w:val="none" w:sz="0" w:space="0" w:color="auto" w:frame="1"/>
+        </w:rPr>
+        <w:t>recent</w:t>
+      </w:r>
+      <w:r>
+        <w:rPr>
+          <w:rStyle w:val="pun"/>
+          <w:rFonts w:ascii="Consolas" w:hAnsi="Consolas" w:cs="Consolas"/>
+          <w:color w:val="000000"/>
+          <w:sz w:val="21"/>
+          <w:szCs w:val="21"/>
+          <w:bdr w:val="none" w:sz="0" w:space="0" w:color="auto" w:frame="1"/>
+        </w:rPr>
+        <w:t>(</w:t>
+      </w:r>
+      <w:r>
+        <w:rPr>
+          <w:rStyle w:val="lit"/>
+          <w:rFonts w:ascii="Consolas" w:hAnsi="Consolas" w:cs="Consolas"/>
+          <w:color w:val="800000"/>
+          <w:sz w:val="21"/>
+          <w:szCs w:val="21"/>
+          <w:bdr w:val="none" w:sz="0" w:space="0" w:color="auto" w:frame="1"/>
+        </w:rPr>
+        <w:t>10</w:t>
+      </w:r>
+      <w:r>
+        <w:rPr>
+          <w:rStyle w:val="pun"/>
+          <w:rFonts w:ascii="Consolas" w:hAnsi="Consolas" w:cs="Consolas"/>
+          <w:color w:val="000000"/>
+          <w:sz w:val="21"/>
+          <w:szCs w:val="21"/>
+          <w:bdr w:val="none" w:sz="0" w:space="0" w:color="auto" w:frame="1"/>
+        </w:rPr>
+        <w:t>).</w:t>
+      </w:r>
+      <w:r>
+        <w:rPr>
+          <w:rStyle w:val="pln"/>
+          <w:rFonts w:ascii="Consolas" w:hAnsi="Consolas" w:cs="Consolas"/>
+          <w:color w:val="000000"/>
+          <w:sz w:val="21"/>
+          <w:szCs w:val="21"/>
+          <w:bdr w:val="none" w:sz="0" w:space="0" w:color="auto" w:frame="1"/>
+        </w:rPr>
+        <w:t xml:space="preserve">each </w:t>
+      </w:r>
+      <w:r>
+        <w:rPr>
+          <w:rStyle w:val="kwd"/>
+          <w:rFonts w:ascii="Consolas" w:hAnsi="Consolas" w:cs="Consolas"/>
+          <w:color w:val="00008B"/>
+          <w:sz w:val="21"/>
+          <w:szCs w:val="21"/>
+          <w:bdr w:val="none" w:sz="0" w:space="0" w:color="auto" w:frame="1"/>
+        </w:rPr>
+        <w:t>do</w:t>
+      </w:r>
+      <w:r>
+        <w:rPr>
+          <w:rStyle w:val="pln"/>
+          <w:rFonts w:ascii="Consolas" w:hAnsi="Consolas" w:cs="Consolas"/>
+          <w:color w:val="000000"/>
+          <w:sz w:val="21"/>
+          <w:szCs w:val="21"/>
+          <w:bdr w:val="none" w:sz="0" w:space="0" w:color="auto" w:frame="1"/>
+        </w:rPr>
+        <w:t xml:space="preserve"> </w:t>
+      </w:r>
+      <w:r>
+        <w:rPr>
+          <w:rStyle w:val="pun"/>
+          <w:rFonts w:ascii="Consolas" w:hAnsi="Consolas" w:cs="Consolas"/>
+          <w:color w:val="000000"/>
+          <w:sz w:val="21"/>
+          <w:szCs w:val="21"/>
+          <w:bdr w:val="none" w:sz="0" w:space="0" w:color="auto" w:frame="1"/>
+        </w:rPr>
+        <w:t>|</w:t>
+      </w:r>
+      <w:r>
+        <w:rPr>
+          <w:rStyle w:val="pln"/>
+          <w:rFonts w:ascii="Consolas" w:hAnsi="Consolas" w:cs="Consolas"/>
+          <w:color w:val="000000"/>
+          <w:sz w:val="21"/>
+          <w:szCs w:val="21"/>
+          <w:bdr w:val="none" w:sz="0" w:space="0" w:color="auto" w:frame="1"/>
+        </w:rPr>
+        <w:t>feed</w:t>
+      </w:r>
+      <w:r>
+        <w:rPr>
+          <w:rStyle w:val="pun"/>
+          <w:rFonts w:ascii="Consolas" w:hAnsi="Consolas" w:cs="Consolas"/>
+          <w:color w:val="000000"/>
+          <w:sz w:val="21"/>
+          <w:szCs w:val="21"/>
+          <w:bdr w:val="none" w:sz="0" w:space="0" w:color="auto" w:frame="1"/>
+        </w:rPr>
+        <w:t>|</w:t>
+      </w:r>
+      <w:r>
+        <w:rPr>
+          <w:rStyle w:val="pln"/>
+          <w:rFonts w:ascii="Consolas" w:hAnsi="Consolas" w:cs="Consolas"/>
+          <w:color w:val="000000"/>
+          <w:sz w:val="21"/>
+          <w:szCs w:val="21"/>
+          <w:bdr w:val="none" w:sz="0" w:space="0" w:color="auto" w:frame="1"/>
+        </w:rPr>
+        <w:t xml:space="preserve"> </w:t>
+      </w:r>
+      <w:r>
+        <w:rPr>
+          <w:rStyle w:val="pun"/>
+          <w:rFonts w:ascii="Consolas" w:hAnsi="Consolas" w:cs="Consolas"/>
+          <w:color w:val="000000"/>
+          <w:sz w:val="21"/>
+          <w:szCs w:val="21"/>
+          <w:bdr w:val="none" w:sz="0" w:space="0" w:color="auto" w:frame="1"/>
+        </w:rPr>
+        <w:t>%&gt;</w:t>
+      </w:r>
+    </w:p>
+    <w:p>
+      <w:pPr>
+        <w:rPr>
+          <w:rStyle w:val="apple-converted-space"/>
+          <w:rFonts w:ascii="Arial" w:hAnsi="Arial" w:cs="Arial"/>
+          <w:color w:val="000000"/>
+          <w:sz w:val="21"/>
+          <w:szCs w:val="21"/>
+          <w:shd w:val="clear" w:color="auto" w:fill="FFFFFF"/>
+        </w:rPr>
+      </w:pPr>
+    </w:p>
+    <w:p>
+      <w:pPr>
+        <w:pStyle w:val="HTMLPreformatted"/>
+        <w:shd w:val="clear" w:color="auto" w:fill="EEEEEE"/>
+        <w:spacing w:line="270" w:lineRule="atLeast"/>
+        <w:textAlignment w:val="baseline"/>
+        <w:rPr>
+          <w:rFonts w:ascii="Consolas" w:hAnsi="Consolas" w:cs="Consolas"/>
+          <w:color w:val="000000"/>
+          <w:sz w:val="21"/>
+          <w:szCs w:val="21"/>
+        </w:rPr>
+      </w:pPr>
+      <w:r>
+        <w:rPr>
+          <w:rStyle w:val="typ"/>
+          <w:rFonts w:ascii="Consolas" w:hAnsi="Consolas" w:cs="Consolas"/>
+          <w:color w:val="2B91AF"/>
+          <w:sz w:val="21"/>
+          <w:szCs w:val="21"/>
+          <w:bdr w:val="none" w:sz="0" w:space="0" w:color="auto" w:frame="1"/>
+        </w:rPr>
+        <w:t>Feed</w:t>
+      </w:r>
+      <w:r>
+        <w:rPr>
+          <w:rStyle w:val="pun"/>
+          <w:rFonts w:ascii="Consolas" w:hAnsi="Consolas" w:cs="Consolas"/>
+          <w:color w:val="000000"/>
+          <w:sz w:val="21"/>
+          <w:szCs w:val="21"/>
+          <w:bdr w:val="none" w:sz="0" w:space="0" w:color="auto" w:frame="1"/>
+        </w:rPr>
+        <w:t>.</w:t>
+      </w:r>
+      <w:r>
+        <w:rPr>
+          <w:rStyle w:val="pln"/>
+          <w:rFonts w:ascii="Consolas" w:hAnsi="Consolas" w:cs="Consolas"/>
+          <w:color w:val="000000"/>
+          <w:sz w:val="21"/>
+          <w:szCs w:val="21"/>
+          <w:bdr w:val="none" w:sz="0" w:space="0" w:color="auto" w:frame="1"/>
+        </w:rPr>
+        <w:t>all</w:t>
+      </w:r>
+      <w:r>
+        <w:rPr>
+          <w:rStyle w:val="pun"/>
+          <w:rFonts w:ascii="Consolas" w:hAnsi="Consolas" w:cs="Consolas"/>
+          <w:color w:val="000000"/>
+          <w:sz w:val="21"/>
+          <w:szCs w:val="21"/>
+          <w:bdr w:val="none" w:sz="0" w:space="0" w:color="auto" w:frame="1"/>
+        </w:rPr>
+        <w:t>.</w:t>
+      </w:r>
+      <w:r>
+        <w:rPr>
+          <w:rStyle w:val="pln"/>
+          <w:rFonts w:ascii="Consolas" w:hAnsi="Consolas" w:cs="Consolas"/>
+          <w:color w:val="000000"/>
+          <w:sz w:val="21"/>
+          <w:szCs w:val="21"/>
+          <w:bdr w:val="none" w:sz="0" w:space="0" w:color="auto" w:frame="1"/>
+        </w:rPr>
+        <w:t>order</w:t>
+      </w:r>
+      <w:r>
+        <w:rPr>
+          <w:rStyle w:val="pun"/>
+          <w:rFonts w:ascii="Consolas" w:hAnsi="Consolas" w:cs="Consolas"/>
+          <w:color w:val="000000"/>
+          <w:sz w:val="21"/>
+          <w:szCs w:val="21"/>
+          <w:bdr w:val="none" w:sz="0" w:space="0" w:color="auto" w:frame="1"/>
+        </w:rPr>
+        <w:t>(</w:t>
+      </w:r>
+      <w:r>
+        <w:rPr>
+          <w:rStyle w:val="str"/>
+          <w:rFonts w:ascii="Consolas" w:hAnsi="Consolas" w:cs="Consolas"/>
+          <w:color w:val="800000"/>
+          <w:sz w:val="21"/>
+          <w:szCs w:val="21"/>
+          <w:bdr w:val="none" w:sz="0" w:space="0" w:color="auto" w:frame="1"/>
+        </w:rPr>
+        <w:t>'created_at DESC'</w:t>
+      </w:r>
+      <w:r>
+        <w:rPr>
+          <w:rStyle w:val="pun"/>
+          <w:rFonts w:ascii="Consolas" w:hAnsi="Consolas" w:cs="Consolas"/>
+          <w:color w:val="000000"/>
+          <w:sz w:val="21"/>
+          <w:szCs w:val="21"/>
+          <w:bdr w:val="none" w:sz="0" w:space="0" w:color="auto" w:frame="1"/>
+        </w:rPr>
+        <w:t>).</w:t>
+      </w:r>
+      <w:r>
+        <w:rPr>
+          <w:rStyle w:val="pln"/>
+          <w:rFonts w:ascii="Consolas" w:hAnsi="Consolas" w:cs="Consolas"/>
+          <w:color w:val="000000"/>
+          <w:sz w:val="21"/>
+          <w:szCs w:val="21"/>
+          <w:bdr w:val="none" w:sz="0" w:space="0" w:color="auto" w:frame="1"/>
+        </w:rPr>
+        <w:t>take</w:t>
+      </w:r>
+      <w:r>
+        <w:rPr>
+          <w:rStyle w:val="pun"/>
+          <w:rFonts w:ascii="Consolas" w:hAnsi="Consolas" w:cs="Consolas"/>
+          <w:color w:val="000000"/>
+          <w:sz w:val="21"/>
+          <w:szCs w:val="21"/>
+          <w:bdr w:val="none" w:sz="0" w:space="0" w:color="auto" w:frame="1"/>
+        </w:rPr>
+        <w:t>(</w:t>
+      </w:r>
+      <w:r>
+        <w:rPr>
+          <w:rStyle w:val="lit"/>
+          <w:rFonts w:ascii="Consolas" w:hAnsi="Consolas" w:cs="Consolas"/>
+          <w:color w:val="800000"/>
+          <w:sz w:val="21"/>
+          <w:szCs w:val="21"/>
+          <w:bdr w:val="none" w:sz="0" w:space="0" w:color="auto" w:frame="1"/>
+        </w:rPr>
+        <w:t>10</w:t>
+      </w:r>
+      <w:r>
+        <w:rPr>
+          <w:rStyle w:val="pun"/>
+          <w:rFonts w:ascii="Consolas" w:hAnsi="Consolas" w:cs="Consolas"/>
+          <w:color w:val="000000"/>
+          <w:sz w:val="21"/>
+          <w:szCs w:val="21"/>
+          <w:bdr w:val="none" w:sz="0" w:space="0" w:color="auto" w:frame="1"/>
+        </w:rPr>
+        <w:t>)</w:t>
+      </w:r>
+    </w:p>
+    <w:p>
+      <w:pPr>
+        <w:rPr>
+          <w:rStyle w:val="apple-converted-space"/>
+          <w:rFonts w:ascii="Arial" w:hAnsi="Arial" w:cs="Arial"/>
+          <w:color w:val="000000"/>
+          <w:sz w:val="21"/>
+          <w:szCs w:val="21"/>
+          <w:shd w:val="clear" w:color="auto" w:fill="FFFFFF"/>
+        </w:rPr>
+      </w:pPr>
+    </w:p>
+    <w:p>
+      <w:pPr>
+        <w:pStyle w:val="HTMLPreformatted"/>
+        <w:shd w:val="clear" w:color="auto" w:fill="EEEEEE"/>
+        <w:spacing w:line="270" w:lineRule="atLeast"/>
+        <w:textAlignment w:val="baseline"/>
+        <w:rPr>
+          <w:rStyle w:val="pln"/>
+          <w:rFonts w:ascii="Consolas" w:hAnsi="Consolas" w:cs="Consolas"/>
+          <w:color w:val="000000"/>
+          <w:sz w:val="21"/>
+          <w:szCs w:val="21"/>
+          <w:bdr w:val="none" w:sz="0" w:space="0" w:color="auto" w:frame="1"/>
+        </w:rPr>
+      </w:pPr>
+      <w:r>
+        <w:rPr>
+          <w:rStyle w:val="lit"/>
+          <w:rFonts w:ascii="Consolas" w:hAnsi="Consolas" w:cs="Consolas"/>
+          <w:color w:val="800000"/>
+          <w:sz w:val="21"/>
+          <w:szCs w:val="21"/>
+          <w:bdr w:val="none" w:sz="0" w:space="0" w:color="auto" w:frame="1"/>
+        </w:rPr>
+        <w:t>@array</w:t>
+      </w:r>
+      <w:r>
+        <w:rPr>
+          <w:rStyle w:val="pun"/>
+          <w:rFonts w:ascii="Consolas" w:hAnsi="Consolas" w:cs="Consolas"/>
+          <w:color w:val="000000"/>
+          <w:sz w:val="21"/>
+          <w:szCs w:val="21"/>
+          <w:bdr w:val="none" w:sz="0" w:space="0" w:color="auto" w:frame="1"/>
+        </w:rPr>
+        <w:t>.</w:t>
+      </w:r>
+      <w:r>
+        <w:rPr>
+          <w:rStyle w:val="pln"/>
+          <w:rFonts w:ascii="Consolas" w:hAnsi="Consolas" w:cs="Consolas"/>
+          <w:color w:val="000000"/>
+          <w:sz w:val="21"/>
+          <w:szCs w:val="21"/>
+          <w:bdr w:val="none" w:sz="0" w:space="0" w:color="auto" w:frame="1"/>
+        </w:rPr>
+        <w:t xml:space="preserve">each_with_index </w:t>
+      </w:r>
+      <w:r>
+        <w:rPr>
+          <w:rStyle w:val="kwd"/>
+          <w:rFonts w:ascii="Consolas" w:hAnsi="Consolas" w:cs="Consolas"/>
+          <w:color w:val="00008B"/>
+          <w:sz w:val="21"/>
+          <w:szCs w:val="21"/>
+          <w:bdr w:val="none" w:sz="0" w:space="0" w:color="auto" w:frame="1"/>
+        </w:rPr>
+        <w:t>do</w:t>
+      </w:r>
+      <w:r>
+        <w:rPr>
+          <w:rStyle w:val="pln"/>
+          <w:rFonts w:ascii="Consolas" w:hAnsi="Consolas" w:cs="Consolas"/>
+          <w:color w:val="000000"/>
+          <w:sz w:val="21"/>
+          <w:szCs w:val="21"/>
+          <w:bdr w:val="none" w:sz="0" w:space="0" w:color="auto" w:frame="1"/>
+        </w:rPr>
+        <w:t xml:space="preserve"> </w:t>
+      </w:r>
+      <w:r>
+        <w:rPr>
+          <w:rStyle w:val="pun"/>
+          <w:rFonts w:ascii="Consolas" w:hAnsi="Consolas" w:cs="Consolas"/>
+          <w:color w:val="000000"/>
+          <w:sz w:val="21"/>
+          <w:szCs w:val="21"/>
+          <w:bdr w:val="none" w:sz="0" w:space="0" w:color="auto" w:frame="1"/>
+        </w:rPr>
+        <w:t>|</w:t>
+      </w:r>
+      <w:r>
+        <w:rPr>
+          <w:rStyle w:val="pln"/>
+          <w:rFonts w:ascii="Consolas" w:hAnsi="Consolas" w:cs="Consolas"/>
+          <w:color w:val="000000"/>
+          <w:sz w:val="21"/>
+          <w:szCs w:val="21"/>
+          <w:bdr w:val="none" w:sz="0" w:space="0" w:color="auto" w:frame="1"/>
+        </w:rPr>
+        <w:t>feed</w:t>
+      </w:r>
+      <w:r>
+        <w:rPr>
+          <w:rStyle w:val="pun"/>
+          <w:rFonts w:ascii="Consolas" w:hAnsi="Consolas" w:cs="Consolas"/>
+          <w:color w:val="000000"/>
+          <w:sz w:val="21"/>
+          <w:szCs w:val="21"/>
+          <w:bdr w:val="none" w:sz="0" w:space="0" w:color="auto" w:frame="1"/>
+        </w:rPr>
+        <w:t>,</w:t>
+      </w:r>
+      <w:r>
+        <w:rPr>
+          <w:rStyle w:val="pln"/>
+          <w:rFonts w:ascii="Consolas" w:hAnsi="Consolas" w:cs="Consolas"/>
+          <w:color w:val="000000"/>
+          <w:sz w:val="21"/>
+          <w:szCs w:val="21"/>
+          <w:bdr w:val="none" w:sz="0" w:space="0" w:color="auto" w:frame="1"/>
+        </w:rPr>
+        <w:t xml:space="preserve"> i</w:t>
+      </w:r>
+      <w:r>
+        <w:rPr>
+          <w:rStyle w:val="pun"/>
+          <w:rFonts w:ascii="Consolas" w:hAnsi="Consolas" w:cs="Consolas"/>
+          <w:color w:val="000000"/>
+          <w:sz w:val="21"/>
+          <w:szCs w:val="21"/>
+          <w:bdr w:val="none" w:sz="0" w:space="0" w:color="auto" w:frame="1"/>
+        </w:rPr>
+        <w:t>|</w:t>
+      </w:r>
+    </w:p>
+    <w:p>
+      <w:pPr>
+        <w:pStyle w:val="HTMLPreformatted"/>
+        <w:shd w:val="clear" w:color="auto" w:fill="EEEEEE"/>
+        <w:spacing w:line="270" w:lineRule="atLeast"/>
+        <w:textAlignment w:val="baseline"/>
+        <w:rPr>
+          <w:rStyle w:val="pln"/>
+          <w:rFonts w:ascii="Consolas" w:hAnsi="Consolas" w:cs="Consolas"/>
+          <w:color w:val="000000"/>
+          <w:sz w:val="21"/>
+          <w:szCs w:val="21"/>
+          <w:bdr w:val="none" w:sz="0" w:space="0" w:color="auto" w:frame="1"/>
+        </w:rPr>
+      </w:pPr>
+      <w:r>
+        <w:rPr>
+          <w:rStyle w:val="pln"/>
+          <w:rFonts w:ascii="Consolas" w:hAnsi="Consolas" w:cs="Consolas"/>
+          <w:color w:val="000000"/>
+          <w:sz w:val="21"/>
+          <w:szCs w:val="21"/>
+          <w:bdr w:val="none" w:sz="0" w:space="0" w:color="auto" w:frame="1"/>
+        </w:rPr>
+        <w:t xml:space="preserve">  </w:t>
+      </w:r>
+      <w:r>
+        <w:rPr>
+          <w:rStyle w:val="kwd"/>
+          <w:rFonts w:ascii="Consolas" w:hAnsi="Consolas" w:cs="Consolas"/>
+          <w:color w:val="00008B"/>
+          <w:sz w:val="21"/>
+          <w:szCs w:val="21"/>
+          <w:bdr w:val="none" w:sz="0" w:space="0" w:color="auto" w:frame="1"/>
+        </w:rPr>
+        <w:t>break</w:t>
+      </w:r>
+      <w:r>
+        <w:rPr>
+          <w:rStyle w:val="pln"/>
+          <w:rFonts w:ascii="Consolas" w:hAnsi="Consolas" w:cs="Consolas"/>
+          <w:color w:val="000000"/>
+          <w:sz w:val="21"/>
+          <w:szCs w:val="21"/>
+          <w:bdr w:val="none" w:sz="0" w:space="0" w:color="auto" w:frame="1"/>
+        </w:rPr>
+        <w:t xml:space="preserve"> </w:t>
+      </w:r>
+      <w:r>
+        <w:rPr>
+          <w:rStyle w:val="kwd"/>
+          <w:rFonts w:ascii="Consolas" w:hAnsi="Consolas" w:cs="Consolas"/>
+          <w:color w:val="00008B"/>
+          <w:sz w:val="21"/>
+          <w:szCs w:val="21"/>
+          <w:bdr w:val="none" w:sz="0" w:space="0" w:color="auto" w:frame="1"/>
+        </w:rPr>
+        <w:t>if</w:t>
+      </w:r>
+      <w:r>
+        <w:rPr>
+          <w:rStyle w:val="pln"/>
+          <w:rFonts w:ascii="Consolas" w:hAnsi="Consolas" w:cs="Consolas"/>
+          <w:color w:val="000000"/>
+          <w:sz w:val="21"/>
+          <w:szCs w:val="21"/>
+          <w:bdr w:val="none" w:sz="0" w:space="0" w:color="auto" w:frame="1"/>
+        </w:rPr>
+        <w:t xml:space="preserve"> i </w:t>
+      </w:r>
+      <w:r>
+        <w:rPr>
+          <w:rStyle w:val="pun"/>
+          <w:rFonts w:ascii="Consolas" w:hAnsi="Consolas" w:cs="Consolas"/>
+          <w:color w:val="000000"/>
+          <w:sz w:val="21"/>
+          <w:szCs w:val="21"/>
+          <w:bdr w:val="none" w:sz="0" w:space="0" w:color="auto" w:frame="1"/>
+        </w:rPr>
+        <w:t>==</w:t>
+      </w:r>
+      <w:r>
+        <w:rPr>
+          <w:rStyle w:val="pln"/>
+          <w:rFonts w:ascii="Consolas" w:hAnsi="Consolas" w:cs="Consolas"/>
+          <w:color w:val="000000"/>
+          <w:sz w:val="21"/>
+          <w:szCs w:val="21"/>
+          <w:bdr w:val="none" w:sz="0" w:space="0" w:color="auto" w:frame="1"/>
+        </w:rPr>
+        <w:t xml:space="preserve"> </w:t>
+      </w:r>
+      <w:r>
+        <w:rPr>
+          <w:rStyle w:val="lit"/>
+          <w:rFonts w:ascii="Consolas" w:hAnsi="Consolas" w:cs="Consolas"/>
+          <w:color w:val="800000"/>
+          <w:sz w:val="21"/>
+          <w:szCs w:val="21"/>
+          <w:bdr w:val="none" w:sz="0" w:space="0" w:color="auto" w:frame="1"/>
+        </w:rPr>
+        <w:t>10</w:t>
+      </w:r>
+      <w:r>
+        <w:rPr>
+          <w:rStyle w:val="pun"/>
+          <w:rFonts w:ascii="Consolas" w:hAnsi="Consolas" w:cs="Consolas"/>
+          <w:color w:val="000000"/>
+          <w:sz w:val="21"/>
+          <w:szCs w:val="21"/>
+          <w:bdr w:val="none" w:sz="0" w:space="0" w:color="auto" w:frame="1"/>
+        </w:rPr>
+        <w:t>;</w:t>
+      </w:r>
+    </w:p>
+    <w:p>
+      <w:pPr>
+        <w:rPr>
+          <w:rStyle w:val="apple-converted-space"/>
+          <w:rFonts w:ascii="Arial" w:hAnsi="Arial" w:cs="Arial"/>
+          <w:color w:val="000000"/>
+          <w:sz w:val="21"/>
+          <w:szCs w:val="21"/>
+          <w:shd w:val="clear" w:color="auto" w:fill="FFFFFF"/>
+        </w:rPr>
+      </w:pPr>
+    </w:p>
+    <w:p>
+      <w:hyperlink r:id="rId14" w:history="1">
+        <w:r>
+          <w:rPr>
+            <w:rStyle w:val="Hyperlink"/>
+          </w:rPr>
+          <w:t>http://stackoverflow.com/questions/5624548/limit-each-list-in-rails</w:t>
+        </w:r>
+      </w:hyperlink>
+    </w:p>
+    <w:p>
+      <w:hyperlink r:id="rId15" w:history="1">
+        <w:r>
+          <w:rPr>
+            <w:rStyle w:val="Hyperlink"/>
+          </w:rPr>
+          <w:t>http://stackoverflow.com/questions/5624548/limit-each-list-in-rails</w:t>
+        </w:r>
+      </w:hyperlink>
+    </w:p>
+    <w:p>
+      <w:pPr>
+        <w:pStyle w:val="NormalWeb"/>
+        <w:shd w:val="clear" w:color="auto" w:fill="FFFFFF"/>
+        <w:spacing w:before="0" w:beforeAutospacing="0" w:after="0" w:afterAutospacing="0" w:line="270" w:lineRule="atLeast"/>
+        <w:textAlignment w:val="baseline"/>
+        <w:rPr>
+          <w:rFonts w:ascii="Arial" w:hAnsi="Arial" w:cs="Arial"/>
+          <w:color w:val="000000"/>
+          <w:sz w:val="21"/>
+          <w:szCs w:val="21"/>
+        </w:rPr>
+      </w:pPr>
+      <w:r>
+        <w:rPr>
+          <w:rFonts w:ascii="Arial" w:hAnsi="Arial" w:cs="Arial"/>
+          <w:color w:val="000000"/>
+          <w:sz w:val="21"/>
+          <w:szCs w:val="21"/>
+        </w:rPr>
+        <w:t>Just</w:t>
+      </w:r>
+      <w:r>
+        <w:rPr>
+          <w:rStyle w:val="apple-converted-space"/>
+          <w:rFonts w:ascii="Arial" w:hAnsi="Arial" w:cs="Arial"/>
+          <w:color w:val="000000"/>
+          <w:sz w:val="21"/>
+          <w:szCs w:val="21"/>
+        </w:rPr>
+        <w:t> </w:t>
+      </w:r>
+      <w:r>
+        <w:rPr>
+          <w:rStyle w:val="HTMLCode"/>
+          <w:rFonts w:ascii="Consolas" w:hAnsi="Consolas" w:cs="Consolas"/>
+          <w:color w:val="000000"/>
+          <w:sz w:val="21"/>
+          <w:szCs w:val="21"/>
+          <w:bdr w:val="none" w:sz="0" w:space="0" w:color="auto" w:frame="1"/>
+          <w:shd w:val="clear" w:color="auto" w:fill="EEEEEE"/>
+        </w:rPr>
+        <w:t>limit</w:t>
+      </w:r>
+      <w:r>
+        <w:rPr>
+          <w:rStyle w:val="apple-converted-space"/>
+          <w:rFonts w:ascii="Arial" w:hAnsi="Arial" w:cs="Arial"/>
+          <w:color w:val="000000"/>
+          <w:sz w:val="21"/>
+          <w:szCs w:val="21"/>
+        </w:rPr>
+        <w:t> </w:t>
+      </w:r>
+      <w:r>
+        <w:rPr>
+          <w:rFonts w:ascii="Arial" w:hAnsi="Arial" w:cs="Arial"/>
+          <w:color w:val="000000"/>
+          <w:sz w:val="21"/>
+          <w:szCs w:val="21"/>
+        </w:rPr>
+        <w:t>it on your ActiveRecord level (or SQL)</w:t>
+      </w:r>
+    </w:p>
+    <w:p>
+      <w:pPr>
+        <w:pStyle w:val="HTMLPreformatted"/>
+        <w:shd w:val="clear" w:color="auto" w:fill="EEEEEE"/>
+        <w:spacing w:line="270" w:lineRule="atLeast"/>
+        <w:textAlignment w:val="baseline"/>
+        <w:rPr>
+          <w:rStyle w:val="pln"/>
+          <w:rFonts w:ascii="Consolas" w:hAnsi="Consolas" w:cs="Consolas"/>
+          <w:color w:val="000000"/>
+          <w:sz w:val="21"/>
+          <w:szCs w:val="21"/>
+          <w:bdr w:val="none" w:sz="0" w:space="0" w:color="auto" w:frame="1"/>
+        </w:rPr>
+      </w:pPr>
+      <w:r>
+        <w:rPr>
+          <w:rStyle w:val="lit"/>
+          <w:rFonts w:ascii="Consolas" w:hAnsi="Consolas" w:cs="Consolas"/>
+          <w:color w:val="800000"/>
+          <w:sz w:val="21"/>
+          <w:szCs w:val="21"/>
+          <w:bdr w:val="none" w:sz="0" w:space="0" w:color="auto" w:frame="1"/>
+        </w:rPr>
+        <w:t>@shops</w:t>
+      </w:r>
+      <w:r>
+        <w:rPr>
+          <w:rStyle w:val="pln"/>
+          <w:rFonts w:ascii="Consolas" w:hAnsi="Consolas" w:cs="Consolas"/>
+          <w:color w:val="000000"/>
+          <w:sz w:val="21"/>
+          <w:szCs w:val="21"/>
+          <w:bdr w:val="none" w:sz="0" w:space="0" w:color="auto" w:frame="1"/>
+        </w:rPr>
+        <w:t xml:space="preserve"> </w:t>
+      </w:r>
+      <w:r>
+        <w:rPr>
+          <w:rStyle w:val="pun"/>
+          <w:rFonts w:ascii="Consolas" w:hAnsi="Consolas" w:cs="Consolas"/>
+          <w:color w:val="000000"/>
+          <w:sz w:val="21"/>
+          <w:szCs w:val="21"/>
+          <w:bdr w:val="none" w:sz="0" w:space="0" w:color="auto" w:frame="1"/>
+        </w:rPr>
+        <w:t>=</w:t>
+      </w:r>
+      <w:r>
+        <w:rPr>
+          <w:rStyle w:val="pln"/>
+          <w:rFonts w:ascii="Consolas" w:hAnsi="Consolas" w:cs="Consolas"/>
+          <w:color w:val="000000"/>
+          <w:sz w:val="21"/>
+          <w:szCs w:val="21"/>
+          <w:bdr w:val="none" w:sz="0" w:space="0" w:color="auto" w:frame="1"/>
+        </w:rPr>
+        <w:t xml:space="preserve"> </w:t>
+      </w:r>
+      <w:r>
+        <w:rPr>
+          <w:rStyle w:val="typ"/>
+          <w:rFonts w:ascii="Consolas" w:hAnsi="Consolas" w:cs="Consolas"/>
+          <w:color w:val="2B91AF"/>
+          <w:sz w:val="21"/>
+          <w:szCs w:val="21"/>
+          <w:bdr w:val="none" w:sz="0" w:space="0" w:color="auto" w:frame="1"/>
+        </w:rPr>
+        <w:t>Shop</w:t>
+      </w:r>
+      <w:r>
+        <w:rPr>
+          <w:rStyle w:val="pun"/>
+          <w:rFonts w:ascii="Consolas" w:hAnsi="Consolas" w:cs="Consolas"/>
+          <w:color w:val="000000"/>
+          <w:sz w:val="21"/>
+          <w:szCs w:val="21"/>
+          <w:bdr w:val="none" w:sz="0" w:space="0" w:color="auto" w:frame="1"/>
+        </w:rPr>
+        <w:t>.</w:t>
+      </w:r>
+      <w:r>
+        <w:rPr>
+          <w:rStyle w:val="pln"/>
+          <w:rFonts w:ascii="Consolas" w:hAnsi="Consolas" w:cs="Consolas"/>
+          <w:color w:val="000000"/>
+          <w:sz w:val="21"/>
+          <w:szCs w:val="21"/>
+          <w:bdr w:val="none" w:sz="0" w:space="0" w:color="auto" w:frame="1"/>
+        </w:rPr>
+        <w:t>limit</w:t>
+      </w:r>
+      <w:r>
+        <w:rPr>
+          <w:rStyle w:val="pun"/>
+          <w:rFonts w:ascii="Consolas" w:hAnsi="Consolas" w:cs="Consolas"/>
+          <w:color w:val="000000"/>
+          <w:sz w:val="21"/>
+          <w:szCs w:val="21"/>
+          <w:bdr w:val="none" w:sz="0" w:space="0" w:color="auto" w:frame="1"/>
+        </w:rPr>
+        <w:t>(</w:t>
+      </w:r>
+      <w:r>
+        <w:rPr>
+          <w:rStyle w:val="lit"/>
+          <w:rFonts w:ascii="Consolas" w:hAnsi="Consolas" w:cs="Consolas"/>
+          <w:color w:val="800000"/>
+          <w:sz w:val="21"/>
+          <w:szCs w:val="21"/>
+          <w:bdr w:val="none" w:sz="0" w:space="0" w:color="auto" w:frame="1"/>
+        </w:rPr>
+        <w:t>20</w:t>
+      </w:r>
+      <w:r>
+        <w:rPr>
+          <w:rStyle w:val="pun"/>
+          <w:rFonts w:ascii="Consolas" w:hAnsi="Consolas" w:cs="Consolas"/>
+          <w:color w:val="000000"/>
+          <w:sz w:val="21"/>
+          <w:szCs w:val="21"/>
+          <w:bdr w:val="none" w:sz="0" w:space="0" w:color="auto" w:frame="1"/>
+        </w:rPr>
+        <w:t>)</w:t>
+      </w:r>
+      <w:r>
+        <w:rPr>
+          <w:rStyle w:val="pln"/>
+          <w:rFonts w:ascii="Consolas" w:hAnsi="Consolas" w:cs="Consolas"/>
+          <w:color w:val="000000"/>
+          <w:sz w:val="21"/>
+          <w:szCs w:val="21"/>
+          <w:bdr w:val="none" w:sz="0" w:space="0" w:color="auto" w:frame="1"/>
+        </w:rPr>
+        <w:t xml:space="preserve">        </w:t>
+      </w:r>
+      <w:r>
+        <w:rPr>
+          <w:rStyle w:val="com"/>
+          <w:rFonts w:ascii="Consolas" w:hAnsi="Consolas" w:cs="Consolas"/>
+          <w:color w:val="808080"/>
+          <w:sz w:val="21"/>
+          <w:szCs w:val="21"/>
+          <w:bdr w:val="none" w:sz="0" w:space="0" w:color="auto" w:frame="1"/>
+        </w:rPr>
+        <w:t># Rails 3+</w:t>
+      </w:r>
+    </w:p>
+    <w:p>
+      <w:pPr>
+        <w:pStyle w:val="HTMLPreformatted"/>
+        <w:shd w:val="clear" w:color="auto" w:fill="EEEEEE"/>
+        <w:spacing w:line="270" w:lineRule="atLeast"/>
+        <w:textAlignment w:val="baseline"/>
+        <w:rPr>
+          <w:rFonts w:ascii="Consolas" w:hAnsi="Consolas" w:cs="Consolas"/>
+          <w:color w:val="000000"/>
+          <w:sz w:val="21"/>
+          <w:szCs w:val="21"/>
+        </w:rPr>
+      </w:pPr>
+      <w:r>
+        <w:rPr>
+          <w:rStyle w:val="lit"/>
+          <w:rFonts w:ascii="Consolas" w:hAnsi="Consolas" w:cs="Consolas"/>
+          <w:color w:val="800000"/>
+          <w:sz w:val="21"/>
+          <w:szCs w:val="21"/>
+          <w:bdr w:val="none" w:sz="0" w:space="0" w:color="auto" w:frame="1"/>
+        </w:rPr>
+        <w:t>@shops</w:t>
+      </w:r>
+      <w:r>
+        <w:rPr>
+          <w:rStyle w:val="pln"/>
+          <w:rFonts w:ascii="Consolas" w:hAnsi="Consolas" w:cs="Consolas"/>
+          <w:color w:val="000000"/>
+          <w:sz w:val="21"/>
+          <w:szCs w:val="21"/>
+          <w:bdr w:val="none" w:sz="0" w:space="0" w:color="auto" w:frame="1"/>
+        </w:rPr>
+        <w:t xml:space="preserve"> </w:t>
+      </w:r>
+      <w:r>
+        <w:rPr>
+          <w:rStyle w:val="pun"/>
+          <w:rFonts w:ascii="Consolas" w:hAnsi="Consolas" w:cs="Consolas"/>
+          <w:color w:val="000000"/>
+          <w:sz w:val="21"/>
+          <w:szCs w:val="21"/>
+          <w:bdr w:val="none" w:sz="0" w:space="0" w:color="auto" w:frame="1"/>
+        </w:rPr>
+        <w:t>=</w:t>
+      </w:r>
+      <w:r>
+        <w:rPr>
+          <w:rStyle w:val="pln"/>
+          <w:rFonts w:ascii="Consolas" w:hAnsi="Consolas" w:cs="Consolas"/>
+          <w:color w:val="000000"/>
+          <w:sz w:val="21"/>
+          <w:szCs w:val="21"/>
+          <w:bdr w:val="none" w:sz="0" w:space="0" w:color="auto" w:frame="1"/>
+        </w:rPr>
+        <w:t xml:space="preserve"> </w:t>
+      </w:r>
+      <w:r>
+        <w:rPr>
+          <w:rStyle w:val="typ"/>
+          <w:rFonts w:ascii="Consolas" w:hAnsi="Consolas" w:cs="Consolas"/>
+          <w:color w:val="2B91AF"/>
+          <w:sz w:val="21"/>
+          <w:szCs w:val="21"/>
+          <w:bdr w:val="none" w:sz="0" w:space="0" w:color="auto" w:frame="1"/>
+        </w:rPr>
+        <w:t>Shop</w:t>
+      </w:r>
+      <w:r>
+        <w:rPr>
+          <w:rStyle w:val="pun"/>
+          <w:rFonts w:ascii="Consolas" w:hAnsi="Consolas" w:cs="Consolas"/>
+          <w:color w:val="000000"/>
+          <w:sz w:val="21"/>
+          <w:szCs w:val="21"/>
+          <w:bdr w:val="none" w:sz="0" w:space="0" w:color="auto" w:frame="1"/>
+        </w:rPr>
+        <w:t>.</w:t>
+      </w:r>
+      <w:r>
+        <w:rPr>
+          <w:rStyle w:val="pln"/>
+          <w:rFonts w:ascii="Consolas" w:hAnsi="Consolas" w:cs="Consolas"/>
+          <w:color w:val="000000"/>
+          <w:sz w:val="21"/>
+          <w:szCs w:val="21"/>
+          <w:bdr w:val="none" w:sz="0" w:space="0" w:color="auto" w:frame="1"/>
+        </w:rPr>
+        <w:t xml:space="preserve">all </w:t>
+      </w:r>
+      <w:r>
+        <w:rPr>
+          <w:rStyle w:val="pun"/>
+          <w:rFonts w:ascii="Consolas" w:hAnsi="Consolas" w:cs="Consolas"/>
+          <w:color w:val="000000"/>
+          <w:sz w:val="21"/>
+          <w:szCs w:val="21"/>
+          <w:bdr w:val="none" w:sz="0" w:space="0" w:color="auto" w:frame="1"/>
+        </w:rPr>
+        <w:t>:</w:t>
+      </w:r>
+      <w:r>
+        <w:rPr>
+          <w:rStyle w:val="pln"/>
+          <w:rFonts w:ascii="Consolas" w:hAnsi="Consolas" w:cs="Consolas"/>
+          <w:color w:val="000000"/>
+          <w:sz w:val="21"/>
+          <w:szCs w:val="21"/>
+          <w:bdr w:val="none" w:sz="0" w:space="0" w:color="auto" w:frame="1"/>
+        </w:rPr>
+        <w:t xml:space="preserve">limit </w:t>
+      </w:r>
+      <w:r>
+        <w:rPr>
+          <w:rStyle w:val="pun"/>
+          <w:rFonts w:ascii="Consolas" w:hAnsi="Consolas" w:cs="Consolas"/>
+          <w:color w:val="000000"/>
+          <w:sz w:val="21"/>
+          <w:szCs w:val="21"/>
+          <w:bdr w:val="none" w:sz="0" w:space="0" w:color="auto" w:frame="1"/>
+        </w:rPr>
+        <w:t>=&gt;</w:t>
+      </w:r>
+      <w:r>
+        <w:rPr>
+          <w:rStyle w:val="pln"/>
+          <w:rFonts w:ascii="Consolas" w:hAnsi="Consolas" w:cs="Consolas"/>
+          <w:color w:val="000000"/>
+          <w:sz w:val="21"/>
+          <w:szCs w:val="21"/>
+          <w:bdr w:val="none" w:sz="0" w:space="0" w:color="auto" w:frame="1"/>
+        </w:rPr>
+        <w:t xml:space="preserve"> </w:t>
+      </w:r>
+      <w:r>
+        <w:rPr>
+          <w:rStyle w:val="lit"/>
+          <w:rFonts w:ascii="Consolas" w:hAnsi="Consolas" w:cs="Consolas"/>
+          <w:color w:val="800000"/>
+          <w:sz w:val="21"/>
+          <w:szCs w:val="21"/>
+          <w:bdr w:val="none" w:sz="0" w:space="0" w:color="auto" w:frame="1"/>
+        </w:rPr>
+        <w:t>10</w:t>
+      </w:r>
+      <w:r>
+        <w:rPr>
+          <w:rStyle w:val="pln"/>
+          <w:rFonts w:ascii="Consolas" w:hAnsi="Consolas" w:cs="Consolas"/>
+          <w:color w:val="000000"/>
+          <w:sz w:val="21"/>
+          <w:szCs w:val="21"/>
+          <w:bdr w:val="none" w:sz="0" w:space="0" w:color="auto" w:frame="1"/>
+        </w:rPr>
+        <w:t xml:space="preserve"> </w:t>
+      </w:r>
+      <w:r>
+        <w:rPr>
+          <w:rStyle w:val="com"/>
+          <w:rFonts w:ascii="Consolas" w:hAnsi="Consolas" w:cs="Consolas"/>
+          <w:color w:val="808080"/>
+          <w:sz w:val="21"/>
+          <w:szCs w:val="21"/>
+          <w:bdr w:val="none" w:sz="0" w:space="0" w:color="auto" w:frame="1"/>
+        </w:rPr>
+        <w:t># Rails 2+</w:t>
+      </w:r>
+    </w:p>
+    <w:p>
+      <w:pPr>
+        <w:pStyle w:val="NormalWeb"/>
+        <w:shd w:val="clear" w:color="auto" w:fill="FFFFFF"/>
+        <w:spacing w:before="0" w:beforeAutospacing="0" w:after="240" w:afterAutospacing="0" w:line="270" w:lineRule="atLeast"/>
+        <w:textAlignment w:val="baseline"/>
+        <w:rPr>
+          <w:rFonts w:ascii="Arial" w:hAnsi="Arial" w:cs="Arial"/>
+          <w:color w:val="000000"/>
+          <w:sz w:val="21"/>
+          <w:szCs w:val="21"/>
+        </w:rPr>
+      </w:pPr>
+      <w:r>
+        <w:rPr>
+          <w:rFonts w:ascii="Arial" w:hAnsi="Arial" w:cs="Arial"/>
+          <w:color w:val="000000"/>
+          <w:sz w:val="21"/>
+          <w:szCs w:val="21"/>
+        </w:rPr>
+        <w:t>Or use Ruby</w:t>
+      </w:r>
+    </w:p>
+    <w:p>
+      <w:pPr>
+        <w:pStyle w:val="HTMLPreformatted"/>
+        <w:shd w:val="clear" w:color="auto" w:fill="EEEEEE"/>
+        <w:spacing w:line="270" w:lineRule="atLeast"/>
+        <w:textAlignment w:val="baseline"/>
+        <w:rPr>
+          <w:rStyle w:val="pln"/>
+          <w:rFonts w:ascii="Consolas" w:hAnsi="Consolas" w:cs="Consolas"/>
+          <w:color w:val="000000"/>
+          <w:sz w:val="21"/>
+          <w:szCs w:val="21"/>
+          <w:bdr w:val="none" w:sz="0" w:space="0" w:color="auto" w:frame="1"/>
+        </w:rPr>
+      </w:pPr>
+      <w:r>
+        <w:rPr>
+          <w:rStyle w:val="pun"/>
+          <w:rFonts w:ascii="Consolas" w:hAnsi="Consolas" w:cs="Consolas"/>
+          <w:color w:val="000000"/>
+          <w:sz w:val="21"/>
+          <w:szCs w:val="21"/>
+          <w:bdr w:val="none" w:sz="0" w:space="0" w:color="auto" w:frame="1"/>
+        </w:rPr>
+        <w:t>&lt;%</w:t>
+      </w:r>
+      <w:r>
+        <w:rPr>
+          <w:rStyle w:val="pln"/>
+          <w:rFonts w:ascii="Consolas" w:hAnsi="Consolas" w:cs="Consolas"/>
+          <w:color w:val="000000"/>
+          <w:sz w:val="21"/>
+          <w:szCs w:val="21"/>
+          <w:bdr w:val="none" w:sz="0" w:space="0" w:color="auto" w:frame="1"/>
+        </w:rPr>
+        <w:t xml:space="preserve"> </w:t>
+      </w:r>
+      <w:r>
+        <w:rPr>
+          <w:rStyle w:val="lit"/>
+          <w:rFonts w:ascii="Consolas" w:hAnsi="Consolas" w:cs="Consolas"/>
+          <w:color w:val="800000"/>
+          <w:sz w:val="21"/>
+          <w:szCs w:val="21"/>
+          <w:bdr w:val="none" w:sz="0" w:space="0" w:color="auto" w:frame="1"/>
+        </w:rPr>
+        <w:t>@shops</w:t>
+      </w:r>
+      <w:r>
+        <w:rPr>
+          <w:rStyle w:val="pun"/>
+          <w:rFonts w:ascii="Consolas" w:hAnsi="Consolas" w:cs="Consolas"/>
+          <w:color w:val="000000"/>
+          <w:sz w:val="21"/>
+          <w:szCs w:val="21"/>
+          <w:bdr w:val="none" w:sz="0" w:space="0" w:color="auto" w:frame="1"/>
+        </w:rPr>
+        <w:t>[</w:t>
+      </w:r>
+      <w:r>
+        <w:rPr>
+          <w:rStyle w:val="lit"/>
+          <w:rFonts w:ascii="Consolas" w:hAnsi="Consolas" w:cs="Consolas"/>
+          <w:color w:val="800000"/>
+          <w:sz w:val="21"/>
+          <w:szCs w:val="21"/>
+          <w:bdr w:val="none" w:sz="0" w:space="0" w:color="auto" w:frame="1"/>
+        </w:rPr>
+        <w:t>0</w:t>
+      </w:r>
+      <w:r>
+        <w:rPr>
+          <w:rStyle w:val="pun"/>
+          <w:rFonts w:ascii="Consolas" w:hAnsi="Consolas" w:cs="Consolas"/>
+          <w:color w:val="000000"/>
+          <w:sz w:val="21"/>
+          <w:szCs w:val="21"/>
+          <w:bdr w:val="none" w:sz="0" w:space="0" w:color="auto" w:frame="1"/>
+        </w:rPr>
+        <w:t>,</w:t>
+      </w:r>
+      <w:r>
+        <w:rPr>
+          <w:rStyle w:val="lit"/>
+          <w:rFonts w:ascii="Consolas" w:hAnsi="Consolas" w:cs="Consolas"/>
+          <w:color w:val="800000"/>
+          <w:sz w:val="21"/>
+          <w:szCs w:val="21"/>
+          <w:bdr w:val="none" w:sz="0" w:space="0" w:color="auto" w:frame="1"/>
+        </w:rPr>
+        <w:t>20</w:t>
+      </w:r>
+      <w:r>
+        <w:rPr>
+          <w:rStyle w:val="pun"/>
+          <w:rFonts w:ascii="Consolas" w:hAnsi="Consolas" w:cs="Consolas"/>
+          <w:color w:val="000000"/>
+          <w:sz w:val="21"/>
+          <w:szCs w:val="21"/>
+          <w:bdr w:val="none" w:sz="0" w:space="0" w:color="auto" w:frame="1"/>
+        </w:rPr>
+        <w:t>].</w:t>
+      </w:r>
+      <w:r>
+        <w:rPr>
+          <w:rStyle w:val="pln"/>
+          <w:rFonts w:ascii="Consolas" w:hAnsi="Consolas" w:cs="Consolas"/>
+          <w:color w:val="000000"/>
+          <w:sz w:val="21"/>
+          <w:szCs w:val="21"/>
+          <w:bdr w:val="none" w:sz="0" w:space="0" w:color="auto" w:frame="1"/>
+        </w:rPr>
+        <w:t xml:space="preserve">each </w:t>
+      </w:r>
+      <w:r>
+        <w:rPr>
+          <w:rStyle w:val="kwd"/>
+          <w:rFonts w:ascii="Consolas" w:hAnsi="Consolas" w:cs="Consolas"/>
+          <w:color w:val="00008B"/>
+          <w:sz w:val="21"/>
+          <w:szCs w:val="21"/>
+          <w:bdr w:val="none" w:sz="0" w:space="0" w:color="auto" w:frame="1"/>
+        </w:rPr>
+        <w:t>do</w:t>
+      </w:r>
+      <w:r>
+        <w:rPr>
+          <w:rStyle w:val="pln"/>
+          <w:rFonts w:ascii="Consolas" w:hAnsi="Consolas" w:cs="Consolas"/>
+          <w:color w:val="000000"/>
+          <w:sz w:val="21"/>
+          <w:szCs w:val="21"/>
+          <w:bdr w:val="none" w:sz="0" w:space="0" w:color="auto" w:frame="1"/>
+        </w:rPr>
+        <w:t xml:space="preserve"> </w:t>
+      </w:r>
+      <w:r>
+        <w:rPr>
+          <w:rStyle w:val="pun"/>
+          <w:rFonts w:ascii="Consolas" w:hAnsi="Consolas" w:cs="Consolas"/>
+          <w:color w:val="000000"/>
+          <w:sz w:val="21"/>
+          <w:szCs w:val="21"/>
+          <w:bdr w:val="none" w:sz="0" w:space="0" w:color="auto" w:frame="1"/>
+        </w:rPr>
+        <w:t>|</w:t>
+      </w:r>
+      <w:r>
+        <w:rPr>
+          <w:rStyle w:val="pln"/>
+          <w:rFonts w:ascii="Consolas" w:hAnsi="Consolas" w:cs="Consolas"/>
+          <w:color w:val="000000"/>
+          <w:sz w:val="21"/>
+          <w:szCs w:val="21"/>
+          <w:bdr w:val="none" w:sz="0" w:space="0" w:color="auto" w:frame="1"/>
+        </w:rPr>
+        <w:t>shop</w:t>
+      </w:r>
+      <w:r>
+        <w:rPr>
+          <w:rStyle w:val="pun"/>
+          <w:rFonts w:ascii="Consolas" w:hAnsi="Consolas" w:cs="Consolas"/>
+          <w:color w:val="000000"/>
+          <w:sz w:val="21"/>
+          <w:szCs w:val="21"/>
+          <w:bdr w:val="none" w:sz="0" w:space="0" w:color="auto" w:frame="1"/>
+        </w:rPr>
+        <w:t>|</w:t>
+      </w:r>
+      <w:r>
+        <w:rPr>
+          <w:rStyle w:val="pln"/>
+          <w:rFonts w:ascii="Consolas" w:hAnsi="Consolas" w:cs="Consolas"/>
+          <w:color w:val="000000"/>
+          <w:sz w:val="21"/>
+          <w:szCs w:val="21"/>
+          <w:bdr w:val="none" w:sz="0" w:space="0" w:color="auto" w:frame="1"/>
+        </w:rPr>
+        <w:t xml:space="preserve"> %&gt;</w:t>
+      </w:r>
+    </w:p>
+    <w:p>
+      <w:pPr>
+        <w:pStyle w:val="HTMLPreformatted"/>
+        <w:shd w:val="clear" w:color="auto" w:fill="EEEEEE"/>
+        <w:spacing w:line="270" w:lineRule="atLeast"/>
+        <w:textAlignment w:val="baseline"/>
+        <w:rPr>
+          <w:rStyle w:val="pln"/>
+          <w:rFonts w:ascii="Consolas" w:hAnsi="Consolas" w:cs="Consolas"/>
+          <w:color w:val="000000"/>
+          <w:sz w:val="21"/>
+          <w:szCs w:val="21"/>
+          <w:bdr w:val="none" w:sz="0" w:space="0" w:color="auto" w:frame="1"/>
+        </w:rPr>
+      </w:pPr>
+      <w:r>
+        <w:rPr>
+          <w:rStyle w:val="pln"/>
+          <w:rFonts w:ascii="Consolas" w:hAnsi="Consolas" w:cs="Consolas"/>
+          <w:color w:val="000000"/>
+          <w:sz w:val="21"/>
+          <w:szCs w:val="21"/>
+          <w:bdr w:val="none" w:sz="0" w:space="0" w:color="auto" w:frame="1"/>
+        </w:rPr>
+        <w:lastRenderedPageBreak/>
+        <w:t xml:space="preserve">  </w:t>
+      </w:r>
+      <w:r>
+        <w:rPr>
+          <w:rStyle w:val="tag"/>
+          <w:rFonts w:ascii="Consolas" w:hAnsi="Consolas" w:cs="Consolas"/>
+          <w:color w:val="800000"/>
+          <w:sz w:val="21"/>
+          <w:szCs w:val="21"/>
+          <w:bdr w:val="none" w:sz="0" w:space="0" w:color="auto" w:frame="1"/>
+        </w:rPr>
+        <w:t>&lt;li&gt;</w:t>
+      </w:r>
+      <w:r>
+        <w:rPr>
+          <w:rStyle w:val="pun"/>
+          <w:rFonts w:ascii="Consolas" w:hAnsi="Consolas" w:cs="Consolas"/>
+          <w:color w:val="000000"/>
+          <w:sz w:val="21"/>
+          <w:szCs w:val="21"/>
+          <w:bdr w:val="none" w:sz="0" w:space="0" w:color="auto" w:frame="1"/>
+        </w:rPr>
+        <w:t>&lt;%=</w:t>
+      </w:r>
+      <w:r>
+        <w:rPr>
+          <w:rStyle w:val="pln"/>
+          <w:rFonts w:ascii="Consolas" w:hAnsi="Consolas" w:cs="Consolas"/>
+          <w:color w:val="000000"/>
+          <w:sz w:val="21"/>
+          <w:szCs w:val="21"/>
+          <w:bdr w:val="none" w:sz="0" w:space="0" w:color="auto" w:frame="1"/>
+        </w:rPr>
+        <w:t xml:space="preserve"> shop</w:t>
+      </w:r>
+      <w:r>
+        <w:rPr>
+          <w:rStyle w:val="pun"/>
+          <w:rFonts w:ascii="Consolas" w:hAnsi="Consolas" w:cs="Consolas"/>
+          <w:color w:val="000000"/>
+          <w:sz w:val="21"/>
+          <w:szCs w:val="21"/>
+          <w:bdr w:val="none" w:sz="0" w:space="0" w:color="auto" w:frame="1"/>
+        </w:rPr>
+        <w:t>.</w:t>
+      </w:r>
+      <w:r>
+        <w:rPr>
+          <w:rStyle w:val="pln"/>
+          <w:rFonts w:ascii="Consolas" w:hAnsi="Consolas" w:cs="Consolas"/>
+          <w:color w:val="000000"/>
+          <w:sz w:val="21"/>
+          <w:szCs w:val="21"/>
+          <w:bdr w:val="none" w:sz="0" w:space="0" w:color="auto" w:frame="1"/>
+        </w:rPr>
+        <w:t>name %&gt;</w:t>
+      </w:r>
+      <w:r>
+        <w:rPr>
+          <w:rStyle w:val="tag"/>
+          <w:rFonts w:ascii="Consolas" w:hAnsi="Consolas" w:cs="Consolas"/>
+          <w:color w:val="800000"/>
+          <w:sz w:val="21"/>
+          <w:szCs w:val="21"/>
+          <w:bdr w:val="none" w:sz="0" w:space="0" w:color="auto" w:frame="1"/>
+        </w:rPr>
+        <w:t>&lt;/li&gt;</w:t>
+      </w:r>
+    </w:p>
+    <w:p>
+      <w:pPr>
+        <w:pStyle w:val="HTMLPreformatted"/>
+        <w:shd w:val="clear" w:color="auto" w:fill="EEEEEE"/>
+        <w:spacing w:line="270" w:lineRule="atLeast"/>
+        <w:textAlignment w:val="baseline"/>
+        <w:rPr>
+          <w:rFonts w:ascii="Consolas" w:hAnsi="Consolas" w:cs="Consolas"/>
+          <w:color w:val="000000"/>
+          <w:sz w:val="21"/>
+          <w:szCs w:val="21"/>
+        </w:rPr>
+      </w:pPr>
+      <w:r>
+        <w:rPr>
+          <w:rStyle w:val="pun"/>
+          <w:rFonts w:ascii="Consolas" w:hAnsi="Consolas" w:cs="Consolas"/>
+          <w:color w:val="000000"/>
+          <w:sz w:val="21"/>
+          <w:szCs w:val="21"/>
+          <w:bdr w:val="none" w:sz="0" w:space="0" w:color="auto" w:frame="1"/>
+        </w:rPr>
+        <w:t>&lt;%</w:t>
+      </w:r>
+      <w:r>
+        <w:rPr>
+          <w:rStyle w:val="pln"/>
+          <w:rFonts w:ascii="Consolas" w:hAnsi="Consolas" w:cs="Consolas"/>
+          <w:color w:val="000000"/>
+          <w:sz w:val="21"/>
+          <w:szCs w:val="21"/>
+          <w:bdr w:val="none" w:sz="0" w:space="0" w:color="auto" w:frame="1"/>
+        </w:rPr>
+        <w:t xml:space="preserve"> </w:t>
+      </w:r>
+      <w:r>
+        <w:rPr>
+          <w:rStyle w:val="kwd"/>
+          <w:rFonts w:ascii="Consolas" w:hAnsi="Consolas" w:cs="Consolas"/>
+          <w:color w:val="00008B"/>
+          <w:sz w:val="21"/>
+          <w:szCs w:val="21"/>
+          <w:bdr w:val="none" w:sz="0" w:space="0" w:color="auto" w:frame="1"/>
+        </w:rPr>
+        <w:t>end</w:t>
+      </w:r>
+      <w:r>
+        <w:rPr>
+          <w:rStyle w:val="pln"/>
+          <w:rFonts w:ascii="Consolas" w:hAnsi="Consolas" w:cs="Consolas"/>
+          <w:color w:val="000000"/>
+          <w:sz w:val="21"/>
+          <w:szCs w:val="21"/>
+          <w:bdr w:val="none" w:sz="0" w:space="0" w:color="auto" w:frame="1"/>
+        </w:rPr>
+        <w:t xml:space="preserve"> %&gt;</w:t>
+      </w:r>
+    </w:p>
+    <w:p>
+      <w:pPr>
+        <w:rPr>
+          <w:rStyle w:val="apple-converted-space"/>
+          <w:rFonts w:ascii="Arial" w:hAnsi="Arial" w:cs="Arial"/>
+          <w:color w:val="000000"/>
+          <w:sz w:val="21"/>
+          <w:szCs w:val="21"/>
+          <w:shd w:val="clear" w:color="auto" w:fill="FFFFFF"/>
+        </w:rPr>
+      </w:pPr>
+    </w:p>
+    <w:p>
+      <w:pPr>
+        <w:rPr>
+          <w:rStyle w:val="apple-converted-space"/>
+          <w:rFonts w:ascii="Arial" w:hAnsi="Arial" w:cs="Arial"/>
+          <w:color w:val="000000"/>
+          <w:sz w:val="21"/>
+          <w:szCs w:val="21"/>
+          <w:shd w:val="clear" w:color="auto" w:fill="FFFFFF"/>
+        </w:rPr>
+      </w:pPr>
+    </w:p>
+    <w:p>
+      <w:pPr>
+        <w:rPr>
+          <w:rFonts w:ascii="Arial" w:hAnsi="Arial" w:cs="Arial"/>
+          <w:color w:val="000000"/>
+          <w:sz w:val="21"/>
+          <w:szCs w:val="21"/>
+          <w:shd w:val="clear" w:color="auto" w:fill="FFFFFF"/>
+        </w:rPr>
+      </w:pPr>
+      <w:r>
+        <w:rPr>
+          <w:rStyle w:val="HTMLCode"/>
+          <w:rFonts w:ascii="Consolas" w:eastAsiaTheme="minorHAnsi" w:hAnsi="Consolas" w:cs="Consolas"/>
+          <w:color w:val="000000"/>
+          <w:sz w:val="21"/>
+          <w:szCs w:val="21"/>
+          <w:bdr w:val="none" w:sz="0" w:space="0" w:color="auto" w:frame="1"/>
+          <w:shd w:val="clear" w:color="auto" w:fill="EEEEEE"/>
+        </w:rPr>
+        <w:t>@shops.take(20).each</w:t>
+      </w:r>
+      <w:r>
+        <w:rPr>
+          <w:rFonts w:ascii="Arial" w:hAnsi="Arial" w:cs="Arial"/>
+          <w:color w:val="000000"/>
+          <w:sz w:val="21"/>
+          <w:szCs w:val="21"/>
+          <w:shd w:val="clear" w:color="auto" w:fill="FFFFFF"/>
+        </w:rPr>
+        <w:t>.</w:t>
+      </w:r>
+    </w:p>
+    <w:p>
+      <w:pPr>
+        <w:rPr>
+          <w:rStyle w:val="apple-converted-space"/>
+          <w:rFonts w:ascii="Arial" w:hAnsi="Arial" w:cs="Arial"/>
+          <w:color w:val="000000"/>
+          <w:sz w:val="21"/>
+          <w:szCs w:val="21"/>
+          <w:shd w:val="clear" w:color="auto" w:fill="FFFFFF"/>
+        </w:rPr>
+      </w:pPr>
       <w:bookmarkStart w:id="0" w:name="_GoBack"/>
       <w:bookmarkEnd w:id="0"/>
     </w:p>
+    <w:p>
+      <w:pPr>
+        <w:rPr>
+          <w:rStyle w:val="apple-converted-space"/>
+          <w:rFonts w:ascii="Arial" w:hAnsi="Arial" w:cs="Arial"/>
+          <w:color w:val="000000"/>
+          <w:sz w:val="21"/>
+          <w:szCs w:val="21"/>
+          <w:shd w:val="clear" w:color="auto" w:fill="FFFFFF"/>
+        </w:rPr>
+      </w:pPr>
+    </w:p>
+    <w:p>
+      <w:pPr>
+        <w:rPr>
+          <w:rStyle w:val="apple-converted-space"/>
+          <w:rFonts w:ascii="Arial" w:hAnsi="Arial" w:cs="Arial"/>
+          <w:color w:val="000000"/>
+          <w:sz w:val="21"/>
+          <w:szCs w:val="21"/>
+          <w:shd w:val="clear" w:color="auto" w:fill="FFFFFF"/>
+        </w:rPr>
+      </w:pPr>
+      <w:r>
+        <w:rPr>
+          <w:rStyle w:val="apple-converted-space"/>
+          <w:rFonts w:ascii="Arial" w:hAnsi="Arial" w:cs="Arial"/>
+          <w:color w:val="000000"/>
+          <w:sz w:val="21"/>
+          <w:szCs w:val="21"/>
+          <w:shd w:val="clear" w:color="auto" w:fill="FFFFFF"/>
+        </w:rPr>
+        <w:t>here is the code with for loop having an index: this was in users/index.html.erb</w:t>
+      </w:r>
+    </w:p>
+    <w:p>
+      <w:pPr>
+        <w:rPr>
+          <w:rStyle w:val="apple-converted-space"/>
+          <w:rFonts w:ascii="Arial" w:hAnsi="Arial" w:cs="Arial"/>
+          <w:color w:val="000000"/>
+          <w:sz w:val="21"/>
+          <w:szCs w:val="21"/>
+          <w:shd w:val="clear" w:color="auto" w:fill="FFFFFF"/>
+        </w:rPr>
+      </w:pPr>
+      <w:r>
+        <w:rPr>
+          <w:rStyle w:val="apple-converted-space"/>
+          <w:rFonts w:ascii="Arial" w:hAnsi="Arial" w:cs="Arial"/>
+          <w:color w:val="000000"/>
+          <w:sz w:val="21"/>
+          <w:szCs w:val="21"/>
+          <w:shd w:val="clear" w:color="auto" w:fill="FFFFFF"/>
+        </w:rPr>
+        <w:t>&lt;ul&gt;</w:t>
+      </w:r>
+    </w:p>
+    <w:p>
+      <w:pPr>
+        <w:rPr>
+          <w:rStyle w:val="apple-converted-space"/>
+          <w:rFonts w:ascii="Arial" w:hAnsi="Arial" w:cs="Arial"/>
+          <w:color w:val="000000"/>
+          <w:sz w:val="21"/>
+          <w:szCs w:val="21"/>
+          <w:shd w:val="clear" w:color="auto" w:fill="FFFFFF"/>
+        </w:rPr>
+      </w:pPr>
+      <w:r>
+        <w:rPr>
+          <w:rStyle w:val="apple-converted-space"/>
+          <w:rFonts w:ascii="Arial" w:hAnsi="Arial" w:cs="Arial"/>
+          <w:color w:val="000000"/>
+          <w:sz w:val="21"/>
+          <w:szCs w:val="21"/>
+          <w:shd w:val="clear" w:color="auto" w:fill="FFFFFF"/>
+        </w:rPr>
+        <w:t xml:space="preserve">  &lt;% @users.each_with_index do |first_user, i| %&gt;</w:t>
+      </w:r>
+    </w:p>
+    <w:p>
+      <w:pPr>
+        <w:rPr>
+          <w:rStyle w:val="apple-converted-space"/>
+          <w:rFonts w:ascii="Arial" w:hAnsi="Arial" w:cs="Arial"/>
+          <w:color w:val="000000"/>
+          <w:sz w:val="21"/>
+          <w:szCs w:val="21"/>
+          <w:shd w:val="clear" w:color="auto" w:fill="FFFFFF"/>
+        </w:rPr>
+      </w:pPr>
+      <w:r>
+        <w:rPr>
+          <w:rStyle w:val="apple-converted-space"/>
+          <w:rFonts w:ascii="Arial" w:hAnsi="Arial" w:cs="Arial"/>
+          <w:color w:val="000000"/>
+          <w:sz w:val="21"/>
+          <w:szCs w:val="21"/>
+          <w:shd w:val="clear" w:color="auto" w:fill="FFFFFF"/>
+        </w:rPr>
+        <w:t xml:space="preserve">  </w:t>
+      </w:r>
+      <w:r>
+        <w:rPr>
+          <w:rStyle w:val="apple-converted-space"/>
+          <w:rFonts w:ascii="Arial" w:hAnsi="Arial" w:cs="Arial"/>
+          <w:color w:val="000000"/>
+          <w:sz w:val="21"/>
+          <w:szCs w:val="21"/>
+          <w:shd w:val="clear" w:color="auto" w:fill="FFFFFF"/>
+        </w:rPr>
+        <w:tab/>
+        <w:t>break if i==1</w:t>
+      </w:r>
+    </w:p>
+    <w:p>
+      <w:pPr>
+        <w:rPr>
+          <w:rStyle w:val="apple-converted-space"/>
+          <w:rFonts w:ascii="Arial" w:hAnsi="Arial" w:cs="Arial"/>
+          <w:color w:val="000000"/>
+          <w:sz w:val="21"/>
+          <w:szCs w:val="21"/>
+          <w:shd w:val="clear" w:color="auto" w:fill="FFFFFF"/>
+        </w:rPr>
+      </w:pPr>
+      <w:r>
+        <w:rPr>
+          <w:rStyle w:val="apple-converted-space"/>
+          <w:rFonts w:ascii="Arial" w:hAnsi="Arial" w:cs="Arial"/>
+          <w:color w:val="000000"/>
+          <w:sz w:val="21"/>
+          <w:szCs w:val="21"/>
+          <w:shd w:val="clear" w:color="auto" w:fill="FFFFFF"/>
+        </w:rPr>
+        <w:t xml:space="preserve">  </w:t>
+      </w:r>
+      <w:r>
+        <w:rPr>
+          <w:rStyle w:val="apple-converted-space"/>
+          <w:rFonts w:ascii="Arial" w:hAnsi="Arial" w:cs="Arial"/>
+          <w:color w:val="000000"/>
+          <w:sz w:val="21"/>
+          <w:szCs w:val="21"/>
+          <w:shd w:val="clear" w:color="auto" w:fill="FFFFFF"/>
+        </w:rPr>
+        <w:tab/>
+        <w:t>&lt;/br&gt;</w:t>
+      </w:r>
+    </w:p>
+    <w:p>
+      <w:pPr>
+        <w:rPr>
+          <w:rStyle w:val="apple-converted-space"/>
+          <w:rFonts w:ascii="Arial" w:hAnsi="Arial" w:cs="Arial"/>
+          <w:color w:val="000000"/>
+          <w:sz w:val="21"/>
+          <w:szCs w:val="21"/>
+          <w:shd w:val="clear" w:color="auto" w:fill="FFFFFF"/>
+        </w:rPr>
+      </w:pPr>
+      <w:r>
+        <w:rPr>
+          <w:rStyle w:val="apple-converted-space"/>
+          <w:rFonts w:ascii="Arial" w:hAnsi="Arial" w:cs="Arial"/>
+          <w:color w:val="000000"/>
+          <w:sz w:val="21"/>
+          <w:szCs w:val="21"/>
+          <w:shd w:val="clear" w:color="auto" w:fill="FFFFFF"/>
+        </w:rPr>
+        <w:t xml:space="preserve">  </w:t>
+      </w:r>
+      <w:r>
+        <w:rPr>
+          <w:rStyle w:val="apple-converted-space"/>
+          <w:rFonts w:ascii="Arial" w:hAnsi="Arial" w:cs="Arial"/>
+          <w:color w:val="000000"/>
+          <w:sz w:val="21"/>
+          <w:szCs w:val="21"/>
+          <w:shd w:val="clear" w:color="auto" w:fill="FFFFFF"/>
+        </w:rPr>
+        <w:tab/>
+        <w:t>&lt;% @users.each_with_index do |second_user, j| %&gt;</w:t>
+      </w:r>
+    </w:p>
+    <w:p>
+      <w:pPr>
+        <w:rPr>
+          <w:rStyle w:val="apple-converted-space"/>
+          <w:rFonts w:ascii="Arial" w:hAnsi="Arial" w:cs="Arial"/>
+          <w:color w:val="000000"/>
+          <w:sz w:val="21"/>
+          <w:szCs w:val="21"/>
+          <w:shd w:val="clear" w:color="auto" w:fill="FFFFFF"/>
+        </w:rPr>
+      </w:pPr>
+      <w:r>
+        <w:rPr>
+          <w:rStyle w:val="apple-converted-space"/>
+          <w:rFonts w:ascii="Arial" w:hAnsi="Arial" w:cs="Arial"/>
+          <w:color w:val="000000"/>
+          <w:sz w:val="21"/>
+          <w:szCs w:val="21"/>
+          <w:shd w:val="clear" w:color="auto" w:fill="FFFFFF"/>
+        </w:rPr>
+        <w:t xml:space="preserve">  </w:t>
+      </w:r>
+      <w:r>
+        <w:rPr>
+          <w:rStyle w:val="apple-converted-space"/>
+          <w:rFonts w:ascii="Arial" w:hAnsi="Arial" w:cs="Arial"/>
+          <w:color w:val="000000"/>
+          <w:sz w:val="21"/>
+          <w:szCs w:val="21"/>
+          <w:shd w:val="clear" w:color="auto" w:fill="FFFFFF"/>
+        </w:rPr>
+        <w:tab/>
+      </w:r>
+      <w:r>
+        <w:rPr>
+          <w:rStyle w:val="apple-converted-space"/>
+          <w:rFonts w:ascii="Arial" w:hAnsi="Arial" w:cs="Arial"/>
+          <w:color w:val="000000"/>
+          <w:sz w:val="21"/>
+          <w:szCs w:val="21"/>
+          <w:shd w:val="clear" w:color="auto" w:fill="FFFFFF"/>
+        </w:rPr>
+        <w:tab/>
+        <w:t>break if j==1</w:t>
+      </w:r>
+    </w:p>
+    <w:p>
+      <w:pPr>
+        <w:rPr>
+          <w:rStyle w:val="apple-converted-space"/>
+          <w:rFonts w:ascii="Arial" w:hAnsi="Arial" w:cs="Arial"/>
+          <w:color w:val="000000"/>
+          <w:sz w:val="21"/>
+          <w:szCs w:val="21"/>
+          <w:shd w:val="clear" w:color="auto" w:fill="FFFFFF"/>
+        </w:rPr>
+      </w:pPr>
+      <w:r>
+        <w:rPr>
+          <w:rStyle w:val="apple-converted-space"/>
+          <w:rFonts w:ascii="Arial" w:hAnsi="Arial" w:cs="Arial"/>
+          <w:color w:val="000000"/>
+          <w:sz w:val="21"/>
+          <w:szCs w:val="21"/>
+          <w:shd w:val="clear" w:color="auto" w:fill="FFFFFF"/>
+        </w:rPr>
+        <w:tab/>
+        <w:t xml:space="preserve">  </w:t>
+      </w:r>
+      <w:r>
+        <w:rPr>
+          <w:rStyle w:val="apple-converted-space"/>
+          <w:rFonts w:ascii="Arial" w:hAnsi="Arial" w:cs="Arial"/>
+          <w:color w:val="000000"/>
+          <w:sz w:val="21"/>
+          <w:szCs w:val="21"/>
+          <w:shd w:val="clear" w:color="auto" w:fill="FFFFFF"/>
+        </w:rPr>
+        <w:tab/>
+        <w:t>&lt;% if first_user.communicating?(second_user) %&gt;</w:t>
+      </w:r>
+    </w:p>
+    <w:p>
+      <w:pPr>
+        <w:rPr>
+          <w:rStyle w:val="apple-converted-space"/>
+          <w:rFonts w:ascii="Arial" w:hAnsi="Arial" w:cs="Arial"/>
+          <w:color w:val="000000"/>
+          <w:sz w:val="21"/>
+          <w:szCs w:val="21"/>
+          <w:shd w:val="clear" w:color="auto" w:fill="FFFFFF"/>
+        </w:rPr>
+      </w:pPr>
+      <w:r>
+        <w:rPr>
+          <w:rStyle w:val="apple-converted-space"/>
+          <w:rFonts w:ascii="Arial" w:hAnsi="Arial" w:cs="Arial"/>
+          <w:color w:val="000000"/>
+          <w:sz w:val="21"/>
+          <w:szCs w:val="21"/>
+          <w:shd w:val="clear" w:color="auto" w:fill="FFFFFF"/>
+        </w:rPr>
+        <w:tab/>
+        <w:t xml:space="preserve">  </w:t>
+      </w:r>
+      <w:r>
+        <w:rPr>
+          <w:rStyle w:val="apple-converted-space"/>
+          <w:rFonts w:ascii="Arial" w:hAnsi="Arial" w:cs="Arial"/>
+          <w:color w:val="000000"/>
+          <w:sz w:val="21"/>
+          <w:szCs w:val="21"/>
+          <w:shd w:val="clear" w:color="auto" w:fill="FFFFFF"/>
+        </w:rPr>
+        <w:tab/>
+      </w:r>
+      <w:r>
+        <w:rPr>
+          <w:rStyle w:val="apple-converted-space"/>
+          <w:rFonts w:ascii="Arial" w:hAnsi="Arial" w:cs="Arial"/>
+          <w:color w:val="000000"/>
+          <w:sz w:val="21"/>
+          <w:szCs w:val="21"/>
+          <w:shd w:val="clear" w:color="auto" w:fill="FFFFFF"/>
+        </w:rPr>
+        <w:tab/>
+        <w:t>&lt;% @conversation_items = first_user.conversation_list(first_user, second_user) %&gt;</w:t>
+      </w:r>
+    </w:p>
+    <w:p>
+      <w:pPr>
+        <w:rPr>
+          <w:rStyle w:val="apple-converted-space"/>
+          <w:rFonts w:ascii="Arial" w:hAnsi="Arial" w:cs="Arial"/>
+          <w:color w:val="000000"/>
+          <w:sz w:val="21"/>
+          <w:szCs w:val="21"/>
+          <w:shd w:val="clear" w:color="auto" w:fill="FFFFFF"/>
+        </w:rPr>
+      </w:pPr>
+      <w:r>
+        <w:rPr>
+          <w:rStyle w:val="apple-converted-space"/>
+          <w:rFonts w:ascii="Arial" w:hAnsi="Arial" w:cs="Arial"/>
+          <w:color w:val="000000"/>
+          <w:sz w:val="21"/>
+          <w:szCs w:val="21"/>
+          <w:shd w:val="clear" w:color="auto" w:fill="FFFFFF"/>
+        </w:rPr>
+        <w:tab/>
+        <w:t xml:space="preserve">  </w:t>
+      </w:r>
+      <w:r>
+        <w:rPr>
+          <w:rStyle w:val="apple-converted-space"/>
+          <w:rFonts w:ascii="Arial" w:hAnsi="Arial" w:cs="Arial"/>
+          <w:color w:val="000000"/>
+          <w:sz w:val="21"/>
+          <w:szCs w:val="21"/>
+          <w:shd w:val="clear" w:color="auto" w:fill="FFFFFF"/>
+        </w:rPr>
+        <w:tab/>
+      </w:r>
+      <w:r>
+        <w:rPr>
+          <w:rStyle w:val="apple-converted-space"/>
+          <w:rFonts w:ascii="Arial" w:hAnsi="Arial" w:cs="Arial"/>
+          <w:color w:val="000000"/>
+          <w:sz w:val="21"/>
+          <w:szCs w:val="21"/>
+          <w:shd w:val="clear" w:color="auto" w:fill="FFFFFF"/>
+        </w:rPr>
+        <w:tab/>
+        <w:t>&lt;%= first_user.name %&gt;</w:t>
+      </w:r>
+    </w:p>
+    <w:p>
+      <w:pPr>
+        <w:rPr>
+          <w:rStyle w:val="apple-converted-space"/>
+          <w:rFonts w:ascii="Arial" w:hAnsi="Arial" w:cs="Arial"/>
+          <w:color w:val="000000"/>
+          <w:sz w:val="21"/>
+          <w:szCs w:val="21"/>
+          <w:shd w:val="clear" w:color="auto" w:fill="FFFFFF"/>
+        </w:rPr>
+      </w:pPr>
+      <w:r>
+        <w:rPr>
+          <w:rStyle w:val="apple-converted-space"/>
+          <w:rFonts w:ascii="Arial" w:hAnsi="Arial" w:cs="Arial"/>
+          <w:color w:val="000000"/>
+          <w:sz w:val="21"/>
+          <w:szCs w:val="21"/>
+          <w:shd w:val="clear" w:color="auto" w:fill="FFFFFF"/>
+        </w:rPr>
+        <w:tab/>
+        <w:t xml:space="preserve">  </w:t>
+      </w:r>
+      <w:r>
+        <w:rPr>
+          <w:rStyle w:val="apple-converted-space"/>
+          <w:rFonts w:ascii="Arial" w:hAnsi="Arial" w:cs="Arial"/>
+          <w:color w:val="000000"/>
+          <w:sz w:val="21"/>
+          <w:szCs w:val="21"/>
+          <w:shd w:val="clear" w:color="auto" w:fill="FFFFFF"/>
+        </w:rPr>
+        <w:tab/>
+      </w:r>
+      <w:r>
+        <w:rPr>
+          <w:rStyle w:val="apple-converted-space"/>
+          <w:rFonts w:ascii="Arial" w:hAnsi="Arial" w:cs="Arial"/>
+          <w:color w:val="000000"/>
+          <w:sz w:val="21"/>
+          <w:szCs w:val="21"/>
+          <w:shd w:val="clear" w:color="auto" w:fill="FFFFFF"/>
+        </w:rPr>
+        <w:tab/>
+        <w:t>&lt;%= second_user.name %&gt;</w:t>
+      </w:r>
+    </w:p>
+    <w:p>
+      <w:pPr>
+        <w:rPr>
+          <w:rStyle w:val="apple-converted-space"/>
+          <w:rFonts w:ascii="Arial" w:hAnsi="Arial" w:cs="Arial"/>
+          <w:color w:val="000000"/>
+          <w:sz w:val="21"/>
+          <w:szCs w:val="21"/>
+          <w:shd w:val="clear" w:color="auto" w:fill="FFFFFF"/>
+        </w:rPr>
+      </w:pPr>
+      <w:r>
+        <w:rPr>
+          <w:rStyle w:val="apple-converted-space"/>
+          <w:rFonts w:ascii="Arial" w:hAnsi="Arial" w:cs="Arial"/>
+          <w:color w:val="000000"/>
+          <w:sz w:val="21"/>
+          <w:szCs w:val="21"/>
+          <w:shd w:val="clear" w:color="auto" w:fill="FFFFFF"/>
+        </w:rPr>
+        <w:tab/>
+        <w:t xml:space="preserve">  </w:t>
+      </w:r>
+      <w:r>
+        <w:rPr>
+          <w:rStyle w:val="apple-converted-space"/>
+          <w:rFonts w:ascii="Arial" w:hAnsi="Arial" w:cs="Arial"/>
+          <w:color w:val="000000"/>
+          <w:sz w:val="21"/>
+          <w:szCs w:val="21"/>
+          <w:shd w:val="clear" w:color="auto" w:fill="FFFFFF"/>
+        </w:rPr>
+        <w:tab/>
+      </w:r>
+      <w:r>
+        <w:rPr>
+          <w:rStyle w:val="apple-converted-space"/>
+          <w:rFonts w:ascii="Arial" w:hAnsi="Arial" w:cs="Arial"/>
+          <w:color w:val="000000"/>
+          <w:sz w:val="21"/>
+          <w:szCs w:val="21"/>
+          <w:shd w:val="clear" w:color="auto" w:fill="FFFFFF"/>
+        </w:rPr>
+        <w:tab/>
+      </w:r>
+      <w:r>
+        <w:rPr>
+          <w:rStyle w:val="apple-converted-space"/>
+          <w:rFonts w:ascii="Arial" w:hAnsi="Arial" w:cs="Arial"/>
+          <w:color w:val="000000"/>
+          <w:sz w:val="21"/>
+          <w:szCs w:val="21"/>
+          <w:shd w:val="clear" w:color="auto" w:fill="FFFFFF"/>
+        </w:rPr>
+        <w:tab/>
+        <w:t>&lt;% if @conversation_items.any? %&gt;</w:t>
+      </w:r>
+    </w:p>
+    <w:p>
+      <w:pPr>
+        <w:rPr>
+          <w:rStyle w:val="apple-converted-space"/>
+          <w:rFonts w:ascii="Arial" w:hAnsi="Arial" w:cs="Arial"/>
+          <w:color w:val="000000"/>
+          <w:sz w:val="21"/>
+          <w:szCs w:val="21"/>
+          <w:shd w:val="clear" w:color="auto" w:fill="FFFFFF"/>
+        </w:rPr>
+      </w:pPr>
+      <w:r>
+        <w:rPr>
+          <w:rStyle w:val="apple-converted-space"/>
+          <w:rFonts w:ascii="Arial" w:hAnsi="Arial" w:cs="Arial"/>
+          <w:color w:val="000000"/>
+          <w:sz w:val="21"/>
+          <w:szCs w:val="21"/>
+          <w:shd w:val="clear" w:color="auto" w:fill="FFFFFF"/>
+        </w:rPr>
+        <w:tab/>
+        <w:t xml:space="preserve">  </w:t>
+      </w:r>
+      <w:r>
+        <w:rPr>
+          <w:rStyle w:val="apple-converted-space"/>
+          <w:rFonts w:ascii="Arial" w:hAnsi="Arial" w:cs="Arial"/>
+          <w:color w:val="000000"/>
+          <w:sz w:val="21"/>
+          <w:szCs w:val="21"/>
+          <w:shd w:val="clear" w:color="auto" w:fill="FFFFFF"/>
+        </w:rPr>
+        <w:tab/>
+      </w:r>
+      <w:r>
+        <w:rPr>
+          <w:rStyle w:val="apple-converted-space"/>
+          <w:rFonts w:ascii="Arial" w:hAnsi="Arial" w:cs="Arial"/>
+          <w:color w:val="000000"/>
+          <w:sz w:val="21"/>
+          <w:szCs w:val="21"/>
+          <w:shd w:val="clear" w:color="auto" w:fill="FFFFFF"/>
+        </w:rPr>
+        <w:tab/>
+      </w:r>
+      <w:r>
+        <w:rPr>
+          <w:rStyle w:val="apple-converted-space"/>
+          <w:rFonts w:ascii="Arial" w:hAnsi="Arial" w:cs="Arial"/>
+          <w:color w:val="000000"/>
+          <w:sz w:val="21"/>
+          <w:szCs w:val="21"/>
+          <w:shd w:val="clear" w:color="auto" w:fill="FFFFFF"/>
+        </w:rPr>
+        <w:tab/>
+      </w:r>
+      <w:r>
+        <w:rPr>
+          <w:rStyle w:val="apple-converted-space"/>
+          <w:rFonts w:ascii="Arial" w:hAnsi="Arial" w:cs="Arial"/>
+          <w:color w:val="000000"/>
+          <w:sz w:val="21"/>
+          <w:szCs w:val="21"/>
+          <w:shd w:val="clear" w:color="auto" w:fill="FFFFFF"/>
+        </w:rPr>
+        <w:tab/>
+        <w:t xml:space="preserve">  &lt;ol class="microposts"&gt;</w:t>
+      </w:r>
+    </w:p>
+    <w:p>
+      <w:pPr>
+        <w:rPr>
+          <w:rStyle w:val="apple-converted-space"/>
+          <w:rFonts w:ascii="Arial" w:hAnsi="Arial" w:cs="Arial"/>
+          <w:color w:val="000000"/>
+          <w:sz w:val="21"/>
+          <w:szCs w:val="21"/>
+          <w:shd w:val="clear" w:color="auto" w:fill="FFFFFF"/>
+        </w:rPr>
+      </w:pPr>
+      <w:r>
+        <w:rPr>
+          <w:rStyle w:val="apple-converted-space"/>
+          <w:rFonts w:ascii="Arial" w:hAnsi="Arial" w:cs="Arial"/>
+          <w:color w:val="000000"/>
+          <w:sz w:val="21"/>
+          <w:szCs w:val="21"/>
+          <w:shd w:val="clear" w:color="auto" w:fill="FFFFFF"/>
+        </w:rPr>
+        <w:tab/>
+      </w:r>
+      <w:r>
+        <w:rPr>
+          <w:rStyle w:val="apple-converted-space"/>
+          <w:rFonts w:ascii="Arial" w:hAnsi="Arial" w:cs="Arial"/>
+          <w:color w:val="000000"/>
+          <w:sz w:val="21"/>
+          <w:szCs w:val="21"/>
+          <w:shd w:val="clear" w:color="auto" w:fill="FFFFFF"/>
+        </w:rPr>
+        <w:tab/>
+      </w:r>
+      <w:r>
+        <w:rPr>
+          <w:rStyle w:val="apple-converted-space"/>
+          <w:rFonts w:ascii="Arial" w:hAnsi="Arial" w:cs="Arial"/>
+          <w:color w:val="000000"/>
+          <w:sz w:val="21"/>
+          <w:szCs w:val="21"/>
+          <w:shd w:val="clear" w:color="auto" w:fill="FFFFFF"/>
+        </w:rPr>
+        <w:tab/>
+      </w:r>
+      <w:r>
+        <w:rPr>
+          <w:rStyle w:val="apple-converted-space"/>
+          <w:rFonts w:ascii="Arial" w:hAnsi="Arial" w:cs="Arial"/>
+          <w:color w:val="000000"/>
+          <w:sz w:val="21"/>
+          <w:szCs w:val="21"/>
+          <w:shd w:val="clear" w:color="auto" w:fill="FFFFFF"/>
+        </w:rPr>
+        <w:tab/>
+      </w:r>
+      <w:r>
+        <w:rPr>
+          <w:rStyle w:val="apple-converted-space"/>
+          <w:rFonts w:ascii="Arial" w:hAnsi="Arial" w:cs="Arial"/>
+          <w:color w:val="000000"/>
+          <w:sz w:val="21"/>
+          <w:szCs w:val="21"/>
+          <w:shd w:val="clear" w:color="auto" w:fill="FFFFFF"/>
+        </w:rPr>
+        <w:tab/>
+      </w:r>
+      <w:r>
+        <w:rPr>
+          <w:rStyle w:val="apple-converted-space"/>
+          <w:rFonts w:ascii="Arial" w:hAnsi="Arial" w:cs="Arial"/>
+          <w:color w:val="000000"/>
+          <w:sz w:val="21"/>
+          <w:szCs w:val="21"/>
+          <w:shd w:val="clear" w:color="auto" w:fill="FFFFFF"/>
+        </w:rPr>
+        <w:tab/>
+        <w:t xml:space="preserve">    &lt;%= render partial: 'conversation_item', collection: @conversation_items %&gt;</w:t>
+      </w:r>
+    </w:p>
+    <w:p>
+      <w:pPr>
+        <w:rPr>
+          <w:rStyle w:val="apple-converted-space"/>
+          <w:rFonts w:ascii="Arial" w:hAnsi="Arial" w:cs="Arial"/>
+          <w:color w:val="000000"/>
+          <w:sz w:val="21"/>
+          <w:szCs w:val="21"/>
+          <w:shd w:val="clear" w:color="auto" w:fill="FFFFFF"/>
+        </w:rPr>
+      </w:pPr>
+      <w:r>
+        <w:rPr>
+          <w:rStyle w:val="apple-converted-space"/>
+          <w:rFonts w:ascii="Arial" w:hAnsi="Arial" w:cs="Arial"/>
+          <w:color w:val="000000"/>
+          <w:sz w:val="21"/>
+          <w:szCs w:val="21"/>
+          <w:shd w:val="clear" w:color="auto" w:fill="FFFFFF"/>
+        </w:rPr>
+        <w:tab/>
+      </w:r>
+      <w:r>
+        <w:rPr>
+          <w:rStyle w:val="apple-converted-space"/>
+          <w:rFonts w:ascii="Arial" w:hAnsi="Arial" w:cs="Arial"/>
+          <w:color w:val="000000"/>
+          <w:sz w:val="21"/>
+          <w:szCs w:val="21"/>
+          <w:shd w:val="clear" w:color="auto" w:fill="FFFFFF"/>
+        </w:rPr>
+        <w:tab/>
+      </w:r>
+      <w:r>
+        <w:rPr>
+          <w:rStyle w:val="apple-converted-space"/>
+          <w:rFonts w:ascii="Arial" w:hAnsi="Arial" w:cs="Arial"/>
+          <w:color w:val="000000"/>
+          <w:sz w:val="21"/>
+          <w:szCs w:val="21"/>
+          <w:shd w:val="clear" w:color="auto" w:fill="FFFFFF"/>
+        </w:rPr>
+        <w:tab/>
+      </w:r>
+      <w:r>
+        <w:rPr>
+          <w:rStyle w:val="apple-converted-space"/>
+          <w:rFonts w:ascii="Arial" w:hAnsi="Arial" w:cs="Arial"/>
+          <w:color w:val="000000"/>
+          <w:sz w:val="21"/>
+          <w:szCs w:val="21"/>
+          <w:shd w:val="clear" w:color="auto" w:fill="FFFFFF"/>
+        </w:rPr>
+        <w:tab/>
+      </w:r>
+      <w:r>
+        <w:rPr>
+          <w:rStyle w:val="apple-converted-space"/>
+          <w:rFonts w:ascii="Arial" w:hAnsi="Arial" w:cs="Arial"/>
+          <w:color w:val="000000"/>
+          <w:sz w:val="21"/>
+          <w:szCs w:val="21"/>
+          <w:shd w:val="clear" w:color="auto" w:fill="FFFFFF"/>
+        </w:rPr>
+        <w:tab/>
+      </w:r>
+      <w:r>
+        <w:rPr>
+          <w:rStyle w:val="apple-converted-space"/>
+          <w:rFonts w:ascii="Arial" w:hAnsi="Arial" w:cs="Arial"/>
+          <w:color w:val="000000"/>
+          <w:sz w:val="21"/>
+          <w:szCs w:val="21"/>
+          <w:shd w:val="clear" w:color="auto" w:fill="FFFFFF"/>
+        </w:rPr>
+        <w:tab/>
+        <w:t xml:space="preserve">  &lt;/ol&gt;</w:t>
+      </w:r>
+    </w:p>
+    <w:p>
+      <w:pPr>
+        <w:rPr>
+          <w:rStyle w:val="apple-converted-space"/>
+          <w:rFonts w:ascii="Arial" w:hAnsi="Arial" w:cs="Arial"/>
+          <w:color w:val="000000"/>
+          <w:sz w:val="21"/>
+          <w:szCs w:val="21"/>
+          <w:shd w:val="clear" w:color="auto" w:fill="FFFFFF"/>
+        </w:rPr>
+      </w:pPr>
+      <w:r>
+        <w:rPr>
+          <w:rStyle w:val="apple-converted-space"/>
+          <w:rFonts w:ascii="Arial" w:hAnsi="Arial" w:cs="Arial"/>
+          <w:color w:val="000000"/>
+          <w:sz w:val="21"/>
+          <w:szCs w:val="21"/>
+          <w:shd w:val="clear" w:color="auto" w:fill="FFFFFF"/>
+        </w:rPr>
+        <w:tab/>
+      </w:r>
+      <w:r>
+        <w:rPr>
+          <w:rStyle w:val="apple-converted-space"/>
+          <w:rFonts w:ascii="Arial" w:hAnsi="Arial" w:cs="Arial"/>
+          <w:color w:val="000000"/>
+          <w:sz w:val="21"/>
+          <w:szCs w:val="21"/>
+          <w:shd w:val="clear" w:color="auto" w:fill="FFFFFF"/>
+        </w:rPr>
+        <w:tab/>
+      </w:r>
+      <w:r>
+        <w:rPr>
+          <w:rStyle w:val="apple-converted-space"/>
+          <w:rFonts w:ascii="Arial" w:hAnsi="Arial" w:cs="Arial"/>
+          <w:color w:val="000000"/>
+          <w:sz w:val="21"/>
+          <w:szCs w:val="21"/>
+          <w:shd w:val="clear" w:color="auto" w:fill="FFFFFF"/>
+        </w:rPr>
+        <w:tab/>
+      </w:r>
+      <w:r>
+        <w:rPr>
+          <w:rStyle w:val="apple-converted-space"/>
+          <w:rFonts w:ascii="Arial" w:hAnsi="Arial" w:cs="Arial"/>
+          <w:color w:val="000000"/>
+          <w:sz w:val="21"/>
+          <w:szCs w:val="21"/>
+          <w:shd w:val="clear" w:color="auto" w:fill="FFFFFF"/>
+        </w:rPr>
+        <w:tab/>
+      </w:r>
+      <w:r>
+        <w:rPr>
+          <w:rStyle w:val="apple-converted-space"/>
+          <w:rFonts w:ascii="Arial" w:hAnsi="Arial" w:cs="Arial"/>
+          <w:color w:val="000000"/>
+          <w:sz w:val="21"/>
+          <w:szCs w:val="21"/>
+          <w:shd w:val="clear" w:color="auto" w:fill="FFFFFF"/>
+        </w:rPr>
+        <w:tab/>
+      </w:r>
+      <w:r>
+        <w:rPr>
+          <w:rStyle w:val="apple-converted-space"/>
+          <w:rFonts w:ascii="Arial" w:hAnsi="Arial" w:cs="Arial"/>
+          <w:color w:val="000000"/>
+          <w:sz w:val="21"/>
+          <w:szCs w:val="21"/>
+          <w:shd w:val="clear" w:color="auto" w:fill="FFFFFF"/>
+        </w:rPr>
+        <w:tab/>
+        <w:t xml:space="preserve">  &lt;%#= will_paginate @conversation_items, renderer: BootstrapPagination::Rails %&gt;</w:t>
+      </w:r>
+    </w:p>
+    <w:p>
+      <w:pPr>
+        <w:rPr>
+          <w:rStyle w:val="apple-converted-space"/>
+          <w:rFonts w:ascii="Arial" w:hAnsi="Arial" w:cs="Arial"/>
+          <w:color w:val="000000"/>
+          <w:sz w:val="21"/>
+          <w:szCs w:val="21"/>
+          <w:shd w:val="clear" w:color="auto" w:fill="FFFFFF"/>
+        </w:rPr>
+      </w:pPr>
+      <w:r>
+        <w:rPr>
+          <w:rStyle w:val="apple-converted-space"/>
+          <w:rFonts w:ascii="Arial" w:hAnsi="Arial" w:cs="Arial"/>
+          <w:color w:val="000000"/>
+          <w:sz w:val="21"/>
+          <w:szCs w:val="21"/>
+          <w:shd w:val="clear" w:color="auto" w:fill="FFFFFF"/>
+        </w:rPr>
+        <w:tab/>
+        <w:t xml:space="preserve">  </w:t>
+      </w:r>
+      <w:r>
+        <w:rPr>
+          <w:rStyle w:val="apple-converted-space"/>
+          <w:rFonts w:ascii="Arial" w:hAnsi="Arial" w:cs="Arial"/>
+          <w:color w:val="000000"/>
+          <w:sz w:val="21"/>
+          <w:szCs w:val="21"/>
+          <w:shd w:val="clear" w:color="auto" w:fill="FFFFFF"/>
+        </w:rPr>
+        <w:tab/>
+      </w:r>
+      <w:r>
+        <w:rPr>
+          <w:rStyle w:val="apple-converted-space"/>
+          <w:rFonts w:ascii="Arial" w:hAnsi="Arial" w:cs="Arial"/>
+          <w:color w:val="000000"/>
+          <w:sz w:val="21"/>
+          <w:szCs w:val="21"/>
+          <w:shd w:val="clear" w:color="auto" w:fill="FFFFFF"/>
+        </w:rPr>
+        <w:tab/>
+      </w:r>
+      <w:r>
+        <w:rPr>
+          <w:rStyle w:val="apple-converted-space"/>
+          <w:rFonts w:ascii="Arial" w:hAnsi="Arial" w:cs="Arial"/>
+          <w:color w:val="000000"/>
+          <w:sz w:val="21"/>
+          <w:szCs w:val="21"/>
+          <w:shd w:val="clear" w:color="auto" w:fill="FFFFFF"/>
+        </w:rPr>
+        <w:tab/>
+        <w:t>&lt;% end %&gt;</w:t>
+      </w:r>
+    </w:p>
+    <w:p>
+      <w:pPr>
+        <w:rPr>
+          <w:rStyle w:val="apple-converted-space"/>
+          <w:rFonts w:ascii="Arial" w:hAnsi="Arial" w:cs="Arial"/>
+          <w:color w:val="000000"/>
+          <w:sz w:val="21"/>
+          <w:szCs w:val="21"/>
+          <w:shd w:val="clear" w:color="auto" w:fill="FFFFFF"/>
+        </w:rPr>
+      </w:pPr>
+      <w:r>
+        <w:rPr>
+          <w:rStyle w:val="apple-converted-space"/>
+          <w:rFonts w:ascii="Arial" w:hAnsi="Arial" w:cs="Arial"/>
+          <w:color w:val="000000"/>
+          <w:sz w:val="21"/>
+          <w:szCs w:val="21"/>
+          <w:shd w:val="clear" w:color="auto" w:fill="FFFFFF"/>
+        </w:rPr>
+        <w:tab/>
+        <w:t xml:space="preserve">  </w:t>
+      </w:r>
+      <w:r>
+        <w:rPr>
+          <w:rStyle w:val="apple-converted-space"/>
+          <w:rFonts w:ascii="Arial" w:hAnsi="Arial" w:cs="Arial"/>
+          <w:color w:val="000000"/>
+          <w:sz w:val="21"/>
+          <w:szCs w:val="21"/>
+          <w:shd w:val="clear" w:color="auto" w:fill="FFFFFF"/>
+        </w:rPr>
+        <w:tab/>
+      </w:r>
+      <w:r>
+        <w:rPr>
+          <w:rStyle w:val="apple-converted-space"/>
+          <w:rFonts w:ascii="Arial" w:hAnsi="Arial" w:cs="Arial"/>
+          <w:color w:val="000000"/>
+          <w:sz w:val="21"/>
+          <w:szCs w:val="21"/>
+          <w:shd w:val="clear" w:color="auto" w:fill="FFFFFF"/>
+        </w:rPr>
+        <w:tab/>
+        <w:t>&lt;%#= conversation_item.content %&gt;</w:t>
+      </w:r>
+    </w:p>
+    <w:p>
+      <w:pPr>
+        <w:rPr>
+          <w:rStyle w:val="apple-converted-space"/>
+          <w:rFonts w:ascii="Arial" w:hAnsi="Arial" w:cs="Arial"/>
+          <w:color w:val="000000"/>
+          <w:sz w:val="21"/>
+          <w:szCs w:val="21"/>
+          <w:shd w:val="clear" w:color="auto" w:fill="FFFFFF"/>
+        </w:rPr>
+      </w:pPr>
+      <w:r>
+        <w:rPr>
+          <w:rStyle w:val="apple-converted-space"/>
+          <w:rFonts w:ascii="Arial" w:hAnsi="Arial" w:cs="Arial"/>
+          <w:color w:val="000000"/>
+          <w:sz w:val="21"/>
+          <w:szCs w:val="21"/>
+          <w:shd w:val="clear" w:color="auto" w:fill="FFFFFF"/>
+        </w:rPr>
+        <w:tab/>
+        <w:t xml:space="preserve">    </w:t>
+      </w:r>
+      <w:r>
+        <w:rPr>
+          <w:rStyle w:val="apple-converted-space"/>
+          <w:rFonts w:ascii="Arial" w:hAnsi="Arial" w:cs="Arial"/>
+          <w:color w:val="000000"/>
+          <w:sz w:val="21"/>
+          <w:szCs w:val="21"/>
+          <w:shd w:val="clear" w:color="auto" w:fill="FFFFFF"/>
+        </w:rPr>
+        <w:tab/>
+        <w:t>&lt;li&gt;&lt;%#= second_user.name %&gt;&lt;/li&gt;</w:t>
+      </w:r>
+    </w:p>
+    <w:p>
+      <w:pPr>
+        <w:rPr>
+          <w:rStyle w:val="apple-converted-space"/>
+          <w:rFonts w:ascii="Arial" w:hAnsi="Arial" w:cs="Arial"/>
+          <w:color w:val="000000"/>
+          <w:sz w:val="21"/>
+          <w:szCs w:val="21"/>
+          <w:shd w:val="clear" w:color="auto" w:fill="FFFFFF"/>
+        </w:rPr>
+      </w:pPr>
+      <w:r>
+        <w:rPr>
+          <w:rStyle w:val="apple-converted-space"/>
+          <w:rFonts w:ascii="Arial" w:hAnsi="Arial" w:cs="Arial"/>
+          <w:color w:val="000000"/>
+          <w:sz w:val="21"/>
+          <w:szCs w:val="21"/>
+          <w:shd w:val="clear" w:color="auto" w:fill="FFFFFF"/>
+        </w:rPr>
+        <w:t xml:space="preserve">    </w:t>
+      </w:r>
+      <w:r>
+        <w:rPr>
+          <w:rStyle w:val="apple-converted-space"/>
+          <w:rFonts w:ascii="Arial" w:hAnsi="Arial" w:cs="Arial"/>
+          <w:color w:val="000000"/>
+          <w:sz w:val="21"/>
+          <w:szCs w:val="21"/>
+          <w:shd w:val="clear" w:color="auto" w:fill="FFFFFF"/>
+        </w:rPr>
+        <w:tab/>
+        <w:t>&lt;% else %&gt;</w:t>
+      </w:r>
+    </w:p>
+    <w:p>
+      <w:pPr>
+        <w:rPr>
+          <w:rStyle w:val="apple-converted-space"/>
+          <w:rFonts w:ascii="Arial" w:hAnsi="Arial" w:cs="Arial"/>
+          <w:color w:val="000000"/>
+          <w:sz w:val="21"/>
+          <w:szCs w:val="21"/>
+          <w:shd w:val="clear" w:color="auto" w:fill="FFFFFF"/>
+        </w:rPr>
+      </w:pPr>
+      <w:r>
+        <w:rPr>
+          <w:rStyle w:val="apple-converted-space"/>
+          <w:rFonts w:ascii="Arial" w:hAnsi="Arial" w:cs="Arial"/>
+          <w:color w:val="000000"/>
+          <w:sz w:val="21"/>
+          <w:szCs w:val="21"/>
+          <w:shd w:val="clear" w:color="auto" w:fill="FFFFFF"/>
+        </w:rPr>
+        <w:t xml:space="preserve">    </w:t>
+      </w:r>
+      <w:r>
+        <w:rPr>
+          <w:rStyle w:val="apple-converted-space"/>
+          <w:rFonts w:ascii="Arial" w:hAnsi="Arial" w:cs="Arial"/>
+          <w:color w:val="000000"/>
+          <w:sz w:val="21"/>
+          <w:szCs w:val="21"/>
+          <w:shd w:val="clear" w:color="auto" w:fill="FFFFFF"/>
+        </w:rPr>
+        <w:tab/>
+        <w:t>&lt;% end %&gt;</w:t>
+      </w:r>
+    </w:p>
+    <w:p>
+      <w:pPr>
+        <w:rPr>
+          <w:rStyle w:val="apple-converted-space"/>
+          <w:rFonts w:ascii="Arial" w:hAnsi="Arial" w:cs="Arial"/>
+          <w:color w:val="000000"/>
+          <w:sz w:val="21"/>
+          <w:szCs w:val="21"/>
+          <w:shd w:val="clear" w:color="auto" w:fill="FFFFFF"/>
+        </w:rPr>
+      </w:pPr>
+      <w:r>
+        <w:rPr>
+          <w:rStyle w:val="apple-converted-space"/>
+          <w:rFonts w:ascii="Arial" w:hAnsi="Arial" w:cs="Arial"/>
+          <w:color w:val="000000"/>
+          <w:sz w:val="21"/>
+          <w:szCs w:val="21"/>
+          <w:shd w:val="clear" w:color="auto" w:fill="FFFFFF"/>
+        </w:rPr>
+        <w:t xml:space="preserve">  </w:t>
+      </w:r>
+      <w:r>
+        <w:rPr>
+          <w:rStyle w:val="apple-converted-space"/>
+          <w:rFonts w:ascii="Arial" w:hAnsi="Arial" w:cs="Arial"/>
+          <w:color w:val="000000"/>
+          <w:sz w:val="21"/>
+          <w:szCs w:val="21"/>
+          <w:shd w:val="clear" w:color="auto" w:fill="FFFFFF"/>
+        </w:rPr>
+        <w:tab/>
+        <w:t>&lt;% end %&gt;</w:t>
+      </w:r>
+    </w:p>
+    <w:p>
+      <w:pPr>
+        <w:rPr>
+          <w:rStyle w:val="apple-converted-space"/>
+          <w:rFonts w:ascii="Arial" w:hAnsi="Arial" w:cs="Arial"/>
+          <w:color w:val="000000"/>
+          <w:sz w:val="21"/>
+          <w:szCs w:val="21"/>
+          <w:shd w:val="clear" w:color="auto" w:fill="FFFFFF"/>
+        </w:rPr>
+      </w:pPr>
+      <w:r>
+        <w:rPr>
+          <w:rStyle w:val="apple-converted-space"/>
+          <w:rFonts w:ascii="Arial" w:hAnsi="Arial" w:cs="Arial"/>
+          <w:color w:val="000000"/>
+          <w:sz w:val="21"/>
+          <w:szCs w:val="21"/>
+          <w:shd w:val="clear" w:color="auto" w:fill="FFFFFF"/>
+        </w:rPr>
+        <w:t xml:space="preserve">  &lt;% end %&gt;</w:t>
+      </w:r>
+    </w:p>
+    <w:p>
+      <w:pPr>
+        <w:rPr>
+          <w:rStyle w:val="apple-converted-space"/>
+          <w:rFonts w:ascii="Arial" w:hAnsi="Arial" w:cs="Arial"/>
+          <w:color w:val="000000"/>
+          <w:sz w:val="21"/>
+          <w:szCs w:val="21"/>
+          <w:shd w:val="clear" w:color="auto" w:fill="FFFFFF"/>
+        </w:rPr>
+      </w:pPr>
+      <w:r>
+        <w:rPr>
+          <w:rStyle w:val="apple-converted-space"/>
+          <w:rFonts w:ascii="Arial" w:hAnsi="Arial" w:cs="Arial"/>
+          <w:color w:val="000000"/>
+          <w:sz w:val="21"/>
+          <w:szCs w:val="21"/>
+          <w:shd w:val="clear" w:color="auto" w:fill="FFFFFF"/>
+        </w:rPr>
+        <w:lastRenderedPageBreak/>
+        <w:t>&lt;/ul&gt;</w:t>
+      </w:r>
+    </w:p>
+    <w:p>
+      <w:pPr>
+        <w:rPr>
+          <w:rStyle w:val="apple-converted-space"/>
+          <w:rFonts w:ascii="Arial" w:hAnsi="Arial" w:cs="Arial"/>
+          <w:color w:val="000000"/>
+          <w:sz w:val="21"/>
+          <w:szCs w:val="21"/>
+          <w:shd w:val="clear" w:color="auto" w:fill="FFFFFF"/>
+        </w:rPr>
+      </w:pPr>
+    </w:p>
+    <w:p>
+      <w:pPr>
+        <w:rPr>
+          <w:rStyle w:val="apple-converted-space"/>
+          <w:rFonts w:ascii="Arial" w:hAnsi="Arial" w:cs="Arial"/>
+          <w:color w:val="000000"/>
+          <w:sz w:val="21"/>
+          <w:szCs w:val="21"/>
+          <w:shd w:val="clear" w:color="auto" w:fill="FFFFFF"/>
+        </w:rPr>
+      </w:pPr>
+    </w:p>
+    <w:p/>
     <w:sectPr>
       <w:pgSz w:w="12240" w:h="15840"/>
       <w:pgMar w:top="1440" w:right="1440" w:bottom="1440" w:left="1440" w:header="720" w:footer="720" w:gutter="0"/>
@@ -1832,6 +5437,60 @@
     <w:basedOn w:val="DefaultParagraphFont"/>
     <w:rsid w:val="00DA6573"/>
   </w:style>
+  <w:style w:type="character" w:styleId="HTMLCode">
+    <w:name w:val="HTML Code"/>
+    <w:basedOn w:val="DefaultParagraphFont"/>
+    <w:uiPriority w:val="99"/>
+    <w:semiHidden/>
+    <w:unhideWhenUsed/>
+    <w:rsid w:val="0034786B"/>
+    <w:rPr>
+      <w:rFonts w:ascii="Courier New" w:eastAsia="Times New Roman" w:hAnsi="Courier New" w:cs="Courier New"/>
+      <w:sz w:val="20"/>
+      <w:szCs w:val="20"/>
+    </w:rPr>
+  </w:style>
+  <w:style w:type="character" w:customStyle="1" w:styleId="apple-converted-space">
+    <w:name w:val="apple-converted-space"/>
+    <w:basedOn w:val="DefaultParagraphFont"/>
+    <w:rsid w:val="0034786B"/>
+  </w:style>
+  <w:style w:type="character" w:customStyle="1" w:styleId="kwd">
+    <w:name w:val="kwd"/>
+    <w:basedOn w:val="DefaultParagraphFont"/>
+    <w:rsid w:val="00A57C44"/>
+  </w:style>
+  <w:style w:type="character" w:customStyle="1" w:styleId="typ">
+    <w:name w:val="typ"/>
+    <w:basedOn w:val="DefaultParagraphFont"/>
+    <w:rsid w:val="00A57C44"/>
+  </w:style>
+  <w:style w:type="paragraph" w:styleId="NormalWeb">
+    <w:name w:val="Normal (Web)"/>
+    <w:basedOn w:val="Normal"/>
+    <w:uiPriority w:val="99"/>
+    <w:semiHidden/>
+    <w:unhideWhenUsed/>
+    <w:rsid w:val="005C71F7"/>
+    <w:pPr>
+      <w:spacing w:before="100" w:beforeAutospacing="1" w:after="100" w:afterAutospacing="1" w:line="240" w:lineRule="auto"/>
+    </w:pPr>
+    <w:rPr>
+      <w:rFonts w:ascii="Times New Roman" w:eastAsia="Times New Roman" w:hAnsi="Times New Roman" w:cs="Times New Roman"/>
+      <w:sz w:val="24"/>
+      <w:szCs w:val="24"/>
+    </w:rPr>
+  </w:style>
+  <w:style w:type="character" w:customStyle="1" w:styleId="com">
+    <w:name w:val="com"/>
+    <w:basedOn w:val="DefaultParagraphFont"/>
+    <w:rsid w:val="005C71F7"/>
+  </w:style>
+  <w:style w:type="character" w:customStyle="1" w:styleId="tag">
+    <w:name w:val="tag"/>
+    <w:basedOn w:val="DefaultParagraphFont"/>
+    <w:rsid w:val="005C71F7"/>
+  </w:style>
 </w:styles>
 </file>
 

</xml_diff>

<commit_message>
added search functionality and show functionality for pins
</commit_message>
<xml_diff>
--- a/Airmsg Code v0.1.docx
+++ b/Airmsg Code v0.1.docx
@@ -3807,1098 +3807,1313 @@
           <w:shd w:val="clear" w:color="auto" w:fill="FFFFFF"/>
         </w:rPr>
       </w:pPr>
+    </w:p>
+    <w:p>
+      <w:pPr>
+        <w:rPr>
+          <w:rStyle w:val="apple-converted-space"/>
+          <w:rFonts w:ascii="Arial" w:hAnsi="Arial" w:cs="Arial"/>
+          <w:color w:val="000000"/>
+          <w:sz w:val="21"/>
+          <w:szCs w:val="21"/>
+          <w:shd w:val="clear" w:color="auto" w:fill="FFFFFF"/>
+        </w:rPr>
+      </w:pPr>
+    </w:p>
+    <w:p>
+      <w:pPr>
+        <w:rPr>
+          <w:rStyle w:val="apple-converted-space"/>
+          <w:rFonts w:ascii="Arial" w:hAnsi="Arial" w:cs="Arial"/>
+          <w:color w:val="000000"/>
+          <w:sz w:val="21"/>
+          <w:szCs w:val="21"/>
+          <w:shd w:val="clear" w:color="auto" w:fill="FFFFFF"/>
+        </w:rPr>
+      </w:pPr>
+      <w:r>
+        <w:rPr>
+          <w:rStyle w:val="apple-converted-space"/>
+          <w:rFonts w:ascii="Arial" w:hAnsi="Arial" w:cs="Arial"/>
+          <w:color w:val="000000"/>
+          <w:sz w:val="21"/>
+          <w:szCs w:val="21"/>
+          <w:shd w:val="clear" w:color="auto" w:fill="FFFFFF"/>
+        </w:rPr>
+        <w:t>here is the code with for loop having an index: this was in users/index.html.erb</w:t>
+      </w:r>
+    </w:p>
+    <w:p>
+      <w:pPr>
+        <w:rPr>
+          <w:rStyle w:val="apple-converted-space"/>
+          <w:rFonts w:ascii="Arial" w:hAnsi="Arial" w:cs="Arial"/>
+          <w:color w:val="000000"/>
+          <w:sz w:val="21"/>
+          <w:szCs w:val="21"/>
+          <w:shd w:val="clear" w:color="auto" w:fill="FFFFFF"/>
+        </w:rPr>
+      </w:pPr>
+      <w:r>
+        <w:rPr>
+          <w:rStyle w:val="apple-converted-space"/>
+          <w:rFonts w:ascii="Arial" w:hAnsi="Arial" w:cs="Arial"/>
+          <w:color w:val="000000"/>
+          <w:sz w:val="21"/>
+          <w:szCs w:val="21"/>
+          <w:shd w:val="clear" w:color="auto" w:fill="FFFFFF"/>
+        </w:rPr>
+        <w:t>&lt;ul&gt;</w:t>
+      </w:r>
+    </w:p>
+    <w:p>
+      <w:pPr>
+        <w:rPr>
+          <w:rStyle w:val="apple-converted-space"/>
+          <w:rFonts w:ascii="Arial" w:hAnsi="Arial" w:cs="Arial"/>
+          <w:color w:val="000000"/>
+          <w:sz w:val="21"/>
+          <w:szCs w:val="21"/>
+          <w:shd w:val="clear" w:color="auto" w:fill="FFFFFF"/>
+        </w:rPr>
+      </w:pPr>
+      <w:r>
+        <w:rPr>
+          <w:rStyle w:val="apple-converted-space"/>
+          <w:rFonts w:ascii="Arial" w:hAnsi="Arial" w:cs="Arial"/>
+          <w:color w:val="000000"/>
+          <w:sz w:val="21"/>
+          <w:szCs w:val="21"/>
+          <w:shd w:val="clear" w:color="auto" w:fill="FFFFFF"/>
+        </w:rPr>
+        <w:t xml:space="preserve">  &lt;% @users.each_with_index do |first_user, i| %&gt;</w:t>
+      </w:r>
+    </w:p>
+    <w:p>
+      <w:pPr>
+        <w:rPr>
+          <w:rStyle w:val="apple-converted-space"/>
+          <w:rFonts w:ascii="Arial" w:hAnsi="Arial" w:cs="Arial"/>
+          <w:color w:val="000000"/>
+          <w:sz w:val="21"/>
+          <w:szCs w:val="21"/>
+          <w:shd w:val="clear" w:color="auto" w:fill="FFFFFF"/>
+        </w:rPr>
+      </w:pPr>
+      <w:r>
+        <w:rPr>
+          <w:rStyle w:val="apple-converted-space"/>
+          <w:rFonts w:ascii="Arial" w:hAnsi="Arial" w:cs="Arial"/>
+          <w:color w:val="000000"/>
+          <w:sz w:val="21"/>
+          <w:szCs w:val="21"/>
+          <w:shd w:val="clear" w:color="auto" w:fill="FFFFFF"/>
+        </w:rPr>
+        <w:t xml:space="preserve">  </w:t>
+      </w:r>
+      <w:r>
+        <w:rPr>
+          <w:rStyle w:val="apple-converted-space"/>
+          <w:rFonts w:ascii="Arial" w:hAnsi="Arial" w:cs="Arial"/>
+          <w:color w:val="000000"/>
+          <w:sz w:val="21"/>
+          <w:szCs w:val="21"/>
+          <w:shd w:val="clear" w:color="auto" w:fill="FFFFFF"/>
+        </w:rPr>
+        <w:tab/>
+        <w:t>break if i==1</w:t>
+      </w:r>
+    </w:p>
+    <w:p>
+      <w:pPr>
+        <w:rPr>
+          <w:rStyle w:val="apple-converted-space"/>
+          <w:rFonts w:ascii="Arial" w:hAnsi="Arial" w:cs="Arial"/>
+          <w:color w:val="000000"/>
+          <w:sz w:val="21"/>
+          <w:szCs w:val="21"/>
+          <w:shd w:val="clear" w:color="auto" w:fill="FFFFFF"/>
+        </w:rPr>
+      </w:pPr>
+      <w:r>
+        <w:rPr>
+          <w:rStyle w:val="apple-converted-space"/>
+          <w:rFonts w:ascii="Arial" w:hAnsi="Arial" w:cs="Arial"/>
+          <w:color w:val="000000"/>
+          <w:sz w:val="21"/>
+          <w:szCs w:val="21"/>
+          <w:shd w:val="clear" w:color="auto" w:fill="FFFFFF"/>
+        </w:rPr>
+        <w:t xml:space="preserve">  </w:t>
+      </w:r>
+      <w:r>
+        <w:rPr>
+          <w:rStyle w:val="apple-converted-space"/>
+          <w:rFonts w:ascii="Arial" w:hAnsi="Arial" w:cs="Arial"/>
+          <w:color w:val="000000"/>
+          <w:sz w:val="21"/>
+          <w:szCs w:val="21"/>
+          <w:shd w:val="clear" w:color="auto" w:fill="FFFFFF"/>
+        </w:rPr>
+        <w:tab/>
+        <w:t>&lt;/br&gt;</w:t>
+      </w:r>
+    </w:p>
+    <w:p>
+      <w:pPr>
+        <w:rPr>
+          <w:rStyle w:val="apple-converted-space"/>
+          <w:rFonts w:ascii="Arial" w:hAnsi="Arial" w:cs="Arial"/>
+          <w:color w:val="000000"/>
+          <w:sz w:val="21"/>
+          <w:szCs w:val="21"/>
+          <w:shd w:val="clear" w:color="auto" w:fill="FFFFFF"/>
+        </w:rPr>
+      </w:pPr>
+      <w:r>
+        <w:rPr>
+          <w:rStyle w:val="apple-converted-space"/>
+          <w:rFonts w:ascii="Arial" w:hAnsi="Arial" w:cs="Arial"/>
+          <w:color w:val="000000"/>
+          <w:sz w:val="21"/>
+          <w:szCs w:val="21"/>
+          <w:shd w:val="clear" w:color="auto" w:fill="FFFFFF"/>
+        </w:rPr>
+        <w:t xml:space="preserve">  </w:t>
+      </w:r>
+      <w:r>
+        <w:rPr>
+          <w:rStyle w:val="apple-converted-space"/>
+          <w:rFonts w:ascii="Arial" w:hAnsi="Arial" w:cs="Arial"/>
+          <w:color w:val="000000"/>
+          <w:sz w:val="21"/>
+          <w:szCs w:val="21"/>
+          <w:shd w:val="clear" w:color="auto" w:fill="FFFFFF"/>
+        </w:rPr>
+        <w:tab/>
+        <w:t>&lt;% @users.each_with_index do |second_user, j| %&gt;</w:t>
+      </w:r>
+    </w:p>
+    <w:p>
+      <w:pPr>
+        <w:rPr>
+          <w:rStyle w:val="apple-converted-space"/>
+          <w:rFonts w:ascii="Arial" w:hAnsi="Arial" w:cs="Arial"/>
+          <w:color w:val="000000"/>
+          <w:sz w:val="21"/>
+          <w:szCs w:val="21"/>
+          <w:shd w:val="clear" w:color="auto" w:fill="FFFFFF"/>
+        </w:rPr>
+      </w:pPr>
+      <w:r>
+        <w:rPr>
+          <w:rStyle w:val="apple-converted-space"/>
+          <w:rFonts w:ascii="Arial" w:hAnsi="Arial" w:cs="Arial"/>
+          <w:color w:val="000000"/>
+          <w:sz w:val="21"/>
+          <w:szCs w:val="21"/>
+          <w:shd w:val="clear" w:color="auto" w:fill="FFFFFF"/>
+        </w:rPr>
+        <w:t xml:space="preserve">  </w:t>
+      </w:r>
+      <w:r>
+        <w:rPr>
+          <w:rStyle w:val="apple-converted-space"/>
+          <w:rFonts w:ascii="Arial" w:hAnsi="Arial" w:cs="Arial"/>
+          <w:color w:val="000000"/>
+          <w:sz w:val="21"/>
+          <w:szCs w:val="21"/>
+          <w:shd w:val="clear" w:color="auto" w:fill="FFFFFF"/>
+        </w:rPr>
+        <w:tab/>
+      </w:r>
+      <w:r>
+        <w:rPr>
+          <w:rStyle w:val="apple-converted-space"/>
+          <w:rFonts w:ascii="Arial" w:hAnsi="Arial" w:cs="Arial"/>
+          <w:color w:val="000000"/>
+          <w:sz w:val="21"/>
+          <w:szCs w:val="21"/>
+          <w:shd w:val="clear" w:color="auto" w:fill="FFFFFF"/>
+        </w:rPr>
+        <w:tab/>
+        <w:t>break if j==1</w:t>
+      </w:r>
+    </w:p>
+    <w:p>
+      <w:pPr>
+        <w:rPr>
+          <w:rStyle w:val="apple-converted-space"/>
+          <w:rFonts w:ascii="Arial" w:hAnsi="Arial" w:cs="Arial"/>
+          <w:color w:val="000000"/>
+          <w:sz w:val="21"/>
+          <w:szCs w:val="21"/>
+          <w:shd w:val="clear" w:color="auto" w:fill="FFFFFF"/>
+        </w:rPr>
+      </w:pPr>
+      <w:r>
+        <w:rPr>
+          <w:rStyle w:val="apple-converted-space"/>
+          <w:rFonts w:ascii="Arial" w:hAnsi="Arial" w:cs="Arial"/>
+          <w:color w:val="000000"/>
+          <w:sz w:val="21"/>
+          <w:szCs w:val="21"/>
+          <w:shd w:val="clear" w:color="auto" w:fill="FFFFFF"/>
+        </w:rPr>
+        <w:tab/>
+        <w:t xml:space="preserve">  </w:t>
+      </w:r>
+      <w:r>
+        <w:rPr>
+          <w:rStyle w:val="apple-converted-space"/>
+          <w:rFonts w:ascii="Arial" w:hAnsi="Arial" w:cs="Arial"/>
+          <w:color w:val="000000"/>
+          <w:sz w:val="21"/>
+          <w:szCs w:val="21"/>
+          <w:shd w:val="clear" w:color="auto" w:fill="FFFFFF"/>
+        </w:rPr>
+        <w:tab/>
+        <w:t>&lt;% if first_user.communicating?(second_user) %&gt;</w:t>
+      </w:r>
+    </w:p>
+    <w:p>
+      <w:pPr>
+        <w:rPr>
+          <w:rStyle w:val="apple-converted-space"/>
+          <w:rFonts w:ascii="Arial" w:hAnsi="Arial" w:cs="Arial"/>
+          <w:color w:val="000000"/>
+          <w:sz w:val="21"/>
+          <w:szCs w:val="21"/>
+          <w:shd w:val="clear" w:color="auto" w:fill="FFFFFF"/>
+        </w:rPr>
+      </w:pPr>
+      <w:r>
+        <w:rPr>
+          <w:rStyle w:val="apple-converted-space"/>
+          <w:rFonts w:ascii="Arial" w:hAnsi="Arial" w:cs="Arial"/>
+          <w:color w:val="000000"/>
+          <w:sz w:val="21"/>
+          <w:szCs w:val="21"/>
+          <w:shd w:val="clear" w:color="auto" w:fill="FFFFFF"/>
+        </w:rPr>
+        <w:tab/>
+        <w:t xml:space="preserve">  </w:t>
+      </w:r>
+      <w:r>
+        <w:rPr>
+          <w:rStyle w:val="apple-converted-space"/>
+          <w:rFonts w:ascii="Arial" w:hAnsi="Arial" w:cs="Arial"/>
+          <w:color w:val="000000"/>
+          <w:sz w:val="21"/>
+          <w:szCs w:val="21"/>
+          <w:shd w:val="clear" w:color="auto" w:fill="FFFFFF"/>
+        </w:rPr>
+        <w:tab/>
+      </w:r>
+      <w:r>
+        <w:rPr>
+          <w:rStyle w:val="apple-converted-space"/>
+          <w:rFonts w:ascii="Arial" w:hAnsi="Arial" w:cs="Arial"/>
+          <w:color w:val="000000"/>
+          <w:sz w:val="21"/>
+          <w:szCs w:val="21"/>
+          <w:shd w:val="clear" w:color="auto" w:fill="FFFFFF"/>
+        </w:rPr>
+        <w:tab/>
+        <w:t>&lt;% @conversation_items = first_user.conversation_list(first_user, second_user) %&gt;</w:t>
+      </w:r>
+    </w:p>
+    <w:p>
+      <w:pPr>
+        <w:rPr>
+          <w:rStyle w:val="apple-converted-space"/>
+          <w:rFonts w:ascii="Arial" w:hAnsi="Arial" w:cs="Arial"/>
+          <w:color w:val="000000"/>
+          <w:sz w:val="21"/>
+          <w:szCs w:val="21"/>
+          <w:shd w:val="clear" w:color="auto" w:fill="FFFFFF"/>
+        </w:rPr>
+      </w:pPr>
+      <w:r>
+        <w:rPr>
+          <w:rStyle w:val="apple-converted-space"/>
+          <w:rFonts w:ascii="Arial" w:hAnsi="Arial" w:cs="Arial"/>
+          <w:color w:val="000000"/>
+          <w:sz w:val="21"/>
+          <w:szCs w:val="21"/>
+          <w:shd w:val="clear" w:color="auto" w:fill="FFFFFF"/>
+        </w:rPr>
+        <w:tab/>
+        <w:t xml:space="preserve">  </w:t>
+      </w:r>
+      <w:r>
+        <w:rPr>
+          <w:rStyle w:val="apple-converted-space"/>
+          <w:rFonts w:ascii="Arial" w:hAnsi="Arial" w:cs="Arial"/>
+          <w:color w:val="000000"/>
+          <w:sz w:val="21"/>
+          <w:szCs w:val="21"/>
+          <w:shd w:val="clear" w:color="auto" w:fill="FFFFFF"/>
+        </w:rPr>
+        <w:tab/>
+      </w:r>
+      <w:r>
+        <w:rPr>
+          <w:rStyle w:val="apple-converted-space"/>
+          <w:rFonts w:ascii="Arial" w:hAnsi="Arial" w:cs="Arial"/>
+          <w:color w:val="000000"/>
+          <w:sz w:val="21"/>
+          <w:szCs w:val="21"/>
+          <w:shd w:val="clear" w:color="auto" w:fill="FFFFFF"/>
+        </w:rPr>
+        <w:tab/>
+        <w:t>&lt;%= first_user.name %&gt;</w:t>
+      </w:r>
+    </w:p>
+    <w:p>
+      <w:pPr>
+        <w:rPr>
+          <w:rStyle w:val="apple-converted-space"/>
+          <w:rFonts w:ascii="Arial" w:hAnsi="Arial" w:cs="Arial"/>
+          <w:color w:val="000000"/>
+          <w:sz w:val="21"/>
+          <w:szCs w:val="21"/>
+          <w:shd w:val="clear" w:color="auto" w:fill="FFFFFF"/>
+        </w:rPr>
+      </w:pPr>
+      <w:r>
+        <w:rPr>
+          <w:rStyle w:val="apple-converted-space"/>
+          <w:rFonts w:ascii="Arial" w:hAnsi="Arial" w:cs="Arial"/>
+          <w:color w:val="000000"/>
+          <w:sz w:val="21"/>
+          <w:szCs w:val="21"/>
+          <w:shd w:val="clear" w:color="auto" w:fill="FFFFFF"/>
+        </w:rPr>
+        <w:tab/>
+        <w:t xml:space="preserve">  </w:t>
+      </w:r>
+      <w:r>
+        <w:rPr>
+          <w:rStyle w:val="apple-converted-space"/>
+          <w:rFonts w:ascii="Arial" w:hAnsi="Arial" w:cs="Arial"/>
+          <w:color w:val="000000"/>
+          <w:sz w:val="21"/>
+          <w:szCs w:val="21"/>
+          <w:shd w:val="clear" w:color="auto" w:fill="FFFFFF"/>
+        </w:rPr>
+        <w:tab/>
+      </w:r>
+      <w:r>
+        <w:rPr>
+          <w:rStyle w:val="apple-converted-space"/>
+          <w:rFonts w:ascii="Arial" w:hAnsi="Arial" w:cs="Arial"/>
+          <w:color w:val="000000"/>
+          <w:sz w:val="21"/>
+          <w:szCs w:val="21"/>
+          <w:shd w:val="clear" w:color="auto" w:fill="FFFFFF"/>
+        </w:rPr>
+        <w:tab/>
+        <w:t>&lt;%= second_user.name %&gt;</w:t>
+      </w:r>
+    </w:p>
+    <w:p>
+      <w:pPr>
+        <w:rPr>
+          <w:rStyle w:val="apple-converted-space"/>
+          <w:rFonts w:ascii="Arial" w:hAnsi="Arial" w:cs="Arial"/>
+          <w:color w:val="000000"/>
+          <w:sz w:val="21"/>
+          <w:szCs w:val="21"/>
+          <w:shd w:val="clear" w:color="auto" w:fill="FFFFFF"/>
+        </w:rPr>
+      </w:pPr>
+      <w:r>
+        <w:rPr>
+          <w:rStyle w:val="apple-converted-space"/>
+          <w:rFonts w:ascii="Arial" w:hAnsi="Arial" w:cs="Arial"/>
+          <w:color w:val="000000"/>
+          <w:sz w:val="21"/>
+          <w:szCs w:val="21"/>
+          <w:shd w:val="clear" w:color="auto" w:fill="FFFFFF"/>
+        </w:rPr>
+        <w:tab/>
+        <w:t xml:space="preserve">  </w:t>
+      </w:r>
+      <w:r>
+        <w:rPr>
+          <w:rStyle w:val="apple-converted-space"/>
+          <w:rFonts w:ascii="Arial" w:hAnsi="Arial" w:cs="Arial"/>
+          <w:color w:val="000000"/>
+          <w:sz w:val="21"/>
+          <w:szCs w:val="21"/>
+          <w:shd w:val="clear" w:color="auto" w:fill="FFFFFF"/>
+        </w:rPr>
+        <w:tab/>
+      </w:r>
+      <w:r>
+        <w:rPr>
+          <w:rStyle w:val="apple-converted-space"/>
+          <w:rFonts w:ascii="Arial" w:hAnsi="Arial" w:cs="Arial"/>
+          <w:color w:val="000000"/>
+          <w:sz w:val="21"/>
+          <w:szCs w:val="21"/>
+          <w:shd w:val="clear" w:color="auto" w:fill="FFFFFF"/>
+        </w:rPr>
+        <w:tab/>
+      </w:r>
+      <w:r>
+        <w:rPr>
+          <w:rStyle w:val="apple-converted-space"/>
+          <w:rFonts w:ascii="Arial" w:hAnsi="Arial" w:cs="Arial"/>
+          <w:color w:val="000000"/>
+          <w:sz w:val="21"/>
+          <w:szCs w:val="21"/>
+          <w:shd w:val="clear" w:color="auto" w:fill="FFFFFF"/>
+        </w:rPr>
+        <w:tab/>
+        <w:t>&lt;% if @conversation_items.any? %&gt;</w:t>
+      </w:r>
+    </w:p>
+    <w:p>
+      <w:pPr>
+        <w:rPr>
+          <w:rStyle w:val="apple-converted-space"/>
+          <w:rFonts w:ascii="Arial" w:hAnsi="Arial" w:cs="Arial"/>
+          <w:color w:val="000000"/>
+          <w:sz w:val="21"/>
+          <w:szCs w:val="21"/>
+          <w:shd w:val="clear" w:color="auto" w:fill="FFFFFF"/>
+        </w:rPr>
+      </w:pPr>
+      <w:r>
+        <w:rPr>
+          <w:rStyle w:val="apple-converted-space"/>
+          <w:rFonts w:ascii="Arial" w:hAnsi="Arial" w:cs="Arial"/>
+          <w:color w:val="000000"/>
+          <w:sz w:val="21"/>
+          <w:szCs w:val="21"/>
+          <w:shd w:val="clear" w:color="auto" w:fill="FFFFFF"/>
+        </w:rPr>
+        <w:tab/>
+        <w:t xml:space="preserve">  </w:t>
+      </w:r>
+      <w:r>
+        <w:rPr>
+          <w:rStyle w:val="apple-converted-space"/>
+          <w:rFonts w:ascii="Arial" w:hAnsi="Arial" w:cs="Arial"/>
+          <w:color w:val="000000"/>
+          <w:sz w:val="21"/>
+          <w:szCs w:val="21"/>
+          <w:shd w:val="clear" w:color="auto" w:fill="FFFFFF"/>
+        </w:rPr>
+        <w:tab/>
+      </w:r>
+      <w:r>
+        <w:rPr>
+          <w:rStyle w:val="apple-converted-space"/>
+          <w:rFonts w:ascii="Arial" w:hAnsi="Arial" w:cs="Arial"/>
+          <w:color w:val="000000"/>
+          <w:sz w:val="21"/>
+          <w:szCs w:val="21"/>
+          <w:shd w:val="clear" w:color="auto" w:fill="FFFFFF"/>
+        </w:rPr>
+        <w:tab/>
+      </w:r>
+      <w:r>
+        <w:rPr>
+          <w:rStyle w:val="apple-converted-space"/>
+          <w:rFonts w:ascii="Arial" w:hAnsi="Arial" w:cs="Arial"/>
+          <w:color w:val="000000"/>
+          <w:sz w:val="21"/>
+          <w:szCs w:val="21"/>
+          <w:shd w:val="clear" w:color="auto" w:fill="FFFFFF"/>
+        </w:rPr>
+        <w:tab/>
+      </w:r>
+      <w:r>
+        <w:rPr>
+          <w:rStyle w:val="apple-converted-space"/>
+          <w:rFonts w:ascii="Arial" w:hAnsi="Arial" w:cs="Arial"/>
+          <w:color w:val="000000"/>
+          <w:sz w:val="21"/>
+          <w:szCs w:val="21"/>
+          <w:shd w:val="clear" w:color="auto" w:fill="FFFFFF"/>
+        </w:rPr>
+        <w:tab/>
+        <w:t xml:space="preserve">  &lt;ol class="microposts"&gt;</w:t>
+      </w:r>
+    </w:p>
+    <w:p>
+      <w:pPr>
+        <w:rPr>
+          <w:rStyle w:val="apple-converted-space"/>
+          <w:rFonts w:ascii="Arial" w:hAnsi="Arial" w:cs="Arial"/>
+          <w:color w:val="000000"/>
+          <w:sz w:val="21"/>
+          <w:szCs w:val="21"/>
+          <w:shd w:val="clear" w:color="auto" w:fill="FFFFFF"/>
+        </w:rPr>
+      </w:pPr>
+      <w:r>
+        <w:rPr>
+          <w:rStyle w:val="apple-converted-space"/>
+          <w:rFonts w:ascii="Arial" w:hAnsi="Arial" w:cs="Arial"/>
+          <w:color w:val="000000"/>
+          <w:sz w:val="21"/>
+          <w:szCs w:val="21"/>
+          <w:shd w:val="clear" w:color="auto" w:fill="FFFFFF"/>
+        </w:rPr>
+        <w:tab/>
+      </w:r>
+      <w:r>
+        <w:rPr>
+          <w:rStyle w:val="apple-converted-space"/>
+          <w:rFonts w:ascii="Arial" w:hAnsi="Arial" w:cs="Arial"/>
+          <w:color w:val="000000"/>
+          <w:sz w:val="21"/>
+          <w:szCs w:val="21"/>
+          <w:shd w:val="clear" w:color="auto" w:fill="FFFFFF"/>
+        </w:rPr>
+        <w:tab/>
+      </w:r>
+      <w:r>
+        <w:rPr>
+          <w:rStyle w:val="apple-converted-space"/>
+          <w:rFonts w:ascii="Arial" w:hAnsi="Arial" w:cs="Arial"/>
+          <w:color w:val="000000"/>
+          <w:sz w:val="21"/>
+          <w:szCs w:val="21"/>
+          <w:shd w:val="clear" w:color="auto" w:fill="FFFFFF"/>
+        </w:rPr>
+        <w:tab/>
+      </w:r>
+      <w:r>
+        <w:rPr>
+          <w:rStyle w:val="apple-converted-space"/>
+          <w:rFonts w:ascii="Arial" w:hAnsi="Arial" w:cs="Arial"/>
+          <w:color w:val="000000"/>
+          <w:sz w:val="21"/>
+          <w:szCs w:val="21"/>
+          <w:shd w:val="clear" w:color="auto" w:fill="FFFFFF"/>
+        </w:rPr>
+        <w:tab/>
+      </w:r>
+      <w:r>
+        <w:rPr>
+          <w:rStyle w:val="apple-converted-space"/>
+          <w:rFonts w:ascii="Arial" w:hAnsi="Arial" w:cs="Arial"/>
+          <w:color w:val="000000"/>
+          <w:sz w:val="21"/>
+          <w:szCs w:val="21"/>
+          <w:shd w:val="clear" w:color="auto" w:fill="FFFFFF"/>
+        </w:rPr>
+        <w:tab/>
+      </w:r>
+      <w:r>
+        <w:rPr>
+          <w:rStyle w:val="apple-converted-space"/>
+          <w:rFonts w:ascii="Arial" w:hAnsi="Arial" w:cs="Arial"/>
+          <w:color w:val="000000"/>
+          <w:sz w:val="21"/>
+          <w:szCs w:val="21"/>
+          <w:shd w:val="clear" w:color="auto" w:fill="FFFFFF"/>
+        </w:rPr>
+        <w:tab/>
+        <w:t xml:space="preserve">    &lt;%= render partial: 'conversation_item', collection: @conversation_items %&gt;</w:t>
+      </w:r>
+    </w:p>
+    <w:p>
+      <w:pPr>
+        <w:rPr>
+          <w:rStyle w:val="apple-converted-space"/>
+          <w:rFonts w:ascii="Arial" w:hAnsi="Arial" w:cs="Arial"/>
+          <w:color w:val="000000"/>
+          <w:sz w:val="21"/>
+          <w:szCs w:val="21"/>
+          <w:shd w:val="clear" w:color="auto" w:fill="FFFFFF"/>
+        </w:rPr>
+      </w:pPr>
+      <w:r>
+        <w:rPr>
+          <w:rStyle w:val="apple-converted-space"/>
+          <w:rFonts w:ascii="Arial" w:hAnsi="Arial" w:cs="Arial"/>
+          <w:color w:val="000000"/>
+          <w:sz w:val="21"/>
+          <w:szCs w:val="21"/>
+          <w:shd w:val="clear" w:color="auto" w:fill="FFFFFF"/>
+        </w:rPr>
+        <w:tab/>
+      </w:r>
+      <w:r>
+        <w:rPr>
+          <w:rStyle w:val="apple-converted-space"/>
+          <w:rFonts w:ascii="Arial" w:hAnsi="Arial" w:cs="Arial"/>
+          <w:color w:val="000000"/>
+          <w:sz w:val="21"/>
+          <w:szCs w:val="21"/>
+          <w:shd w:val="clear" w:color="auto" w:fill="FFFFFF"/>
+        </w:rPr>
+        <w:tab/>
+      </w:r>
+      <w:r>
+        <w:rPr>
+          <w:rStyle w:val="apple-converted-space"/>
+          <w:rFonts w:ascii="Arial" w:hAnsi="Arial" w:cs="Arial"/>
+          <w:color w:val="000000"/>
+          <w:sz w:val="21"/>
+          <w:szCs w:val="21"/>
+          <w:shd w:val="clear" w:color="auto" w:fill="FFFFFF"/>
+        </w:rPr>
+        <w:tab/>
+      </w:r>
+      <w:r>
+        <w:rPr>
+          <w:rStyle w:val="apple-converted-space"/>
+          <w:rFonts w:ascii="Arial" w:hAnsi="Arial" w:cs="Arial"/>
+          <w:color w:val="000000"/>
+          <w:sz w:val="21"/>
+          <w:szCs w:val="21"/>
+          <w:shd w:val="clear" w:color="auto" w:fill="FFFFFF"/>
+        </w:rPr>
+        <w:tab/>
+      </w:r>
+      <w:r>
+        <w:rPr>
+          <w:rStyle w:val="apple-converted-space"/>
+          <w:rFonts w:ascii="Arial" w:hAnsi="Arial" w:cs="Arial"/>
+          <w:color w:val="000000"/>
+          <w:sz w:val="21"/>
+          <w:szCs w:val="21"/>
+          <w:shd w:val="clear" w:color="auto" w:fill="FFFFFF"/>
+        </w:rPr>
+        <w:tab/>
+      </w:r>
+      <w:r>
+        <w:rPr>
+          <w:rStyle w:val="apple-converted-space"/>
+          <w:rFonts w:ascii="Arial" w:hAnsi="Arial" w:cs="Arial"/>
+          <w:color w:val="000000"/>
+          <w:sz w:val="21"/>
+          <w:szCs w:val="21"/>
+          <w:shd w:val="clear" w:color="auto" w:fill="FFFFFF"/>
+        </w:rPr>
+        <w:tab/>
+        <w:t xml:space="preserve">  &lt;/ol&gt;</w:t>
+      </w:r>
+    </w:p>
+    <w:p>
+      <w:pPr>
+        <w:rPr>
+          <w:rStyle w:val="apple-converted-space"/>
+          <w:rFonts w:ascii="Arial" w:hAnsi="Arial" w:cs="Arial"/>
+          <w:color w:val="000000"/>
+          <w:sz w:val="21"/>
+          <w:szCs w:val="21"/>
+          <w:shd w:val="clear" w:color="auto" w:fill="FFFFFF"/>
+        </w:rPr>
+      </w:pPr>
+      <w:r>
+        <w:rPr>
+          <w:rStyle w:val="apple-converted-space"/>
+          <w:rFonts w:ascii="Arial" w:hAnsi="Arial" w:cs="Arial"/>
+          <w:color w:val="000000"/>
+          <w:sz w:val="21"/>
+          <w:szCs w:val="21"/>
+          <w:shd w:val="clear" w:color="auto" w:fill="FFFFFF"/>
+        </w:rPr>
+        <w:tab/>
+      </w:r>
+      <w:r>
+        <w:rPr>
+          <w:rStyle w:val="apple-converted-space"/>
+          <w:rFonts w:ascii="Arial" w:hAnsi="Arial" w:cs="Arial"/>
+          <w:color w:val="000000"/>
+          <w:sz w:val="21"/>
+          <w:szCs w:val="21"/>
+          <w:shd w:val="clear" w:color="auto" w:fill="FFFFFF"/>
+        </w:rPr>
+        <w:tab/>
+      </w:r>
+      <w:r>
+        <w:rPr>
+          <w:rStyle w:val="apple-converted-space"/>
+          <w:rFonts w:ascii="Arial" w:hAnsi="Arial" w:cs="Arial"/>
+          <w:color w:val="000000"/>
+          <w:sz w:val="21"/>
+          <w:szCs w:val="21"/>
+          <w:shd w:val="clear" w:color="auto" w:fill="FFFFFF"/>
+        </w:rPr>
+        <w:tab/>
+      </w:r>
+      <w:r>
+        <w:rPr>
+          <w:rStyle w:val="apple-converted-space"/>
+          <w:rFonts w:ascii="Arial" w:hAnsi="Arial" w:cs="Arial"/>
+          <w:color w:val="000000"/>
+          <w:sz w:val="21"/>
+          <w:szCs w:val="21"/>
+          <w:shd w:val="clear" w:color="auto" w:fill="FFFFFF"/>
+        </w:rPr>
+        <w:tab/>
+      </w:r>
+      <w:r>
+        <w:rPr>
+          <w:rStyle w:val="apple-converted-space"/>
+          <w:rFonts w:ascii="Arial" w:hAnsi="Arial" w:cs="Arial"/>
+          <w:color w:val="000000"/>
+          <w:sz w:val="21"/>
+          <w:szCs w:val="21"/>
+          <w:shd w:val="clear" w:color="auto" w:fill="FFFFFF"/>
+        </w:rPr>
+        <w:tab/>
+      </w:r>
+      <w:r>
+        <w:rPr>
+          <w:rStyle w:val="apple-converted-space"/>
+          <w:rFonts w:ascii="Arial" w:hAnsi="Arial" w:cs="Arial"/>
+          <w:color w:val="000000"/>
+          <w:sz w:val="21"/>
+          <w:szCs w:val="21"/>
+          <w:shd w:val="clear" w:color="auto" w:fill="FFFFFF"/>
+        </w:rPr>
+        <w:tab/>
+        <w:t xml:space="preserve">  &lt;%#= will_paginate @conversation_items, renderer: BootstrapPagination::Rails %&gt;</w:t>
+      </w:r>
+    </w:p>
+    <w:p>
+      <w:pPr>
+        <w:rPr>
+          <w:rStyle w:val="apple-converted-space"/>
+          <w:rFonts w:ascii="Arial" w:hAnsi="Arial" w:cs="Arial"/>
+          <w:color w:val="000000"/>
+          <w:sz w:val="21"/>
+          <w:szCs w:val="21"/>
+          <w:shd w:val="clear" w:color="auto" w:fill="FFFFFF"/>
+        </w:rPr>
+      </w:pPr>
+      <w:r>
+        <w:rPr>
+          <w:rStyle w:val="apple-converted-space"/>
+          <w:rFonts w:ascii="Arial" w:hAnsi="Arial" w:cs="Arial"/>
+          <w:color w:val="000000"/>
+          <w:sz w:val="21"/>
+          <w:szCs w:val="21"/>
+          <w:shd w:val="clear" w:color="auto" w:fill="FFFFFF"/>
+        </w:rPr>
+        <w:tab/>
+        <w:t xml:space="preserve">  </w:t>
+      </w:r>
+      <w:r>
+        <w:rPr>
+          <w:rStyle w:val="apple-converted-space"/>
+          <w:rFonts w:ascii="Arial" w:hAnsi="Arial" w:cs="Arial"/>
+          <w:color w:val="000000"/>
+          <w:sz w:val="21"/>
+          <w:szCs w:val="21"/>
+          <w:shd w:val="clear" w:color="auto" w:fill="FFFFFF"/>
+        </w:rPr>
+        <w:tab/>
+      </w:r>
+      <w:r>
+        <w:rPr>
+          <w:rStyle w:val="apple-converted-space"/>
+          <w:rFonts w:ascii="Arial" w:hAnsi="Arial" w:cs="Arial"/>
+          <w:color w:val="000000"/>
+          <w:sz w:val="21"/>
+          <w:szCs w:val="21"/>
+          <w:shd w:val="clear" w:color="auto" w:fill="FFFFFF"/>
+        </w:rPr>
+        <w:tab/>
+      </w:r>
+      <w:r>
+        <w:rPr>
+          <w:rStyle w:val="apple-converted-space"/>
+          <w:rFonts w:ascii="Arial" w:hAnsi="Arial" w:cs="Arial"/>
+          <w:color w:val="000000"/>
+          <w:sz w:val="21"/>
+          <w:szCs w:val="21"/>
+          <w:shd w:val="clear" w:color="auto" w:fill="FFFFFF"/>
+        </w:rPr>
+        <w:tab/>
+        <w:t>&lt;% end %&gt;</w:t>
+      </w:r>
+    </w:p>
+    <w:p>
+      <w:pPr>
+        <w:rPr>
+          <w:rStyle w:val="apple-converted-space"/>
+          <w:rFonts w:ascii="Arial" w:hAnsi="Arial" w:cs="Arial"/>
+          <w:color w:val="000000"/>
+          <w:sz w:val="21"/>
+          <w:szCs w:val="21"/>
+          <w:shd w:val="clear" w:color="auto" w:fill="FFFFFF"/>
+        </w:rPr>
+      </w:pPr>
+      <w:r>
+        <w:rPr>
+          <w:rStyle w:val="apple-converted-space"/>
+          <w:rFonts w:ascii="Arial" w:hAnsi="Arial" w:cs="Arial"/>
+          <w:color w:val="000000"/>
+          <w:sz w:val="21"/>
+          <w:szCs w:val="21"/>
+          <w:shd w:val="clear" w:color="auto" w:fill="FFFFFF"/>
+        </w:rPr>
+        <w:tab/>
+        <w:t xml:space="preserve">  </w:t>
+      </w:r>
+      <w:r>
+        <w:rPr>
+          <w:rStyle w:val="apple-converted-space"/>
+          <w:rFonts w:ascii="Arial" w:hAnsi="Arial" w:cs="Arial"/>
+          <w:color w:val="000000"/>
+          <w:sz w:val="21"/>
+          <w:szCs w:val="21"/>
+          <w:shd w:val="clear" w:color="auto" w:fill="FFFFFF"/>
+        </w:rPr>
+        <w:tab/>
+      </w:r>
+      <w:r>
+        <w:rPr>
+          <w:rStyle w:val="apple-converted-space"/>
+          <w:rFonts w:ascii="Arial" w:hAnsi="Arial" w:cs="Arial"/>
+          <w:color w:val="000000"/>
+          <w:sz w:val="21"/>
+          <w:szCs w:val="21"/>
+          <w:shd w:val="clear" w:color="auto" w:fill="FFFFFF"/>
+        </w:rPr>
+        <w:tab/>
+        <w:t>&lt;%#= conversation_item.content %&gt;</w:t>
+      </w:r>
+    </w:p>
+    <w:p>
+      <w:pPr>
+        <w:rPr>
+          <w:rStyle w:val="apple-converted-space"/>
+          <w:rFonts w:ascii="Arial" w:hAnsi="Arial" w:cs="Arial"/>
+          <w:color w:val="000000"/>
+          <w:sz w:val="21"/>
+          <w:szCs w:val="21"/>
+          <w:shd w:val="clear" w:color="auto" w:fill="FFFFFF"/>
+        </w:rPr>
+      </w:pPr>
+      <w:r>
+        <w:rPr>
+          <w:rStyle w:val="apple-converted-space"/>
+          <w:rFonts w:ascii="Arial" w:hAnsi="Arial" w:cs="Arial"/>
+          <w:color w:val="000000"/>
+          <w:sz w:val="21"/>
+          <w:szCs w:val="21"/>
+          <w:shd w:val="clear" w:color="auto" w:fill="FFFFFF"/>
+        </w:rPr>
+        <w:tab/>
+        <w:t xml:space="preserve">    </w:t>
+      </w:r>
+      <w:r>
+        <w:rPr>
+          <w:rStyle w:val="apple-converted-space"/>
+          <w:rFonts w:ascii="Arial" w:hAnsi="Arial" w:cs="Arial"/>
+          <w:color w:val="000000"/>
+          <w:sz w:val="21"/>
+          <w:szCs w:val="21"/>
+          <w:shd w:val="clear" w:color="auto" w:fill="FFFFFF"/>
+        </w:rPr>
+        <w:tab/>
+        <w:t>&lt;li&gt;&lt;%#= second_user.name %&gt;&lt;/li&gt;</w:t>
+      </w:r>
+    </w:p>
+    <w:p>
+      <w:pPr>
+        <w:rPr>
+          <w:rStyle w:val="apple-converted-space"/>
+          <w:rFonts w:ascii="Arial" w:hAnsi="Arial" w:cs="Arial"/>
+          <w:color w:val="000000"/>
+          <w:sz w:val="21"/>
+          <w:szCs w:val="21"/>
+          <w:shd w:val="clear" w:color="auto" w:fill="FFFFFF"/>
+        </w:rPr>
+      </w:pPr>
+      <w:r>
+        <w:rPr>
+          <w:rStyle w:val="apple-converted-space"/>
+          <w:rFonts w:ascii="Arial" w:hAnsi="Arial" w:cs="Arial"/>
+          <w:color w:val="000000"/>
+          <w:sz w:val="21"/>
+          <w:szCs w:val="21"/>
+          <w:shd w:val="clear" w:color="auto" w:fill="FFFFFF"/>
+        </w:rPr>
+        <w:t xml:space="preserve">    </w:t>
+      </w:r>
+      <w:r>
+        <w:rPr>
+          <w:rStyle w:val="apple-converted-space"/>
+          <w:rFonts w:ascii="Arial" w:hAnsi="Arial" w:cs="Arial"/>
+          <w:color w:val="000000"/>
+          <w:sz w:val="21"/>
+          <w:szCs w:val="21"/>
+          <w:shd w:val="clear" w:color="auto" w:fill="FFFFFF"/>
+        </w:rPr>
+        <w:tab/>
+        <w:t>&lt;% else %&gt;</w:t>
+      </w:r>
+    </w:p>
+    <w:p>
+      <w:pPr>
+        <w:rPr>
+          <w:rStyle w:val="apple-converted-space"/>
+          <w:rFonts w:ascii="Arial" w:hAnsi="Arial" w:cs="Arial"/>
+          <w:color w:val="000000"/>
+          <w:sz w:val="21"/>
+          <w:szCs w:val="21"/>
+          <w:shd w:val="clear" w:color="auto" w:fill="FFFFFF"/>
+        </w:rPr>
+      </w:pPr>
+      <w:r>
+        <w:rPr>
+          <w:rStyle w:val="apple-converted-space"/>
+          <w:rFonts w:ascii="Arial" w:hAnsi="Arial" w:cs="Arial"/>
+          <w:color w:val="000000"/>
+          <w:sz w:val="21"/>
+          <w:szCs w:val="21"/>
+          <w:shd w:val="clear" w:color="auto" w:fill="FFFFFF"/>
+        </w:rPr>
+        <w:t xml:space="preserve">    </w:t>
+      </w:r>
+      <w:r>
+        <w:rPr>
+          <w:rStyle w:val="apple-converted-space"/>
+          <w:rFonts w:ascii="Arial" w:hAnsi="Arial" w:cs="Arial"/>
+          <w:color w:val="000000"/>
+          <w:sz w:val="21"/>
+          <w:szCs w:val="21"/>
+          <w:shd w:val="clear" w:color="auto" w:fill="FFFFFF"/>
+        </w:rPr>
+        <w:tab/>
+        <w:t>&lt;% end %&gt;</w:t>
+      </w:r>
+    </w:p>
+    <w:p>
+      <w:pPr>
+        <w:rPr>
+          <w:rStyle w:val="apple-converted-space"/>
+          <w:rFonts w:ascii="Arial" w:hAnsi="Arial" w:cs="Arial"/>
+          <w:color w:val="000000"/>
+          <w:sz w:val="21"/>
+          <w:szCs w:val="21"/>
+          <w:shd w:val="clear" w:color="auto" w:fill="FFFFFF"/>
+        </w:rPr>
+      </w:pPr>
+      <w:r>
+        <w:rPr>
+          <w:rStyle w:val="apple-converted-space"/>
+          <w:rFonts w:ascii="Arial" w:hAnsi="Arial" w:cs="Arial"/>
+          <w:color w:val="000000"/>
+          <w:sz w:val="21"/>
+          <w:szCs w:val="21"/>
+          <w:shd w:val="clear" w:color="auto" w:fill="FFFFFF"/>
+        </w:rPr>
+        <w:t xml:space="preserve">  </w:t>
+      </w:r>
+      <w:r>
+        <w:rPr>
+          <w:rStyle w:val="apple-converted-space"/>
+          <w:rFonts w:ascii="Arial" w:hAnsi="Arial" w:cs="Arial"/>
+          <w:color w:val="000000"/>
+          <w:sz w:val="21"/>
+          <w:szCs w:val="21"/>
+          <w:shd w:val="clear" w:color="auto" w:fill="FFFFFF"/>
+        </w:rPr>
+        <w:tab/>
+        <w:t>&lt;% end %&gt;</w:t>
+      </w:r>
+    </w:p>
+    <w:p>
+      <w:pPr>
+        <w:rPr>
+          <w:rStyle w:val="apple-converted-space"/>
+          <w:rFonts w:ascii="Arial" w:hAnsi="Arial" w:cs="Arial"/>
+          <w:color w:val="000000"/>
+          <w:sz w:val="21"/>
+          <w:szCs w:val="21"/>
+          <w:shd w:val="clear" w:color="auto" w:fill="FFFFFF"/>
+        </w:rPr>
+      </w:pPr>
+      <w:r>
+        <w:rPr>
+          <w:rStyle w:val="apple-converted-space"/>
+          <w:rFonts w:ascii="Arial" w:hAnsi="Arial" w:cs="Arial"/>
+          <w:color w:val="000000"/>
+          <w:sz w:val="21"/>
+          <w:szCs w:val="21"/>
+          <w:shd w:val="clear" w:color="auto" w:fill="FFFFFF"/>
+        </w:rPr>
+        <w:t xml:space="preserve">  &lt;% end %&gt;</w:t>
+      </w:r>
+    </w:p>
+    <w:p>
+      <w:pPr>
+        <w:rPr>
+          <w:rStyle w:val="apple-converted-space"/>
+          <w:rFonts w:ascii="Arial" w:hAnsi="Arial" w:cs="Arial"/>
+          <w:color w:val="000000"/>
+          <w:sz w:val="21"/>
+          <w:szCs w:val="21"/>
+          <w:shd w:val="clear" w:color="auto" w:fill="FFFFFF"/>
+        </w:rPr>
+      </w:pPr>
+      <w:r>
+        <w:rPr>
+          <w:rStyle w:val="apple-converted-space"/>
+          <w:rFonts w:ascii="Arial" w:hAnsi="Arial" w:cs="Arial"/>
+          <w:color w:val="000000"/>
+          <w:sz w:val="21"/>
+          <w:szCs w:val="21"/>
+          <w:shd w:val="clear" w:color="auto" w:fill="FFFFFF"/>
+        </w:rPr>
+        <w:lastRenderedPageBreak/>
+        <w:t>&lt;/ul&gt;</w:t>
+      </w:r>
+    </w:p>
+    <w:p>
+      <w:pPr>
+        <w:rPr>
+          <w:rStyle w:val="apple-converted-space"/>
+          <w:rFonts w:ascii="Arial" w:hAnsi="Arial" w:cs="Arial"/>
+          <w:color w:val="000000"/>
+          <w:sz w:val="21"/>
+          <w:szCs w:val="21"/>
+          <w:shd w:val="clear" w:color="auto" w:fill="FFFFFF"/>
+        </w:rPr>
+      </w:pPr>
+    </w:p>
+    <w:p>
+      <w:pPr>
+        <w:rPr>
+          <w:rStyle w:val="apple-converted-space"/>
+          <w:rFonts w:ascii="Arial" w:hAnsi="Arial" w:cs="Arial"/>
+          <w:color w:val="000000"/>
+          <w:sz w:val="21"/>
+          <w:szCs w:val="21"/>
+          <w:shd w:val="clear" w:color="auto" w:fill="FFFFFF"/>
+        </w:rPr>
+      </w:pPr>
+    </w:p>
+    <w:p>
+      <w:r>
+        <w:t>Prevent mass assignment in Rails – security</w:t>
+      </w:r>
+    </w:p>
+    <w:p>
+      <w:hyperlink r:id="rId16" w:history="1">
+        <w:r>
+          <w:rPr>
+            <w:rStyle w:val="Hyperlink"/>
+          </w:rPr>
+          <w:t>http://net.tutsplus.com/tutorials/ruby/mass-assignment-rails-and-you/</w:t>
+        </w:r>
+      </w:hyperlink>
+    </w:p>
+    <w:p/>
+    <w:p>
+      <w:r>
+        <w:t xml:space="preserve">Adding </w:t>
+      </w:r>
+      <w:r>
+        <w:t>new columsn to existing db</w:t>
+      </w:r>
+    </w:p>
+    <w:p>
+      <w:hyperlink r:id="rId17" w:history="1">
+        <w:r>
+          <w:rPr>
+            <w:rStyle w:val="Hyperlink"/>
+          </w:rPr>
+          <w:t>http://stackoverflow.com/questions/16259687/ruby-on-rails-adding-columns-to-existing-database</w:t>
+        </w:r>
+      </w:hyperlink>
+    </w:p>
+    <w:p/>
+    <w:p>
+      <w:pPr>
+        <w:spacing w:after="0" w:line="240" w:lineRule="auto"/>
+        <w:rPr>
+          <w:rFonts w:ascii="Times New Roman" w:eastAsia="Times New Roman" w:hAnsi="Times New Roman" w:cs="Times New Roman"/>
+          <w:sz w:val="24"/>
+          <w:szCs w:val="24"/>
+        </w:rPr>
+      </w:pPr>
+      <w:hyperlink r:id="rId18" w:tgtFrame="_blank" w:history="1">
+        <w:r>
+          <w:rPr>
+            <w:rFonts w:ascii="Arial" w:eastAsia="Times New Roman" w:hAnsi="Arial" w:cs="Arial"/>
+            <w:color w:val="1155CC"/>
+            <w:sz w:val="20"/>
+            <w:szCs w:val="20"/>
+            <w:u w:val="single"/>
+            <w:shd w:val="clear" w:color="auto" w:fill="FFFFFF"/>
+          </w:rPr>
+          <w:t>http://guides.rubyonrails.org/migrations.html</w:t>
+        </w:r>
+      </w:hyperlink>
+    </w:p>
+    <w:p>
+      <w:pPr>
+        <w:shd w:val="clear" w:color="auto" w:fill="FFFFFF"/>
+        <w:spacing w:after="0" w:line="240" w:lineRule="auto"/>
+        <w:rPr>
+          <w:rFonts w:ascii="Arial" w:eastAsia="Times New Roman" w:hAnsi="Arial" w:cs="Arial"/>
+          <w:color w:val="222222"/>
+          <w:sz w:val="20"/>
+          <w:szCs w:val="20"/>
+        </w:rPr>
+      </w:pPr>
+    </w:p>
+    <w:p>
+      <w:pPr>
+        <w:shd w:val="clear" w:color="auto" w:fill="FFFFFF"/>
+        <w:spacing w:after="0" w:line="240" w:lineRule="auto"/>
+        <w:rPr>
+          <w:rFonts w:ascii="Arial" w:eastAsia="Times New Roman" w:hAnsi="Arial" w:cs="Arial"/>
+          <w:color w:val="222222"/>
+          <w:sz w:val="20"/>
+          <w:szCs w:val="20"/>
+        </w:rPr>
+      </w:pPr>
+      <w:hyperlink r:id="rId19" w:tgtFrame="_blank" w:history="1">
+        <w:r>
+          <w:rPr>
+            <w:rFonts w:ascii="Arial" w:eastAsia="Times New Roman" w:hAnsi="Arial" w:cs="Arial"/>
+            <w:color w:val="1155CC"/>
+            <w:sz w:val="20"/>
+            <w:szCs w:val="20"/>
+            <w:u w:val="single"/>
+          </w:rPr>
+          <w:t>https://github.com/bbatsov/rails-style-guide</w:t>
+        </w:r>
+      </w:hyperlink>
+    </w:p>
+    <w:p/>
+    <w:p>
+      <w:r>
+        <w:t>added migration to create messages in pins</w:t>
+      </w:r>
+    </w:p>
+    <w:p>
+      <w:r>
+        <w:t>rails generate migration AddMessagesToPins Message1:string Me</w:t>
+      </w:r>
+    </w:p>
+    <w:p>
+      <w:r>
+        <w:t>age3:string Message4:string Message5:string Message6:string</w:t>
+      </w:r>
+    </w:p>
+    <w:p/>
+    <w:p>
+      <w:r>
+        <w:t>Installing sunspot gem for searchability</w:t>
+      </w:r>
+    </w:p>
+    <w:p>
+      <w:hyperlink r:id="rId20" w:history="1">
+        <w:r>
+          <w:rPr>
+            <w:rStyle w:val="Hyperlink"/>
+          </w:rPr>
+          <w:t>http://railscasts.com/episodes/278-search-with-sunspot</w:t>
+        </w:r>
+      </w:hyperlink>
+    </w:p>
+    <w:p/>
+    <w:p>
+      <w:r>
+        <w:t xml:space="preserve">when I ran this command I got this error: </w:t>
+      </w:r>
+      <w:r>
+        <w:t>rake sunspot:solr:start</w:t>
+      </w:r>
+    </w:p>
+    <w:p>
+      <w:r>
+        <w:t xml:space="preserve"> Note: This task has been moved to the sunspot_solr gem. To install, start and</w:t>
+      </w:r>
+    </w:p>
+    <w:p>
+      <w:r>
+        <w:t xml:space="preserve"> stop a local Solr instance, please add sunspot_solr to your Gemfile:</w:t>
+      </w:r>
+    </w:p>
+    <w:p>
+      <w:r>
+        <w:t xml:space="preserve"> group :development do</w:t>
+      </w:r>
+    </w:p>
+    <w:p>
+      <w:r>
+        <w:t xml:space="preserve">   gem 'sunspot_solr'</w:t>
+      </w:r>
+    </w:p>
+    <w:p>
+      <w:r>
+        <w:t xml:space="preserve"> end</w:t>
+      </w:r>
+    </w:p>
+    <w:p/>
+    <w:p/>
+    <w:p>
+      <w:r>
+        <w:t>deleted from pins controller. I guess this works without this code</w:t>
+      </w:r>
+    </w:p>
+    <w:p>
+      <w:r>
+        <w:t xml:space="preserve">    if @pins == nil</w:t>
+      </w:r>
+    </w:p>
+    <w:p>
+      <w:r>
+        <w:lastRenderedPageBreak/>
+        <w:t xml:space="preserve">    #@pins = @search.results.order("created_at DESC").paginate(:page =&gt; params[:page], :per_page =&gt; 5)</w:t>
+      </w:r>
+    </w:p>
+    <w:p/>
+    <w:p>
+      <w:r>
+        <w:t xml:space="preserve">    @pins = Pin.all.order("created_at DESC").paginate(:page =&gt; params[:page], :per_page =&gt; 5)</w:t>
+      </w:r>
+    </w:p>
+    <w:p>
+      <w:r>
+        <w:t xml:space="preserve">    else</w:t>
+      </w:r>
+    </w:p>
+    <w:p>
+      <w:r>
+        <w:t xml:space="preserve">    end</w:t>
+      </w:r>
+    </w:p>
+    <w:p/>
+    <w:p>
+      <w:r>
+        <w:t xml:space="preserve">added </w:t>
+      </w:r>
+    </w:p>
+    <w:p>
+      <w:r>
+        <w:t>belongs_to :relationship;</w:t>
+      </w:r>
+    </w:p>
+    <w:p>
+      <w:r>
+        <w:t>to pins.rb</w:t>
+      </w:r>
+      <w:r>
+        <w:t xml:space="preserve"> model</w:t>
+      </w:r>
+    </w:p>
+    <w:p>
       <w:bookmarkStart w:id="0" w:name="_GoBack"/>
       <w:bookmarkEnd w:id="0"/>
-    </w:p>
-    <w:p>
-      <w:pPr>
-        <w:rPr>
-          <w:rStyle w:val="apple-converted-space"/>
-          <w:rFonts w:ascii="Arial" w:hAnsi="Arial" w:cs="Arial"/>
-          <w:color w:val="000000"/>
-          <w:sz w:val="21"/>
-          <w:szCs w:val="21"/>
-          <w:shd w:val="clear" w:color="auto" w:fill="FFFFFF"/>
-        </w:rPr>
-      </w:pPr>
-    </w:p>
-    <w:p>
-      <w:pPr>
-        <w:rPr>
-          <w:rStyle w:val="apple-converted-space"/>
-          <w:rFonts w:ascii="Arial" w:hAnsi="Arial" w:cs="Arial"/>
-          <w:color w:val="000000"/>
-          <w:sz w:val="21"/>
-          <w:szCs w:val="21"/>
-          <w:shd w:val="clear" w:color="auto" w:fill="FFFFFF"/>
-        </w:rPr>
-      </w:pPr>
-      <w:r>
-        <w:rPr>
-          <w:rStyle w:val="apple-converted-space"/>
-          <w:rFonts w:ascii="Arial" w:hAnsi="Arial" w:cs="Arial"/>
-          <w:color w:val="000000"/>
-          <w:sz w:val="21"/>
-          <w:szCs w:val="21"/>
-          <w:shd w:val="clear" w:color="auto" w:fill="FFFFFF"/>
-        </w:rPr>
-        <w:t>here is the code with for loop having an index: this was in users/index.html.erb</w:t>
-      </w:r>
-    </w:p>
-    <w:p>
-      <w:pPr>
-        <w:rPr>
-          <w:rStyle w:val="apple-converted-space"/>
-          <w:rFonts w:ascii="Arial" w:hAnsi="Arial" w:cs="Arial"/>
-          <w:color w:val="000000"/>
-          <w:sz w:val="21"/>
-          <w:szCs w:val="21"/>
-          <w:shd w:val="clear" w:color="auto" w:fill="FFFFFF"/>
-        </w:rPr>
-      </w:pPr>
-      <w:r>
-        <w:rPr>
-          <w:rStyle w:val="apple-converted-space"/>
-          <w:rFonts w:ascii="Arial" w:hAnsi="Arial" w:cs="Arial"/>
-          <w:color w:val="000000"/>
-          <w:sz w:val="21"/>
-          <w:szCs w:val="21"/>
-          <w:shd w:val="clear" w:color="auto" w:fill="FFFFFF"/>
-        </w:rPr>
-        <w:t>&lt;ul&gt;</w:t>
-      </w:r>
-    </w:p>
-    <w:p>
-      <w:pPr>
-        <w:rPr>
-          <w:rStyle w:val="apple-converted-space"/>
-          <w:rFonts w:ascii="Arial" w:hAnsi="Arial" w:cs="Arial"/>
-          <w:color w:val="000000"/>
-          <w:sz w:val="21"/>
-          <w:szCs w:val="21"/>
-          <w:shd w:val="clear" w:color="auto" w:fill="FFFFFF"/>
-        </w:rPr>
-      </w:pPr>
-      <w:r>
-        <w:rPr>
-          <w:rStyle w:val="apple-converted-space"/>
-          <w:rFonts w:ascii="Arial" w:hAnsi="Arial" w:cs="Arial"/>
-          <w:color w:val="000000"/>
-          <w:sz w:val="21"/>
-          <w:szCs w:val="21"/>
-          <w:shd w:val="clear" w:color="auto" w:fill="FFFFFF"/>
-        </w:rPr>
-        <w:t xml:space="preserve">  &lt;% @users.each_with_index do |first_user, i| %&gt;</w:t>
-      </w:r>
-    </w:p>
-    <w:p>
-      <w:pPr>
-        <w:rPr>
-          <w:rStyle w:val="apple-converted-space"/>
-          <w:rFonts w:ascii="Arial" w:hAnsi="Arial" w:cs="Arial"/>
-          <w:color w:val="000000"/>
-          <w:sz w:val="21"/>
-          <w:szCs w:val="21"/>
-          <w:shd w:val="clear" w:color="auto" w:fill="FFFFFF"/>
-        </w:rPr>
-      </w:pPr>
-      <w:r>
-        <w:rPr>
-          <w:rStyle w:val="apple-converted-space"/>
-          <w:rFonts w:ascii="Arial" w:hAnsi="Arial" w:cs="Arial"/>
-          <w:color w:val="000000"/>
-          <w:sz w:val="21"/>
-          <w:szCs w:val="21"/>
-          <w:shd w:val="clear" w:color="auto" w:fill="FFFFFF"/>
-        </w:rPr>
-        <w:t xml:space="preserve">  </w:t>
-      </w:r>
-      <w:r>
-        <w:rPr>
-          <w:rStyle w:val="apple-converted-space"/>
-          <w:rFonts w:ascii="Arial" w:hAnsi="Arial" w:cs="Arial"/>
-          <w:color w:val="000000"/>
-          <w:sz w:val="21"/>
-          <w:szCs w:val="21"/>
-          <w:shd w:val="clear" w:color="auto" w:fill="FFFFFF"/>
-        </w:rPr>
-        <w:tab/>
-        <w:t>break if i==1</w:t>
-      </w:r>
-    </w:p>
-    <w:p>
-      <w:pPr>
-        <w:rPr>
-          <w:rStyle w:val="apple-converted-space"/>
-          <w:rFonts w:ascii="Arial" w:hAnsi="Arial" w:cs="Arial"/>
-          <w:color w:val="000000"/>
-          <w:sz w:val="21"/>
-          <w:szCs w:val="21"/>
-          <w:shd w:val="clear" w:color="auto" w:fill="FFFFFF"/>
-        </w:rPr>
-      </w:pPr>
-      <w:r>
-        <w:rPr>
-          <w:rStyle w:val="apple-converted-space"/>
-          <w:rFonts w:ascii="Arial" w:hAnsi="Arial" w:cs="Arial"/>
-          <w:color w:val="000000"/>
-          <w:sz w:val="21"/>
-          <w:szCs w:val="21"/>
-          <w:shd w:val="clear" w:color="auto" w:fill="FFFFFF"/>
-        </w:rPr>
-        <w:t xml:space="preserve">  </w:t>
-      </w:r>
-      <w:r>
-        <w:rPr>
-          <w:rStyle w:val="apple-converted-space"/>
-          <w:rFonts w:ascii="Arial" w:hAnsi="Arial" w:cs="Arial"/>
-          <w:color w:val="000000"/>
-          <w:sz w:val="21"/>
-          <w:szCs w:val="21"/>
-          <w:shd w:val="clear" w:color="auto" w:fill="FFFFFF"/>
-        </w:rPr>
-        <w:tab/>
-        <w:t>&lt;/br&gt;</w:t>
-      </w:r>
-    </w:p>
-    <w:p>
-      <w:pPr>
-        <w:rPr>
-          <w:rStyle w:val="apple-converted-space"/>
-          <w:rFonts w:ascii="Arial" w:hAnsi="Arial" w:cs="Arial"/>
-          <w:color w:val="000000"/>
-          <w:sz w:val="21"/>
-          <w:szCs w:val="21"/>
-          <w:shd w:val="clear" w:color="auto" w:fill="FFFFFF"/>
-        </w:rPr>
-      </w:pPr>
-      <w:r>
-        <w:rPr>
-          <w:rStyle w:val="apple-converted-space"/>
-          <w:rFonts w:ascii="Arial" w:hAnsi="Arial" w:cs="Arial"/>
-          <w:color w:val="000000"/>
-          <w:sz w:val="21"/>
-          <w:szCs w:val="21"/>
-          <w:shd w:val="clear" w:color="auto" w:fill="FFFFFF"/>
-        </w:rPr>
-        <w:t xml:space="preserve">  </w:t>
-      </w:r>
-      <w:r>
-        <w:rPr>
-          <w:rStyle w:val="apple-converted-space"/>
-          <w:rFonts w:ascii="Arial" w:hAnsi="Arial" w:cs="Arial"/>
-          <w:color w:val="000000"/>
-          <w:sz w:val="21"/>
-          <w:szCs w:val="21"/>
-          <w:shd w:val="clear" w:color="auto" w:fill="FFFFFF"/>
-        </w:rPr>
-        <w:tab/>
-        <w:t>&lt;% @users.each_with_index do |second_user, j| %&gt;</w:t>
-      </w:r>
-    </w:p>
-    <w:p>
-      <w:pPr>
-        <w:rPr>
-          <w:rStyle w:val="apple-converted-space"/>
-          <w:rFonts w:ascii="Arial" w:hAnsi="Arial" w:cs="Arial"/>
-          <w:color w:val="000000"/>
-          <w:sz w:val="21"/>
-          <w:szCs w:val="21"/>
-          <w:shd w:val="clear" w:color="auto" w:fill="FFFFFF"/>
-        </w:rPr>
-      </w:pPr>
-      <w:r>
-        <w:rPr>
-          <w:rStyle w:val="apple-converted-space"/>
-          <w:rFonts w:ascii="Arial" w:hAnsi="Arial" w:cs="Arial"/>
-          <w:color w:val="000000"/>
-          <w:sz w:val="21"/>
-          <w:szCs w:val="21"/>
-          <w:shd w:val="clear" w:color="auto" w:fill="FFFFFF"/>
-        </w:rPr>
-        <w:t xml:space="preserve">  </w:t>
-      </w:r>
-      <w:r>
-        <w:rPr>
-          <w:rStyle w:val="apple-converted-space"/>
-          <w:rFonts w:ascii="Arial" w:hAnsi="Arial" w:cs="Arial"/>
-          <w:color w:val="000000"/>
-          <w:sz w:val="21"/>
-          <w:szCs w:val="21"/>
-          <w:shd w:val="clear" w:color="auto" w:fill="FFFFFF"/>
-        </w:rPr>
-        <w:tab/>
-      </w:r>
-      <w:r>
-        <w:rPr>
-          <w:rStyle w:val="apple-converted-space"/>
-          <w:rFonts w:ascii="Arial" w:hAnsi="Arial" w:cs="Arial"/>
-          <w:color w:val="000000"/>
-          <w:sz w:val="21"/>
-          <w:szCs w:val="21"/>
-          <w:shd w:val="clear" w:color="auto" w:fill="FFFFFF"/>
-        </w:rPr>
-        <w:tab/>
-        <w:t>break if j==1</w:t>
-      </w:r>
-    </w:p>
-    <w:p>
-      <w:pPr>
-        <w:rPr>
-          <w:rStyle w:val="apple-converted-space"/>
-          <w:rFonts w:ascii="Arial" w:hAnsi="Arial" w:cs="Arial"/>
-          <w:color w:val="000000"/>
-          <w:sz w:val="21"/>
-          <w:szCs w:val="21"/>
-          <w:shd w:val="clear" w:color="auto" w:fill="FFFFFF"/>
-        </w:rPr>
-      </w:pPr>
-      <w:r>
-        <w:rPr>
-          <w:rStyle w:val="apple-converted-space"/>
-          <w:rFonts w:ascii="Arial" w:hAnsi="Arial" w:cs="Arial"/>
-          <w:color w:val="000000"/>
-          <w:sz w:val="21"/>
-          <w:szCs w:val="21"/>
-          <w:shd w:val="clear" w:color="auto" w:fill="FFFFFF"/>
-        </w:rPr>
-        <w:tab/>
-        <w:t xml:space="preserve">  </w:t>
-      </w:r>
-      <w:r>
-        <w:rPr>
-          <w:rStyle w:val="apple-converted-space"/>
-          <w:rFonts w:ascii="Arial" w:hAnsi="Arial" w:cs="Arial"/>
-          <w:color w:val="000000"/>
-          <w:sz w:val="21"/>
-          <w:szCs w:val="21"/>
-          <w:shd w:val="clear" w:color="auto" w:fill="FFFFFF"/>
-        </w:rPr>
-        <w:tab/>
-        <w:t>&lt;% if first_user.communicating?(second_user) %&gt;</w:t>
-      </w:r>
-    </w:p>
-    <w:p>
-      <w:pPr>
-        <w:rPr>
-          <w:rStyle w:val="apple-converted-space"/>
-          <w:rFonts w:ascii="Arial" w:hAnsi="Arial" w:cs="Arial"/>
-          <w:color w:val="000000"/>
-          <w:sz w:val="21"/>
-          <w:szCs w:val="21"/>
-          <w:shd w:val="clear" w:color="auto" w:fill="FFFFFF"/>
-        </w:rPr>
-      </w:pPr>
-      <w:r>
-        <w:rPr>
-          <w:rStyle w:val="apple-converted-space"/>
-          <w:rFonts w:ascii="Arial" w:hAnsi="Arial" w:cs="Arial"/>
-          <w:color w:val="000000"/>
-          <w:sz w:val="21"/>
-          <w:szCs w:val="21"/>
-          <w:shd w:val="clear" w:color="auto" w:fill="FFFFFF"/>
-        </w:rPr>
-        <w:tab/>
-        <w:t xml:space="preserve">  </w:t>
-      </w:r>
-      <w:r>
-        <w:rPr>
-          <w:rStyle w:val="apple-converted-space"/>
-          <w:rFonts w:ascii="Arial" w:hAnsi="Arial" w:cs="Arial"/>
-          <w:color w:val="000000"/>
-          <w:sz w:val="21"/>
-          <w:szCs w:val="21"/>
-          <w:shd w:val="clear" w:color="auto" w:fill="FFFFFF"/>
-        </w:rPr>
-        <w:tab/>
-      </w:r>
-      <w:r>
-        <w:rPr>
-          <w:rStyle w:val="apple-converted-space"/>
-          <w:rFonts w:ascii="Arial" w:hAnsi="Arial" w:cs="Arial"/>
-          <w:color w:val="000000"/>
-          <w:sz w:val="21"/>
-          <w:szCs w:val="21"/>
-          <w:shd w:val="clear" w:color="auto" w:fill="FFFFFF"/>
-        </w:rPr>
-        <w:tab/>
-        <w:t>&lt;% @conversation_items = first_user.conversation_list(first_user, second_user) %&gt;</w:t>
-      </w:r>
-    </w:p>
-    <w:p>
-      <w:pPr>
-        <w:rPr>
-          <w:rStyle w:val="apple-converted-space"/>
-          <w:rFonts w:ascii="Arial" w:hAnsi="Arial" w:cs="Arial"/>
-          <w:color w:val="000000"/>
-          <w:sz w:val="21"/>
-          <w:szCs w:val="21"/>
-          <w:shd w:val="clear" w:color="auto" w:fill="FFFFFF"/>
-        </w:rPr>
-      </w:pPr>
-      <w:r>
-        <w:rPr>
-          <w:rStyle w:val="apple-converted-space"/>
-          <w:rFonts w:ascii="Arial" w:hAnsi="Arial" w:cs="Arial"/>
-          <w:color w:val="000000"/>
-          <w:sz w:val="21"/>
-          <w:szCs w:val="21"/>
-          <w:shd w:val="clear" w:color="auto" w:fill="FFFFFF"/>
-        </w:rPr>
-        <w:tab/>
-        <w:t xml:space="preserve">  </w:t>
-      </w:r>
-      <w:r>
-        <w:rPr>
-          <w:rStyle w:val="apple-converted-space"/>
-          <w:rFonts w:ascii="Arial" w:hAnsi="Arial" w:cs="Arial"/>
-          <w:color w:val="000000"/>
-          <w:sz w:val="21"/>
-          <w:szCs w:val="21"/>
-          <w:shd w:val="clear" w:color="auto" w:fill="FFFFFF"/>
-        </w:rPr>
-        <w:tab/>
-      </w:r>
-      <w:r>
-        <w:rPr>
-          <w:rStyle w:val="apple-converted-space"/>
-          <w:rFonts w:ascii="Arial" w:hAnsi="Arial" w:cs="Arial"/>
-          <w:color w:val="000000"/>
-          <w:sz w:val="21"/>
-          <w:szCs w:val="21"/>
-          <w:shd w:val="clear" w:color="auto" w:fill="FFFFFF"/>
-        </w:rPr>
-        <w:tab/>
-        <w:t>&lt;%= first_user.name %&gt;</w:t>
-      </w:r>
-    </w:p>
-    <w:p>
-      <w:pPr>
-        <w:rPr>
-          <w:rStyle w:val="apple-converted-space"/>
-          <w:rFonts w:ascii="Arial" w:hAnsi="Arial" w:cs="Arial"/>
-          <w:color w:val="000000"/>
-          <w:sz w:val="21"/>
-          <w:szCs w:val="21"/>
-          <w:shd w:val="clear" w:color="auto" w:fill="FFFFFF"/>
-        </w:rPr>
-      </w:pPr>
-      <w:r>
-        <w:rPr>
-          <w:rStyle w:val="apple-converted-space"/>
-          <w:rFonts w:ascii="Arial" w:hAnsi="Arial" w:cs="Arial"/>
-          <w:color w:val="000000"/>
-          <w:sz w:val="21"/>
-          <w:szCs w:val="21"/>
-          <w:shd w:val="clear" w:color="auto" w:fill="FFFFFF"/>
-        </w:rPr>
-        <w:tab/>
-        <w:t xml:space="preserve">  </w:t>
-      </w:r>
-      <w:r>
-        <w:rPr>
-          <w:rStyle w:val="apple-converted-space"/>
-          <w:rFonts w:ascii="Arial" w:hAnsi="Arial" w:cs="Arial"/>
-          <w:color w:val="000000"/>
-          <w:sz w:val="21"/>
-          <w:szCs w:val="21"/>
-          <w:shd w:val="clear" w:color="auto" w:fill="FFFFFF"/>
-        </w:rPr>
-        <w:tab/>
-      </w:r>
-      <w:r>
-        <w:rPr>
-          <w:rStyle w:val="apple-converted-space"/>
-          <w:rFonts w:ascii="Arial" w:hAnsi="Arial" w:cs="Arial"/>
-          <w:color w:val="000000"/>
-          <w:sz w:val="21"/>
-          <w:szCs w:val="21"/>
-          <w:shd w:val="clear" w:color="auto" w:fill="FFFFFF"/>
-        </w:rPr>
-        <w:tab/>
-        <w:t>&lt;%= second_user.name %&gt;</w:t>
-      </w:r>
-    </w:p>
-    <w:p>
-      <w:pPr>
-        <w:rPr>
-          <w:rStyle w:val="apple-converted-space"/>
-          <w:rFonts w:ascii="Arial" w:hAnsi="Arial" w:cs="Arial"/>
-          <w:color w:val="000000"/>
-          <w:sz w:val="21"/>
-          <w:szCs w:val="21"/>
-          <w:shd w:val="clear" w:color="auto" w:fill="FFFFFF"/>
-        </w:rPr>
-      </w:pPr>
-      <w:r>
-        <w:rPr>
-          <w:rStyle w:val="apple-converted-space"/>
-          <w:rFonts w:ascii="Arial" w:hAnsi="Arial" w:cs="Arial"/>
-          <w:color w:val="000000"/>
-          <w:sz w:val="21"/>
-          <w:szCs w:val="21"/>
-          <w:shd w:val="clear" w:color="auto" w:fill="FFFFFF"/>
-        </w:rPr>
-        <w:tab/>
-        <w:t xml:space="preserve">  </w:t>
-      </w:r>
-      <w:r>
-        <w:rPr>
-          <w:rStyle w:val="apple-converted-space"/>
-          <w:rFonts w:ascii="Arial" w:hAnsi="Arial" w:cs="Arial"/>
-          <w:color w:val="000000"/>
-          <w:sz w:val="21"/>
-          <w:szCs w:val="21"/>
-          <w:shd w:val="clear" w:color="auto" w:fill="FFFFFF"/>
-        </w:rPr>
-        <w:tab/>
-      </w:r>
-      <w:r>
-        <w:rPr>
-          <w:rStyle w:val="apple-converted-space"/>
-          <w:rFonts w:ascii="Arial" w:hAnsi="Arial" w:cs="Arial"/>
-          <w:color w:val="000000"/>
-          <w:sz w:val="21"/>
-          <w:szCs w:val="21"/>
-          <w:shd w:val="clear" w:color="auto" w:fill="FFFFFF"/>
-        </w:rPr>
-        <w:tab/>
-      </w:r>
-      <w:r>
-        <w:rPr>
-          <w:rStyle w:val="apple-converted-space"/>
-          <w:rFonts w:ascii="Arial" w:hAnsi="Arial" w:cs="Arial"/>
-          <w:color w:val="000000"/>
-          <w:sz w:val="21"/>
-          <w:szCs w:val="21"/>
-          <w:shd w:val="clear" w:color="auto" w:fill="FFFFFF"/>
-        </w:rPr>
-        <w:tab/>
-        <w:t>&lt;% if @conversation_items.any? %&gt;</w:t>
-      </w:r>
-    </w:p>
-    <w:p>
-      <w:pPr>
-        <w:rPr>
-          <w:rStyle w:val="apple-converted-space"/>
-          <w:rFonts w:ascii="Arial" w:hAnsi="Arial" w:cs="Arial"/>
-          <w:color w:val="000000"/>
-          <w:sz w:val="21"/>
-          <w:szCs w:val="21"/>
-          <w:shd w:val="clear" w:color="auto" w:fill="FFFFFF"/>
-        </w:rPr>
-      </w:pPr>
-      <w:r>
-        <w:rPr>
-          <w:rStyle w:val="apple-converted-space"/>
-          <w:rFonts w:ascii="Arial" w:hAnsi="Arial" w:cs="Arial"/>
-          <w:color w:val="000000"/>
-          <w:sz w:val="21"/>
-          <w:szCs w:val="21"/>
-          <w:shd w:val="clear" w:color="auto" w:fill="FFFFFF"/>
-        </w:rPr>
-        <w:tab/>
-        <w:t xml:space="preserve">  </w:t>
-      </w:r>
-      <w:r>
-        <w:rPr>
-          <w:rStyle w:val="apple-converted-space"/>
-          <w:rFonts w:ascii="Arial" w:hAnsi="Arial" w:cs="Arial"/>
-          <w:color w:val="000000"/>
-          <w:sz w:val="21"/>
-          <w:szCs w:val="21"/>
-          <w:shd w:val="clear" w:color="auto" w:fill="FFFFFF"/>
-        </w:rPr>
-        <w:tab/>
-      </w:r>
-      <w:r>
-        <w:rPr>
-          <w:rStyle w:val="apple-converted-space"/>
-          <w:rFonts w:ascii="Arial" w:hAnsi="Arial" w:cs="Arial"/>
-          <w:color w:val="000000"/>
-          <w:sz w:val="21"/>
-          <w:szCs w:val="21"/>
-          <w:shd w:val="clear" w:color="auto" w:fill="FFFFFF"/>
-        </w:rPr>
-        <w:tab/>
-      </w:r>
-      <w:r>
-        <w:rPr>
-          <w:rStyle w:val="apple-converted-space"/>
-          <w:rFonts w:ascii="Arial" w:hAnsi="Arial" w:cs="Arial"/>
-          <w:color w:val="000000"/>
-          <w:sz w:val="21"/>
-          <w:szCs w:val="21"/>
-          <w:shd w:val="clear" w:color="auto" w:fill="FFFFFF"/>
-        </w:rPr>
-        <w:tab/>
-      </w:r>
-      <w:r>
-        <w:rPr>
-          <w:rStyle w:val="apple-converted-space"/>
-          <w:rFonts w:ascii="Arial" w:hAnsi="Arial" w:cs="Arial"/>
-          <w:color w:val="000000"/>
-          <w:sz w:val="21"/>
-          <w:szCs w:val="21"/>
-          <w:shd w:val="clear" w:color="auto" w:fill="FFFFFF"/>
-        </w:rPr>
-        <w:tab/>
-        <w:t xml:space="preserve">  &lt;ol class="microposts"&gt;</w:t>
-      </w:r>
-    </w:p>
-    <w:p>
-      <w:pPr>
-        <w:rPr>
-          <w:rStyle w:val="apple-converted-space"/>
-          <w:rFonts w:ascii="Arial" w:hAnsi="Arial" w:cs="Arial"/>
-          <w:color w:val="000000"/>
-          <w:sz w:val="21"/>
-          <w:szCs w:val="21"/>
-          <w:shd w:val="clear" w:color="auto" w:fill="FFFFFF"/>
-        </w:rPr>
-      </w:pPr>
-      <w:r>
-        <w:rPr>
-          <w:rStyle w:val="apple-converted-space"/>
-          <w:rFonts w:ascii="Arial" w:hAnsi="Arial" w:cs="Arial"/>
-          <w:color w:val="000000"/>
-          <w:sz w:val="21"/>
-          <w:szCs w:val="21"/>
-          <w:shd w:val="clear" w:color="auto" w:fill="FFFFFF"/>
-        </w:rPr>
-        <w:tab/>
-      </w:r>
-      <w:r>
-        <w:rPr>
-          <w:rStyle w:val="apple-converted-space"/>
-          <w:rFonts w:ascii="Arial" w:hAnsi="Arial" w:cs="Arial"/>
-          <w:color w:val="000000"/>
-          <w:sz w:val="21"/>
-          <w:szCs w:val="21"/>
-          <w:shd w:val="clear" w:color="auto" w:fill="FFFFFF"/>
-        </w:rPr>
-        <w:tab/>
-      </w:r>
-      <w:r>
-        <w:rPr>
-          <w:rStyle w:val="apple-converted-space"/>
-          <w:rFonts w:ascii="Arial" w:hAnsi="Arial" w:cs="Arial"/>
-          <w:color w:val="000000"/>
-          <w:sz w:val="21"/>
-          <w:szCs w:val="21"/>
-          <w:shd w:val="clear" w:color="auto" w:fill="FFFFFF"/>
-        </w:rPr>
-        <w:tab/>
-      </w:r>
-      <w:r>
-        <w:rPr>
-          <w:rStyle w:val="apple-converted-space"/>
-          <w:rFonts w:ascii="Arial" w:hAnsi="Arial" w:cs="Arial"/>
-          <w:color w:val="000000"/>
-          <w:sz w:val="21"/>
-          <w:szCs w:val="21"/>
-          <w:shd w:val="clear" w:color="auto" w:fill="FFFFFF"/>
-        </w:rPr>
-        <w:tab/>
-      </w:r>
-      <w:r>
-        <w:rPr>
-          <w:rStyle w:val="apple-converted-space"/>
-          <w:rFonts w:ascii="Arial" w:hAnsi="Arial" w:cs="Arial"/>
-          <w:color w:val="000000"/>
-          <w:sz w:val="21"/>
-          <w:szCs w:val="21"/>
-          <w:shd w:val="clear" w:color="auto" w:fill="FFFFFF"/>
-        </w:rPr>
-        <w:tab/>
-      </w:r>
-      <w:r>
-        <w:rPr>
-          <w:rStyle w:val="apple-converted-space"/>
-          <w:rFonts w:ascii="Arial" w:hAnsi="Arial" w:cs="Arial"/>
-          <w:color w:val="000000"/>
-          <w:sz w:val="21"/>
-          <w:szCs w:val="21"/>
-          <w:shd w:val="clear" w:color="auto" w:fill="FFFFFF"/>
-        </w:rPr>
-        <w:tab/>
-        <w:t xml:space="preserve">    &lt;%= render partial: 'conversation_item', collection: @conversation_items %&gt;</w:t>
-      </w:r>
-    </w:p>
-    <w:p>
-      <w:pPr>
-        <w:rPr>
-          <w:rStyle w:val="apple-converted-space"/>
-          <w:rFonts w:ascii="Arial" w:hAnsi="Arial" w:cs="Arial"/>
-          <w:color w:val="000000"/>
-          <w:sz w:val="21"/>
-          <w:szCs w:val="21"/>
-          <w:shd w:val="clear" w:color="auto" w:fill="FFFFFF"/>
-        </w:rPr>
-      </w:pPr>
-      <w:r>
-        <w:rPr>
-          <w:rStyle w:val="apple-converted-space"/>
-          <w:rFonts w:ascii="Arial" w:hAnsi="Arial" w:cs="Arial"/>
-          <w:color w:val="000000"/>
-          <w:sz w:val="21"/>
-          <w:szCs w:val="21"/>
-          <w:shd w:val="clear" w:color="auto" w:fill="FFFFFF"/>
-        </w:rPr>
-        <w:tab/>
-      </w:r>
-      <w:r>
-        <w:rPr>
-          <w:rStyle w:val="apple-converted-space"/>
-          <w:rFonts w:ascii="Arial" w:hAnsi="Arial" w:cs="Arial"/>
-          <w:color w:val="000000"/>
-          <w:sz w:val="21"/>
-          <w:szCs w:val="21"/>
-          <w:shd w:val="clear" w:color="auto" w:fill="FFFFFF"/>
-        </w:rPr>
-        <w:tab/>
-      </w:r>
-      <w:r>
-        <w:rPr>
-          <w:rStyle w:val="apple-converted-space"/>
-          <w:rFonts w:ascii="Arial" w:hAnsi="Arial" w:cs="Arial"/>
-          <w:color w:val="000000"/>
-          <w:sz w:val="21"/>
-          <w:szCs w:val="21"/>
-          <w:shd w:val="clear" w:color="auto" w:fill="FFFFFF"/>
-        </w:rPr>
-        <w:tab/>
-      </w:r>
-      <w:r>
-        <w:rPr>
-          <w:rStyle w:val="apple-converted-space"/>
-          <w:rFonts w:ascii="Arial" w:hAnsi="Arial" w:cs="Arial"/>
-          <w:color w:val="000000"/>
-          <w:sz w:val="21"/>
-          <w:szCs w:val="21"/>
-          <w:shd w:val="clear" w:color="auto" w:fill="FFFFFF"/>
-        </w:rPr>
-        <w:tab/>
-      </w:r>
-      <w:r>
-        <w:rPr>
-          <w:rStyle w:val="apple-converted-space"/>
-          <w:rFonts w:ascii="Arial" w:hAnsi="Arial" w:cs="Arial"/>
-          <w:color w:val="000000"/>
-          <w:sz w:val="21"/>
-          <w:szCs w:val="21"/>
-          <w:shd w:val="clear" w:color="auto" w:fill="FFFFFF"/>
-        </w:rPr>
-        <w:tab/>
-      </w:r>
-      <w:r>
-        <w:rPr>
-          <w:rStyle w:val="apple-converted-space"/>
-          <w:rFonts w:ascii="Arial" w:hAnsi="Arial" w:cs="Arial"/>
-          <w:color w:val="000000"/>
-          <w:sz w:val="21"/>
-          <w:szCs w:val="21"/>
-          <w:shd w:val="clear" w:color="auto" w:fill="FFFFFF"/>
-        </w:rPr>
-        <w:tab/>
-        <w:t xml:space="preserve">  &lt;/ol&gt;</w:t>
-      </w:r>
-    </w:p>
-    <w:p>
-      <w:pPr>
-        <w:rPr>
-          <w:rStyle w:val="apple-converted-space"/>
-          <w:rFonts w:ascii="Arial" w:hAnsi="Arial" w:cs="Arial"/>
-          <w:color w:val="000000"/>
-          <w:sz w:val="21"/>
-          <w:szCs w:val="21"/>
-          <w:shd w:val="clear" w:color="auto" w:fill="FFFFFF"/>
-        </w:rPr>
-      </w:pPr>
-      <w:r>
-        <w:rPr>
-          <w:rStyle w:val="apple-converted-space"/>
-          <w:rFonts w:ascii="Arial" w:hAnsi="Arial" w:cs="Arial"/>
-          <w:color w:val="000000"/>
-          <w:sz w:val="21"/>
-          <w:szCs w:val="21"/>
-          <w:shd w:val="clear" w:color="auto" w:fill="FFFFFF"/>
-        </w:rPr>
-        <w:tab/>
-      </w:r>
-      <w:r>
-        <w:rPr>
-          <w:rStyle w:val="apple-converted-space"/>
-          <w:rFonts w:ascii="Arial" w:hAnsi="Arial" w:cs="Arial"/>
-          <w:color w:val="000000"/>
-          <w:sz w:val="21"/>
-          <w:szCs w:val="21"/>
-          <w:shd w:val="clear" w:color="auto" w:fill="FFFFFF"/>
-        </w:rPr>
-        <w:tab/>
-      </w:r>
-      <w:r>
-        <w:rPr>
-          <w:rStyle w:val="apple-converted-space"/>
-          <w:rFonts w:ascii="Arial" w:hAnsi="Arial" w:cs="Arial"/>
-          <w:color w:val="000000"/>
-          <w:sz w:val="21"/>
-          <w:szCs w:val="21"/>
-          <w:shd w:val="clear" w:color="auto" w:fill="FFFFFF"/>
-        </w:rPr>
-        <w:tab/>
-      </w:r>
-      <w:r>
-        <w:rPr>
-          <w:rStyle w:val="apple-converted-space"/>
-          <w:rFonts w:ascii="Arial" w:hAnsi="Arial" w:cs="Arial"/>
-          <w:color w:val="000000"/>
-          <w:sz w:val="21"/>
-          <w:szCs w:val="21"/>
-          <w:shd w:val="clear" w:color="auto" w:fill="FFFFFF"/>
-        </w:rPr>
-        <w:tab/>
-      </w:r>
-      <w:r>
-        <w:rPr>
-          <w:rStyle w:val="apple-converted-space"/>
-          <w:rFonts w:ascii="Arial" w:hAnsi="Arial" w:cs="Arial"/>
-          <w:color w:val="000000"/>
-          <w:sz w:val="21"/>
-          <w:szCs w:val="21"/>
-          <w:shd w:val="clear" w:color="auto" w:fill="FFFFFF"/>
-        </w:rPr>
-        <w:tab/>
-      </w:r>
-      <w:r>
-        <w:rPr>
-          <w:rStyle w:val="apple-converted-space"/>
-          <w:rFonts w:ascii="Arial" w:hAnsi="Arial" w:cs="Arial"/>
-          <w:color w:val="000000"/>
-          <w:sz w:val="21"/>
-          <w:szCs w:val="21"/>
-          <w:shd w:val="clear" w:color="auto" w:fill="FFFFFF"/>
-        </w:rPr>
-        <w:tab/>
-        <w:t xml:space="preserve">  &lt;%#= will_paginate @conversation_items, renderer: BootstrapPagination::Rails %&gt;</w:t>
-      </w:r>
-    </w:p>
-    <w:p>
-      <w:pPr>
-        <w:rPr>
-          <w:rStyle w:val="apple-converted-space"/>
-          <w:rFonts w:ascii="Arial" w:hAnsi="Arial" w:cs="Arial"/>
-          <w:color w:val="000000"/>
-          <w:sz w:val="21"/>
-          <w:szCs w:val="21"/>
-          <w:shd w:val="clear" w:color="auto" w:fill="FFFFFF"/>
-        </w:rPr>
-      </w:pPr>
-      <w:r>
-        <w:rPr>
-          <w:rStyle w:val="apple-converted-space"/>
-          <w:rFonts w:ascii="Arial" w:hAnsi="Arial" w:cs="Arial"/>
-          <w:color w:val="000000"/>
-          <w:sz w:val="21"/>
-          <w:szCs w:val="21"/>
-          <w:shd w:val="clear" w:color="auto" w:fill="FFFFFF"/>
-        </w:rPr>
-        <w:tab/>
-        <w:t xml:space="preserve">  </w:t>
-      </w:r>
-      <w:r>
-        <w:rPr>
-          <w:rStyle w:val="apple-converted-space"/>
-          <w:rFonts w:ascii="Arial" w:hAnsi="Arial" w:cs="Arial"/>
-          <w:color w:val="000000"/>
-          <w:sz w:val="21"/>
-          <w:szCs w:val="21"/>
-          <w:shd w:val="clear" w:color="auto" w:fill="FFFFFF"/>
-        </w:rPr>
-        <w:tab/>
-      </w:r>
-      <w:r>
-        <w:rPr>
-          <w:rStyle w:val="apple-converted-space"/>
-          <w:rFonts w:ascii="Arial" w:hAnsi="Arial" w:cs="Arial"/>
-          <w:color w:val="000000"/>
-          <w:sz w:val="21"/>
-          <w:szCs w:val="21"/>
-          <w:shd w:val="clear" w:color="auto" w:fill="FFFFFF"/>
-        </w:rPr>
-        <w:tab/>
-      </w:r>
-      <w:r>
-        <w:rPr>
-          <w:rStyle w:val="apple-converted-space"/>
-          <w:rFonts w:ascii="Arial" w:hAnsi="Arial" w:cs="Arial"/>
-          <w:color w:val="000000"/>
-          <w:sz w:val="21"/>
-          <w:szCs w:val="21"/>
-          <w:shd w:val="clear" w:color="auto" w:fill="FFFFFF"/>
-        </w:rPr>
-        <w:tab/>
-        <w:t>&lt;% end %&gt;</w:t>
-      </w:r>
-    </w:p>
-    <w:p>
-      <w:pPr>
-        <w:rPr>
-          <w:rStyle w:val="apple-converted-space"/>
-          <w:rFonts w:ascii="Arial" w:hAnsi="Arial" w:cs="Arial"/>
-          <w:color w:val="000000"/>
-          <w:sz w:val="21"/>
-          <w:szCs w:val="21"/>
-          <w:shd w:val="clear" w:color="auto" w:fill="FFFFFF"/>
-        </w:rPr>
-      </w:pPr>
-      <w:r>
-        <w:rPr>
-          <w:rStyle w:val="apple-converted-space"/>
-          <w:rFonts w:ascii="Arial" w:hAnsi="Arial" w:cs="Arial"/>
-          <w:color w:val="000000"/>
-          <w:sz w:val="21"/>
-          <w:szCs w:val="21"/>
-          <w:shd w:val="clear" w:color="auto" w:fill="FFFFFF"/>
-        </w:rPr>
-        <w:tab/>
-        <w:t xml:space="preserve">  </w:t>
-      </w:r>
-      <w:r>
-        <w:rPr>
-          <w:rStyle w:val="apple-converted-space"/>
-          <w:rFonts w:ascii="Arial" w:hAnsi="Arial" w:cs="Arial"/>
-          <w:color w:val="000000"/>
-          <w:sz w:val="21"/>
-          <w:szCs w:val="21"/>
-          <w:shd w:val="clear" w:color="auto" w:fill="FFFFFF"/>
-        </w:rPr>
-        <w:tab/>
-      </w:r>
-      <w:r>
-        <w:rPr>
-          <w:rStyle w:val="apple-converted-space"/>
-          <w:rFonts w:ascii="Arial" w:hAnsi="Arial" w:cs="Arial"/>
-          <w:color w:val="000000"/>
-          <w:sz w:val="21"/>
-          <w:szCs w:val="21"/>
-          <w:shd w:val="clear" w:color="auto" w:fill="FFFFFF"/>
-        </w:rPr>
-        <w:tab/>
-        <w:t>&lt;%#= conversation_item.content %&gt;</w:t>
-      </w:r>
-    </w:p>
-    <w:p>
-      <w:pPr>
-        <w:rPr>
-          <w:rStyle w:val="apple-converted-space"/>
-          <w:rFonts w:ascii="Arial" w:hAnsi="Arial" w:cs="Arial"/>
-          <w:color w:val="000000"/>
-          <w:sz w:val="21"/>
-          <w:szCs w:val="21"/>
-          <w:shd w:val="clear" w:color="auto" w:fill="FFFFFF"/>
-        </w:rPr>
-      </w:pPr>
-      <w:r>
-        <w:rPr>
-          <w:rStyle w:val="apple-converted-space"/>
-          <w:rFonts w:ascii="Arial" w:hAnsi="Arial" w:cs="Arial"/>
-          <w:color w:val="000000"/>
-          <w:sz w:val="21"/>
-          <w:szCs w:val="21"/>
-          <w:shd w:val="clear" w:color="auto" w:fill="FFFFFF"/>
-        </w:rPr>
-        <w:tab/>
-        <w:t xml:space="preserve">    </w:t>
-      </w:r>
-      <w:r>
-        <w:rPr>
-          <w:rStyle w:val="apple-converted-space"/>
-          <w:rFonts w:ascii="Arial" w:hAnsi="Arial" w:cs="Arial"/>
-          <w:color w:val="000000"/>
-          <w:sz w:val="21"/>
-          <w:szCs w:val="21"/>
-          <w:shd w:val="clear" w:color="auto" w:fill="FFFFFF"/>
-        </w:rPr>
-        <w:tab/>
-        <w:t>&lt;li&gt;&lt;%#= second_user.name %&gt;&lt;/li&gt;</w:t>
-      </w:r>
-    </w:p>
-    <w:p>
-      <w:pPr>
-        <w:rPr>
-          <w:rStyle w:val="apple-converted-space"/>
-          <w:rFonts w:ascii="Arial" w:hAnsi="Arial" w:cs="Arial"/>
-          <w:color w:val="000000"/>
-          <w:sz w:val="21"/>
-          <w:szCs w:val="21"/>
-          <w:shd w:val="clear" w:color="auto" w:fill="FFFFFF"/>
-        </w:rPr>
-      </w:pPr>
-      <w:r>
-        <w:rPr>
-          <w:rStyle w:val="apple-converted-space"/>
-          <w:rFonts w:ascii="Arial" w:hAnsi="Arial" w:cs="Arial"/>
-          <w:color w:val="000000"/>
-          <w:sz w:val="21"/>
-          <w:szCs w:val="21"/>
-          <w:shd w:val="clear" w:color="auto" w:fill="FFFFFF"/>
-        </w:rPr>
-        <w:t xml:space="preserve">    </w:t>
-      </w:r>
-      <w:r>
-        <w:rPr>
-          <w:rStyle w:val="apple-converted-space"/>
-          <w:rFonts w:ascii="Arial" w:hAnsi="Arial" w:cs="Arial"/>
-          <w:color w:val="000000"/>
-          <w:sz w:val="21"/>
-          <w:szCs w:val="21"/>
-          <w:shd w:val="clear" w:color="auto" w:fill="FFFFFF"/>
-        </w:rPr>
-        <w:tab/>
-        <w:t>&lt;% else %&gt;</w:t>
-      </w:r>
-    </w:p>
-    <w:p>
-      <w:pPr>
-        <w:rPr>
-          <w:rStyle w:val="apple-converted-space"/>
-          <w:rFonts w:ascii="Arial" w:hAnsi="Arial" w:cs="Arial"/>
-          <w:color w:val="000000"/>
-          <w:sz w:val="21"/>
-          <w:szCs w:val="21"/>
-          <w:shd w:val="clear" w:color="auto" w:fill="FFFFFF"/>
-        </w:rPr>
-      </w:pPr>
-      <w:r>
-        <w:rPr>
-          <w:rStyle w:val="apple-converted-space"/>
-          <w:rFonts w:ascii="Arial" w:hAnsi="Arial" w:cs="Arial"/>
-          <w:color w:val="000000"/>
-          <w:sz w:val="21"/>
-          <w:szCs w:val="21"/>
-          <w:shd w:val="clear" w:color="auto" w:fill="FFFFFF"/>
-        </w:rPr>
-        <w:t xml:space="preserve">    </w:t>
-      </w:r>
-      <w:r>
-        <w:rPr>
-          <w:rStyle w:val="apple-converted-space"/>
-          <w:rFonts w:ascii="Arial" w:hAnsi="Arial" w:cs="Arial"/>
-          <w:color w:val="000000"/>
-          <w:sz w:val="21"/>
-          <w:szCs w:val="21"/>
-          <w:shd w:val="clear" w:color="auto" w:fill="FFFFFF"/>
-        </w:rPr>
-        <w:tab/>
-        <w:t>&lt;% end %&gt;</w:t>
-      </w:r>
-    </w:p>
-    <w:p>
-      <w:pPr>
-        <w:rPr>
-          <w:rStyle w:val="apple-converted-space"/>
-          <w:rFonts w:ascii="Arial" w:hAnsi="Arial" w:cs="Arial"/>
-          <w:color w:val="000000"/>
-          <w:sz w:val="21"/>
-          <w:szCs w:val="21"/>
-          <w:shd w:val="clear" w:color="auto" w:fill="FFFFFF"/>
-        </w:rPr>
-      </w:pPr>
-      <w:r>
-        <w:rPr>
-          <w:rStyle w:val="apple-converted-space"/>
-          <w:rFonts w:ascii="Arial" w:hAnsi="Arial" w:cs="Arial"/>
-          <w:color w:val="000000"/>
-          <w:sz w:val="21"/>
-          <w:szCs w:val="21"/>
-          <w:shd w:val="clear" w:color="auto" w:fill="FFFFFF"/>
-        </w:rPr>
-        <w:t xml:space="preserve">  </w:t>
-      </w:r>
-      <w:r>
-        <w:rPr>
-          <w:rStyle w:val="apple-converted-space"/>
-          <w:rFonts w:ascii="Arial" w:hAnsi="Arial" w:cs="Arial"/>
-          <w:color w:val="000000"/>
-          <w:sz w:val="21"/>
-          <w:szCs w:val="21"/>
-          <w:shd w:val="clear" w:color="auto" w:fill="FFFFFF"/>
-        </w:rPr>
-        <w:tab/>
-        <w:t>&lt;% end %&gt;</w:t>
-      </w:r>
-    </w:p>
-    <w:p>
-      <w:pPr>
-        <w:rPr>
-          <w:rStyle w:val="apple-converted-space"/>
-          <w:rFonts w:ascii="Arial" w:hAnsi="Arial" w:cs="Arial"/>
-          <w:color w:val="000000"/>
-          <w:sz w:val="21"/>
-          <w:szCs w:val="21"/>
-          <w:shd w:val="clear" w:color="auto" w:fill="FFFFFF"/>
-        </w:rPr>
-      </w:pPr>
-      <w:r>
-        <w:rPr>
-          <w:rStyle w:val="apple-converted-space"/>
-          <w:rFonts w:ascii="Arial" w:hAnsi="Arial" w:cs="Arial"/>
-          <w:color w:val="000000"/>
-          <w:sz w:val="21"/>
-          <w:szCs w:val="21"/>
-          <w:shd w:val="clear" w:color="auto" w:fill="FFFFFF"/>
-        </w:rPr>
-        <w:t xml:space="preserve">  &lt;% end %&gt;</w:t>
-      </w:r>
-    </w:p>
-    <w:p>
-      <w:pPr>
-        <w:rPr>
-          <w:rStyle w:val="apple-converted-space"/>
-          <w:rFonts w:ascii="Arial" w:hAnsi="Arial" w:cs="Arial"/>
-          <w:color w:val="000000"/>
-          <w:sz w:val="21"/>
-          <w:szCs w:val="21"/>
-          <w:shd w:val="clear" w:color="auto" w:fill="FFFFFF"/>
-        </w:rPr>
-      </w:pPr>
-      <w:r>
-        <w:rPr>
-          <w:rStyle w:val="apple-converted-space"/>
-          <w:rFonts w:ascii="Arial" w:hAnsi="Arial" w:cs="Arial"/>
-          <w:color w:val="000000"/>
-          <w:sz w:val="21"/>
-          <w:szCs w:val="21"/>
-          <w:shd w:val="clear" w:color="auto" w:fill="FFFFFF"/>
-        </w:rPr>
-        <w:lastRenderedPageBreak/>
-        <w:t>&lt;/ul&gt;</w:t>
-      </w:r>
-    </w:p>
-    <w:p>
-      <w:pPr>
-        <w:rPr>
-          <w:rStyle w:val="apple-converted-space"/>
-          <w:rFonts w:ascii="Arial" w:hAnsi="Arial" w:cs="Arial"/>
-          <w:color w:val="000000"/>
-          <w:sz w:val="21"/>
-          <w:szCs w:val="21"/>
-          <w:shd w:val="clear" w:color="auto" w:fill="FFFFFF"/>
-        </w:rPr>
-      </w:pPr>
-    </w:p>
-    <w:p>
-      <w:pPr>
-        <w:rPr>
-          <w:rStyle w:val="apple-converted-space"/>
-          <w:rFonts w:ascii="Arial" w:hAnsi="Arial" w:cs="Arial"/>
-          <w:color w:val="000000"/>
-          <w:sz w:val="21"/>
-          <w:szCs w:val="21"/>
-          <w:shd w:val="clear" w:color="auto" w:fill="FFFFFF"/>
-        </w:rPr>
-      </w:pPr>
     </w:p>
     <w:p/>
     <w:sectPr>

</xml_diff>

<commit_message>
Added some initial functionality for user to add an image
</commit_message>
<xml_diff>
--- a/Airmsg Code v0.1.docx
+++ b/Airmsg Code v0.1.docx
@@ -5111,11 +5111,126 @@
         <w:t xml:space="preserve"> model</w:t>
       </w:r>
     </w:p>
-    <w:p>
+    <w:p/>
+    <w:p>
+      <w:r>
+        <w:t>generated user images using paperclip gem</w:t>
+      </w:r>
+    </w:p>
+    <w:p>
+      <w:pPr>
+        <w:pStyle w:val="HTMLPreformatted"/>
+        <w:pBdr>
+          <w:top w:val="single" w:sz="6" w:space="9" w:color="CCCCCC"/>
+          <w:left w:val="single" w:sz="6" w:space="9" w:color="CCCCCC"/>
+          <w:bottom w:val="single" w:sz="6" w:space="9" w:color="CCCCCC"/>
+          <w:right w:val="single" w:sz="6" w:space="9" w:color="CCCCCC"/>
+        </w:pBdr>
+        <w:shd w:val="clear" w:color="auto" w:fill="F5F5F5"/>
+        <w:wordWrap w:val="0"/>
+        <w:spacing w:after="188"/>
+        <w:rPr>
+          <w:rFonts w:ascii="Consolas" w:hAnsi="Consolas" w:cs="Consolas"/>
+          <w:color w:val="333333"/>
+          <w:sz w:val="26"/>
+          <w:szCs w:val="26"/>
+        </w:rPr>
+      </w:pPr>
+      <w:r>
+        <w:rPr>
+          <w:rStyle w:val="pln"/>
+          <w:rFonts w:ascii="Consolas" w:hAnsi="Consolas" w:cs="Consolas"/>
+          <w:color w:val="000000"/>
+        </w:rPr>
+        <w:t>rails generate paperclip pin image</w:t>
+      </w:r>
+    </w:p>
+    <w:p>
+      <w:r>
+        <w:t>rake db:migrate</w:t>
+      </w:r>
+    </w:p>
+    <w:p>
+      <w:r>
+        <w:t>the above is from one month rails website</w:t>
+      </w:r>
+    </w:p>
+    <w:p/>
+    <w:p>
+      <w:r>
+        <w:t>add this to user controller</w:t>
+      </w:r>
+    </w:p>
+    <w:p>
+      <w:r>
+        <w:t>has_attached_file :image, :styles =&gt; { :medium =&gt; "300x300&gt;", :thumb =&gt; "100x100&gt;" }</w:t>
+      </w:r>
+    </w:p>
+    <w:p>
+      <w:r>
+        <w:t>this is from the pins controller and am trying to replicate what we did with pins here</w:t>
+      </w:r>
+    </w:p>
+    <w:p/>
+    <w:p>
+      <w:r>
+        <w:t>added this code to devise views registration new</w:t>
+      </w:r>
+      <w:r>
+        <w:t>. Should help upload images with user profile</w:t>
+      </w:r>
+    </w:p>
+    <w:p>
+      <w:r>
+        <w:t>&lt;div class="form-group"&gt;</w:t>
+      </w:r>
+    </w:p>
+    <w:p>
+      <w:r>
+        <w:tab/>
+      </w:r>
+      <w:r>
+        <w:tab/>
+        <w:t xml:space="preserve">    &lt;%= f.label :image %&gt;</w:t>
+      </w:r>
+    </w:p>
+    <w:p>
+      <w:r>
+        <w:tab/>
+      </w:r>
+      <w:r>
+        <w:tab/>
+        <w:t xml:space="preserve">    &lt;%= f.file_field :image, class: "form-control" %&gt;</w:t>
+      </w:r>
+    </w:p>
+    <w:p>
+      <w:r>
+        <w:tab/>
+      </w:r>
+      <w:r>
+        <w:tab/>
+        <w:t xml:space="preserve">  &lt;/div&gt;</w:t>
+      </w:r>
+    </w:p>
+    <w:p/>
+    <w:p>
+      <w:r>
+        <w:t xml:space="preserve">Added </w:t>
+      </w:r>
+      <w:r>
+        <w:t>, html: { multipart: true }</w:t>
+      </w:r>
+      <w:r>
+        <w:t xml:space="preserve"> to new.html in devise views</w:t>
+      </w:r>
+    </w:p>
+    <w:p>
+      <w:r>
+        <w:t>Added update and destroy functions to user controllers but it is not working</w:t>
+      </w:r>
       <w:bookmarkStart w:id="0" w:name="_GoBack"/>
       <w:bookmarkEnd w:id="0"/>
     </w:p>
-    <w:p/>
     <w:sectPr>
       <w:pgSz w:w="12240" w:h="15840"/>
       <w:pgMar w:top="1440" w:right="1440" w:bottom="1440" w:left="1440" w:header="720" w:footer="720" w:gutter="0"/>

</xml_diff>

<commit_message>
Made home page look prettier and added user profile pics
</commit_message>
<xml_diff>
--- a/Airmsg Code v0.1.docx
+++ b/Airmsg Code v0.1.docx
@@ -5228,9 +5228,185 @@
       <w:r>
         <w:t>Added update and destroy functions to user controllers but it is not working</w:t>
       </w:r>
+    </w:p>
+    <w:p/>
+    <w:p>
+      <w:r>
+        <w:t>Added this new route</w:t>
+      </w:r>
+    </w:p>
+    <w:p>
+      <w:r>
+        <w:t xml:space="preserve">  devise_for :users, :controllers =&gt; { :registrations =&gt; "users/registrations" }</w:t>
+      </w:r>
+    </w:p>
+    <w:p/>
+    <w:p/>
+    <w:p>
+      <w:r>
+        <w:t>Need to add a ‘new’ function to registrations controller</w:t>
+      </w:r>
+    </w:p>
+    <w:p>
+      <w:r>
+        <w:t>Can also move the image update to be something that is done later ..so it only comes under edit, rather than new..that way the new function can be handled by devise the way it used to</w:t>
+      </w:r>
+    </w:p>
+    <w:p/>
+    <w:p>
+      <w:r>
+        <w:t>T</w:t>
+      </w:r>
+      <w:r>
+        <w:t>hese</w:t>
+      </w:r>
+      <w:r>
+        <w:t xml:space="preserve"> link</w:t>
+      </w:r>
+      <w:r>
+        <w:t>s</w:t>
+      </w:r>
+      <w:r>
+        <w:t xml:space="preserve"> helped me the most when adding new input parameters to devise</w:t>
+      </w:r>
+    </w:p>
+    <w:p>
+      <w:hyperlink r:id="rId21" w:anchor="strong-parameters" w:history="1">
+        <w:r>
+          <w:rPr>
+            <w:rStyle w:val="Hyperlink"/>
+          </w:rPr>
+          <w:t>https://github.com/plataformatec/devise#strong-parameters</w:t>
+        </w:r>
+      </w:hyperlink>
+    </w:p>
+    <w:p>
+      <w:hyperlink r:id="rId22" w:history="1">
+        <w:r>
+          <w:rPr>
+            <w:rStyle w:val="Hyperlink"/>
+          </w:rPr>
+          <w:t>https://github.com/plataformatec/devise/blob/master/app/controllers/devise/registrations_controller.rb</w:t>
+        </w:r>
+      </w:hyperlink>
+    </w:p>
+    <w:p>
+      <w:hyperlink r:id="rId23" w:history="1">
+        <w:r>
+          <w:rPr>
+            <w:rStyle w:val="Hyperlink"/>
+          </w:rPr>
+          <w:t>https://github.com/thoughtbot/paperclip</w:t>
+        </w:r>
+      </w:hyperlink>
+    </w:p>
+    <w:p>
+      <w:hyperlink r:id="rId24" w:history="1">
+        <w:r>
+          <w:rPr>
+            <w:rStyle w:val="Hyperlink"/>
+          </w:rPr>
+          <w:t>http://stackoverflow.com/questions/5738163/devise-registrations-controller-paperclip</w:t>
+        </w:r>
+      </w:hyperlink>
+    </w:p>
+    <w:p/>
+    <w:p>
+      <w:r>
+        <w:t>good article on css</w:t>
+      </w:r>
+    </w:p>
+    <w:p>
+      <w:hyperlink r:id="rId25" w:history="1">
+        <w:r>
+          <w:rPr>
+            <w:rStyle w:val="Hyperlink"/>
+          </w:rPr>
+          <w:t>http://www.sitepoint.com/twitter-bootstrap-tutorial-handling-complex-designs/</w:t>
+        </w:r>
+      </w:hyperlink>
+      <w:r>
+        <w:t xml:space="preserve"> using bootstrap’s grip system</w:t>
+      </w:r>
+    </w:p>
+    <w:p>
+      <w:hyperlink r:id="rId26" w:history="1">
+        <w:r>
+          <w:rPr>
+            <w:rStyle w:val="Hyperlink"/>
+          </w:rPr>
+          <w:t>http://www.rockettheme.com/magazine/1406-basic-css-implementation-and-positioning</w:t>
+        </w:r>
+      </w:hyperlink>
+    </w:p>
+    <w:p/>
+    <w:p>
+      <w:pPr>
+        <w:pStyle w:val="HTMLPreformatted"/>
+        <w:shd w:val="clear" w:color="auto" w:fill="F5F5F5"/>
+        <w:wordWrap w:val="0"/>
+        <w:spacing w:after="135" w:line="270" w:lineRule="atLeast"/>
+        <w:rPr>
+          <w:color w:val="333333"/>
+          <w:sz w:val="18"/>
+          <w:szCs w:val="18"/>
+        </w:rPr>
+      </w:pPr>
+      <w:r>
+        <w:t xml:space="preserve">install less with </w:t>
+      </w:r>
+      <w:r>
+        <w:rPr>
+          <w:color w:val="333333"/>
+          <w:sz w:val="18"/>
+          <w:szCs w:val="18"/>
+        </w:rPr>
+        <w:t>$ npm install -g less</w:t>
+      </w:r>
+    </w:p>
+    <w:p/>
+    <w:p>
+      <w:r>
+        <w:t xml:space="preserve">changed the order of </w:t>
+      </w:r>
+      <w:r>
+        <w:t>//= require bootstrap</w:t>
+      </w:r>
+      <w:r>
+        <w:t xml:space="preserve"> in application.js</w:t>
+      </w:r>
+    </w:p>
+    <w:p/>
+    <w:p>
+      <w:r>
+        <w:t>deleted this..</w:t>
+      </w:r>
+    </w:p>
+    <w:p/>
+    <w:p>
+      <w:r>
+        <w:t>group :development do</w:t>
+      </w:r>
+    </w:p>
+    <w:p>
+      <w:r>
+        <w:t xml:space="preserve">  gem 'rails_layout'</w:t>
+      </w:r>
+    </w:p>
+    <w:p>
+      <w:r>
+        <w:t>end</w:t>
+      </w:r>
+    </w:p>
+    <w:p>
+      <w:r>
+        <w:lastRenderedPageBreak/>
+        <w:t>from gemfile</w:t>
+      </w:r>
       <w:bookmarkStart w:id="0" w:name="_GoBack"/>
       <w:bookmarkEnd w:id="0"/>
     </w:p>
+    <w:p/>
     <w:sectPr>
       <w:pgSz w:w="12240" w:h="15840"/>
       <w:pgMar w:top="1440" w:right="1440" w:bottom="1440" w:left="1440" w:header="720" w:footer="720" w:gutter="0"/>

</xml_diff>

<commit_message>
added new background images
</commit_message>
<xml_diff>
--- a/Airmsg Code v0.1.docx
+++ b/Airmsg Code v0.1.docx
@@ -5403,8 +5403,64 @@
         <w:lastRenderedPageBreak/>
         <w:t>from gemfile</w:t>
       </w:r>
+    </w:p>
+    <w:p/>
+    <w:p/>
+    <w:p>
+      <w:r>
+        <w:t>need to add footer</w:t>
+      </w:r>
+    </w:p>
+    <w:p>
+      <w:r>
+        <w:t>need to take care of the ‘communicate’ automatically</w:t>
+      </w:r>
+    </w:p>
+    <w:p>
+      <w:r>
+        <w:t>need to add search functionality – should show list of user. Nt sure about showing pins</w:t>
+      </w:r>
+    </w:p>
+    <w:p>
+      <w:r>
+        <w:t>eaves drop functionality</w:t>
+      </w:r>
       <w:bookmarkStart w:id="0" w:name="_GoBack"/>
       <w:bookmarkEnd w:id="0"/>
+    </w:p>
+    <w:p>
+      <w:r>
+        <w:t>making size of input text box relative and test on mobile</w:t>
+      </w:r>
+    </w:p>
+    <w:p>
+      <w:r>
+        <w:t>side bar can have conv to eavesdrop even when the user signs up for the first time</w:t>
+      </w:r>
+      <w:r>
+        <w:t xml:space="preserve"> – need to create this functionality</w:t>
+      </w:r>
+    </w:p>
+    <w:p>
+      <w:r>
+        <w:t>change color for hover on header links</w:t>
+      </w:r>
+    </w:p>
+    <w:p>
+      <w:r>
+        <w:t>in the user profile..instead of conversations…can have a box for updating location, updating picture or adding ‘things to talk about’</w:t>
+      </w:r>
+      <w:r>
+        <w:t>..can add location and things to talk about in users db</w:t>
+      </w:r>
+    </w:p>
+    <w:p>
+      <w:r>
+        <w:t>can add default pic and default things to talk about</w:t>
+      </w:r>
+      <w:r>
+        <w:t xml:space="preserve"> and also location (something funny..earth! or Mars!)</w:t>
+      </w:r>
     </w:p>
     <w:p/>
     <w:sectPr>

</xml_diff>

<commit_message>
added search functionality to home page and index page
</commit_message>
<xml_diff>
--- a/Airmsg Code v0.1.docx
+++ b/Airmsg Code v0.1.docx
@@ -5425,42 +5425,92 @@
       <w:r>
         <w:t>eaves drop functionality</w:t>
       </w:r>
+    </w:p>
+    <w:p>
+      <w:r>
+        <w:t>making size of input text box relative and test on mobile</w:t>
+      </w:r>
+    </w:p>
+    <w:p>
+      <w:r>
+        <w:t>side bar can have conv to eavesdrop even when the user signs up for the first time</w:t>
+      </w:r>
+      <w:r>
+        <w:t xml:space="preserve"> – need to create this functionality</w:t>
+      </w:r>
+    </w:p>
+    <w:p>
+      <w:r>
+        <w:t>change color for hover on header links</w:t>
+      </w:r>
+    </w:p>
+    <w:p>
+      <w:r>
+        <w:t>in the user profile..instead of conversations…can have a box for updating location, updating picture or adding ‘things to talk about’</w:t>
+      </w:r>
+      <w:r>
+        <w:t>..can add location and things to talk about in users db</w:t>
+      </w:r>
+    </w:p>
+    <w:p>
+      <w:r>
+        <w:t>can add default pic and default things to talk about</w:t>
+      </w:r>
+      <w:r>
+        <w:t xml:space="preserve"> and also location (something funny..earth! or Mars!)</w:t>
+      </w:r>
+    </w:p>
+    <w:p>
+      <w:r>
+        <w:t>put images in a proper folder</w:t>
+      </w:r>
+    </w:p>
+    <w:p/>
+    <w:p>
+      <w:r>
+        <w:t>12/31/13</w:t>
+      </w:r>
+    </w:p>
+    <w:p>
+      <w:r>
+        <w:t>From users index – I copied and pasted into conversations since I needed to remake the index file to list out all the users</w:t>
+      </w:r>
+    </w:p>
+    <w:p/>
+    <w:p>
+      <w:r>
+        <w:t>How to use solr search in development</w:t>
+      </w:r>
+    </w:p>
+    <w:p>
+      <w:hyperlink r:id="rId27" w:history="1">
+        <w:r>
+          <w:rPr>
+            <w:rStyle w:val="Hyperlink"/>
+          </w:rPr>
+          <w:t>http://therailworld.com/posts/23-Sunspot-Full-text-Search-for-Rails-Ruby</w:t>
+        </w:r>
+      </w:hyperlink>
+    </w:p>
+    <w:p/>
+    <w:p>
+      <w:r>
+        <w:t>modifying css for search box</w:t>
+      </w:r>
+    </w:p>
+    <w:p>
+      <w:hyperlink r:id="rId28" w:history="1">
+        <w:r>
+          <w:rPr>
+            <w:rStyle w:val="Hyperlink"/>
+          </w:rPr>
+          <w:t>http://stackoverflow.com/questions/7819143/changing-the-size-of-text-field-tag-rails-3-1</w:t>
+        </w:r>
+      </w:hyperlink>
+    </w:p>
+    <w:p>
       <w:bookmarkStart w:id="0" w:name="_GoBack"/>
       <w:bookmarkEnd w:id="0"/>
-    </w:p>
-    <w:p>
-      <w:r>
-        <w:t>making size of input text box relative and test on mobile</w:t>
-      </w:r>
-    </w:p>
-    <w:p>
-      <w:r>
-        <w:t>side bar can have conv to eavesdrop even when the user signs up for the first time</w:t>
-      </w:r>
-      <w:r>
-        <w:t xml:space="preserve"> – need to create this functionality</w:t>
-      </w:r>
-    </w:p>
-    <w:p>
-      <w:r>
-        <w:t>change color for hover on header links</w:t>
-      </w:r>
-    </w:p>
-    <w:p>
-      <w:r>
-        <w:t>in the user profile..instead of conversations…can have a box for updating location, updating picture or adding ‘things to talk about’</w:t>
-      </w:r>
-      <w:r>
-        <w:t>..can add location and things to talk about in users db</w:t>
-      </w:r>
-    </w:p>
-    <w:p>
-      <w:r>
-        <w:t>can add default pic and default things to talk about</w:t>
-      </w:r>
-      <w:r>
-        <w:t xml:space="preserve"> and also location (something funny..earth! or Mars!)</w:t>
-      </w:r>
     </w:p>
     <w:p/>
     <w:sectPr>
@@ -6053,6 +6103,18 @@
     <w:basedOn w:val="DefaultParagraphFont"/>
     <w:rsid w:val="005C71F7"/>
   </w:style>
+  <w:style w:type="character" w:styleId="FollowedHyperlink">
+    <w:name w:val="FollowedHyperlink"/>
+    <w:basedOn w:val="DefaultParagraphFont"/>
+    <w:uiPriority w:val="99"/>
+    <w:semiHidden/>
+    <w:unhideWhenUsed/>
+    <w:rsid w:val="00BA04EC"/>
+    <w:rPr>
+      <w:color w:val="954F72" w:themeColor="followedHyperlink"/>
+      <w:u w:val="single"/>
+    </w:rPr>
+  </w:style>
 </w:styles>
 </file>
 

</xml_diff>

<commit_message>
Changed feed toshow the right users and added the option to communicate directly with a user
</commit_message>
<xml_diff>
--- a/Airmsg Code v0.1.docx
+++ b/Airmsg Code v0.1.docx
@@ -166,7 +166,7 @@
       <w:r>
         <w:t xml:space="preserve">there is some good information on populating a database for testing purposes at </w:t>
       </w:r>
-      <w:hyperlink r:id="rId4" w:history="1">
+      <w:hyperlink r:id="rId5" w:history="1">
         <w:r>
           <w:rPr>
             <w:rStyle w:val="Hyperlink"/>
@@ -569,13 +569,7 @@
     <w:p>
       <w:r>
         <w:lastRenderedPageBreak/>
-        <w:t>Deleted</w:t>
-      </w:r>
-      <w:r>
-        <w:t xml:space="preserve">  </w:t>
-      </w:r>
-      <w:r>
-        <w:t>the following code from micropost_controller</w:t>
+        <w:t>Deleted  the following code from micropost_controller</w:t>
       </w:r>
     </w:p>
     <w:p/>
@@ -649,16 +643,7 @@
     <w:p/>
     <w:p>
       <w:r>
-        <w:t xml:space="preserve">Deleted  the following code from </w:t>
-      </w:r>
-      <w:r>
-        <w:t xml:space="preserve"> users</w:t>
-      </w:r>
-      <w:r>
-        <w:t>_controller</w:t>
-      </w:r>
-      <w:r>
-        <w:t xml:space="preserve"> and added it to applications controller</w:t>
+        <w:t>Deleted  the following code from  users_controller and added it to applications controller</w:t>
       </w:r>
     </w:p>
     <w:p/>
@@ -734,7 +719,7 @@
       <w:r>
         <w:t xml:space="preserve">good website on application controller: </w:t>
       </w:r>
-      <w:hyperlink r:id="rId5" w:history="1">
+      <w:hyperlink r:id="rId6" w:history="1">
         <w:r>
           <w:rPr>
             <w:rStyle w:val="Hyperlink"/>
@@ -909,7 +894,7 @@
       </w:r>
     </w:p>
     <w:p>
-      <w:hyperlink r:id="rId6" w:history="1">
+      <w:hyperlink r:id="rId7" w:history="1">
         <w:r>
           <w:rPr>
             <w:rStyle w:val="Hyperlink"/>
@@ -1214,13 +1199,7 @@
     </w:p>
     <w:p>
       <w:r>
-        <w:t xml:space="preserve">  </w:t>
-      </w:r>
-      <w:r>
-        <w:t>E</w:t>
-      </w:r>
-      <w:r>
-        <w:t>nd</w:t>
+        <w:t xml:space="preserve">  End</w:t>
       </w:r>
     </w:p>
     <w:p>
@@ -1278,7 +1257,7 @@
       </w:r>
     </w:p>
     <w:p>
-      <w:hyperlink r:id="rId7" w:history="1">
+      <w:hyperlink r:id="rId8" w:history="1">
         <w:r>
           <w:rPr>
             <w:rStyle w:val="Hyperlink"/>
@@ -1294,7 +1273,7 @@
       <w:r>
         <w:t xml:space="preserve">more code </w:t>
       </w:r>
-      <w:hyperlink r:id="rId8" w:history="1">
+      <w:hyperlink r:id="rId9" w:history="1">
         <w:r>
           <w:rPr>
             <w:rStyle w:val="Hyperlink"/>
@@ -1304,7 +1283,7 @@
       </w:hyperlink>
     </w:p>
     <w:p>
-      <w:hyperlink r:id="rId9" w:history="1">
+      <w:hyperlink r:id="rId10" w:history="1">
         <w:r>
           <w:rPr>
             <w:rStyle w:val="Hyperlink"/>
@@ -1334,13 +1313,7 @@
     </w:p>
     <w:p>
       <w:r>
-        <w:t xml:space="preserve">  before_action :set_user</w:t>
-      </w:r>
-      <w:r>
-        <w:t>#</w:t>
-      </w:r>
-      <w:r>
-        <w:t>, only: [:show, :edit, :update, :destroy]</w:t>
+        <w:t xml:space="preserve">  before_action :set_user#, only: [:show, :edit, :update, :destroy]</w:t>
       </w:r>
     </w:p>
     <w:p>
@@ -1367,10 +1340,7 @@
     </w:p>
     <w:p>
       <w:r>
-        <w:t xml:space="preserve"> </w:t>
-      </w:r>
-      <w:r>
-        <w:t>To users controller</w:t>
+        <w:t xml:space="preserve"> To users controller</w:t>
       </w:r>
     </w:p>
     <w:p/>
@@ -1828,7 +1798,7 @@
       </w:r>
     </w:p>
     <w:p>
-      <w:hyperlink r:id="rId10" w:history="1">
+      <w:hyperlink r:id="rId11" w:history="1">
         <w:r>
           <w:rPr>
             <w:rStyle w:val="Hyperlink"/>
@@ -1873,7 +1843,7 @@
       </w:r>
     </w:p>
     <w:p>
-      <w:hyperlink r:id="rId11" w:history="1">
+      <w:hyperlink r:id="rId12" w:history="1">
         <w:r>
           <w:rPr>
             <w:rStyle w:val="Hyperlink"/>
@@ -1889,7 +1859,7 @@
       </w:r>
     </w:p>
     <w:p>
-      <w:hyperlink r:id="rId12" w:history="1">
+      <w:hyperlink r:id="rId13" w:history="1">
         <w:r>
           <w:rPr>
             <w:rStyle w:val="Hyperlink"/>
@@ -2361,7 +2331,7 @@
       </w:r>
     </w:p>
     <w:p>
-      <w:hyperlink r:id="rId13" w:history="1">
+      <w:hyperlink r:id="rId14" w:history="1">
         <w:r>
           <w:rPr>
             <w:rStyle w:val="Hyperlink"/>
@@ -2982,16 +2952,6 @@
           <w:shd w:val="clear" w:color="auto" w:fill="FFFFFF"/>
         </w:rPr>
       </w:pPr>
-    </w:p>
-    <w:p>
-      <w:hyperlink r:id="rId14" w:history="1">
-        <w:r>
-          <w:rPr>
-            <w:rStyle w:val="Hyperlink"/>
-          </w:rPr>
-          <w:t>http://stackoverflow.com/questions/5624548/limit-each-list-in-rails</w:t>
-        </w:r>
-      </w:hyperlink>
     </w:p>
     <w:p>
       <w:hyperlink r:id="rId15" w:history="1">
@@ -3004,6 +2964,16 @@
       </w:hyperlink>
     </w:p>
     <w:p>
+      <w:hyperlink r:id="rId16" w:history="1">
+        <w:r>
+          <w:rPr>
+            <w:rStyle w:val="Hyperlink"/>
+          </w:rPr>
+          <w:t>http://stackoverflow.com/questions/5624548/limit-each-list-in-rails</w:t>
+        </w:r>
+      </w:hyperlink>
+    </w:p>
+    <w:p>
       <w:pPr>
         <w:pStyle w:val="NormalWeb"/>
         <w:shd w:val="clear" w:color="auto" w:fill="FFFFFF"/>
@@ -4904,7 +4874,7 @@
       </w:r>
     </w:p>
     <w:p>
-      <w:hyperlink r:id="rId16" w:history="1">
+      <w:hyperlink r:id="rId17" w:history="1">
         <w:r>
           <w:rPr>
             <w:rStyle w:val="Hyperlink"/>
@@ -4923,7 +4893,7 @@
       </w:r>
     </w:p>
     <w:p>
-      <w:hyperlink r:id="rId17" w:history="1">
+      <w:hyperlink r:id="rId18" w:history="1">
         <w:r>
           <w:rPr>
             <w:rStyle w:val="Hyperlink"/>
@@ -4942,7 +4912,7 @@
           <w:szCs w:val="24"/>
         </w:rPr>
       </w:pPr>
-      <w:hyperlink r:id="rId18" w:tgtFrame="_blank" w:history="1">
+      <w:hyperlink r:id="rId19" w:tgtFrame="_blank" w:history="1">
         <w:r>
           <w:rPr>
             <w:rFonts w:ascii="Arial" w:eastAsia="Times New Roman" w:hAnsi="Arial" w:cs="Arial"/>
@@ -4979,7 +4949,7 @@
           <w:szCs w:val="20"/>
         </w:rPr>
       </w:pPr>
-      <w:hyperlink r:id="rId19" w:tgtFrame="_blank" w:history="1">
+      <w:hyperlink r:id="rId20" w:tgtFrame="_blank" w:history="1">
         <w:r>
           <w:rPr>
             <w:rFonts w:ascii="Arial" w:eastAsia="Times New Roman" w:hAnsi="Arial" w:cs="Arial"/>
@@ -5015,7 +4985,7 @@
       </w:r>
     </w:p>
     <w:p>
-      <w:hyperlink r:id="rId20" w:history="1">
+      <w:hyperlink r:id="rId21" w:history="1">
         <w:r>
           <w:rPr>
             <w:rStyle w:val="Hyperlink"/>
@@ -5027,10 +4997,7 @@
     <w:p/>
     <w:p>
       <w:r>
-        <w:t xml:space="preserve">when I ran this command I got this error: </w:t>
-      </w:r>
-      <w:r>
-        <w:t>rake sunspot:solr:start</w:t>
+        <w:t>when I ran this command I got this error: rake sunspot:solr:start</w:t>
       </w:r>
     </w:p>
     <w:p>
@@ -5271,7 +5238,7 @@
       </w:r>
     </w:p>
     <w:p>
-      <w:hyperlink r:id="rId21" w:anchor="strong-parameters" w:history="1">
+      <w:hyperlink r:id="rId22" w:anchor="strong-parameters" w:history="1">
         <w:r>
           <w:rPr>
             <w:rStyle w:val="Hyperlink"/>
@@ -5281,7 +5248,7 @@
       </w:hyperlink>
     </w:p>
     <w:p>
-      <w:hyperlink r:id="rId22" w:history="1">
+      <w:hyperlink r:id="rId23" w:history="1">
         <w:r>
           <w:rPr>
             <w:rStyle w:val="Hyperlink"/>
@@ -5291,7 +5258,7 @@
       </w:hyperlink>
     </w:p>
     <w:p>
-      <w:hyperlink r:id="rId23" w:history="1">
+      <w:hyperlink r:id="rId24" w:history="1">
         <w:r>
           <w:rPr>
             <w:rStyle w:val="Hyperlink"/>
@@ -5301,7 +5268,7 @@
       </w:hyperlink>
     </w:p>
     <w:p>
-      <w:hyperlink r:id="rId24" w:history="1">
+      <w:hyperlink r:id="rId25" w:history="1">
         <w:r>
           <w:rPr>
             <w:rStyle w:val="Hyperlink"/>
@@ -5317,7 +5284,7 @@
       </w:r>
     </w:p>
     <w:p>
-      <w:hyperlink r:id="rId25" w:history="1">
+      <w:hyperlink r:id="rId26" w:history="1">
         <w:r>
           <w:rPr>
             <w:rStyle w:val="Hyperlink"/>
@@ -5330,7 +5297,7 @@
       </w:r>
     </w:p>
     <w:p>
-      <w:hyperlink r:id="rId26" w:history="1">
+      <w:hyperlink r:id="rId27" w:history="1">
         <w:r>
           <w:rPr>
             <w:rStyle w:val="Hyperlink"/>
@@ -5483,7 +5450,7 @@
       </w:r>
     </w:p>
     <w:p>
-      <w:hyperlink r:id="rId27" w:history="1">
+      <w:hyperlink r:id="rId28" w:history="1">
         <w:r>
           <w:rPr>
             <w:rStyle w:val="Hyperlink"/>
@@ -5499,7 +5466,7 @@
       </w:r>
     </w:p>
     <w:p>
-      <w:hyperlink r:id="rId28" w:history="1">
+      <w:hyperlink r:id="rId29" w:history="1">
         <w:r>
           <w:rPr>
             <w:rStyle w:val="Hyperlink"/>
@@ -5509,10 +5476,1584 @@
       </w:hyperlink>
     </w:p>
     <w:p>
+      <w:r>
+        <w:t>rake sunspot:reindex</w:t>
+      </w:r>
+      <w:r>
+        <w:t xml:space="preserve"> to add new search fields</w:t>
+      </w:r>
+    </w:p>
+    <w:p/>
+    <w:p>
+      <w:r>
+        <w:t>things to do when first logs in</w:t>
+      </w:r>
+    </w:p>
+    <w:p>
+      <w:pPr>
+        <w:pStyle w:val="ListParagraph"/>
+        <w:numPr>
+          <w:ilvl w:val="0"/>
+          <w:numId w:val="1"/>
+        </w:numPr>
+      </w:pPr>
+      <w:r>
+        <w:t>Eaves drop conversations</w:t>
+      </w:r>
+    </w:p>
+    <w:p>
+      <w:pPr>
+        <w:pStyle w:val="ListParagraph"/>
+        <w:numPr>
+          <w:ilvl w:val="0"/>
+          <w:numId w:val="1"/>
+        </w:numPr>
+      </w:pPr>
+      <w:r>
+        <w:t>Find users to talk to</w:t>
+      </w:r>
+    </w:p>
+    <w:p>
+      <w:pPr>
+        <w:pStyle w:val="ListParagraph"/>
+        <w:numPr>
+          <w:ilvl w:val="0"/>
+          <w:numId w:val="1"/>
+        </w:numPr>
+      </w:pPr>
+      <w:r>
+        <w:lastRenderedPageBreak/>
+        <w:t>If search result is empty – start a new thread</w:t>
+      </w:r>
+    </w:p>
+    <w:p>
+      <w:pPr>
+        <w:pStyle w:val="ListParagraph"/>
+        <w:numPr>
+          <w:ilvl w:val="0"/>
+          <w:numId w:val="1"/>
+        </w:numPr>
+      </w:pPr>
+      <w:r>
+        <w:t>Update profile – add twitter handle</w:t>
+      </w:r>
+    </w:p>
+    <w:p/>
+    <w:p>
+      <w:r>
+        <w:t>To handle eavesdropping I created a new scaffold</w:t>
+      </w:r>
+    </w:p>
+    <w:p>
+      <w:r>
+        <w:t>Rails generate scaffold eavesdrops user_id:integer initiator_id:integer responder_id:integer</w:t>
+      </w:r>
+    </w:p>
+    <w:p/>
+    <w:p>
+      <w:r>
+        <w:t>Added code to show eavesdropped conversations on the side bar</w:t>
+      </w:r>
+    </w:p>
+    <w:p>
+      <w:r>
+        <w:t>Updated layouts _header</w:t>
+      </w:r>
+    </w:p>
+    <w:p/>
+    <w:p>
+      <w:r>
+        <w:t>1/1/2014</w:t>
+      </w:r>
+    </w:p>
+    <w:p>
+      <w:r>
+        <w:t>Default image urls for uploading</w:t>
+      </w:r>
+    </w:p>
+    <w:p>
+      <w:hyperlink r:id="rId30" w:history="1">
+        <w:r>
+          <w:rPr>
+            <w:rStyle w:val="Hyperlink"/>
+          </w:rPr>
+          <w:t>http://stackoverflow.com/questions/1781128/rails-paperclip-default-image-with-s3</w:t>
+        </w:r>
+      </w:hyperlink>
+    </w:p>
+    <w:p>
+      <w:pPr>
+        <w:pStyle w:val="HTMLPreformatted"/>
+        <w:shd w:val="clear" w:color="auto" w:fill="EEEEEE"/>
+        <w:spacing w:line="270" w:lineRule="atLeast"/>
+        <w:textAlignment w:val="baseline"/>
+        <w:rPr>
+          <w:rStyle w:val="pln"/>
+          <w:rFonts w:ascii="Consolas" w:hAnsi="Consolas" w:cs="Consolas"/>
+          <w:color w:val="000000"/>
+          <w:sz w:val="21"/>
+          <w:szCs w:val="21"/>
+          <w:bdr w:val="none" w:sz="0" w:space="0" w:color="auto" w:frame="1"/>
+        </w:rPr>
+      </w:pPr>
+      <w:r>
+        <w:rPr>
+          <w:rStyle w:val="pln"/>
+          <w:rFonts w:ascii="Consolas" w:hAnsi="Consolas" w:cs="Consolas"/>
+          <w:color w:val="000000"/>
+          <w:sz w:val="21"/>
+          <w:szCs w:val="21"/>
+          <w:bdr w:val="none" w:sz="0" w:space="0" w:color="auto" w:frame="1"/>
+        </w:rPr>
+        <w:t xml:space="preserve">has_attached_file </w:t>
+      </w:r>
+      <w:r>
+        <w:rPr>
+          <w:rStyle w:val="pun"/>
+          <w:rFonts w:ascii="Consolas" w:hAnsi="Consolas" w:cs="Consolas"/>
+          <w:color w:val="000000"/>
+          <w:sz w:val="21"/>
+          <w:szCs w:val="21"/>
+          <w:bdr w:val="none" w:sz="0" w:space="0" w:color="auto" w:frame="1"/>
+        </w:rPr>
+        <w:t>:</w:t>
+      </w:r>
+      <w:r>
+        <w:rPr>
+          <w:rStyle w:val="pln"/>
+          <w:rFonts w:ascii="Consolas" w:hAnsi="Consolas" w:cs="Consolas"/>
+          <w:color w:val="000000"/>
+          <w:sz w:val="21"/>
+          <w:szCs w:val="21"/>
+          <w:bdr w:val="none" w:sz="0" w:space="0" w:color="auto" w:frame="1"/>
+        </w:rPr>
+        <w:t>avatar</w:t>
+      </w:r>
+      <w:r>
+        <w:rPr>
+          <w:rStyle w:val="pun"/>
+          <w:rFonts w:ascii="Consolas" w:hAnsi="Consolas" w:cs="Consolas"/>
+          <w:color w:val="000000"/>
+          <w:sz w:val="21"/>
+          <w:szCs w:val="21"/>
+          <w:bdr w:val="none" w:sz="0" w:space="0" w:color="auto" w:frame="1"/>
+        </w:rPr>
+        <w:t>,</w:t>
+      </w:r>
+    </w:p>
+    <w:p>
+      <w:pPr>
+        <w:pStyle w:val="HTMLPreformatted"/>
+        <w:shd w:val="clear" w:color="auto" w:fill="EEEEEE"/>
+        <w:spacing w:line="270" w:lineRule="atLeast"/>
+        <w:textAlignment w:val="baseline"/>
+        <w:rPr>
+          <w:rStyle w:val="pln"/>
+          <w:rFonts w:ascii="Consolas" w:hAnsi="Consolas" w:cs="Consolas"/>
+          <w:color w:val="000000"/>
+          <w:sz w:val="21"/>
+          <w:szCs w:val="21"/>
+          <w:bdr w:val="none" w:sz="0" w:space="0" w:color="auto" w:frame="1"/>
+        </w:rPr>
+      </w:pPr>
+      <w:r>
+        <w:rPr>
+          <w:rStyle w:val="pln"/>
+          <w:rFonts w:ascii="Consolas" w:hAnsi="Consolas" w:cs="Consolas"/>
+          <w:color w:val="000000"/>
+          <w:sz w:val="21"/>
+          <w:szCs w:val="21"/>
+          <w:bdr w:val="none" w:sz="0" w:space="0" w:color="auto" w:frame="1"/>
+        </w:rPr>
+        <w:t xml:space="preserve">  </w:t>
+      </w:r>
+      <w:r>
+        <w:rPr>
+          <w:rStyle w:val="pun"/>
+          <w:rFonts w:ascii="Consolas" w:hAnsi="Consolas" w:cs="Consolas"/>
+          <w:color w:val="000000"/>
+          <w:sz w:val="21"/>
+          <w:szCs w:val="21"/>
+          <w:bdr w:val="none" w:sz="0" w:space="0" w:color="auto" w:frame="1"/>
+        </w:rPr>
+        <w:t>:</w:t>
+      </w:r>
+      <w:r>
+        <w:rPr>
+          <w:rStyle w:val="pln"/>
+          <w:rFonts w:ascii="Consolas" w:hAnsi="Consolas" w:cs="Consolas"/>
+          <w:color w:val="000000"/>
+          <w:sz w:val="21"/>
+          <w:szCs w:val="21"/>
+          <w:bdr w:val="none" w:sz="0" w:space="0" w:color="auto" w:frame="1"/>
+        </w:rPr>
+        <w:t xml:space="preserve">styles </w:t>
+      </w:r>
+      <w:r>
+        <w:rPr>
+          <w:rStyle w:val="pun"/>
+          <w:rFonts w:ascii="Consolas" w:hAnsi="Consolas" w:cs="Consolas"/>
+          <w:color w:val="000000"/>
+          <w:sz w:val="21"/>
+          <w:szCs w:val="21"/>
+          <w:bdr w:val="none" w:sz="0" w:space="0" w:color="auto" w:frame="1"/>
+        </w:rPr>
+        <w:t>=&gt;</w:t>
+      </w:r>
+      <w:r>
+        <w:rPr>
+          <w:rStyle w:val="pln"/>
+          <w:rFonts w:ascii="Consolas" w:hAnsi="Consolas" w:cs="Consolas"/>
+          <w:color w:val="000000"/>
+          <w:sz w:val="21"/>
+          <w:szCs w:val="21"/>
+          <w:bdr w:val="none" w:sz="0" w:space="0" w:color="auto" w:frame="1"/>
+        </w:rPr>
+        <w:t xml:space="preserve"> </w:t>
+      </w:r>
+      <w:r>
+        <w:rPr>
+          <w:rStyle w:val="pun"/>
+          <w:rFonts w:ascii="Consolas" w:hAnsi="Consolas" w:cs="Consolas"/>
+          <w:color w:val="000000"/>
+          <w:sz w:val="21"/>
+          <w:szCs w:val="21"/>
+          <w:bdr w:val="none" w:sz="0" w:space="0" w:color="auto" w:frame="1"/>
+        </w:rPr>
+        <w:t>{</w:t>
+      </w:r>
+      <w:r>
+        <w:rPr>
+          <w:rStyle w:val="pln"/>
+          <w:rFonts w:ascii="Consolas" w:hAnsi="Consolas" w:cs="Consolas"/>
+          <w:color w:val="000000"/>
+          <w:sz w:val="21"/>
+          <w:szCs w:val="21"/>
+          <w:bdr w:val="none" w:sz="0" w:space="0" w:color="auto" w:frame="1"/>
+        </w:rPr>
+        <w:t xml:space="preserve"> </w:t>
+      </w:r>
+      <w:r>
+        <w:rPr>
+          <w:rStyle w:val="pun"/>
+          <w:rFonts w:ascii="Consolas" w:hAnsi="Consolas" w:cs="Consolas"/>
+          <w:color w:val="000000"/>
+          <w:sz w:val="21"/>
+          <w:szCs w:val="21"/>
+          <w:bdr w:val="none" w:sz="0" w:space="0" w:color="auto" w:frame="1"/>
+        </w:rPr>
+        <w:t>:</w:t>
+      </w:r>
+      <w:r>
+        <w:rPr>
+          <w:rStyle w:val="pln"/>
+          <w:rFonts w:ascii="Consolas" w:hAnsi="Consolas" w:cs="Consolas"/>
+          <w:color w:val="000000"/>
+          <w:sz w:val="21"/>
+          <w:szCs w:val="21"/>
+          <w:bdr w:val="none" w:sz="0" w:space="0" w:color="auto" w:frame="1"/>
+        </w:rPr>
+        <w:t xml:space="preserve">small </w:t>
+      </w:r>
+      <w:r>
+        <w:rPr>
+          <w:rStyle w:val="pun"/>
+          <w:rFonts w:ascii="Consolas" w:hAnsi="Consolas" w:cs="Consolas"/>
+          <w:color w:val="000000"/>
+          <w:sz w:val="21"/>
+          <w:szCs w:val="21"/>
+          <w:bdr w:val="none" w:sz="0" w:space="0" w:color="auto" w:frame="1"/>
+        </w:rPr>
+        <w:t>=&gt;</w:t>
+      </w:r>
+      <w:r>
+        <w:rPr>
+          <w:rStyle w:val="pln"/>
+          <w:rFonts w:ascii="Consolas" w:hAnsi="Consolas" w:cs="Consolas"/>
+          <w:color w:val="000000"/>
+          <w:sz w:val="21"/>
+          <w:szCs w:val="21"/>
+          <w:bdr w:val="none" w:sz="0" w:space="0" w:color="auto" w:frame="1"/>
+        </w:rPr>
+        <w:t xml:space="preserve"> </w:t>
+      </w:r>
+      <w:r>
+        <w:rPr>
+          <w:rStyle w:val="str"/>
+          <w:rFonts w:ascii="Consolas" w:hAnsi="Consolas" w:cs="Consolas"/>
+          <w:color w:val="800000"/>
+          <w:sz w:val="21"/>
+          <w:szCs w:val="21"/>
+          <w:bdr w:val="none" w:sz="0" w:space="0" w:color="auto" w:frame="1"/>
+        </w:rPr>
+        <w:t>'60x60#'</w:t>
+      </w:r>
+      <w:r>
+        <w:rPr>
+          <w:rStyle w:val="pun"/>
+          <w:rFonts w:ascii="Consolas" w:hAnsi="Consolas" w:cs="Consolas"/>
+          <w:color w:val="000000"/>
+          <w:sz w:val="21"/>
+          <w:szCs w:val="21"/>
+          <w:bdr w:val="none" w:sz="0" w:space="0" w:color="auto" w:frame="1"/>
+        </w:rPr>
+        <w:t>,</w:t>
+      </w:r>
+      <w:r>
+        <w:rPr>
+          <w:rStyle w:val="pln"/>
+          <w:rFonts w:ascii="Consolas" w:hAnsi="Consolas" w:cs="Consolas"/>
+          <w:color w:val="000000"/>
+          <w:sz w:val="21"/>
+          <w:szCs w:val="21"/>
+          <w:bdr w:val="none" w:sz="0" w:space="0" w:color="auto" w:frame="1"/>
+        </w:rPr>
+        <w:t xml:space="preserve"> </w:t>
+      </w:r>
+      <w:r>
+        <w:rPr>
+          <w:rStyle w:val="pun"/>
+          <w:rFonts w:ascii="Consolas" w:hAnsi="Consolas" w:cs="Consolas"/>
+          <w:color w:val="000000"/>
+          <w:sz w:val="21"/>
+          <w:szCs w:val="21"/>
+          <w:bdr w:val="none" w:sz="0" w:space="0" w:color="auto" w:frame="1"/>
+        </w:rPr>
+        <w:t>:</w:t>
+      </w:r>
+      <w:r>
+        <w:rPr>
+          <w:rStyle w:val="pln"/>
+          <w:rFonts w:ascii="Consolas" w:hAnsi="Consolas" w:cs="Consolas"/>
+          <w:color w:val="000000"/>
+          <w:sz w:val="21"/>
+          <w:szCs w:val="21"/>
+          <w:bdr w:val="none" w:sz="0" w:space="0" w:color="auto" w:frame="1"/>
+        </w:rPr>
+        <w:t xml:space="preserve">large </w:t>
+      </w:r>
+      <w:r>
+        <w:rPr>
+          <w:rStyle w:val="pun"/>
+          <w:rFonts w:ascii="Consolas" w:hAnsi="Consolas" w:cs="Consolas"/>
+          <w:color w:val="000000"/>
+          <w:sz w:val="21"/>
+          <w:szCs w:val="21"/>
+          <w:bdr w:val="none" w:sz="0" w:space="0" w:color="auto" w:frame="1"/>
+        </w:rPr>
+        <w:t>=&gt;</w:t>
+      </w:r>
+      <w:r>
+        <w:rPr>
+          <w:rStyle w:val="pln"/>
+          <w:rFonts w:ascii="Consolas" w:hAnsi="Consolas" w:cs="Consolas"/>
+          <w:color w:val="000000"/>
+          <w:sz w:val="21"/>
+          <w:szCs w:val="21"/>
+          <w:bdr w:val="none" w:sz="0" w:space="0" w:color="auto" w:frame="1"/>
+        </w:rPr>
+        <w:t xml:space="preserve"> </w:t>
+      </w:r>
+      <w:r>
+        <w:rPr>
+          <w:rStyle w:val="str"/>
+          <w:rFonts w:ascii="Consolas" w:hAnsi="Consolas" w:cs="Consolas"/>
+          <w:color w:val="800000"/>
+          <w:sz w:val="21"/>
+          <w:szCs w:val="21"/>
+          <w:bdr w:val="none" w:sz="0" w:space="0" w:color="auto" w:frame="1"/>
+        </w:rPr>
+        <w:t>'300x300#'</w:t>
+      </w:r>
+      <w:r>
+        <w:rPr>
+          <w:rStyle w:val="pln"/>
+          <w:rFonts w:ascii="Consolas" w:hAnsi="Consolas" w:cs="Consolas"/>
+          <w:color w:val="000000"/>
+          <w:sz w:val="21"/>
+          <w:szCs w:val="21"/>
+          <w:bdr w:val="none" w:sz="0" w:space="0" w:color="auto" w:frame="1"/>
+        </w:rPr>
+        <w:t xml:space="preserve"> </w:t>
+      </w:r>
+      <w:r>
+        <w:rPr>
+          <w:rStyle w:val="pun"/>
+          <w:rFonts w:ascii="Consolas" w:hAnsi="Consolas" w:cs="Consolas"/>
+          <w:color w:val="000000"/>
+          <w:sz w:val="21"/>
+          <w:szCs w:val="21"/>
+          <w:bdr w:val="none" w:sz="0" w:space="0" w:color="auto" w:frame="1"/>
+        </w:rPr>
+        <w:t>},</w:t>
+      </w:r>
+      <w:r>
+        <w:rPr>
+          <w:rStyle w:val="pln"/>
+          <w:rFonts w:ascii="Consolas" w:hAnsi="Consolas" w:cs="Consolas"/>
+          <w:color w:val="000000"/>
+          <w:sz w:val="21"/>
+          <w:szCs w:val="21"/>
+          <w:bdr w:val="none" w:sz="0" w:space="0" w:color="auto" w:frame="1"/>
+        </w:rPr>
+        <w:t xml:space="preserve"> </w:t>
+      </w:r>
+      <w:r>
+        <w:rPr>
+          <w:rStyle w:val="pun"/>
+          <w:rFonts w:ascii="Consolas" w:hAnsi="Consolas" w:cs="Consolas"/>
+          <w:color w:val="000000"/>
+          <w:sz w:val="21"/>
+          <w:szCs w:val="21"/>
+          <w:bdr w:val="none" w:sz="0" w:space="0" w:color="auto" w:frame="1"/>
+        </w:rPr>
+        <w:t>:</w:t>
+      </w:r>
+      <w:r>
+        <w:rPr>
+          <w:rStyle w:val="pln"/>
+          <w:rFonts w:ascii="Consolas" w:hAnsi="Consolas" w:cs="Consolas"/>
+          <w:color w:val="000000"/>
+          <w:sz w:val="21"/>
+          <w:szCs w:val="21"/>
+          <w:bdr w:val="none" w:sz="0" w:space="0" w:color="auto" w:frame="1"/>
+        </w:rPr>
+        <w:t xml:space="preserve">default_style </w:t>
+      </w:r>
+      <w:r>
+        <w:rPr>
+          <w:rStyle w:val="pun"/>
+          <w:rFonts w:ascii="Consolas" w:hAnsi="Consolas" w:cs="Consolas"/>
+          <w:color w:val="000000"/>
+          <w:sz w:val="21"/>
+          <w:szCs w:val="21"/>
+          <w:bdr w:val="none" w:sz="0" w:space="0" w:color="auto" w:frame="1"/>
+        </w:rPr>
+        <w:t>=&gt;</w:t>
+      </w:r>
+      <w:r>
+        <w:rPr>
+          <w:rStyle w:val="pln"/>
+          <w:rFonts w:ascii="Consolas" w:hAnsi="Consolas" w:cs="Consolas"/>
+          <w:color w:val="000000"/>
+          <w:sz w:val="21"/>
+          <w:szCs w:val="21"/>
+          <w:bdr w:val="none" w:sz="0" w:space="0" w:color="auto" w:frame="1"/>
+        </w:rPr>
+        <w:t xml:space="preserve"> </w:t>
+      </w:r>
+      <w:r>
+        <w:rPr>
+          <w:rStyle w:val="pun"/>
+          <w:rFonts w:ascii="Consolas" w:hAnsi="Consolas" w:cs="Consolas"/>
+          <w:color w:val="000000"/>
+          <w:sz w:val="21"/>
+          <w:szCs w:val="21"/>
+          <w:bdr w:val="none" w:sz="0" w:space="0" w:color="auto" w:frame="1"/>
+        </w:rPr>
+        <w:t>:</w:t>
+      </w:r>
+      <w:r>
+        <w:rPr>
+          <w:rStyle w:val="pln"/>
+          <w:rFonts w:ascii="Consolas" w:hAnsi="Consolas" w:cs="Consolas"/>
+          <w:color w:val="000000"/>
+          <w:sz w:val="21"/>
+          <w:szCs w:val="21"/>
+          <w:bdr w:val="none" w:sz="0" w:space="0" w:color="auto" w:frame="1"/>
+        </w:rPr>
+        <w:t>large</w:t>
+      </w:r>
+      <w:r>
+        <w:rPr>
+          <w:rStyle w:val="pun"/>
+          <w:rFonts w:ascii="Consolas" w:hAnsi="Consolas" w:cs="Consolas"/>
+          <w:color w:val="000000"/>
+          <w:sz w:val="21"/>
+          <w:szCs w:val="21"/>
+          <w:bdr w:val="none" w:sz="0" w:space="0" w:color="auto" w:frame="1"/>
+        </w:rPr>
+        <w:t>,</w:t>
+      </w:r>
+    </w:p>
+    <w:p>
+      <w:pPr>
+        <w:pStyle w:val="HTMLPreformatted"/>
+        <w:shd w:val="clear" w:color="auto" w:fill="EEEEEE"/>
+        <w:spacing w:line="270" w:lineRule="atLeast"/>
+        <w:textAlignment w:val="baseline"/>
+        <w:rPr>
+          <w:rStyle w:val="pln"/>
+          <w:rFonts w:ascii="Consolas" w:hAnsi="Consolas" w:cs="Consolas"/>
+          <w:color w:val="000000"/>
+          <w:sz w:val="21"/>
+          <w:szCs w:val="21"/>
+          <w:bdr w:val="none" w:sz="0" w:space="0" w:color="auto" w:frame="1"/>
+        </w:rPr>
+      </w:pPr>
+      <w:r>
+        <w:rPr>
+          <w:rStyle w:val="pln"/>
+          <w:rFonts w:ascii="Consolas" w:hAnsi="Consolas" w:cs="Consolas"/>
+          <w:color w:val="000000"/>
+          <w:sz w:val="21"/>
+          <w:szCs w:val="21"/>
+          <w:bdr w:val="none" w:sz="0" w:space="0" w:color="auto" w:frame="1"/>
+        </w:rPr>
+        <w:t xml:space="preserve">  </w:t>
+      </w:r>
+      <w:r>
+        <w:rPr>
+          <w:rStyle w:val="pun"/>
+          <w:rFonts w:ascii="Consolas" w:hAnsi="Consolas" w:cs="Consolas"/>
+          <w:color w:val="000000"/>
+          <w:sz w:val="21"/>
+          <w:szCs w:val="21"/>
+          <w:bdr w:val="none" w:sz="0" w:space="0" w:color="auto" w:frame="1"/>
+        </w:rPr>
+        <w:t>:</w:t>
+      </w:r>
+      <w:r>
+        <w:rPr>
+          <w:rStyle w:val="pln"/>
+          <w:rFonts w:ascii="Consolas" w:hAnsi="Consolas" w:cs="Consolas"/>
+          <w:color w:val="000000"/>
+          <w:sz w:val="21"/>
+          <w:szCs w:val="21"/>
+          <w:bdr w:val="none" w:sz="0" w:space="0" w:color="auto" w:frame="1"/>
+        </w:rPr>
+        <w:t xml:space="preserve">storage </w:t>
+      </w:r>
+      <w:r>
+        <w:rPr>
+          <w:rStyle w:val="pun"/>
+          <w:rFonts w:ascii="Consolas" w:hAnsi="Consolas" w:cs="Consolas"/>
+          <w:color w:val="000000"/>
+          <w:sz w:val="21"/>
+          <w:szCs w:val="21"/>
+          <w:bdr w:val="none" w:sz="0" w:space="0" w:color="auto" w:frame="1"/>
+        </w:rPr>
+        <w:t>=&gt;</w:t>
+      </w:r>
+      <w:r>
+        <w:rPr>
+          <w:rStyle w:val="pln"/>
+          <w:rFonts w:ascii="Consolas" w:hAnsi="Consolas" w:cs="Consolas"/>
+          <w:color w:val="000000"/>
+          <w:sz w:val="21"/>
+          <w:szCs w:val="21"/>
+          <w:bdr w:val="none" w:sz="0" w:space="0" w:color="auto" w:frame="1"/>
+        </w:rPr>
+        <w:t xml:space="preserve"> </w:t>
+      </w:r>
+      <w:r>
+        <w:rPr>
+          <w:rStyle w:val="pun"/>
+          <w:rFonts w:ascii="Consolas" w:hAnsi="Consolas" w:cs="Consolas"/>
+          <w:color w:val="000000"/>
+          <w:sz w:val="21"/>
+          <w:szCs w:val="21"/>
+          <w:bdr w:val="none" w:sz="0" w:space="0" w:color="auto" w:frame="1"/>
+        </w:rPr>
+        <w:t>:</w:t>
+      </w:r>
+      <w:r>
+        <w:rPr>
+          <w:rStyle w:val="pln"/>
+          <w:rFonts w:ascii="Consolas" w:hAnsi="Consolas" w:cs="Consolas"/>
+          <w:color w:val="000000"/>
+          <w:sz w:val="21"/>
+          <w:szCs w:val="21"/>
+          <w:bdr w:val="none" w:sz="0" w:space="0" w:color="auto" w:frame="1"/>
+        </w:rPr>
+        <w:t>s3</w:t>
+      </w:r>
+      <w:r>
+        <w:rPr>
+          <w:rStyle w:val="pun"/>
+          <w:rFonts w:ascii="Consolas" w:hAnsi="Consolas" w:cs="Consolas"/>
+          <w:color w:val="000000"/>
+          <w:sz w:val="21"/>
+          <w:szCs w:val="21"/>
+          <w:bdr w:val="none" w:sz="0" w:space="0" w:color="auto" w:frame="1"/>
+        </w:rPr>
+        <w:t>,</w:t>
+      </w:r>
+    </w:p>
+    <w:p>
+      <w:pPr>
+        <w:pStyle w:val="HTMLPreformatted"/>
+        <w:shd w:val="clear" w:color="auto" w:fill="EEEEEE"/>
+        <w:spacing w:line="270" w:lineRule="atLeast"/>
+        <w:textAlignment w:val="baseline"/>
+        <w:rPr>
+          <w:rStyle w:val="pln"/>
+          <w:rFonts w:ascii="Consolas" w:hAnsi="Consolas" w:cs="Consolas"/>
+          <w:color w:val="000000"/>
+          <w:sz w:val="21"/>
+          <w:szCs w:val="21"/>
+          <w:bdr w:val="none" w:sz="0" w:space="0" w:color="auto" w:frame="1"/>
+        </w:rPr>
+      </w:pPr>
+      <w:r>
+        <w:rPr>
+          <w:rStyle w:val="pln"/>
+          <w:rFonts w:ascii="Consolas" w:hAnsi="Consolas" w:cs="Consolas"/>
+          <w:color w:val="000000"/>
+          <w:sz w:val="21"/>
+          <w:szCs w:val="21"/>
+          <w:bdr w:val="none" w:sz="0" w:space="0" w:color="auto" w:frame="1"/>
+        </w:rPr>
+        <w:t xml:space="preserve">  </w:t>
+      </w:r>
+      <w:r>
+        <w:rPr>
+          <w:rStyle w:val="pun"/>
+          <w:rFonts w:ascii="Consolas" w:hAnsi="Consolas" w:cs="Consolas"/>
+          <w:color w:val="000000"/>
+          <w:sz w:val="21"/>
+          <w:szCs w:val="21"/>
+          <w:bdr w:val="none" w:sz="0" w:space="0" w:color="auto" w:frame="1"/>
+        </w:rPr>
+        <w:t>:</w:t>
+      </w:r>
+      <w:r>
+        <w:rPr>
+          <w:rStyle w:val="pln"/>
+          <w:rFonts w:ascii="Consolas" w:hAnsi="Consolas" w:cs="Consolas"/>
+          <w:color w:val="000000"/>
+          <w:sz w:val="21"/>
+          <w:szCs w:val="21"/>
+          <w:bdr w:val="none" w:sz="0" w:space="0" w:color="auto" w:frame="1"/>
+        </w:rPr>
+        <w:t xml:space="preserve">default_url </w:t>
+      </w:r>
+      <w:r>
+        <w:rPr>
+          <w:rStyle w:val="pun"/>
+          <w:rFonts w:ascii="Consolas" w:hAnsi="Consolas" w:cs="Consolas"/>
+          <w:color w:val="000000"/>
+          <w:sz w:val="21"/>
+          <w:szCs w:val="21"/>
+          <w:bdr w:val="none" w:sz="0" w:space="0" w:color="auto" w:frame="1"/>
+        </w:rPr>
+        <w:t>=&gt;</w:t>
+      </w:r>
+      <w:r>
+        <w:rPr>
+          <w:rStyle w:val="pln"/>
+          <w:rFonts w:ascii="Consolas" w:hAnsi="Consolas" w:cs="Consolas"/>
+          <w:color w:val="000000"/>
+          <w:sz w:val="21"/>
+          <w:szCs w:val="21"/>
+          <w:bdr w:val="none" w:sz="0" w:space="0" w:color="auto" w:frame="1"/>
+        </w:rPr>
+        <w:t xml:space="preserve"> </w:t>
+      </w:r>
+      <w:r>
+        <w:rPr>
+          <w:rStyle w:val="str"/>
+          <w:rFonts w:ascii="Consolas" w:hAnsi="Consolas" w:cs="Consolas"/>
+          <w:color w:val="800000"/>
+          <w:sz w:val="21"/>
+          <w:szCs w:val="21"/>
+          <w:bdr w:val="none" w:sz="0" w:space="0" w:color="auto" w:frame="1"/>
+        </w:rPr>
+        <w:t>'/images/:attachment/missing_:style.png'</w:t>
+      </w:r>
+      <w:r>
+        <w:rPr>
+          <w:rStyle w:val="pun"/>
+          <w:rFonts w:ascii="Consolas" w:hAnsi="Consolas" w:cs="Consolas"/>
+          <w:color w:val="000000"/>
+          <w:sz w:val="21"/>
+          <w:szCs w:val="21"/>
+          <w:bdr w:val="none" w:sz="0" w:space="0" w:color="auto" w:frame="1"/>
+        </w:rPr>
+        <w:t>,</w:t>
+      </w:r>
+    </w:p>
+    <w:p>
+      <w:pPr>
+        <w:pStyle w:val="HTMLPreformatted"/>
+        <w:shd w:val="clear" w:color="auto" w:fill="EEEEEE"/>
+        <w:spacing w:line="270" w:lineRule="atLeast"/>
+        <w:textAlignment w:val="baseline"/>
+        <w:rPr>
+          <w:rStyle w:val="pln"/>
+          <w:rFonts w:ascii="Consolas" w:hAnsi="Consolas" w:cs="Consolas"/>
+          <w:color w:val="000000"/>
+          <w:sz w:val="21"/>
+          <w:szCs w:val="21"/>
+          <w:bdr w:val="none" w:sz="0" w:space="0" w:color="auto" w:frame="1"/>
+        </w:rPr>
+      </w:pPr>
+      <w:r>
+        <w:rPr>
+          <w:rStyle w:val="pln"/>
+          <w:rFonts w:ascii="Consolas" w:hAnsi="Consolas" w:cs="Consolas"/>
+          <w:color w:val="000000"/>
+          <w:sz w:val="21"/>
+          <w:szCs w:val="21"/>
+          <w:bdr w:val="none" w:sz="0" w:space="0" w:color="auto" w:frame="1"/>
+        </w:rPr>
+        <w:t xml:space="preserve">  </w:t>
+      </w:r>
+      <w:r>
+        <w:rPr>
+          <w:rStyle w:val="pun"/>
+          <w:rFonts w:ascii="Consolas" w:hAnsi="Consolas" w:cs="Consolas"/>
+          <w:color w:val="000000"/>
+          <w:sz w:val="21"/>
+          <w:szCs w:val="21"/>
+          <w:bdr w:val="none" w:sz="0" w:space="0" w:color="auto" w:frame="1"/>
+        </w:rPr>
+        <w:t>:</w:t>
+      </w:r>
+      <w:r>
+        <w:rPr>
+          <w:rStyle w:val="pln"/>
+          <w:rFonts w:ascii="Consolas" w:hAnsi="Consolas" w:cs="Consolas"/>
+          <w:color w:val="000000"/>
+          <w:sz w:val="21"/>
+          <w:szCs w:val="21"/>
+          <w:bdr w:val="none" w:sz="0" w:space="0" w:color="auto" w:frame="1"/>
+        </w:rPr>
+        <w:t xml:space="preserve">path </w:t>
+      </w:r>
+      <w:r>
+        <w:rPr>
+          <w:rStyle w:val="pun"/>
+          <w:rFonts w:ascii="Consolas" w:hAnsi="Consolas" w:cs="Consolas"/>
+          <w:color w:val="000000"/>
+          <w:sz w:val="21"/>
+          <w:szCs w:val="21"/>
+          <w:bdr w:val="none" w:sz="0" w:space="0" w:color="auto" w:frame="1"/>
+        </w:rPr>
+        <w:t>=&gt;</w:t>
+      </w:r>
+      <w:r>
+        <w:rPr>
+          <w:rStyle w:val="pln"/>
+          <w:rFonts w:ascii="Consolas" w:hAnsi="Consolas" w:cs="Consolas"/>
+          <w:color w:val="000000"/>
+          <w:sz w:val="21"/>
+          <w:szCs w:val="21"/>
+          <w:bdr w:val="none" w:sz="0" w:space="0" w:color="auto" w:frame="1"/>
+        </w:rPr>
+        <w:t xml:space="preserve"> </w:t>
+      </w:r>
+      <w:r>
+        <w:rPr>
+          <w:rStyle w:val="str"/>
+          <w:rFonts w:ascii="Consolas" w:hAnsi="Consolas" w:cs="Consolas"/>
+          <w:color w:val="800000"/>
+          <w:sz w:val="21"/>
+          <w:szCs w:val="21"/>
+          <w:bdr w:val="none" w:sz="0" w:space="0" w:color="auto" w:frame="1"/>
+        </w:rPr>
+        <w:t>"users/:id/avatar/:style.:extension"</w:t>
+      </w:r>
+      <w:r>
+        <w:rPr>
+          <w:rStyle w:val="pun"/>
+          <w:rFonts w:ascii="Consolas" w:hAnsi="Consolas" w:cs="Consolas"/>
+          <w:color w:val="000000"/>
+          <w:sz w:val="21"/>
+          <w:szCs w:val="21"/>
+          <w:bdr w:val="none" w:sz="0" w:space="0" w:color="auto" w:frame="1"/>
+        </w:rPr>
+        <w:t>,</w:t>
+      </w:r>
+    </w:p>
+    <w:p>
+      <w:pPr>
+        <w:pStyle w:val="HTMLPreformatted"/>
+        <w:shd w:val="clear" w:color="auto" w:fill="EEEEEE"/>
+        <w:spacing w:line="270" w:lineRule="atLeast"/>
+        <w:textAlignment w:val="baseline"/>
+        <w:rPr>
+          <w:rStyle w:val="pln"/>
+          <w:rFonts w:ascii="Consolas" w:hAnsi="Consolas" w:cs="Consolas"/>
+          <w:color w:val="000000"/>
+          <w:sz w:val="21"/>
+          <w:szCs w:val="21"/>
+          <w:bdr w:val="none" w:sz="0" w:space="0" w:color="auto" w:frame="1"/>
+        </w:rPr>
+      </w:pPr>
+      <w:r>
+        <w:rPr>
+          <w:rStyle w:val="pln"/>
+          <w:rFonts w:ascii="Consolas" w:hAnsi="Consolas" w:cs="Consolas"/>
+          <w:color w:val="000000"/>
+          <w:sz w:val="21"/>
+          <w:szCs w:val="21"/>
+          <w:bdr w:val="none" w:sz="0" w:space="0" w:color="auto" w:frame="1"/>
+        </w:rPr>
+        <w:t xml:space="preserve">  </w:t>
+      </w:r>
+      <w:r>
+        <w:rPr>
+          <w:rStyle w:val="pun"/>
+          <w:rFonts w:ascii="Consolas" w:hAnsi="Consolas" w:cs="Consolas"/>
+          <w:color w:val="000000"/>
+          <w:sz w:val="21"/>
+          <w:szCs w:val="21"/>
+          <w:bdr w:val="none" w:sz="0" w:space="0" w:color="auto" w:frame="1"/>
+        </w:rPr>
+        <w:t>:</w:t>
+      </w:r>
+      <w:r>
+        <w:rPr>
+          <w:rStyle w:val="pln"/>
+          <w:rFonts w:ascii="Consolas" w:hAnsi="Consolas" w:cs="Consolas"/>
+          <w:color w:val="000000"/>
+          <w:sz w:val="21"/>
+          <w:szCs w:val="21"/>
+          <w:bdr w:val="none" w:sz="0" w:space="0" w:color="auto" w:frame="1"/>
+        </w:rPr>
+        <w:t xml:space="preserve">bucket </w:t>
+      </w:r>
+      <w:r>
+        <w:rPr>
+          <w:rStyle w:val="pun"/>
+          <w:rFonts w:ascii="Consolas" w:hAnsi="Consolas" w:cs="Consolas"/>
+          <w:color w:val="000000"/>
+          <w:sz w:val="21"/>
+          <w:szCs w:val="21"/>
+          <w:bdr w:val="none" w:sz="0" w:space="0" w:color="auto" w:frame="1"/>
+        </w:rPr>
+        <w:t>=&gt;</w:t>
+      </w:r>
+      <w:r>
+        <w:rPr>
+          <w:rStyle w:val="pln"/>
+          <w:rFonts w:ascii="Consolas" w:hAnsi="Consolas" w:cs="Consolas"/>
+          <w:color w:val="000000"/>
+          <w:sz w:val="21"/>
+          <w:szCs w:val="21"/>
+          <w:bdr w:val="none" w:sz="0" w:space="0" w:color="auto" w:frame="1"/>
+        </w:rPr>
+        <w:t xml:space="preserve"> </w:t>
+      </w:r>
+      <w:r>
+        <w:rPr>
+          <w:rStyle w:val="str"/>
+          <w:rFonts w:ascii="Consolas" w:hAnsi="Consolas" w:cs="Consolas"/>
+          <w:color w:val="800000"/>
+          <w:sz w:val="21"/>
+          <w:szCs w:val="21"/>
+          <w:bdr w:val="none" w:sz="0" w:space="0" w:color="auto" w:frame="1"/>
+        </w:rPr>
+        <w:t>"bucket name"</w:t>
+      </w:r>
+      <w:r>
+        <w:rPr>
+          <w:rStyle w:val="pun"/>
+          <w:rFonts w:ascii="Consolas" w:hAnsi="Consolas" w:cs="Consolas"/>
+          <w:color w:val="000000"/>
+          <w:sz w:val="21"/>
+          <w:szCs w:val="21"/>
+          <w:bdr w:val="none" w:sz="0" w:space="0" w:color="auto" w:frame="1"/>
+        </w:rPr>
+        <w:t>,</w:t>
+      </w:r>
+    </w:p>
+    <w:p>
+      <w:pPr>
+        <w:pStyle w:val="HTMLPreformatted"/>
+        <w:shd w:val="clear" w:color="auto" w:fill="EEEEEE"/>
+        <w:spacing w:line="270" w:lineRule="atLeast"/>
+        <w:textAlignment w:val="baseline"/>
+        <w:rPr>
+          <w:rStyle w:val="pln"/>
+          <w:rFonts w:ascii="Consolas" w:hAnsi="Consolas" w:cs="Consolas"/>
+          <w:color w:val="000000"/>
+          <w:sz w:val="21"/>
+          <w:szCs w:val="21"/>
+          <w:bdr w:val="none" w:sz="0" w:space="0" w:color="auto" w:frame="1"/>
+        </w:rPr>
+      </w:pPr>
+      <w:r>
+        <w:rPr>
+          <w:rStyle w:val="pln"/>
+          <w:rFonts w:ascii="Consolas" w:hAnsi="Consolas" w:cs="Consolas"/>
+          <w:color w:val="000000"/>
+          <w:sz w:val="21"/>
+          <w:szCs w:val="21"/>
+          <w:bdr w:val="none" w:sz="0" w:space="0" w:color="auto" w:frame="1"/>
+        </w:rPr>
+        <w:t xml:space="preserve">  </w:t>
+      </w:r>
+      <w:r>
+        <w:rPr>
+          <w:rStyle w:val="pun"/>
+          <w:rFonts w:ascii="Consolas" w:hAnsi="Consolas" w:cs="Consolas"/>
+          <w:color w:val="000000"/>
+          <w:sz w:val="21"/>
+          <w:szCs w:val="21"/>
+          <w:bdr w:val="none" w:sz="0" w:space="0" w:color="auto" w:frame="1"/>
+        </w:rPr>
+        <w:t>:</w:t>
+      </w:r>
+      <w:r>
+        <w:rPr>
+          <w:rStyle w:val="pln"/>
+          <w:rFonts w:ascii="Consolas" w:hAnsi="Consolas" w:cs="Consolas"/>
+          <w:color w:val="000000"/>
+          <w:sz w:val="21"/>
+          <w:szCs w:val="21"/>
+          <w:bdr w:val="none" w:sz="0" w:space="0" w:color="auto" w:frame="1"/>
+        </w:rPr>
+        <w:t xml:space="preserve">s3_credentials </w:t>
+      </w:r>
+      <w:r>
+        <w:rPr>
+          <w:rStyle w:val="pun"/>
+          <w:rFonts w:ascii="Consolas" w:hAnsi="Consolas" w:cs="Consolas"/>
+          <w:color w:val="000000"/>
+          <w:sz w:val="21"/>
+          <w:szCs w:val="21"/>
+          <w:bdr w:val="none" w:sz="0" w:space="0" w:color="auto" w:frame="1"/>
+        </w:rPr>
+        <w:t>=&gt;</w:t>
+      </w:r>
+      <w:r>
+        <w:rPr>
+          <w:rStyle w:val="pln"/>
+          <w:rFonts w:ascii="Consolas" w:hAnsi="Consolas" w:cs="Consolas"/>
+          <w:color w:val="000000"/>
+          <w:sz w:val="21"/>
+          <w:szCs w:val="21"/>
+          <w:bdr w:val="none" w:sz="0" w:space="0" w:color="auto" w:frame="1"/>
+        </w:rPr>
+        <w:t xml:space="preserve"> </w:t>
+      </w:r>
+      <w:r>
+        <w:rPr>
+          <w:rStyle w:val="pun"/>
+          <w:rFonts w:ascii="Consolas" w:hAnsi="Consolas" w:cs="Consolas"/>
+          <w:color w:val="000000"/>
+          <w:sz w:val="21"/>
+          <w:szCs w:val="21"/>
+          <w:bdr w:val="none" w:sz="0" w:space="0" w:color="auto" w:frame="1"/>
+        </w:rPr>
+        <w:t>{</w:t>
+      </w:r>
+    </w:p>
+    <w:p>
+      <w:pPr>
+        <w:pStyle w:val="HTMLPreformatted"/>
+        <w:shd w:val="clear" w:color="auto" w:fill="EEEEEE"/>
+        <w:spacing w:line="270" w:lineRule="atLeast"/>
+        <w:textAlignment w:val="baseline"/>
+        <w:rPr>
+          <w:rStyle w:val="pln"/>
+          <w:rFonts w:ascii="Consolas" w:hAnsi="Consolas" w:cs="Consolas"/>
+          <w:color w:val="000000"/>
+          <w:sz w:val="21"/>
+          <w:szCs w:val="21"/>
+          <w:bdr w:val="none" w:sz="0" w:space="0" w:color="auto" w:frame="1"/>
+        </w:rPr>
+      </w:pPr>
+      <w:r>
+        <w:rPr>
+          <w:rStyle w:val="pln"/>
+          <w:rFonts w:ascii="Consolas" w:hAnsi="Consolas" w:cs="Consolas"/>
+          <w:color w:val="000000"/>
+          <w:sz w:val="21"/>
+          <w:szCs w:val="21"/>
+          <w:bdr w:val="none" w:sz="0" w:space="0" w:color="auto" w:frame="1"/>
+        </w:rPr>
+        <w:t xml:space="preserve">    </w:t>
+      </w:r>
+      <w:r>
+        <w:rPr>
+          <w:rStyle w:val="pun"/>
+          <w:rFonts w:ascii="Consolas" w:hAnsi="Consolas" w:cs="Consolas"/>
+          <w:color w:val="000000"/>
+          <w:sz w:val="21"/>
+          <w:szCs w:val="21"/>
+          <w:bdr w:val="none" w:sz="0" w:space="0" w:color="auto" w:frame="1"/>
+        </w:rPr>
+        <w:t>:</w:t>
+      </w:r>
+      <w:r>
+        <w:rPr>
+          <w:rStyle w:val="pln"/>
+          <w:rFonts w:ascii="Consolas" w:hAnsi="Consolas" w:cs="Consolas"/>
+          <w:color w:val="000000"/>
+          <w:sz w:val="21"/>
+          <w:szCs w:val="21"/>
+          <w:bdr w:val="none" w:sz="0" w:space="0" w:color="auto" w:frame="1"/>
+        </w:rPr>
+        <w:t xml:space="preserve">access_key_id </w:t>
+      </w:r>
+      <w:r>
+        <w:rPr>
+          <w:rStyle w:val="pun"/>
+          <w:rFonts w:ascii="Consolas" w:hAnsi="Consolas" w:cs="Consolas"/>
+          <w:color w:val="000000"/>
+          <w:sz w:val="21"/>
+          <w:szCs w:val="21"/>
+          <w:bdr w:val="none" w:sz="0" w:space="0" w:color="auto" w:frame="1"/>
+        </w:rPr>
+        <w:t>=&gt;</w:t>
+      </w:r>
+      <w:r>
+        <w:rPr>
+          <w:rStyle w:val="pln"/>
+          <w:rFonts w:ascii="Consolas" w:hAnsi="Consolas" w:cs="Consolas"/>
+          <w:color w:val="000000"/>
+          <w:sz w:val="21"/>
+          <w:szCs w:val="21"/>
+          <w:bdr w:val="none" w:sz="0" w:space="0" w:color="auto" w:frame="1"/>
+        </w:rPr>
+        <w:t xml:space="preserve"> </w:t>
+      </w:r>
+      <w:r>
+        <w:rPr>
+          <w:rStyle w:val="str"/>
+          <w:rFonts w:ascii="Consolas" w:hAnsi="Consolas" w:cs="Consolas"/>
+          <w:color w:val="800000"/>
+          <w:sz w:val="21"/>
+          <w:szCs w:val="21"/>
+          <w:bdr w:val="none" w:sz="0" w:space="0" w:color="auto" w:frame="1"/>
+        </w:rPr>
+        <w:t>"access key id"</w:t>
+      </w:r>
+      <w:r>
+        <w:rPr>
+          <w:rStyle w:val="pun"/>
+          <w:rFonts w:ascii="Consolas" w:hAnsi="Consolas" w:cs="Consolas"/>
+          <w:color w:val="000000"/>
+          <w:sz w:val="21"/>
+          <w:szCs w:val="21"/>
+          <w:bdr w:val="none" w:sz="0" w:space="0" w:color="auto" w:frame="1"/>
+        </w:rPr>
+        <w:t>,</w:t>
+      </w:r>
+    </w:p>
+    <w:p>
+      <w:pPr>
+        <w:pStyle w:val="HTMLPreformatted"/>
+        <w:shd w:val="clear" w:color="auto" w:fill="EEEEEE"/>
+        <w:spacing w:line="270" w:lineRule="atLeast"/>
+        <w:textAlignment w:val="baseline"/>
+        <w:rPr>
+          <w:rStyle w:val="pln"/>
+          <w:rFonts w:ascii="Consolas" w:hAnsi="Consolas" w:cs="Consolas"/>
+          <w:color w:val="000000"/>
+          <w:sz w:val="21"/>
+          <w:szCs w:val="21"/>
+          <w:bdr w:val="none" w:sz="0" w:space="0" w:color="auto" w:frame="1"/>
+        </w:rPr>
+      </w:pPr>
+      <w:r>
+        <w:rPr>
+          <w:rStyle w:val="pln"/>
+          <w:rFonts w:ascii="Consolas" w:hAnsi="Consolas" w:cs="Consolas"/>
+          <w:color w:val="000000"/>
+          <w:sz w:val="21"/>
+          <w:szCs w:val="21"/>
+          <w:bdr w:val="none" w:sz="0" w:space="0" w:color="auto" w:frame="1"/>
+        </w:rPr>
+        <w:t xml:space="preserve">    </w:t>
+      </w:r>
+      <w:r>
+        <w:rPr>
+          <w:rStyle w:val="pun"/>
+          <w:rFonts w:ascii="Consolas" w:hAnsi="Consolas" w:cs="Consolas"/>
+          <w:color w:val="000000"/>
+          <w:sz w:val="21"/>
+          <w:szCs w:val="21"/>
+          <w:bdr w:val="none" w:sz="0" w:space="0" w:color="auto" w:frame="1"/>
+        </w:rPr>
+        <w:t>:</w:t>
+      </w:r>
+      <w:r>
+        <w:rPr>
+          <w:rStyle w:val="pln"/>
+          <w:rFonts w:ascii="Consolas" w:hAnsi="Consolas" w:cs="Consolas"/>
+          <w:color w:val="000000"/>
+          <w:sz w:val="21"/>
+          <w:szCs w:val="21"/>
+          <w:bdr w:val="none" w:sz="0" w:space="0" w:color="auto" w:frame="1"/>
+        </w:rPr>
+        <w:t xml:space="preserve">secret_access_key </w:t>
+      </w:r>
+      <w:r>
+        <w:rPr>
+          <w:rStyle w:val="pun"/>
+          <w:rFonts w:ascii="Consolas" w:hAnsi="Consolas" w:cs="Consolas"/>
+          <w:color w:val="000000"/>
+          <w:sz w:val="21"/>
+          <w:szCs w:val="21"/>
+          <w:bdr w:val="none" w:sz="0" w:space="0" w:color="auto" w:frame="1"/>
+        </w:rPr>
+        <w:t>=&gt;</w:t>
+      </w:r>
+      <w:r>
+        <w:rPr>
+          <w:rStyle w:val="pln"/>
+          <w:rFonts w:ascii="Consolas" w:hAnsi="Consolas" w:cs="Consolas"/>
+          <w:color w:val="000000"/>
+          <w:sz w:val="21"/>
+          <w:szCs w:val="21"/>
+          <w:bdr w:val="none" w:sz="0" w:space="0" w:color="auto" w:frame="1"/>
+        </w:rPr>
+        <w:t xml:space="preserve"> </w:t>
+      </w:r>
+      <w:r>
+        <w:rPr>
+          <w:rStyle w:val="str"/>
+          <w:rFonts w:ascii="Consolas" w:hAnsi="Consolas" w:cs="Consolas"/>
+          <w:color w:val="800000"/>
+          <w:sz w:val="21"/>
+          <w:szCs w:val="21"/>
+          <w:bdr w:val="none" w:sz="0" w:space="0" w:color="auto" w:frame="1"/>
+        </w:rPr>
+        <w:t>"secret access key"</w:t>
+      </w:r>
+    </w:p>
+    <w:p>
+      <w:pPr>
+        <w:pStyle w:val="HTMLPreformatted"/>
+        <w:shd w:val="clear" w:color="auto" w:fill="EEEEEE"/>
+        <w:spacing w:line="270" w:lineRule="atLeast"/>
+        <w:textAlignment w:val="baseline"/>
+        <w:rPr>
+          <w:rStyle w:val="pln"/>
+          <w:rFonts w:ascii="Consolas" w:hAnsi="Consolas" w:cs="Consolas"/>
+          <w:color w:val="000000"/>
+          <w:sz w:val="21"/>
+          <w:szCs w:val="21"/>
+          <w:bdr w:val="none" w:sz="0" w:space="0" w:color="auto" w:frame="1"/>
+        </w:rPr>
+      </w:pPr>
+      <w:r>
+        <w:rPr>
+          <w:rStyle w:val="pln"/>
+          <w:rFonts w:ascii="Consolas" w:hAnsi="Consolas" w:cs="Consolas"/>
+          <w:color w:val="000000"/>
+          <w:sz w:val="21"/>
+          <w:szCs w:val="21"/>
+          <w:bdr w:val="none" w:sz="0" w:space="0" w:color="auto" w:frame="1"/>
+        </w:rPr>
+        <w:t xml:space="preserve">  </w:t>
+      </w:r>
+      <w:r>
+        <w:rPr>
+          <w:rStyle w:val="pun"/>
+          <w:rFonts w:ascii="Consolas" w:hAnsi="Consolas" w:cs="Consolas"/>
+          <w:color w:val="000000"/>
+          <w:sz w:val="21"/>
+          <w:szCs w:val="21"/>
+          <w:bdr w:val="none" w:sz="0" w:space="0" w:color="auto" w:frame="1"/>
+        </w:rPr>
+        <w:t>},</w:t>
+      </w:r>
+    </w:p>
+    <w:p>
+      <w:pPr>
+        <w:pStyle w:val="HTMLPreformatted"/>
+        <w:shd w:val="clear" w:color="auto" w:fill="EEEEEE"/>
+        <w:spacing w:line="270" w:lineRule="atLeast"/>
+        <w:textAlignment w:val="baseline"/>
+        <w:rPr>
+          <w:rStyle w:val="pln"/>
+          <w:rFonts w:ascii="Consolas" w:hAnsi="Consolas" w:cs="Consolas"/>
+          <w:color w:val="000000"/>
+          <w:sz w:val="21"/>
+          <w:szCs w:val="21"/>
+          <w:bdr w:val="none" w:sz="0" w:space="0" w:color="auto" w:frame="1"/>
+        </w:rPr>
+      </w:pPr>
+      <w:r>
+        <w:rPr>
+          <w:rStyle w:val="pln"/>
+          <w:rFonts w:ascii="Consolas" w:hAnsi="Consolas" w:cs="Consolas"/>
+          <w:color w:val="000000"/>
+          <w:sz w:val="21"/>
+          <w:szCs w:val="21"/>
+          <w:bdr w:val="none" w:sz="0" w:space="0" w:color="auto" w:frame="1"/>
+        </w:rPr>
+        <w:t xml:space="preserve">  </w:t>
+      </w:r>
+      <w:r>
+        <w:rPr>
+          <w:rStyle w:val="pun"/>
+          <w:rFonts w:ascii="Consolas" w:hAnsi="Consolas" w:cs="Consolas"/>
+          <w:color w:val="000000"/>
+          <w:sz w:val="21"/>
+          <w:szCs w:val="21"/>
+          <w:bdr w:val="none" w:sz="0" w:space="0" w:color="auto" w:frame="1"/>
+        </w:rPr>
+        <w:t>:</w:t>
+      </w:r>
+      <w:r>
+        <w:rPr>
+          <w:rStyle w:val="pln"/>
+          <w:rFonts w:ascii="Consolas" w:hAnsi="Consolas" w:cs="Consolas"/>
+          <w:color w:val="000000"/>
+          <w:sz w:val="21"/>
+          <w:szCs w:val="21"/>
+          <w:bdr w:val="none" w:sz="0" w:space="0" w:color="auto" w:frame="1"/>
+        </w:rPr>
+        <w:t xml:space="preserve">url </w:t>
+      </w:r>
+      <w:r>
+        <w:rPr>
+          <w:rStyle w:val="pun"/>
+          <w:rFonts w:ascii="Consolas" w:hAnsi="Consolas" w:cs="Consolas"/>
+          <w:color w:val="000000"/>
+          <w:sz w:val="21"/>
+          <w:szCs w:val="21"/>
+          <w:bdr w:val="none" w:sz="0" w:space="0" w:color="auto" w:frame="1"/>
+        </w:rPr>
+        <w:t>=&gt;</w:t>
+      </w:r>
+      <w:r>
+        <w:rPr>
+          <w:rStyle w:val="pln"/>
+          <w:rFonts w:ascii="Consolas" w:hAnsi="Consolas" w:cs="Consolas"/>
+          <w:color w:val="000000"/>
+          <w:sz w:val="21"/>
+          <w:szCs w:val="21"/>
+          <w:bdr w:val="none" w:sz="0" w:space="0" w:color="auto" w:frame="1"/>
+        </w:rPr>
+        <w:t xml:space="preserve"> </w:t>
+      </w:r>
+      <w:r>
+        <w:rPr>
+          <w:rStyle w:val="str"/>
+          <w:rFonts w:ascii="Consolas" w:hAnsi="Consolas" w:cs="Consolas"/>
+          <w:color w:val="800000"/>
+          <w:sz w:val="21"/>
+          <w:szCs w:val="21"/>
+          <w:bdr w:val="none" w:sz="0" w:space="0" w:color="auto" w:frame="1"/>
+        </w:rPr>
+        <w:t>":s3_alias_url"</w:t>
+      </w:r>
+      <w:r>
+        <w:rPr>
+          <w:rStyle w:val="pun"/>
+          <w:rFonts w:ascii="Consolas" w:hAnsi="Consolas" w:cs="Consolas"/>
+          <w:color w:val="000000"/>
+          <w:sz w:val="21"/>
+          <w:szCs w:val="21"/>
+          <w:bdr w:val="none" w:sz="0" w:space="0" w:color="auto" w:frame="1"/>
+        </w:rPr>
+        <w:t>,</w:t>
+      </w:r>
+      <w:r>
+        <w:rPr>
+          <w:rStyle w:val="pln"/>
+          <w:rFonts w:ascii="Consolas" w:hAnsi="Consolas" w:cs="Consolas"/>
+          <w:color w:val="000000"/>
+          <w:sz w:val="21"/>
+          <w:szCs w:val="21"/>
+          <w:bdr w:val="none" w:sz="0" w:space="0" w:color="auto" w:frame="1"/>
+        </w:rPr>
+        <w:t xml:space="preserve"> </w:t>
+      </w:r>
+      <w:r>
+        <w:rPr>
+          <w:rStyle w:val="com"/>
+          <w:rFonts w:ascii="Consolas" w:hAnsi="Consolas" w:cs="Consolas"/>
+          <w:color w:val="808080"/>
+          <w:sz w:val="21"/>
+          <w:szCs w:val="21"/>
+          <w:bdr w:val="none" w:sz="0" w:space="0" w:color="auto" w:frame="1"/>
+        </w:rPr>
+        <w:t># These two are only required when you alias S3 - e.g. want to use cdn.example.com rather than s3.amazonaws.com</w:t>
+      </w:r>
+    </w:p>
+    <w:p>
+      <w:pPr>
+        <w:pStyle w:val="HTMLPreformatted"/>
+        <w:shd w:val="clear" w:color="auto" w:fill="EEEEEE"/>
+        <w:spacing w:line="270" w:lineRule="atLeast"/>
+        <w:textAlignment w:val="baseline"/>
+        <w:rPr>
+          <w:rFonts w:ascii="Consolas" w:hAnsi="Consolas" w:cs="Consolas"/>
+          <w:color w:val="000000"/>
+          <w:sz w:val="21"/>
+          <w:szCs w:val="21"/>
+        </w:rPr>
+      </w:pPr>
+      <w:r>
+        <w:rPr>
+          <w:rStyle w:val="pln"/>
+          <w:rFonts w:ascii="Consolas" w:hAnsi="Consolas" w:cs="Consolas"/>
+          <w:color w:val="000000"/>
+          <w:sz w:val="21"/>
+          <w:szCs w:val="21"/>
+          <w:bdr w:val="none" w:sz="0" w:space="0" w:color="auto" w:frame="1"/>
+        </w:rPr>
+        <w:t xml:space="preserve">  </w:t>
+      </w:r>
+      <w:r>
+        <w:rPr>
+          <w:rStyle w:val="pun"/>
+          <w:rFonts w:ascii="Consolas" w:hAnsi="Consolas" w:cs="Consolas"/>
+          <w:color w:val="000000"/>
+          <w:sz w:val="21"/>
+          <w:szCs w:val="21"/>
+          <w:bdr w:val="none" w:sz="0" w:space="0" w:color="auto" w:frame="1"/>
+        </w:rPr>
+        <w:t>:</w:t>
+      </w:r>
+      <w:r>
+        <w:rPr>
+          <w:rStyle w:val="pln"/>
+          <w:rFonts w:ascii="Consolas" w:hAnsi="Consolas" w:cs="Consolas"/>
+          <w:color w:val="000000"/>
+          <w:sz w:val="21"/>
+          <w:szCs w:val="21"/>
+          <w:bdr w:val="none" w:sz="0" w:space="0" w:color="auto" w:frame="1"/>
+        </w:rPr>
+        <w:t xml:space="preserve">s3_host_alias </w:t>
+      </w:r>
+      <w:r>
+        <w:rPr>
+          <w:rStyle w:val="pun"/>
+          <w:rFonts w:ascii="Consolas" w:hAnsi="Consolas" w:cs="Consolas"/>
+          <w:color w:val="000000"/>
+          <w:sz w:val="21"/>
+          <w:szCs w:val="21"/>
+          <w:bdr w:val="none" w:sz="0" w:space="0" w:color="auto" w:frame="1"/>
+        </w:rPr>
+        <w:t>=&gt;</w:t>
+      </w:r>
+      <w:r>
+        <w:rPr>
+          <w:rStyle w:val="pln"/>
+          <w:rFonts w:ascii="Consolas" w:hAnsi="Consolas" w:cs="Consolas"/>
+          <w:color w:val="000000"/>
+          <w:sz w:val="21"/>
+          <w:szCs w:val="21"/>
+          <w:bdr w:val="none" w:sz="0" w:space="0" w:color="auto" w:frame="1"/>
+        </w:rPr>
+        <w:t xml:space="preserve"> </w:t>
+      </w:r>
+      <w:r>
+        <w:rPr>
+          <w:rStyle w:val="str"/>
+          <w:rFonts w:ascii="Consolas" w:hAnsi="Consolas" w:cs="Consolas"/>
+          <w:color w:val="800000"/>
+          <w:sz w:val="21"/>
+          <w:szCs w:val="21"/>
+          <w:bdr w:val="none" w:sz="0" w:space="0" w:color="auto" w:frame="1"/>
+        </w:rPr>
+        <w:t>"my.aws.alias"</w:t>
+      </w:r>
+    </w:p>
+    <w:p/>
+    <w:p>
+      <w:r>
+        <w:rPr>
+          <w:rStyle w:val="str"/>
+          <w:rFonts w:ascii="Consolas" w:hAnsi="Consolas" w:cs="Consolas"/>
+          <w:color w:val="800000"/>
+          <w:sz w:val="21"/>
+          <w:szCs w:val="21"/>
+          <w:bdr w:val="none" w:sz="0" w:space="0" w:color="auto" w:frame="1"/>
+        </w:rPr>
+        <w:t>missing_:style.png'</w:t>
+      </w:r>
+    </w:p>
+    <w:p/>
+    <w:p/>
+    <w:p>
+      <w:r>
+        <w:t>Tactics..</w:t>
+      </w:r>
+    </w:p>
+    <w:p>
+      <w:r>
+        <w:t>The moment some one joins..have a chat with them</w:t>
+      </w:r>
+    </w:p>
+    <w:p>
+      <w:r>
+        <w:t>Put badges on how many eavesdrops are going on</w:t>
+      </w:r>
+    </w:p>
+    <w:p>
+      <w:r>
+        <w:t>If they don’t find anything on their search, note it down and invite people</w:t>
+      </w:r>
+    </w:p>
+    <w:p>
+      <w:r>
+        <w:t>Have a feedback form</w:t>
+      </w:r>
+    </w:p>
+    <w:p/>
+    <w:p>
+      <w:r>
+        <w:t>Restrict input sizes</w:t>
+      </w:r>
+      <w:r>
+        <w:t xml:space="preserve"> – location, </w:t>
+      </w:r>
+    </w:p>
+    <w:p/>
+    <w:p>
+      <w:r>
+        <w:t>Ajax forms</w:t>
+      </w:r>
+    </w:p>
+    <w:p>
+      <w:hyperlink r:id="rId31" w:history="1">
+        <w:r>
+          <w:rPr>
+            <w:rStyle w:val="Hyperlink"/>
+          </w:rPr>
+          <w:t>http://sumanranjanpanda.wordpress.com/2013/03/04/implement-form-submit-with-remote-true-rails-3-x/</w:t>
+        </w:r>
+      </w:hyperlink>
+    </w:p>
+    <w:p/>
+    <w:p>
+      <w:pPr>
+        <w:pStyle w:val="HTMLPreformatted"/>
+        <w:shd w:val="clear" w:color="auto" w:fill="F7F7F7"/>
+        <w:spacing w:line="315" w:lineRule="atLeast"/>
+        <w:textAlignment w:val="baseline"/>
+        <w:rPr>
+          <w:rStyle w:val="HTMLCode"/>
+          <w:rFonts w:ascii="Consolas" w:hAnsi="Consolas" w:cs="Consolas"/>
+          <w:i/>
+          <w:iCs/>
+          <w:color w:val="222222"/>
+          <w:bdr w:val="none" w:sz="0" w:space="0" w:color="auto" w:frame="1"/>
+        </w:rPr>
+      </w:pPr>
+      <w:r>
+        <w:rPr>
+          <w:rStyle w:val="HTMLCode"/>
+          <w:rFonts w:ascii="Consolas" w:hAnsi="Consolas" w:cs="Consolas"/>
+          <w:i/>
+          <w:iCs/>
+          <w:color w:val="222222"/>
+          <w:bdr w:val="none" w:sz="0" w:space="0" w:color="auto" w:frame="1"/>
+        </w:rPr>
+        <w:t>&lt;%=form_for :my_object, :url=&gt;{url path if required}, :html={:id=&gt;"my_form"}, :remote=&gt;true do |f|%&gt;</w:t>
+      </w:r>
+    </w:p>
+    <w:p>
+      <w:pPr>
+        <w:pStyle w:val="HTMLPreformatted"/>
+        <w:shd w:val="clear" w:color="auto" w:fill="F7F7F7"/>
+        <w:spacing w:line="315" w:lineRule="atLeast"/>
+        <w:textAlignment w:val="baseline"/>
+        <w:rPr>
+          <w:rStyle w:val="HTMLCode"/>
+          <w:rFonts w:ascii="Consolas" w:hAnsi="Consolas" w:cs="Consolas"/>
+          <w:i/>
+          <w:iCs/>
+          <w:color w:val="222222"/>
+          <w:bdr w:val="none" w:sz="0" w:space="0" w:color="auto" w:frame="1"/>
+        </w:rPr>
+      </w:pPr>
+      <w:r>
+        <w:rPr>
+          <w:rStyle w:val="HTMLCode"/>
+          <w:rFonts w:ascii="Consolas" w:hAnsi="Consolas" w:cs="Consolas"/>
+          <w:i/>
+          <w:iCs/>
+          <w:color w:val="222222"/>
+          <w:bdr w:val="none" w:sz="0" w:space="0" w:color="auto" w:frame="1"/>
+        </w:rPr>
+        <w:t xml:space="preserve"> #Add other fields</w:t>
+      </w:r>
+    </w:p>
+    <w:p>
+      <w:pPr>
+        <w:pStyle w:val="HTMLPreformatted"/>
+        <w:shd w:val="clear" w:color="auto" w:fill="F7F7F7"/>
+        <w:spacing w:line="315" w:lineRule="atLeast"/>
+        <w:textAlignment w:val="baseline"/>
+        <w:rPr>
+          <w:rStyle w:val="HTMLCode"/>
+          <w:rFonts w:ascii="Consolas" w:hAnsi="Consolas" w:cs="Consolas"/>
+          <w:i/>
+          <w:iCs/>
+          <w:color w:val="222222"/>
+          <w:bdr w:val="none" w:sz="0" w:space="0" w:color="auto" w:frame="1"/>
+        </w:rPr>
+      </w:pPr>
+      <w:r>
+        <w:rPr>
+          <w:rStyle w:val="HTMLCode"/>
+          <w:rFonts w:ascii="Consolas" w:hAnsi="Consolas" w:cs="Consolas"/>
+          <w:i/>
+          <w:iCs/>
+          <w:color w:val="222222"/>
+          <w:bdr w:val="none" w:sz="0" w:space="0" w:color="auto" w:frame="1"/>
+        </w:rPr>
+        <w:t xml:space="preserve"> &lt;%=f.submit "Save"%&gt;</w:t>
+      </w:r>
+    </w:p>
+    <w:p>
+      <w:pPr>
+        <w:pStyle w:val="HTMLPreformatted"/>
+        <w:shd w:val="clear" w:color="auto" w:fill="F7F7F7"/>
+        <w:spacing w:line="315" w:lineRule="atLeast"/>
+        <w:textAlignment w:val="baseline"/>
+        <w:rPr>
+          <w:rFonts w:ascii="Courier" w:hAnsi="Courier"/>
+          <w:color w:val="222222"/>
+          <w:sz w:val="23"/>
+          <w:szCs w:val="23"/>
+        </w:rPr>
+      </w:pPr>
+      <w:r>
+        <w:rPr>
+          <w:rStyle w:val="HTMLCode"/>
+          <w:rFonts w:ascii="Consolas" w:hAnsi="Consolas" w:cs="Consolas"/>
+          <w:i/>
+          <w:iCs/>
+          <w:color w:val="222222"/>
+          <w:bdr w:val="none" w:sz="0" w:space="0" w:color="auto" w:frame="1"/>
+        </w:rPr>
+        <w:t xml:space="preserve"> &lt;%end%&gt;</w:t>
+      </w:r>
+    </w:p>
+    <w:p/>
+    <w:p>
+      <w:pPr>
+        <w:pStyle w:val="HTMLPreformatted"/>
+        <w:shd w:val="clear" w:color="auto" w:fill="F7F7F7"/>
+        <w:spacing w:line="315" w:lineRule="atLeast"/>
+        <w:textAlignment w:val="baseline"/>
+        <w:rPr>
+          <w:rFonts w:ascii="Courier" w:hAnsi="Courier"/>
+          <w:color w:val="222222"/>
+          <w:sz w:val="23"/>
+          <w:szCs w:val="23"/>
+        </w:rPr>
+      </w:pPr>
+      <w:r>
+        <w:rPr>
+          <w:rStyle w:val="HTMLCode"/>
+          <w:rFonts w:ascii="Consolas" w:hAnsi="Consolas" w:cs="Consolas"/>
+          <w:i/>
+          <w:iCs/>
+          <w:color w:val="222222"/>
+          <w:bdr w:val="none" w:sz="0" w:space="0" w:color="auto" w:frame="1"/>
+        </w:rPr>
+        <w:t>&lt;div id="display_result"&gt;&lt;/div&gt;</w:t>
+      </w:r>
+    </w:p>
+    <w:p/>
+    <w:p/>
+    <w:p>
       <w:bookmarkStart w:id="0" w:name="_GoBack"/>
       <w:bookmarkEnd w:id="0"/>
     </w:p>
-    <w:p/>
     <w:sectPr>
       <w:pgSz w:w="12240" w:h="15840"/>
       <w:pgMar w:top="1440" w:right="1440" w:bottom="1440" w:left="1440" w:header="720" w:footer="720" w:gutter="0"/>
@@ -5521,6 +7062,103 @@
     </w:sectPr>
   </w:body>
 </w:document>
+</file>
+
+<file path=word/numbering.xml><?xml version="1.0" encoding="utf-8"?>
+<w:numbering xmlns:wpc="http://schemas.microsoft.com/office/word/2010/wordprocessingCanvas" xmlns:mc="http://schemas.openxmlformats.org/markup-compatibility/2006" xmlns:o="urn:schemas-microsoft-com:office:office" xmlns:r="http://schemas.openxmlformats.org/officeDocument/2006/relationships" xmlns:m="http://schemas.openxmlformats.org/officeDocument/2006/math" xmlns:v="urn:schemas-microsoft-com:vml" xmlns:wp14="http://schemas.microsoft.com/office/word/2010/wordprocessingDrawing" xmlns:wp="http://schemas.openxmlformats.org/drawingml/2006/wordprocessingDrawing" xmlns:w10="urn:schemas-microsoft-com:office:word" xmlns:w="http://schemas.openxmlformats.org/wordprocessingml/2006/main" xmlns:w14="http://schemas.microsoft.com/office/word/2010/wordml" xmlns:w15="http://schemas.microsoft.com/office/word/2012/wordml" xmlns:wpg="http://schemas.microsoft.com/office/word/2010/wordprocessingGroup" xmlns:wpi="http://schemas.microsoft.com/office/word/2010/wordprocessingInk" xmlns:wne="http://schemas.microsoft.com/office/word/2006/wordml" xmlns:wps="http://schemas.microsoft.com/office/word/2010/wordprocessingShape" mc:Ignorable="w14 w15 wp14">
+  <w:abstractNum w:abstractNumId="0">
+    <w:nsid w:val="62B2182A"/>
+    <w:multiLevelType w:val="hybridMultilevel"/>
+    <w:tmpl w:val="12023F54"/>
+    <w:lvl w:ilvl="0" w:tplc="04090019">
+      <w:start w:val="1"/>
+      <w:numFmt w:val="lowerLetter"/>
+      <w:lvlText w:val="%1."/>
+      <w:lvlJc w:val="left"/>
+      <w:pPr>
+        <w:ind w:left="720" w:hanging="360"/>
+      </w:pPr>
+      <w:rPr>
+        <w:rFonts w:hint="default"/>
+      </w:rPr>
+    </w:lvl>
+    <w:lvl w:ilvl="1" w:tplc="04090019" w:tentative="1">
+      <w:start w:val="1"/>
+      <w:numFmt w:val="lowerLetter"/>
+      <w:lvlText w:val="%2."/>
+      <w:lvlJc w:val="left"/>
+      <w:pPr>
+        <w:ind w:left="1440" w:hanging="360"/>
+      </w:pPr>
+    </w:lvl>
+    <w:lvl w:ilvl="2" w:tplc="0409001B" w:tentative="1">
+      <w:start w:val="1"/>
+      <w:numFmt w:val="lowerRoman"/>
+      <w:lvlText w:val="%3."/>
+      <w:lvlJc w:val="right"/>
+      <w:pPr>
+        <w:ind w:left="2160" w:hanging="180"/>
+      </w:pPr>
+    </w:lvl>
+    <w:lvl w:ilvl="3" w:tplc="0409000F" w:tentative="1">
+      <w:start w:val="1"/>
+      <w:numFmt w:val="decimal"/>
+      <w:lvlText w:val="%4."/>
+      <w:lvlJc w:val="left"/>
+      <w:pPr>
+        <w:ind w:left="2880" w:hanging="360"/>
+      </w:pPr>
+    </w:lvl>
+    <w:lvl w:ilvl="4" w:tplc="04090019" w:tentative="1">
+      <w:start w:val="1"/>
+      <w:numFmt w:val="lowerLetter"/>
+      <w:lvlText w:val="%5."/>
+      <w:lvlJc w:val="left"/>
+      <w:pPr>
+        <w:ind w:left="3600" w:hanging="360"/>
+      </w:pPr>
+    </w:lvl>
+    <w:lvl w:ilvl="5" w:tplc="0409001B" w:tentative="1">
+      <w:start w:val="1"/>
+      <w:numFmt w:val="lowerRoman"/>
+      <w:lvlText w:val="%6."/>
+      <w:lvlJc w:val="right"/>
+      <w:pPr>
+        <w:ind w:left="4320" w:hanging="180"/>
+      </w:pPr>
+    </w:lvl>
+    <w:lvl w:ilvl="6" w:tplc="0409000F" w:tentative="1">
+      <w:start w:val="1"/>
+      <w:numFmt w:val="decimal"/>
+      <w:lvlText w:val="%7."/>
+      <w:lvlJc w:val="left"/>
+      <w:pPr>
+        <w:ind w:left="5040" w:hanging="360"/>
+      </w:pPr>
+    </w:lvl>
+    <w:lvl w:ilvl="7" w:tplc="04090019" w:tentative="1">
+      <w:start w:val="1"/>
+      <w:numFmt w:val="lowerLetter"/>
+      <w:lvlText w:val="%8."/>
+      <w:lvlJc w:val="left"/>
+      <w:pPr>
+        <w:ind w:left="5760" w:hanging="360"/>
+      </w:pPr>
+    </w:lvl>
+    <w:lvl w:ilvl="8" w:tplc="0409001B" w:tentative="1">
+      <w:start w:val="1"/>
+      <w:numFmt w:val="lowerRoman"/>
+      <w:lvlText w:val="%9."/>
+      <w:lvlJc w:val="right"/>
+      <w:pPr>
+        <w:ind w:left="6480" w:hanging="180"/>
+      </w:pPr>
+    </w:lvl>
+  </w:abstractNum>
+  <w:num w:numId="1">
+    <w:abstractNumId w:val="0"/>
+  </w:num>
+</w:numbering>
 </file>
 
 <file path=word/styles.xml><?xml version="1.0" encoding="utf-8"?>
@@ -6115,6 +7753,17 @@
       <w:u w:val="single"/>
     </w:rPr>
   </w:style>
+  <w:style w:type="paragraph" w:styleId="ListParagraph">
+    <w:name w:val="List Paragraph"/>
+    <w:basedOn w:val="Normal"/>
+    <w:uiPriority w:val="34"/>
+    <w:qFormat/>
+    <w:rsid w:val="004608E4"/>
+    <w:pPr>
+      <w:ind w:left="720"/>
+      <w:contextualSpacing/>
+    </w:pPr>
+  </w:style>
 </w:styles>
 </file>
 

</xml_diff>

<commit_message>
chaged prodution.rb under config
</commit_message>
<xml_diff>
--- a/Airmsg Code v0.1.docx
+++ b/Airmsg Code v0.1.docx
@@ -7051,6 +7051,24 @@
     <w:p/>
     <w:p/>
     <w:p>
+      <w:r>
+        <w:t>Heroku dev</w:t>
+      </w:r>
+    </w:p>
+    <w:p>
+      <w:r>
+        <w:t>Changed</w:t>
+      </w:r>
+    </w:p>
+    <w:p>
+      <w:r>
+        <w:t xml:space="preserve">  config.action_mailer.default_url_options = { :host =&gt; 'http://sandeep-airmessage.herokuapp.com/' }</w:t>
+      </w:r>
+    </w:p>
+    <w:p>
+      <w:r>
+        <w:t>in product.rb under config</w:t>
+      </w:r>
       <w:bookmarkStart w:id="0" w:name="_GoBack"/>
       <w:bookmarkEnd w:id="0"/>
     </w:p>

</xml_diff>

<commit_message>
changed bootstrap and customization css to remove http and also modified the application file in layouts to include google fonts
</commit_message>
<xml_diff>
--- a/Airmsg Code v0.1.docx
+++ b/Airmsg Code v0.1.docx
@@ -7069,8 +7069,50 @@
       <w:r>
         <w:t>in product.rb under config</w:t>
       </w:r>
+    </w:p>
+    <w:p/>
+    <w:p>
+      <w:r>
+        <w:t>changed image path to /image/dark_matter.png. This makes it pull from the public/images folder. Also had to precompile</w:t>
+      </w:r>
+    </w:p>
+    <w:p>
+      <w:r>
+        <w:t>rake assets:precompile</w:t>
+      </w:r>
+    </w:p>
+    <w:p>
+      <w:r>
+        <w:t>then do add and push to heroku</w:t>
+      </w:r>
       <w:bookmarkStart w:id="0" w:name="_GoBack"/>
       <w:bookmarkEnd w:id="0"/>
+    </w:p>
+    <w:p>
+      <w:r>
+        <w:t>heroku google fonts not loading</w:t>
+      </w:r>
+    </w:p>
+    <w:p>
+      <w:hyperlink r:id="rId32" w:history="1">
+        <w:r>
+          <w:rPr>
+            <w:rStyle w:val="Hyperlink"/>
+          </w:rPr>
+          <w:t>http://stackoverflow.com/questions/17682045/heroku-not-loading-google-fonts</w:t>
+        </w:r>
+      </w:hyperlink>
+    </w:p>
+    <w:p>
+      <w:r>
+        <w:t xml:space="preserve">added </w:t>
+      </w:r>
+      <w:r>
+        <w:t>&lt;%= stylesheet_link_tag 'application', 'http://fonts.googleapis.com/css?family=Lato:400,700' %&gt;</w:t>
+      </w:r>
+      <w:r>
+        <w:t xml:space="preserve"> to layouts application.html.erb</w:t>
+      </w:r>
     </w:p>
     <w:sectPr>
       <w:pgSz w:w="12240" w:h="15840"/>

</xml_diff>

<commit_message>
added Amazon S3 settings for heroku
</commit_message>
<xml_diff>
--- a/Airmsg Code v0.1.docx
+++ b/Airmsg Code v0.1.docx
@@ -7085,8 +7085,6 @@
       <w:r>
         <w:t>then do add and push to heroku</w:t>
       </w:r>
-      <w:bookmarkStart w:id="0" w:name="_GoBack"/>
-      <w:bookmarkEnd w:id="0"/>
     </w:p>
     <w:p>
       <w:r>
@@ -7113,6 +7111,317 @@
       <w:r>
         <w:t xml:space="preserve"> to layouts application.html.erb</w:t>
       </w:r>
+    </w:p>
+    <w:p/>
+    <w:p>
+      <w:r>
+        <w:t>AWS config with heroku</w:t>
+      </w:r>
+    </w:p>
+    <w:p>
+      <w:pPr>
+        <w:pStyle w:val="HTMLPreformatted"/>
+        <w:pBdr>
+          <w:top w:val="single" w:sz="6" w:space="9" w:color="CCCCCC"/>
+          <w:left w:val="single" w:sz="6" w:space="9" w:color="CCCCCC"/>
+          <w:bottom w:val="single" w:sz="6" w:space="9" w:color="CCCCCC"/>
+          <w:right w:val="single" w:sz="6" w:space="9" w:color="CCCCCC"/>
+        </w:pBdr>
+        <w:shd w:val="clear" w:color="auto" w:fill="F5F5F5"/>
+        <w:wordWrap w:val="0"/>
+        <w:spacing w:after="188"/>
+        <w:rPr>
+          <w:rStyle w:val="pln"/>
+          <w:rFonts w:ascii="Consolas" w:hAnsi="Consolas" w:cs="Consolas"/>
+          <w:color w:val="000000"/>
+        </w:rPr>
+      </w:pPr>
+      <w:r>
+        <w:rPr>
+          <w:rStyle w:val="pln"/>
+          <w:rFonts w:ascii="Consolas" w:hAnsi="Consolas" w:cs="Consolas"/>
+          <w:color w:val="000000"/>
+        </w:rPr>
+        <w:lastRenderedPageBreak/>
+        <w:t>$ heroku config</w:t>
+      </w:r>
+    </w:p>
+    <w:p>
+      <w:pPr>
+        <w:pStyle w:val="HTMLPreformatted"/>
+        <w:pBdr>
+          <w:top w:val="single" w:sz="6" w:space="9" w:color="CCCCCC"/>
+          <w:left w:val="single" w:sz="6" w:space="9" w:color="CCCCCC"/>
+          <w:bottom w:val="single" w:sz="6" w:space="9" w:color="CCCCCC"/>
+          <w:right w:val="single" w:sz="6" w:space="9" w:color="CCCCCC"/>
+        </w:pBdr>
+        <w:shd w:val="clear" w:color="auto" w:fill="F5F5F5"/>
+        <w:wordWrap w:val="0"/>
+        <w:spacing w:after="188"/>
+        <w:rPr>
+          <w:rStyle w:val="pln"/>
+          <w:rFonts w:ascii="Consolas" w:hAnsi="Consolas" w:cs="Consolas"/>
+          <w:color w:val="000000"/>
+        </w:rPr>
+      </w:pPr>
+      <w:r>
+        <w:rPr>
+          <w:rStyle w:val="pln"/>
+          <w:rFonts w:ascii="Consolas" w:hAnsi="Consolas" w:cs="Consolas"/>
+          <w:color w:val="000000"/>
+        </w:rPr>
+        <w:t>$ heroku config</w:t>
+      </w:r>
+      <w:r>
+        <w:rPr>
+          <w:rStyle w:val="pun"/>
+          <w:rFonts w:ascii="Consolas" w:hAnsi="Consolas" w:cs="Consolas"/>
+          <w:color w:val="666600"/>
+        </w:rPr>
+        <w:t>:</w:t>
+      </w:r>
+      <w:r>
+        <w:rPr>
+          <w:rStyle w:val="kwd"/>
+          <w:rFonts w:ascii="Consolas" w:hAnsi="Consolas" w:cs="Consolas"/>
+          <w:color w:val="000088"/>
+        </w:rPr>
+        <w:t>set</w:t>
+      </w:r>
+      <w:r>
+        <w:rPr>
+          <w:rStyle w:val="pln"/>
+          <w:rFonts w:ascii="Consolas" w:hAnsi="Consolas" w:cs="Consolas"/>
+          <w:color w:val="000000"/>
+        </w:rPr>
+        <w:t xml:space="preserve"> AWS_BUCKET</w:t>
+      </w:r>
+      <w:r>
+        <w:rPr>
+          <w:rStyle w:val="pun"/>
+          <w:rFonts w:ascii="Consolas" w:hAnsi="Consolas" w:cs="Consolas"/>
+          <w:color w:val="666600"/>
+        </w:rPr>
+        <w:t>=</w:t>
+      </w:r>
+      <w:r>
+        <w:rPr>
+          <w:rStyle w:val="pln"/>
+          <w:rFonts w:ascii="Consolas" w:hAnsi="Consolas" w:cs="Consolas"/>
+          <w:color w:val="000000"/>
+        </w:rPr>
+        <w:t>pinteresting</w:t>
+      </w:r>
+    </w:p>
+    <w:p>
+      <w:pPr>
+        <w:pStyle w:val="HTMLPreformatted"/>
+        <w:pBdr>
+          <w:top w:val="single" w:sz="6" w:space="9" w:color="CCCCCC"/>
+          <w:left w:val="single" w:sz="6" w:space="9" w:color="CCCCCC"/>
+          <w:bottom w:val="single" w:sz="6" w:space="9" w:color="CCCCCC"/>
+          <w:right w:val="single" w:sz="6" w:space="9" w:color="CCCCCC"/>
+        </w:pBdr>
+        <w:shd w:val="clear" w:color="auto" w:fill="F5F5F5"/>
+        <w:wordWrap w:val="0"/>
+        <w:spacing w:after="188"/>
+        <w:rPr>
+          <w:rStyle w:val="pln"/>
+          <w:rFonts w:ascii="Consolas" w:hAnsi="Consolas" w:cs="Consolas"/>
+          <w:color w:val="000000"/>
+        </w:rPr>
+      </w:pPr>
+      <w:r>
+        <w:rPr>
+          <w:rStyle w:val="pln"/>
+          <w:rFonts w:ascii="Consolas" w:hAnsi="Consolas" w:cs="Consolas"/>
+          <w:color w:val="000000"/>
+        </w:rPr>
+        <w:t>$ heroku config</w:t>
+      </w:r>
+    </w:p>
+    <w:p>
+      <w:pPr>
+        <w:pStyle w:val="HTMLPreformatted"/>
+        <w:pBdr>
+          <w:top w:val="single" w:sz="6" w:space="9" w:color="CCCCCC"/>
+          <w:left w:val="single" w:sz="6" w:space="9" w:color="CCCCCC"/>
+          <w:bottom w:val="single" w:sz="6" w:space="9" w:color="CCCCCC"/>
+          <w:right w:val="single" w:sz="6" w:space="9" w:color="CCCCCC"/>
+        </w:pBdr>
+        <w:shd w:val="clear" w:color="auto" w:fill="F5F5F5"/>
+        <w:wordWrap w:val="0"/>
+        <w:spacing w:after="188"/>
+        <w:rPr>
+          <w:rStyle w:val="pln"/>
+          <w:rFonts w:ascii="Consolas" w:hAnsi="Consolas" w:cs="Consolas"/>
+          <w:color w:val="000000"/>
+        </w:rPr>
+      </w:pPr>
+      <w:r>
+        <w:rPr>
+          <w:rStyle w:val="pln"/>
+          <w:rFonts w:ascii="Consolas" w:hAnsi="Consolas" w:cs="Consolas"/>
+          <w:color w:val="000000"/>
+        </w:rPr>
+        <w:t>$ heroku config</w:t>
+      </w:r>
+      <w:r>
+        <w:rPr>
+          <w:rStyle w:val="pun"/>
+          <w:rFonts w:ascii="Consolas" w:hAnsi="Consolas" w:cs="Consolas"/>
+          <w:color w:val="666600"/>
+        </w:rPr>
+        <w:t>:</w:t>
+      </w:r>
+      <w:r>
+        <w:rPr>
+          <w:rStyle w:val="kwd"/>
+          <w:rFonts w:ascii="Consolas" w:hAnsi="Consolas" w:cs="Consolas"/>
+          <w:color w:val="000088"/>
+        </w:rPr>
+        <w:t>set</w:t>
+      </w:r>
+      <w:r>
+        <w:rPr>
+          <w:rStyle w:val="pln"/>
+          <w:rFonts w:ascii="Consolas" w:hAnsi="Consolas" w:cs="Consolas"/>
+          <w:color w:val="000000"/>
+        </w:rPr>
+        <w:t xml:space="preserve"> AWS_ACCESS_KEY_ID</w:t>
+      </w:r>
+      <w:r>
+        <w:rPr>
+          <w:rStyle w:val="pun"/>
+          <w:rFonts w:ascii="Consolas" w:hAnsi="Consolas" w:cs="Consolas"/>
+          <w:color w:val="666600"/>
+        </w:rPr>
+        <w:t>=***</w:t>
+      </w:r>
+      <w:r>
+        <w:rPr>
+          <w:rStyle w:val="pln"/>
+          <w:rFonts w:ascii="Consolas" w:hAnsi="Consolas" w:cs="Consolas"/>
+          <w:color w:val="000000"/>
+        </w:rPr>
+        <w:t>GET FROM AMAZON AWS</w:t>
+      </w:r>
+      <w:r>
+        <w:rPr>
+          <w:rStyle w:val="pun"/>
+          <w:rFonts w:ascii="Consolas" w:hAnsi="Consolas" w:cs="Consolas"/>
+          <w:color w:val="666600"/>
+        </w:rPr>
+        <w:t>***</w:t>
+      </w:r>
+    </w:p>
+    <w:p>
+      <w:pPr>
+        <w:pStyle w:val="HTMLPreformatted"/>
+        <w:pBdr>
+          <w:top w:val="single" w:sz="6" w:space="9" w:color="CCCCCC"/>
+          <w:left w:val="single" w:sz="6" w:space="9" w:color="CCCCCC"/>
+          <w:bottom w:val="single" w:sz="6" w:space="9" w:color="CCCCCC"/>
+          <w:right w:val="single" w:sz="6" w:space="9" w:color="CCCCCC"/>
+        </w:pBdr>
+        <w:shd w:val="clear" w:color="auto" w:fill="F5F5F5"/>
+        <w:wordWrap w:val="0"/>
+        <w:spacing w:after="188"/>
+        <w:rPr>
+          <w:rStyle w:val="pln"/>
+          <w:rFonts w:ascii="Consolas" w:hAnsi="Consolas" w:cs="Consolas"/>
+          <w:color w:val="000000"/>
+        </w:rPr>
+      </w:pPr>
+      <w:r>
+        <w:rPr>
+          <w:rStyle w:val="pln"/>
+          <w:rFonts w:ascii="Consolas" w:hAnsi="Consolas" w:cs="Consolas"/>
+          <w:color w:val="000000"/>
+        </w:rPr>
+        <w:t>$ heroku config</w:t>
+      </w:r>
+      <w:r>
+        <w:rPr>
+          <w:rStyle w:val="pun"/>
+          <w:rFonts w:ascii="Consolas" w:hAnsi="Consolas" w:cs="Consolas"/>
+          <w:color w:val="666600"/>
+        </w:rPr>
+        <w:t>:</w:t>
+      </w:r>
+      <w:r>
+        <w:rPr>
+          <w:rStyle w:val="kwd"/>
+          <w:rFonts w:ascii="Consolas" w:hAnsi="Consolas" w:cs="Consolas"/>
+          <w:color w:val="000088"/>
+        </w:rPr>
+        <w:t>set</w:t>
+      </w:r>
+      <w:r>
+        <w:rPr>
+          <w:rStyle w:val="pln"/>
+          <w:rFonts w:ascii="Consolas" w:hAnsi="Consolas" w:cs="Consolas"/>
+          <w:color w:val="000000"/>
+        </w:rPr>
+        <w:t xml:space="preserve"> AWS_SECRET_ACCESS_KEY</w:t>
+      </w:r>
+      <w:r>
+        <w:rPr>
+          <w:rStyle w:val="pun"/>
+          <w:rFonts w:ascii="Consolas" w:hAnsi="Consolas" w:cs="Consolas"/>
+          <w:color w:val="666600"/>
+        </w:rPr>
+        <w:t>=***</w:t>
+      </w:r>
+      <w:r>
+        <w:rPr>
+          <w:rStyle w:val="pln"/>
+          <w:rFonts w:ascii="Consolas" w:hAnsi="Consolas" w:cs="Consolas"/>
+          <w:color w:val="000000"/>
+        </w:rPr>
+        <w:t>GET FROM AMAZON AWS</w:t>
+      </w:r>
+      <w:r>
+        <w:rPr>
+          <w:rStyle w:val="pun"/>
+          <w:rFonts w:ascii="Consolas" w:hAnsi="Consolas" w:cs="Consolas"/>
+          <w:color w:val="666600"/>
+        </w:rPr>
+        <w:t>***</w:t>
+      </w:r>
+    </w:p>
+    <w:p>
+      <w:pPr>
+        <w:pStyle w:val="HTMLPreformatted"/>
+        <w:pBdr>
+          <w:top w:val="single" w:sz="6" w:space="9" w:color="CCCCCC"/>
+          <w:left w:val="single" w:sz="6" w:space="9" w:color="CCCCCC"/>
+          <w:bottom w:val="single" w:sz="6" w:space="9" w:color="CCCCCC"/>
+          <w:right w:val="single" w:sz="6" w:space="9" w:color="CCCCCC"/>
+        </w:pBdr>
+        <w:shd w:val="clear" w:color="auto" w:fill="F5F5F5"/>
+        <w:wordWrap w:val="0"/>
+        <w:spacing w:after="188"/>
+        <w:rPr>
+          <w:rFonts w:ascii="Consolas" w:hAnsi="Consolas" w:cs="Consolas"/>
+          <w:color w:val="333333"/>
+          <w:sz w:val="26"/>
+          <w:szCs w:val="26"/>
+        </w:rPr>
+      </w:pPr>
+      <w:r>
+        <w:rPr>
+          <w:rStyle w:val="pln"/>
+          <w:rFonts w:ascii="Consolas" w:hAnsi="Consolas" w:cs="Consolas"/>
+          <w:color w:val="000000"/>
+        </w:rPr>
+        <w:t>$ heroku config</w:t>
+      </w:r>
+    </w:p>
+    <w:p/>
+    <w:p>
+      <w:bookmarkStart w:id="0" w:name="_GoBack"/>
+      <w:bookmarkEnd w:id="0"/>
     </w:p>
     <w:sectPr>
       <w:pgSz w:w="12240" w:h="15840"/>

</xml_diff>

<commit_message>
removed bugs in conversations. made the pn search formatting bette
</commit_message>
<xml_diff>
--- a/Airmsg Code v0.1.docx
+++ b/Airmsg Code v0.1.docx
@@ -6864,6 +6864,20 @@
       </w:r>
     </w:p>
     <w:p/>
+    <w:p>
+      <w:r>
+        <w:t xml:space="preserve">background from </w:t>
+      </w:r>
+      <w:hyperlink r:id="rId31" w:history="1">
+        <w:r>
+          <w:rPr>
+            <w:rStyle w:val="Hyperlink"/>
+          </w:rPr>
+          <w:t>http://subtlepatterns.com/page/6/?s=dark&amp;submit=Search</w:t>
+        </w:r>
+      </w:hyperlink>
+    </w:p>
+    <w:p/>
     <w:p/>
     <w:p>
       <w:r>
@@ -6882,6 +6896,7 @@
     </w:p>
     <w:p>
       <w:r>
+        <w:lastRenderedPageBreak/>
         <w:t>If they don’t find anything on their search, note it down and invite people</w:t>
       </w:r>
     </w:p>
@@ -6906,7 +6921,7 @@
       </w:r>
     </w:p>
     <w:p>
-      <w:hyperlink r:id="rId31" w:history="1">
+      <w:hyperlink r:id="rId32" w:history="1">
         <w:r>
           <w:rPr>
             <w:rStyle w:val="Hyperlink"/>
@@ -7092,7 +7107,7 @@
       </w:r>
     </w:p>
     <w:p>
-      <w:hyperlink r:id="rId32" w:history="1">
+      <w:hyperlink r:id="rId33" w:history="1">
         <w:r>
           <w:rPr>
             <w:rStyle w:val="Hyperlink"/>
@@ -7115,6 +7130,7 @@
     <w:p/>
     <w:p>
       <w:r>
+        <w:lastRenderedPageBreak/>
         <w:t>AWS config with heroku</w:t>
       </w:r>
     </w:p>
@@ -7142,7 +7158,6 @@
           <w:rFonts w:ascii="Consolas" w:hAnsi="Consolas" w:cs="Consolas"/>
           <w:color w:val="000000"/>
         </w:rPr>
-        <w:lastRenderedPageBreak/>
         <w:t>$ heroku config</w:t>
       </w:r>
     </w:p>
@@ -7420,6 +7435,50 @@
     </w:p>
     <w:p/>
     <w:p>
+      <w:r>
+        <w:t>To fix</w:t>
+      </w:r>
+    </w:p>
+    <w:p>
+      <w:r>
+        <w:t>Two posts show up for each submit</w:t>
+      </w:r>
+    </w:p>
+    <w:p>
+      <w:r>
+        <w:t>Topic is showing up on other users page..check bettye page</w:t>
+      </w:r>
+    </w:p>
+    <w:p>
+      <w:r>
+        <w:t>Need to change color of the topic to the same red</w:t>
+      </w:r>
+    </w:p>
+    <w:p>
+      <w:r>
+        <w:t>Email confirmation in production</w:t>
+      </w:r>
+    </w:p>
+    <w:p>
+      <w:r>
+        <w:t>Conversations page still not showin the right conversation list</w:t>
+      </w:r>
+    </w:p>
+    <w:p/>
+    <w:p/>
+    <w:p>
+      <w:r>
+        <w:t xml:space="preserve">Check to see if I need </w:t>
+      </w:r>
+      <w:r>
+        <w:t>@conversation_items</w:t>
+      </w:r>
+      <w:r>
+        <w:t xml:space="preserve"> in show under users controller since an exact same vriable is created in pin controller with a different method</w:t>
+      </w:r>
+      <w:r>
+        <w:t xml:space="preserve"> – I remove it but it throws up an error. I will now check if the other variable should be named something else?</w:t>
+      </w:r>
       <w:bookmarkStart w:id="0" w:name="_GoBack"/>
       <w:bookmarkEnd w:id="0"/>
     </w:p>

</xml_diff>

<commit_message>
Added recommendation widget on the wide bar
</commit_message>
<xml_diff>
--- a/Airmsg Code v0.1.docx
+++ b/Airmsg Code v0.1.docx
@@ -7465,19 +7465,119 @@
       </w:r>
     </w:p>
     <w:p/>
-    <w:p/>
-    <w:p>
-      <w:r>
-        <w:t xml:space="preserve">Check to see if I need </w:t>
-      </w:r>
-      <w:r>
-        <w:t>@conversation_items</w:t>
-      </w:r>
-      <w:r>
-        <w:t xml:space="preserve"> in show under users controller since an exact same vriable is created in pin controller with a different method</w:t>
-      </w:r>
-      <w:r>
-        <w:t xml:space="preserve"> – I remove it but it throws up an error. I will now check if the other variable should be named something else?</w:t>
+    <w:p>
+      <w:r>
+        <w:t>Using rails console to assign data</w:t>
+      </w:r>
+    </w:p>
+    <w:p>
+      <w:hyperlink r:id="rId34" w:history="1">
+        <w:r>
+          <w:rPr>
+            <w:rStyle w:val="Hyperlink"/>
+          </w:rPr>
+          <w:t>http://kyokasuigetsu25.wordpress.com/2011/04/05/how-to-use-the-rails-console/</w:t>
+        </w:r>
+      </w:hyperlink>
+    </w:p>
+    <w:p>
+      <w:pPr>
+        <w:pStyle w:val="HTMLPreformatted"/>
+        <w:shd w:val="clear" w:color="auto" w:fill="F4F4F4"/>
+        <w:spacing w:after="390"/>
+        <w:textAlignment w:val="baseline"/>
+        <w:rPr>
+          <w:rFonts w:ascii="Courier" w:hAnsi="Courier"/>
+          <w:color w:val="373737"/>
+        </w:rPr>
+      </w:pPr>
+      <w:r>
+        <w:rPr>
+          <w:rFonts w:ascii="Courier" w:hAnsi="Courier"/>
+          <w:color w:val="373737"/>
+        </w:rPr>
+        <w:t>search = Subjects.find(5)</w:t>
+      </w:r>
+    </w:p>
+    <w:p>
+      <w:pPr>
+        <w:pStyle w:val="HTMLPreformatted"/>
+        <w:shd w:val="clear" w:color="auto" w:fill="F4F4F4"/>
+        <w:spacing w:after="390"/>
+        <w:textAlignment w:val="baseline"/>
+        <w:rPr>
+          <w:rFonts w:ascii="Courier" w:hAnsi="Courier"/>
+          <w:color w:val="373737"/>
+        </w:rPr>
+      </w:pPr>
+      <w:r>
+        <w:rPr>
+          <w:rFonts w:ascii="Courier" w:hAnsi="Courier"/>
+          <w:color w:val="373737"/>
+        </w:rPr>
+        <w:t>search.name = "Bio"</w:t>
+      </w:r>
+    </w:p>
+    <w:p>
+      <w:pPr>
+        <w:pStyle w:val="HTMLPreformatted"/>
+        <w:shd w:val="clear" w:color="auto" w:fill="F4F4F4"/>
+        <w:spacing w:after="390"/>
+        <w:textAlignment w:val="baseline"/>
+        <w:rPr>
+          <w:rFonts w:ascii="Courier" w:hAnsi="Courier"/>
+          <w:color w:val="373737"/>
+        </w:rPr>
+      </w:pPr>
+      <w:r>
+        <w:rPr>
+          <w:rFonts w:ascii="Courier" w:hAnsi="Courier"/>
+          <w:color w:val="373737"/>
+        </w:rPr>
+        <w:t>search.save</w:t>
+      </w:r>
+    </w:p>
+    <w:p/>
+    <w:p>
+      <w:r>
+        <w:t>creating an admin user</w:t>
+      </w:r>
+    </w:p>
+    <w:p>
+      <w:hyperlink r:id="rId35" w:history="1">
+        <w:r>
+          <w:rPr>
+            <w:rStyle w:val="Hyperlink"/>
+          </w:rPr>
+          <w:t>http://stackoverflow.com/questions/2708417/creating-an-admin-user-in-devise-on-rails-beta-3</w:t>
+        </w:r>
+      </w:hyperlink>
+    </w:p>
+    <w:p/>
+    <w:p>
+      <w:r>
+        <w:t>executing a customer sql script on heroku</w:t>
+      </w:r>
+    </w:p>
+    <w:p>
+      <w:hyperlink r:id="rId36" w:anchor="15237594" w:history="1">
+        <w:r>
+          <w:rPr>
+            <w:rStyle w:val="Hyperlink"/>
+          </w:rPr>
+          <w:t>http://stackoverflow.com/questions/15237366/how-to-execute-a-sql-script-on-heroku/15237594#15237594</w:t>
+        </w:r>
+      </w:hyperlink>
+    </w:p>
+    <w:p>
+      <w:r>
+        <w:lastRenderedPageBreak/>
+        <w:t>heroku run rails console</w:t>
+      </w:r>
+    </w:p>
+    <w:p>
+      <w:r>
+        <w:t>that is the command to run the console on heroku to update any database</w:t>
       </w:r>
       <w:bookmarkStart w:id="0" w:name="_GoBack"/>
       <w:bookmarkEnd w:id="0"/>

</xml_diff>

<commit_message>
added devise invitabl. Made changes to the database to make emails confirmable
</commit_message>
<xml_diff>
--- a/Airmsg Code v0.1.docx
+++ b/Airmsg Code v0.1.docx
@@ -7579,9 +7579,263 @@
       <w:r>
         <w:t>that is the command to run the console on heroku to update any database</w:t>
       </w:r>
+    </w:p>
+    <w:p/>
+    <w:p>
+      <w:r>
+        <w:t>1/7/14</w:t>
+      </w:r>
+    </w:p>
+    <w:p>
+      <w:r>
+        <w:t>Added devise_invitable gem and installed per this site</w:t>
+      </w:r>
+    </w:p>
+    <w:p>
+      <w:hyperlink r:id="rId37" w:history="1">
+        <w:r>
+          <w:rPr>
+            <w:rStyle w:val="Hyperlink"/>
+          </w:rPr>
+          <w:t>https://github.com/scambra/devise_invitable</w:t>
+        </w:r>
+      </w:hyperlink>
+    </w:p>
+    <w:p>
+      <w:r>
+        <w:t>the version number of the gemname was wrong in the instructions. I changed to 1.3.2</w:t>
+      </w:r>
+    </w:p>
+    <w:p>
+      <w:pPr>
+        <w:pStyle w:val="HTMLPreformatted"/>
+        <w:pBdr>
+          <w:top w:val="single" w:sz="6" w:space="5" w:color="DDDDDD"/>
+          <w:left w:val="single" w:sz="6" w:space="8" w:color="DDDDDD"/>
+          <w:bottom w:val="single" w:sz="6" w:space="5" w:color="DDDDDD"/>
+          <w:right w:val="single" w:sz="6" w:space="8" w:color="DDDDDD"/>
+        </w:pBdr>
+        <w:shd w:val="clear" w:color="auto" w:fill="F8F8F8"/>
+        <w:spacing w:before="225" w:after="225" w:line="285" w:lineRule="atLeast"/>
+        <w:rPr>
+          <w:rFonts w:ascii="Consolas" w:hAnsi="Consolas" w:cs="Consolas"/>
+          <w:color w:val="333333"/>
+        </w:rPr>
+      </w:pPr>
+      <w:r>
+        <w:rPr>
+          <w:rFonts w:ascii="Consolas" w:hAnsi="Consolas" w:cs="Consolas"/>
+          <w:color w:val="333333"/>
+        </w:rPr>
+        <w:t>rails generate devise_invitable:install</w:t>
+      </w:r>
+    </w:p>
+    <w:p>
+      <w:pPr>
+        <w:pStyle w:val="HTMLPreformatted"/>
+        <w:pBdr>
+          <w:top w:val="single" w:sz="6" w:space="5" w:color="DDDDDD"/>
+          <w:left w:val="single" w:sz="6" w:space="8" w:color="DDDDDD"/>
+          <w:bottom w:val="single" w:sz="6" w:space="5" w:color="DDDDDD"/>
+          <w:right w:val="single" w:sz="6" w:space="8" w:color="DDDDDD"/>
+        </w:pBdr>
+        <w:shd w:val="clear" w:color="auto" w:fill="F8F8F8"/>
+        <w:spacing w:before="225" w:after="225" w:line="285" w:lineRule="atLeast"/>
+        <w:rPr>
+          <w:rFonts w:ascii="Consolas" w:hAnsi="Consolas" w:cs="Consolas"/>
+          <w:color w:val="333333"/>
+        </w:rPr>
+      </w:pPr>
+      <w:r>
+        <w:rPr>
+          <w:rFonts w:ascii="Consolas" w:hAnsi="Consolas" w:cs="Consolas"/>
+          <w:color w:val="333333"/>
+        </w:rPr>
+        <w:t>rails gen</w:t>
+      </w:r>
+      <w:r>
+        <w:rPr>
+          <w:rFonts w:ascii="Consolas" w:hAnsi="Consolas" w:cs="Consolas"/>
+          <w:color w:val="333333"/>
+        </w:rPr>
+        <w:t>erate devise_invitable User</w:t>
+      </w:r>
+    </w:p>
+    <w:p>
+      <w:pPr>
+        <w:pStyle w:val="HTMLPreformatted"/>
+        <w:pBdr>
+          <w:top w:val="single" w:sz="6" w:space="5" w:color="DDDDDD"/>
+          <w:left w:val="single" w:sz="6" w:space="8" w:color="DDDDDD"/>
+          <w:bottom w:val="single" w:sz="6" w:space="5" w:color="DDDDDD"/>
+          <w:right w:val="single" w:sz="6" w:space="8" w:color="DDDDDD"/>
+        </w:pBdr>
+        <w:shd w:val="clear" w:color="auto" w:fill="F8F8F8"/>
+        <w:spacing w:before="225" w:after="225" w:line="285" w:lineRule="atLeast"/>
+        <w:rPr>
+          <w:rFonts w:ascii="Consolas" w:hAnsi="Consolas" w:cs="Consolas"/>
+          <w:color w:val="333333"/>
+        </w:rPr>
+      </w:pPr>
+      <w:r>
+        <w:rPr>
+          <w:rFonts w:ascii="Consolas" w:hAnsi="Consolas" w:cs="Consolas"/>
+          <w:color w:val="333333"/>
+        </w:rPr>
+        <w:t>rails generate devise_invitable:views</w:t>
+      </w:r>
+    </w:p>
+    <w:p/>
+    <w:p/>
+    <w:p>
+      <w:r>
+        <w:t>how to add confirmable to devise</w:t>
+      </w:r>
+    </w:p>
+    <w:p>
+      <w:hyperlink r:id="rId38" w:history="1">
+        <w:r>
+          <w:rPr>
+            <w:rStyle w:val="Hyperlink"/>
+          </w:rPr>
+          <w:t>https://github.com/plataformatec/devise/wiki/How-To:-Add-:confirmable-to-Users</w:t>
+        </w:r>
+      </w:hyperlink>
+    </w:p>
+    <w:p/>
+    <w:p>
+      <w:r>
+        <w:t xml:space="preserve">changed </w:t>
+      </w:r>
+      <w:r>
+        <w:t xml:space="preserve">config.reconfirmable = </w:t>
+      </w:r>
+      <w:r>
+        <w:t>true from true to false in config/initializers/devise.rb per the wiki</w:t>
+      </w:r>
+      <w:r>
+        <w:t xml:space="preserve"> : </w:t>
+      </w:r>
+      <w:hyperlink r:id="rId39" w:history="1">
+        <w:r>
+          <w:rPr>
+            <w:rStyle w:val="Hyperlink"/>
+          </w:rPr>
+          <w:t>https://github.com/plataformatec/devise/wiki/How-To:-Add-:confirmable-to-Users</w:t>
+        </w:r>
+      </w:hyperlink>
+    </w:p>
+    <w:p/>
+    <w:p>
+      <w:pPr>
+        <w:spacing w:after="0" w:line="270" w:lineRule="atLeast"/>
+        <w:rPr>
+          <w:rFonts w:ascii="Times New Roman" w:eastAsia="Times New Roman" w:hAnsi="Times New Roman" w:cs="Times New Roman"/>
+          <w:sz w:val="24"/>
+          <w:szCs w:val="24"/>
+        </w:rPr>
+      </w:pPr>
+      <w:r>
+        <w:rPr>
+          <w:rFonts w:ascii="Courier New" w:eastAsia="Times New Roman" w:hAnsi="Courier New" w:cs="Courier New"/>
+          <w:sz w:val="20"/>
+          <w:szCs w:val="20"/>
+        </w:rPr>
+        <w:t>User.update_all ["confirmed_at = ?", Time.now]</w:t>
+      </w:r>
+    </w:p>
+    <w:p>
+      <w:r>
+        <w:t xml:space="preserve">  # Required to send emails</w:t>
+      </w:r>
+    </w:p>
+    <w:p>
+      <w:r>
+        <w:t xml:space="preserve">  config.action_mailer.delivery_method = :smtp</w:t>
+      </w:r>
+    </w:p>
+    <w:p>
+      <w:r>
+        <w:t xml:space="preserve">  config.action_mailer.perform_deliveries = true</w:t>
+      </w:r>
+    </w:p>
+    <w:p>
+      <w:r>
+        <w:t xml:space="preserve">  config.action_mailer.smtp_settings = {</w:t>
+      </w:r>
+    </w:p>
+    <w:p>
+      <w:r>
+        <w:t xml:space="preserve">  :enable_starttls_auto =&gt; true,</w:t>
+      </w:r>
+    </w:p>
+    <w:p>
+      <w:r>
+        <w:t xml:space="preserve">  :address =&gt; "smtp.gmail.com",</w:t>
+      </w:r>
+    </w:p>
+    <w:p>
+      <w:r>
+        <w:t xml:space="preserve">  :port =&gt; 587,</w:t>
+      </w:r>
+    </w:p>
+    <w:p>
+      <w:r>
+        <w:t xml:space="preserve">  :domain =&gt; "gmail.com",</w:t>
+      </w:r>
+    </w:p>
+    <w:p>
+      <w:r>
+        <w:t xml:space="preserve">  :authentication =&gt; :login,</w:t>
+      </w:r>
+    </w:p>
+    <w:p>
+      <w:r>
+        <w:lastRenderedPageBreak/>
+        <w:t xml:space="preserve">  :user_name =&gt; "sandeep.prabhakara@gmail.com",</w:t>
+      </w:r>
+    </w:p>
+    <w:p>
+      <w:r>
+        <w:t xml:space="preserve">  :password =&gt; "smelltherock82",</w:t>
+      </w:r>
+    </w:p>
+    <w:p>
+      <w:r>
+        <w:t xml:space="preserve">  }</w:t>
+      </w:r>
+    </w:p>
+    <w:p>
+      <w:r>
+        <w:t>It is still not working</w:t>
+      </w:r>
       <w:bookmarkStart w:id="0" w:name="_GoBack"/>
       <w:bookmarkEnd w:id="0"/>
     </w:p>
+    <w:p/>
+    <w:p>
+      <w:r>
+        <w:t>Confirmation emails in development</w:t>
+      </w:r>
+    </w:p>
+    <w:p>
+      <w:hyperlink r:id="rId40" w:history="1">
+        <w:r>
+          <w:rPr>
+            <w:rStyle w:val="Hyperlink"/>
+          </w:rPr>
+          <w:t>http://stackoverflow.com/questions/4579752/devise-confirmation-emails-are-not-arriving-how-do-i-properly-configure-it</w:t>
+        </w:r>
+      </w:hyperlink>
+    </w:p>
+    <w:p/>
+    <w:p/>
+    <w:p>
+      <w:r>
+        <w:t>added the following to config/initializers/devise.rb and to environments development.rb</w:t>
+      </w:r>
+    </w:p>
+    <w:p/>
     <w:sectPr>
       <w:pgSz w:w="12240" w:h="15840"/>
       <w:pgMar w:top="1440" w:right="1440" w:bottom="1440" w:left="1440" w:header="720" w:footer="720" w:gutter="0"/>
@@ -8115,7 +8369,6 @@
     <w:basedOn w:val="Normal"/>
     <w:link w:val="HTMLPreformattedChar"/>
     <w:uiPriority w:val="99"/>
-    <w:semiHidden/>
     <w:unhideWhenUsed/>
     <w:rsid w:val="006362BA"/>
     <w:pPr>
@@ -8150,7 +8403,6 @@
     <w:basedOn w:val="DefaultParagraphFont"/>
     <w:link w:val="HTMLPreformatted"/>
     <w:uiPriority w:val="99"/>
-    <w:semiHidden/>
     <w:rsid w:val="006362BA"/>
     <w:rPr>
       <w:rFonts w:ascii="Courier New" w:eastAsia="Times New Roman" w:hAnsi="Courier New" w:cs="Courier New"/>

</xml_diff>

<commit_message>
updated config environment file with sendgrid details
</commit_message>
<xml_diff>
--- a/Airmsg Code v0.1.docx
+++ b/Airmsg Code v0.1.docx
@@ -7809,8 +7809,6 @@
       <w:r>
         <w:t>It is still not working</w:t>
       </w:r>
-      <w:bookmarkStart w:id="0" w:name="_GoBack"/>
-      <w:bookmarkEnd w:id="0"/>
     </w:p>
     <w:p/>
     <w:p>
@@ -7831,11 +7829,63 @@
     <w:p/>
     <w:p/>
     <w:p>
+      <w:pPr>
+        <w:tabs>
+          <w:tab w:val="left" w:pos="8385"/>
+        </w:tabs>
+      </w:pPr>
       <w:r>
         <w:t>added the following to config/initializers/devise.rb and to environments development.rb</w:t>
       </w:r>
-    </w:p>
-    <w:p/>
+      <w:r>
+        <w:tab/>
+      </w:r>
+    </w:p>
+    <w:p>
+      <w:r>
+        <w:t>heroku run rails console</w:t>
+      </w:r>
+    </w:p>
+    <w:p/>
+    <w:p>
+      <w:r>
+        <w:t>heroku error</w:t>
+      </w:r>
+    </w:p>
+    <w:p>
+      <w:hyperlink r:id="rId41" w:history="1">
+        <w:r>
+          <w:rPr>
+            <w:rStyle w:val="Hyperlink"/>
+          </w:rPr>
+          <w:t>http://stackoverflow.com/questions/11446094/heroku-errnoeconnrefused-connection-refused-connect2</w:t>
+        </w:r>
+      </w:hyperlink>
+    </w:p>
+    <w:p>
+      <w:r>
+        <w:t>configuring sendgrid on heroku</w:t>
+      </w:r>
+    </w:p>
+    <w:p>
+      <w:hyperlink r:id="rId42" w:anchor="ruby-rails" w:history="1">
+        <w:r>
+          <w:rPr>
+            <w:rStyle w:val="Hyperlink"/>
+          </w:rPr>
+          <w:t>https://devcenter.heroku.com/articles/sendgrid#ruby-rails</w:t>
+        </w:r>
+      </w:hyperlink>
+    </w:p>
+    <w:p>
+      <w:r>
+        <w:t>updated production.rb</w:t>
+      </w:r>
+    </w:p>
+    <w:p>
+      <w:bookmarkStart w:id="0" w:name="_GoBack"/>
+      <w:bookmarkEnd w:id="0"/>
+    </w:p>
     <w:sectPr>
       <w:pgSz w:w="12240" w:h="15840"/>
       <w:pgMar w:top="1440" w:right="1440" w:bottom="1440" w:left="1440" w:header="720" w:footer="720" w:gutter="0"/>

</xml_diff>

<commit_message>
updated uncommunicate code. inface i made it obsolete by updating destroy function in relationship controller
</commit_message>
<xml_diff>
--- a/Airmsg Code v0.1.docx
+++ b/Airmsg Code v0.1.docx
@@ -7900,6 +7900,14 @@
     <w:p>
       <w:r>
         <w:t>Relationship has_many users</w:t>
+      </w:r>
+      <w:r>
+        <w:t>..changed it to belongs_to</w:t>
+      </w:r>
+    </w:p>
+    <w:p>
+      <w:r>
+        <w:t>Added relationsips has_many microposts</w:t>
       </w:r>
       <w:bookmarkStart w:id="0" w:name="_GoBack"/>
       <w:bookmarkEnd w:id="0"/>

</xml_diff>

<commit_message>
In User model added the attr accessible row. For some reason without it I was unable to register a user
</commit_message>
<xml_diff>
--- a/Airmsg Code v0.1.docx
+++ b/Airmsg Code v0.1.docx
@@ -13121,8 +13121,6 @@
       <w:r>
         <w:t>http://stackoverflow.com/questions/7305709/ruby-on-rails-setting-up-a-solr-server-with-sunspot-for-production</w:t>
       </w:r>
-      <w:bookmarkStart w:id="0" w:name="_GoBack"/>
-      <w:bookmarkEnd w:id="0"/>
     </w:p>
     <w:p>
       <w:pPr>
@@ -13589,6 +13587,48 @@
     </w:p>
     <w:p/>
     <w:p/>
+    <w:p/>
+    <w:p>
+      <w:r>
+        <w:t xml:space="preserve">Confirmation email was going </w:t>
+      </w:r>
+      <w:proofErr w:type="spellStart"/>
+      <w:r>
+        <w:t>frm</w:t>
+      </w:r>
+      <w:proofErr w:type="spellEnd"/>
+      <w:r>
+        <w:t xml:space="preserve"> the wrong </w:t>
+      </w:r>
+      <w:proofErr w:type="spellStart"/>
+      <w:r>
+        <w:t>account</w:t>
+      </w:r>
+      <w:proofErr w:type="gramStart"/>
+      <w:r>
+        <w:t>..fixed</w:t>
+      </w:r>
+      <w:proofErr w:type="spellEnd"/>
+      <w:proofErr w:type="gramEnd"/>
+      <w:r>
+        <w:t xml:space="preserve"> it by changing the </w:t>
+      </w:r>
+      <w:proofErr w:type="spellStart"/>
+      <w:r>
+        <w:t>config.action_mailer.default_url_options</w:t>
+      </w:r>
+      <w:proofErr w:type="spellEnd"/>
+      <w:r>
+        <w:t xml:space="preserve"> = { :host =&gt; 'http://1degree.co/' }</w:t>
+      </w:r>
+      <w:bookmarkStart w:id="0" w:name="_GoBack"/>
+      <w:bookmarkEnd w:id="0"/>
+    </w:p>
+    <w:p>
+      <w:r>
+        <w:t>http://stackoverflow.com/questions/15475886/devise-confirmation-link-is-missing-domain</w:t>
+      </w:r>
+    </w:p>
     <w:p/>
     <w:sectPr>
       <w:pgSz w:w="12240" w:h="15840"/>

</xml_diff>

<commit_message>
changed email address in about page and added featured used field to users and that only the featured users are seen on the index page
</commit_message>
<xml_diff>
--- a/Airmsg Code v0.1.docx
+++ b/Airmsg Code v0.1.docx
@@ -14325,10 +14325,586 @@
       <w:proofErr w:type="spellEnd"/>
     </w:p>
     <w:p>
-      <w:r>
-        <w:lastRenderedPageBreak/>
-        <w:t>http://stackoverflow.com/questions/17382962/solr-configuration-on-heroku</w:t>
-      </w:r>
+      <w:hyperlink r:id="rId51" w:history="1">
+        <w:r>
+          <w:rPr>
+            <w:rStyle w:val="Hyperlink"/>
+          </w:rPr>
+          <w:t>http://stackoverflow.com/questions/17382962/solr-configuration-on-heroku</w:t>
+        </w:r>
+      </w:hyperlink>
+    </w:p>
+    <w:p>
+      <w:pPr>
+        <w:spacing w:before="100" w:beforeAutospacing="1" w:after="100" w:afterAutospacing="1" w:line="240" w:lineRule="auto"/>
+        <w:rPr>
+          <w:rFonts w:ascii="Times New Roman" w:eastAsia="Times New Roman" w:hAnsi="Times New Roman" w:cs="Times New Roman"/>
+          <w:color w:val="000000"/>
+          <w:sz w:val="27"/>
+          <w:szCs w:val="27"/>
+        </w:rPr>
+      </w:pPr>
+      <w:r>
+        <w:rPr>
+          <w:rFonts w:ascii="Times New Roman" w:eastAsia="Times New Roman" w:hAnsi="Times New Roman" w:cs="Times New Roman"/>
+          <w:b/>
+          <w:bCs/>
+          <w:color w:val="000000"/>
+          <w:sz w:val="27"/>
+          <w:szCs w:val="27"/>
+        </w:rPr>
+        <w:t xml:space="preserve">To edit the </w:t>
+      </w:r>
+      <w:proofErr w:type="spellStart"/>
+      <w:r>
+        <w:rPr>
+          <w:rFonts w:ascii="Times New Roman" w:eastAsia="Times New Roman" w:hAnsi="Times New Roman" w:cs="Times New Roman"/>
+          <w:b/>
+          <w:bCs/>
+          <w:color w:val="000000"/>
+          <w:sz w:val="27"/>
+          <w:szCs w:val="27"/>
+        </w:rPr>
+        <w:t>websolr</w:t>
+      </w:r>
+      <w:proofErr w:type="spellEnd"/>
+      <w:r>
+        <w:rPr>
+          <w:rFonts w:ascii="Times New Roman" w:eastAsia="Times New Roman" w:hAnsi="Times New Roman" w:cs="Times New Roman"/>
+          <w:b/>
+          <w:bCs/>
+          <w:color w:val="000000"/>
+          <w:sz w:val="27"/>
+          <w:szCs w:val="27"/>
+        </w:rPr>
+        <w:t xml:space="preserve"> schema.xml</w:t>
+      </w:r>
+    </w:p>
+    <w:p>
+      <w:pPr>
+        <w:numPr>
+          <w:ilvl w:val="0"/>
+          <w:numId w:val="2"/>
+        </w:numPr>
+        <w:spacing w:before="100" w:beforeAutospacing="1" w:after="100" w:afterAutospacing="1" w:line="240" w:lineRule="auto"/>
+        <w:rPr>
+          <w:rFonts w:ascii="Times New Roman" w:eastAsia="Times New Roman" w:hAnsi="Times New Roman" w:cs="Times New Roman"/>
+          <w:color w:val="000000"/>
+          <w:sz w:val="27"/>
+          <w:szCs w:val="27"/>
+        </w:rPr>
+      </w:pPr>
+      <w:r>
+        <w:rPr>
+          <w:rFonts w:ascii="Times New Roman" w:eastAsia="Times New Roman" w:hAnsi="Times New Roman" w:cs="Times New Roman"/>
+          <w:color w:val="000000"/>
+          <w:sz w:val="27"/>
+          <w:szCs w:val="27"/>
+        </w:rPr>
+        <w:t xml:space="preserve">Go to the </w:t>
+      </w:r>
+      <w:proofErr w:type="spellStart"/>
+      <w:r>
+        <w:rPr>
+          <w:rFonts w:ascii="Times New Roman" w:eastAsia="Times New Roman" w:hAnsi="Times New Roman" w:cs="Times New Roman"/>
+          <w:color w:val="000000"/>
+          <w:sz w:val="27"/>
+          <w:szCs w:val="27"/>
+        </w:rPr>
+        <w:t>Heroku</w:t>
+      </w:r>
+      <w:proofErr w:type="spellEnd"/>
+      <w:r>
+        <w:rPr>
+          <w:rFonts w:ascii="Times New Roman" w:eastAsia="Times New Roman" w:hAnsi="Times New Roman" w:cs="Times New Roman"/>
+          <w:color w:val="000000"/>
+          <w:sz w:val="27"/>
+          <w:szCs w:val="27"/>
+        </w:rPr>
+        <w:t xml:space="preserve"> online dashboard for your app</w:t>
+      </w:r>
+    </w:p>
+    <w:p>
+      <w:pPr>
+        <w:numPr>
+          <w:ilvl w:val="0"/>
+          <w:numId w:val="2"/>
+        </w:numPr>
+        <w:spacing w:before="100" w:beforeAutospacing="1" w:after="100" w:afterAutospacing="1" w:line="240" w:lineRule="auto"/>
+        <w:rPr>
+          <w:rFonts w:ascii="Times New Roman" w:eastAsia="Times New Roman" w:hAnsi="Times New Roman" w:cs="Times New Roman"/>
+          <w:color w:val="000000"/>
+          <w:sz w:val="27"/>
+          <w:szCs w:val="27"/>
+        </w:rPr>
+      </w:pPr>
+      <w:r>
+        <w:rPr>
+          <w:rFonts w:ascii="Times New Roman" w:eastAsia="Times New Roman" w:hAnsi="Times New Roman" w:cs="Times New Roman"/>
+          <w:color w:val="000000"/>
+          <w:sz w:val="27"/>
+          <w:szCs w:val="27"/>
+        </w:rPr>
+        <w:t xml:space="preserve">Go to the resources tab, then click on the </w:t>
+      </w:r>
+      <w:proofErr w:type="spellStart"/>
+      <w:r>
+        <w:rPr>
+          <w:rFonts w:ascii="Times New Roman" w:eastAsia="Times New Roman" w:hAnsi="Times New Roman" w:cs="Times New Roman"/>
+          <w:color w:val="000000"/>
+          <w:sz w:val="27"/>
+          <w:szCs w:val="27"/>
+        </w:rPr>
+        <w:t>Websolr</w:t>
+      </w:r>
+      <w:proofErr w:type="spellEnd"/>
+      <w:r>
+        <w:rPr>
+          <w:rFonts w:ascii="Times New Roman" w:eastAsia="Times New Roman" w:hAnsi="Times New Roman" w:cs="Times New Roman"/>
+          <w:color w:val="000000"/>
+          <w:sz w:val="27"/>
+          <w:szCs w:val="27"/>
+        </w:rPr>
+        <w:t xml:space="preserve"> add-on</w:t>
+      </w:r>
+    </w:p>
+    <w:p>
+      <w:pPr>
+        <w:numPr>
+          <w:ilvl w:val="0"/>
+          <w:numId w:val="2"/>
+        </w:numPr>
+        <w:spacing w:before="100" w:beforeAutospacing="1" w:after="100" w:afterAutospacing="1" w:line="240" w:lineRule="auto"/>
+        <w:rPr>
+          <w:rFonts w:ascii="Times New Roman" w:eastAsia="Times New Roman" w:hAnsi="Times New Roman" w:cs="Times New Roman"/>
+          <w:color w:val="000000"/>
+          <w:sz w:val="27"/>
+          <w:szCs w:val="27"/>
+        </w:rPr>
+      </w:pPr>
+      <w:r>
+        <w:rPr>
+          <w:rFonts w:ascii="Times New Roman" w:eastAsia="Times New Roman" w:hAnsi="Times New Roman" w:cs="Times New Roman"/>
+          <w:color w:val="000000"/>
+          <w:sz w:val="27"/>
+          <w:szCs w:val="27"/>
+        </w:rPr>
+        <w:t>Click the default link under Indexes</w:t>
+      </w:r>
+    </w:p>
+    <w:p>
+      <w:pPr>
+        <w:numPr>
+          <w:ilvl w:val="0"/>
+          <w:numId w:val="2"/>
+        </w:numPr>
+        <w:spacing w:before="100" w:beforeAutospacing="1" w:after="100" w:afterAutospacing="1" w:line="240" w:lineRule="auto"/>
+        <w:rPr>
+          <w:rFonts w:ascii="Times New Roman" w:eastAsia="Times New Roman" w:hAnsi="Times New Roman" w:cs="Times New Roman"/>
+          <w:color w:val="000000"/>
+          <w:sz w:val="27"/>
+          <w:szCs w:val="27"/>
+        </w:rPr>
+      </w:pPr>
+      <w:r>
+        <w:rPr>
+          <w:rFonts w:ascii="Times New Roman" w:eastAsia="Times New Roman" w:hAnsi="Times New Roman" w:cs="Times New Roman"/>
+          <w:color w:val="000000"/>
+          <w:sz w:val="27"/>
+          <w:szCs w:val="27"/>
+        </w:rPr>
+        <w:t>Click on the Advanced Configuration link</w:t>
+      </w:r>
+    </w:p>
+    <w:p>
+      <w:pPr>
+        <w:numPr>
+          <w:ilvl w:val="0"/>
+          <w:numId w:val="2"/>
+        </w:numPr>
+        <w:spacing w:before="100" w:beforeAutospacing="1" w:after="100" w:afterAutospacing="1" w:line="240" w:lineRule="auto"/>
+        <w:rPr>
+          <w:rFonts w:ascii="Times New Roman" w:eastAsia="Times New Roman" w:hAnsi="Times New Roman" w:cs="Times New Roman"/>
+          <w:color w:val="000000"/>
+          <w:sz w:val="27"/>
+          <w:szCs w:val="27"/>
+        </w:rPr>
+      </w:pPr>
+      <w:r>
+        <w:rPr>
+          <w:rFonts w:ascii="Times New Roman" w:eastAsia="Times New Roman" w:hAnsi="Times New Roman" w:cs="Times New Roman"/>
+          <w:color w:val="000000"/>
+          <w:sz w:val="27"/>
+          <w:szCs w:val="27"/>
+        </w:rPr>
+        <w:t xml:space="preserve">Paste in your schema.xml from your local, including the </w:t>
+      </w:r>
+      <w:proofErr w:type="spellStart"/>
+      <w:r>
+        <w:rPr>
+          <w:rFonts w:ascii="Times New Roman" w:eastAsia="Times New Roman" w:hAnsi="Times New Roman" w:cs="Times New Roman"/>
+          <w:color w:val="000000"/>
+          <w:sz w:val="27"/>
+          <w:szCs w:val="27"/>
+        </w:rPr>
+        <w:t>config</w:t>
+      </w:r>
+      <w:proofErr w:type="spellEnd"/>
+      <w:r>
+        <w:rPr>
+          <w:rFonts w:ascii="Times New Roman" w:eastAsia="Times New Roman" w:hAnsi="Times New Roman" w:cs="Times New Roman"/>
+          <w:color w:val="000000"/>
+          <w:sz w:val="27"/>
+          <w:szCs w:val="27"/>
+        </w:rPr>
+        <w:t xml:space="preserve"> for your </w:t>
+      </w:r>
+      <w:proofErr w:type="spellStart"/>
+      <w:r>
+        <w:rPr>
+          <w:rFonts w:ascii="Times New Roman" w:eastAsia="Times New Roman" w:hAnsi="Times New Roman" w:cs="Times New Roman"/>
+          <w:color w:val="000000"/>
+          <w:sz w:val="27"/>
+          <w:szCs w:val="27"/>
+        </w:rPr>
+        <w:t>Ngram</w:t>
+      </w:r>
+      <w:proofErr w:type="spellEnd"/>
+      <w:r>
+        <w:rPr>
+          <w:rFonts w:ascii="Times New Roman" w:eastAsia="Times New Roman" w:hAnsi="Times New Roman" w:cs="Times New Roman"/>
+          <w:color w:val="000000"/>
+          <w:sz w:val="27"/>
+          <w:szCs w:val="27"/>
+        </w:rPr>
+        <w:t xml:space="preserve"> </w:t>
+      </w:r>
+      <w:proofErr w:type="spellStart"/>
+      <w:r>
+        <w:rPr>
+          <w:rFonts w:ascii="Times New Roman" w:eastAsia="Times New Roman" w:hAnsi="Times New Roman" w:cs="Times New Roman"/>
+          <w:color w:val="000000"/>
+          <w:sz w:val="27"/>
+          <w:szCs w:val="27"/>
+        </w:rPr>
+        <w:t>tokenizer</w:t>
+      </w:r>
+      <w:proofErr w:type="spellEnd"/>
+      <w:r>
+        <w:rPr>
+          <w:rFonts w:ascii="Times New Roman" w:eastAsia="Times New Roman" w:hAnsi="Times New Roman" w:cs="Times New Roman"/>
+          <w:color w:val="000000"/>
+          <w:sz w:val="27"/>
+          <w:szCs w:val="27"/>
+        </w:rPr>
+        <w:t xml:space="preserve"> of choice (mentioned above). Save.</w:t>
+      </w:r>
+    </w:p>
+    <w:p>
+      <w:pPr>
+        <w:numPr>
+          <w:ilvl w:val="0"/>
+          <w:numId w:val="2"/>
+        </w:numPr>
+        <w:spacing w:before="100" w:beforeAutospacing="1" w:after="100" w:afterAutospacing="1" w:line="240" w:lineRule="auto"/>
+        <w:rPr>
+          <w:rFonts w:ascii="Times New Roman" w:eastAsia="Times New Roman" w:hAnsi="Times New Roman" w:cs="Times New Roman"/>
+          <w:color w:val="000000"/>
+          <w:sz w:val="27"/>
+          <w:szCs w:val="27"/>
+        </w:rPr>
+      </w:pPr>
+      <w:r>
+        <w:rPr>
+          <w:rFonts w:ascii="Times New Roman" w:eastAsia="Times New Roman" w:hAnsi="Times New Roman" w:cs="Times New Roman"/>
+          <w:color w:val="000000"/>
+          <w:sz w:val="27"/>
+          <w:szCs w:val="27"/>
+        </w:rPr>
+        <w:t xml:space="preserve">Copy the link in the "Configure your </w:t>
+      </w:r>
+      <w:proofErr w:type="spellStart"/>
+      <w:r>
+        <w:rPr>
+          <w:rFonts w:ascii="Times New Roman" w:eastAsia="Times New Roman" w:hAnsi="Times New Roman" w:cs="Times New Roman"/>
+          <w:color w:val="000000"/>
+          <w:sz w:val="27"/>
+          <w:szCs w:val="27"/>
+        </w:rPr>
+        <w:t>Heroku</w:t>
+      </w:r>
+      <w:proofErr w:type="spellEnd"/>
+      <w:r>
+        <w:rPr>
+          <w:rFonts w:ascii="Times New Roman" w:eastAsia="Times New Roman" w:hAnsi="Times New Roman" w:cs="Times New Roman"/>
+          <w:color w:val="000000"/>
+          <w:sz w:val="27"/>
+          <w:szCs w:val="27"/>
+        </w:rPr>
+        <w:t xml:space="preserve"> application" box, then paste it into terminal to set your WEBSOLR_URL link in your </w:t>
+      </w:r>
+      <w:proofErr w:type="spellStart"/>
+      <w:r>
+        <w:rPr>
+          <w:rFonts w:ascii="Times New Roman" w:eastAsia="Times New Roman" w:hAnsi="Times New Roman" w:cs="Times New Roman"/>
+          <w:color w:val="000000"/>
+          <w:sz w:val="27"/>
+          <w:szCs w:val="27"/>
+        </w:rPr>
+        <w:t>heroku</w:t>
+      </w:r>
+      <w:proofErr w:type="spellEnd"/>
+      <w:r>
+        <w:rPr>
+          <w:rFonts w:ascii="Times New Roman" w:eastAsia="Times New Roman" w:hAnsi="Times New Roman" w:cs="Times New Roman"/>
+          <w:color w:val="000000"/>
+          <w:sz w:val="27"/>
+          <w:szCs w:val="27"/>
+        </w:rPr>
+        <w:t xml:space="preserve"> </w:t>
+      </w:r>
+      <w:proofErr w:type="spellStart"/>
+      <w:r>
+        <w:rPr>
+          <w:rFonts w:ascii="Times New Roman" w:eastAsia="Times New Roman" w:hAnsi="Times New Roman" w:cs="Times New Roman"/>
+          <w:color w:val="000000"/>
+          <w:sz w:val="27"/>
+          <w:szCs w:val="27"/>
+        </w:rPr>
+        <w:t>config</w:t>
+      </w:r>
+      <w:proofErr w:type="spellEnd"/>
+      <w:r>
+        <w:rPr>
+          <w:rFonts w:ascii="Times New Roman" w:eastAsia="Times New Roman" w:hAnsi="Times New Roman" w:cs="Times New Roman"/>
+          <w:color w:val="000000"/>
+          <w:sz w:val="27"/>
+          <w:szCs w:val="27"/>
+        </w:rPr>
+        <w:t>.</w:t>
+      </w:r>
+    </w:p>
+    <w:p>
+      <w:pPr>
+        <w:numPr>
+          <w:ilvl w:val="0"/>
+          <w:numId w:val="2"/>
+        </w:numPr>
+        <w:spacing w:before="100" w:beforeAutospacing="1" w:after="100" w:afterAutospacing="1" w:line="240" w:lineRule="auto"/>
+        <w:rPr>
+          <w:rFonts w:ascii="Times New Roman" w:eastAsia="Times New Roman" w:hAnsi="Times New Roman" w:cs="Times New Roman"/>
+          <w:color w:val="000000"/>
+          <w:sz w:val="27"/>
+          <w:szCs w:val="27"/>
+        </w:rPr>
+      </w:pPr>
+      <w:r>
+        <w:rPr>
+          <w:rFonts w:ascii="Times New Roman" w:eastAsia="Times New Roman" w:hAnsi="Times New Roman" w:cs="Times New Roman"/>
+          <w:color w:val="000000"/>
+          <w:sz w:val="27"/>
+          <w:szCs w:val="27"/>
+        </w:rPr>
+        <w:t>Click the Index Status link to get nifty stats and see if you are running fast or slow.</w:t>
+      </w:r>
+    </w:p>
+    <w:p>
+      <w:pPr>
+        <w:numPr>
+          <w:ilvl w:val="0"/>
+          <w:numId w:val="2"/>
+        </w:numPr>
+        <w:spacing w:before="100" w:beforeAutospacing="1" w:after="100" w:afterAutospacing="1" w:line="240" w:lineRule="auto"/>
+        <w:rPr>
+          <w:rFonts w:ascii="Times New Roman" w:eastAsia="Times New Roman" w:hAnsi="Times New Roman" w:cs="Times New Roman"/>
+          <w:color w:val="000000"/>
+          <w:sz w:val="27"/>
+          <w:szCs w:val="27"/>
+        </w:rPr>
+      </w:pPr>
+      <w:proofErr w:type="spellStart"/>
+      <w:r>
+        <w:rPr>
+          <w:rFonts w:ascii="Times New Roman" w:eastAsia="Times New Roman" w:hAnsi="Times New Roman" w:cs="Times New Roman"/>
+          <w:color w:val="000000"/>
+          <w:sz w:val="27"/>
+          <w:szCs w:val="27"/>
+        </w:rPr>
+        <w:t>Reindex</w:t>
+      </w:r>
+      <w:proofErr w:type="spellEnd"/>
+      <w:r>
+        <w:rPr>
+          <w:rFonts w:ascii="Times New Roman" w:eastAsia="Times New Roman" w:hAnsi="Times New Roman" w:cs="Times New Roman"/>
+          <w:color w:val="000000"/>
+          <w:sz w:val="27"/>
+          <w:szCs w:val="27"/>
+        </w:rPr>
+        <w:t xml:space="preserve"> everything</w:t>
+      </w:r>
+    </w:p>
+    <w:p>
+      <w:pPr>
+        <w:spacing w:beforeAutospacing="1" w:after="100" w:afterAutospacing="1" w:line="240" w:lineRule="auto"/>
+        <w:rPr>
+          <w:rFonts w:ascii="Times New Roman" w:eastAsia="Times New Roman" w:hAnsi="Times New Roman" w:cs="Times New Roman"/>
+          <w:color w:val="000000"/>
+          <w:sz w:val="27"/>
+          <w:szCs w:val="27"/>
+        </w:rPr>
+      </w:pPr>
+      <w:proofErr w:type="spellStart"/>
+      <w:proofErr w:type="gramStart"/>
+      <w:r>
+        <w:rPr>
+          <w:rFonts w:ascii="Times New Roman" w:eastAsia="Times New Roman" w:hAnsi="Times New Roman" w:cs="Times New Roman"/>
+          <w:color w:val="000000"/>
+          <w:sz w:val="27"/>
+          <w:szCs w:val="27"/>
+        </w:rPr>
+        <w:t>heroku</w:t>
+      </w:r>
+      <w:proofErr w:type="spellEnd"/>
+      <w:proofErr w:type="gramEnd"/>
+      <w:r>
+        <w:rPr>
+          <w:rFonts w:ascii="Times New Roman" w:eastAsia="Times New Roman" w:hAnsi="Times New Roman" w:cs="Times New Roman"/>
+          <w:color w:val="000000"/>
+          <w:sz w:val="27"/>
+          <w:szCs w:val="27"/>
+        </w:rPr>
+        <w:t xml:space="preserve"> run rake </w:t>
+      </w:r>
+      <w:proofErr w:type="spellStart"/>
+      <w:r>
+        <w:rPr>
+          <w:rFonts w:ascii="Times New Roman" w:eastAsia="Times New Roman" w:hAnsi="Times New Roman" w:cs="Times New Roman"/>
+          <w:color w:val="000000"/>
+          <w:sz w:val="27"/>
+          <w:szCs w:val="27"/>
+        </w:rPr>
+        <w:t>sunspot:reindex</w:t>
+      </w:r>
+      <w:proofErr w:type="spellEnd"/>
+      <w:r>
+        <w:rPr>
+          <w:rFonts w:ascii="Times New Roman" w:eastAsia="Times New Roman" w:hAnsi="Times New Roman" w:cs="Times New Roman"/>
+          <w:color w:val="000000"/>
+          <w:sz w:val="27"/>
+          <w:szCs w:val="27"/>
+        </w:rPr>
+        <w:t>[5000]</w:t>
+      </w:r>
+    </w:p>
+    <w:p>
+      <w:pPr>
+        <w:numPr>
+          <w:ilvl w:val="0"/>
+          <w:numId w:val="3"/>
+        </w:numPr>
+        <w:spacing w:before="100" w:beforeAutospacing="1" w:after="100" w:afterAutospacing="1" w:line="240" w:lineRule="auto"/>
+        <w:rPr>
+          <w:rFonts w:ascii="Times New Roman" w:eastAsia="Times New Roman" w:hAnsi="Times New Roman" w:cs="Times New Roman"/>
+          <w:color w:val="000000"/>
+          <w:sz w:val="27"/>
+          <w:szCs w:val="27"/>
+        </w:rPr>
+      </w:pPr>
+      <w:r>
+        <w:rPr>
+          <w:rFonts w:ascii="Times New Roman" w:eastAsia="Times New Roman" w:hAnsi="Times New Roman" w:cs="Times New Roman"/>
+          <w:color w:val="000000"/>
+          <w:sz w:val="27"/>
+          <w:szCs w:val="27"/>
+        </w:rPr>
+        <w:t xml:space="preserve">Don't use </w:t>
+      </w:r>
+      <w:proofErr w:type="spellStart"/>
+      <w:r>
+        <w:rPr>
+          <w:rFonts w:ascii="Times New Roman" w:eastAsia="Times New Roman" w:hAnsi="Times New Roman" w:cs="Times New Roman"/>
+          <w:color w:val="000000"/>
+          <w:sz w:val="27"/>
+          <w:szCs w:val="27"/>
+        </w:rPr>
+        <w:t>heroku</w:t>
+      </w:r>
+      <w:proofErr w:type="spellEnd"/>
+      <w:r>
+        <w:rPr>
+          <w:rFonts w:ascii="Times New Roman" w:eastAsia="Times New Roman" w:hAnsi="Times New Roman" w:cs="Times New Roman"/>
+          <w:color w:val="000000"/>
+          <w:sz w:val="27"/>
+          <w:szCs w:val="27"/>
+        </w:rPr>
+        <w:t xml:space="preserve"> run rake </w:t>
+      </w:r>
+      <w:proofErr w:type="spellStart"/>
+      <w:r>
+        <w:rPr>
+          <w:rFonts w:ascii="Times New Roman" w:eastAsia="Times New Roman" w:hAnsi="Times New Roman" w:cs="Times New Roman"/>
+          <w:color w:val="000000"/>
+          <w:sz w:val="27"/>
+          <w:szCs w:val="27"/>
+        </w:rPr>
+        <w:t>sunspot:solr:reindex</w:t>
+      </w:r>
+      <w:proofErr w:type="spellEnd"/>
+      <w:r>
+        <w:rPr>
+          <w:rFonts w:ascii="Times New Roman" w:eastAsia="Times New Roman" w:hAnsi="Times New Roman" w:cs="Times New Roman"/>
+          <w:color w:val="000000"/>
+          <w:sz w:val="27"/>
+          <w:szCs w:val="27"/>
+        </w:rPr>
+        <w:t xml:space="preserve"> - it is deprecated, accepts no parameters and is WAY slower</w:t>
+      </w:r>
+    </w:p>
+    <w:p>
+      <w:pPr>
+        <w:numPr>
+          <w:ilvl w:val="0"/>
+          <w:numId w:val="3"/>
+        </w:numPr>
+        <w:spacing w:before="100" w:beforeAutospacing="1" w:after="100" w:afterAutospacing="1" w:line="240" w:lineRule="auto"/>
+        <w:rPr>
+          <w:rFonts w:ascii="Times New Roman" w:eastAsia="Times New Roman" w:hAnsi="Times New Roman" w:cs="Times New Roman"/>
+          <w:color w:val="000000"/>
+          <w:sz w:val="27"/>
+          <w:szCs w:val="27"/>
+        </w:rPr>
+      </w:pPr>
+      <w:r>
+        <w:rPr>
+          <w:rFonts w:ascii="Times New Roman" w:eastAsia="Times New Roman" w:hAnsi="Times New Roman" w:cs="Times New Roman"/>
+          <w:color w:val="000000"/>
+          <w:sz w:val="27"/>
+          <w:szCs w:val="27"/>
+        </w:rPr>
+        <w:t xml:space="preserve">Default batch size is 50, most people suggest using 1000, but I've seen significantly faster results (1000 rows per second as opposed to around 500 </w:t>
+      </w:r>
+      <w:proofErr w:type="spellStart"/>
+      <w:r>
+        <w:rPr>
+          <w:rFonts w:ascii="Times New Roman" w:eastAsia="Times New Roman" w:hAnsi="Times New Roman" w:cs="Times New Roman"/>
+          <w:color w:val="000000"/>
+          <w:sz w:val="27"/>
+          <w:szCs w:val="27"/>
+        </w:rPr>
+        <w:t>rps</w:t>
+      </w:r>
+      <w:proofErr w:type="spellEnd"/>
+      <w:r>
+        <w:rPr>
+          <w:rFonts w:ascii="Times New Roman" w:eastAsia="Times New Roman" w:hAnsi="Times New Roman" w:cs="Times New Roman"/>
+          <w:color w:val="000000"/>
+          <w:sz w:val="27"/>
+          <w:szCs w:val="27"/>
+        </w:rPr>
+        <w:t>) by bumping it up to 5000+</w:t>
+      </w:r>
+    </w:p>
+    <w:p>
       <w:bookmarkStart w:id="0" w:name="_GoBack"/>
       <w:bookmarkEnd w:id="0"/>
     </w:p>
@@ -14345,6 +14921,268 @@
 <file path=word/numbering.xml><?xml version="1.0" encoding="utf-8"?>
 <w:numbering xmlns:wpc="http://schemas.microsoft.com/office/word/2010/wordprocessingCanvas" xmlns:mc="http://schemas.openxmlformats.org/markup-compatibility/2006" xmlns:o="urn:schemas-microsoft-com:office:office" xmlns:r="http://schemas.openxmlformats.org/officeDocument/2006/relationships" xmlns:m="http://schemas.openxmlformats.org/officeDocument/2006/math" xmlns:v="urn:schemas-microsoft-com:vml" xmlns:wp14="http://schemas.microsoft.com/office/word/2010/wordprocessingDrawing" xmlns:wp="http://schemas.openxmlformats.org/drawingml/2006/wordprocessingDrawing" xmlns:w10="urn:schemas-microsoft-com:office:word" xmlns:w="http://schemas.openxmlformats.org/wordprocessingml/2006/main" xmlns:w14="http://schemas.microsoft.com/office/word/2010/wordml" xmlns:w15="http://schemas.microsoft.com/office/word/2012/wordml" xmlns:wpg="http://schemas.microsoft.com/office/word/2010/wordprocessingGroup" xmlns:wpi="http://schemas.microsoft.com/office/word/2010/wordprocessingInk" xmlns:wne="http://schemas.microsoft.com/office/word/2006/wordml" xmlns:wps="http://schemas.microsoft.com/office/word/2010/wordprocessingShape" mc:Ignorable="w14 w15 wp14">
   <w:abstractNum w:abstractNumId="0">
+    <w:nsid w:val="14873198"/>
+    <w:multiLevelType w:val="multilevel"/>
+    <w:tmpl w:val="A0B00F2E"/>
+    <w:lvl w:ilvl="0">
+      <w:start w:val="1"/>
+      <w:numFmt w:val="decimal"/>
+      <w:lvlText w:val="%1."/>
+      <w:lvlJc w:val="left"/>
+      <w:pPr>
+        <w:tabs>
+          <w:tab w:val="num" w:pos="720"/>
+        </w:tabs>
+        <w:ind w:left="720" w:hanging="360"/>
+      </w:pPr>
+    </w:lvl>
+    <w:lvl w:ilvl="1" w:tentative="1">
+      <w:start w:val="1"/>
+      <w:numFmt w:val="decimal"/>
+      <w:lvlText w:val="%2."/>
+      <w:lvlJc w:val="left"/>
+      <w:pPr>
+        <w:tabs>
+          <w:tab w:val="num" w:pos="1440"/>
+        </w:tabs>
+        <w:ind w:left="1440" w:hanging="360"/>
+      </w:pPr>
+    </w:lvl>
+    <w:lvl w:ilvl="2" w:tentative="1">
+      <w:start w:val="1"/>
+      <w:numFmt w:val="decimal"/>
+      <w:lvlText w:val="%3."/>
+      <w:lvlJc w:val="left"/>
+      <w:pPr>
+        <w:tabs>
+          <w:tab w:val="num" w:pos="2160"/>
+        </w:tabs>
+        <w:ind w:left="2160" w:hanging="360"/>
+      </w:pPr>
+    </w:lvl>
+    <w:lvl w:ilvl="3" w:tentative="1">
+      <w:start w:val="1"/>
+      <w:numFmt w:val="decimal"/>
+      <w:lvlText w:val="%4."/>
+      <w:lvlJc w:val="left"/>
+      <w:pPr>
+        <w:tabs>
+          <w:tab w:val="num" w:pos="2880"/>
+        </w:tabs>
+        <w:ind w:left="2880" w:hanging="360"/>
+      </w:pPr>
+    </w:lvl>
+    <w:lvl w:ilvl="4" w:tentative="1">
+      <w:start w:val="1"/>
+      <w:numFmt w:val="decimal"/>
+      <w:lvlText w:val="%5."/>
+      <w:lvlJc w:val="left"/>
+      <w:pPr>
+        <w:tabs>
+          <w:tab w:val="num" w:pos="3600"/>
+        </w:tabs>
+        <w:ind w:left="3600" w:hanging="360"/>
+      </w:pPr>
+    </w:lvl>
+    <w:lvl w:ilvl="5" w:tentative="1">
+      <w:start w:val="1"/>
+      <w:numFmt w:val="decimal"/>
+      <w:lvlText w:val="%6."/>
+      <w:lvlJc w:val="left"/>
+      <w:pPr>
+        <w:tabs>
+          <w:tab w:val="num" w:pos="4320"/>
+        </w:tabs>
+        <w:ind w:left="4320" w:hanging="360"/>
+      </w:pPr>
+    </w:lvl>
+    <w:lvl w:ilvl="6" w:tentative="1">
+      <w:start w:val="1"/>
+      <w:numFmt w:val="decimal"/>
+      <w:lvlText w:val="%7."/>
+      <w:lvlJc w:val="left"/>
+      <w:pPr>
+        <w:tabs>
+          <w:tab w:val="num" w:pos="5040"/>
+        </w:tabs>
+        <w:ind w:left="5040" w:hanging="360"/>
+      </w:pPr>
+    </w:lvl>
+    <w:lvl w:ilvl="7" w:tentative="1">
+      <w:start w:val="1"/>
+      <w:numFmt w:val="decimal"/>
+      <w:lvlText w:val="%8."/>
+      <w:lvlJc w:val="left"/>
+      <w:pPr>
+        <w:tabs>
+          <w:tab w:val="num" w:pos="5760"/>
+        </w:tabs>
+        <w:ind w:left="5760" w:hanging="360"/>
+      </w:pPr>
+    </w:lvl>
+    <w:lvl w:ilvl="8" w:tentative="1">
+      <w:start w:val="1"/>
+      <w:numFmt w:val="decimal"/>
+      <w:lvlText w:val="%9."/>
+      <w:lvlJc w:val="left"/>
+      <w:pPr>
+        <w:tabs>
+          <w:tab w:val="num" w:pos="6480"/>
+        </w:tabs>
+        <w:ind w:left="6480" w:hanging="360"/>
+      </w:pPr>
+    </w:lvl>
+  </w:abstractNum>
+  <w:abstractNum w:abstractNumId="1">
+    <w:nsid w:val="3BEA3F1C"/>
+    <w:multiLevelType w:val="multilevel"/>
+    <w:tmpl w:val="967EE748"/>
+    <w:lvl w:ilvl="0">
+      <w:start w:val="1"/>
+      <w:numFmt w:val="bullet"/>
+      <w:lvlText w:val=""/>
+      <w:lvlJc w:val="left"/>
+      <w:pPr>
+        <w:tabs>
+          <w:tab w:val="num" w:pos="720"/>
+        </w:tabs>
+        <w:ind w:left="720" w:hanging="360"/>
+      </w:pPr>
+      <w:rPr>
+        <w:rFonts w:ascii="Symbol" w:hAnsi="Symbol" w:hint="default"/>
+        <w:sz w:val="20"/>
+      </w:rPr>
+    </w:lvl>
+    <w:lvl w:ilvl="1" w:tentative="1">
+      <w:start w:val="1"/>
+      <w:numFmt w:val="bullet"/>
+      <w:lvlText w:val="o"/>
+      <w:lvlJc w:val="left"/>
+      <w:pPr>
+        <w:tabs>
+          <w:tab w:val="num" w:pos="1440"/>
+        </w:tabs>
+        <w:ind w:left="1440" w:hanging="360"/>
+      </w:pPr>
+      <w:rPr>
+        <w:rFonts w:ascii="Courier New" w:hAnsi="Courier New" w:hint="default"/>
+        <w:sz w:val="20"/>
+      </w:rPr>
+    </w:lvl>
+    <w:lvl w:ilvl="2" w:tentative="1">
+      <w:start w:val="1"/>
+      <w:numFmt w:val="bullet"/>
+      <w:lvlText w:val=""/>
+      <w:lvlJc w:val="left"/>
+      <w:pPr>
+        <w:tabs>
+          <w:tab w:val="num" w:pos="2160"/>
+        </w:tabs>
+        <w:ind w:left="2160" w:hanging="360"/>
+      </w:pPr>
+      <w:rPr>
+        <w:rFonts w:ascii="Wingdings" w:hAnsi="Wingdings" w:hint="default"/>
+        <w:sz w:val="20"/>
+      </w:rPr>
+    </w:lvl>
+    <w:lvl w:ilvl="3" w:tentative="1">
+      <w:start w:val="1"/>
+      <w:numFmt w:val="bullet"/>
+      <w:lvlText w:val=""/>
+      <w:lvlJc w:val="left"/>
+      <w:pPr>
+        <w:tabs>
+          <w:tab w:val="num" w:pos="2880"/>
+        </w:tabs>
+        <w:ind w:left="2880" w:hanging="360"/>
+      </w:pPr>
+      <w:rPr>
+        <w:rFonts w:ascii="Wingdings" w:hAnsi="Wingdings" w:hint="default"/>
+        <w:sz w:val="20"/>
+      </w:rPr>
+    </w:lvl>
+    <w:lvl w:ilvl="4" w:tentative="1">
+      <w:start w:val="1"/>
+      <w:numFmt w:val="bullet"/>
+      <w:lvlText w:val=""/>
+      <w:lvlJc w:val="left"/>
+      <w:pPr>
+        <w:tabs>
+          <w:tab w:val="num" w:pos="3600"/>
+        </w:tabs>
+        <w:ind w:left="3600" w:hanging="360"/>
+      </w:pPr>
+      <w:rPr>
+        <w:rFonts w:ascii="Wingdings" w:hAnsi="Wingdings" w:hint="default"/>
+        <w:sz w:val="20"/>
+      </w:rPr>
+    </w:lvl>
+    <w:lvl w:ilvl="5" w:tentative="1">
+      <w:start w:val="1"/>
+      <w:numFmt w:val="bullet"/>
+      <w:lvlText w:val=""/>
+      <w:lvlJc w:val="left"/>
+      <w:pPr>
+        <w:tabs>
+          <w:tab w:val="num" w:pos="4320"/>
+        </w:tabs>
+        <w:ind w:left="4320" w:hanging="360"/>
+      </w:pPr>
+      <w:rPr>
+        <w:rFonts w:ascii="Wingdings" w:hAnsi="Wingdings" w:hint="default"/>
+        <w:sz w:val="20"/>
+      </w:rPr>
+    </w:lvl>
+    <w:lvl w:ilvl="6" w:tentative="1">
+      <w:start w:val="1"/>
+      <w:numFmt w:val="bullet"/>
+      <w:lvlText w:val=""/>
+      <w:lvlJc w:val="left"/>
+      <w:pPr>
+        <w:tabs>
+          <w:tab w:val="num" w:pos="5040"/>
+        </w:tabs>
+        <w:ind w:left="5040" w:hanging="360"/>
+      </w:pPr>
+      <w:rPr>
+        <w:rFonts w:ascii="Wingdings" w:hAnsi="Wingdings" w:hint="default"/>
+        <w:sz w:val="20"/>
+      </w:rPr>
+    </w:lvl>
+    <w:lvl w:ilvl="7" w:tentative="1">
+      <w:start w:val="1"/>
+      <w:numFmt w:val="bullet"/>
+      <w:lvlText w:val=""/>
+      <w:lvlJc w:val="left"/>
+      <w:pPr>
+        <w:tabs>
+          <w:tab w:val="num" w:pos="5760"/>
+        </w:tabs>
+        <w:ind w:left="5760" w:hanging="360"/>
+      </w:pPr>
+      <w:rPr>
+        <w:rFonts w:ascii="Wingdings" w:hAnsi="Wingdings" w:hint="default"/>
+        <w:sz w:val="20"/>
+      </w:rPr>
+    </w:lvl>
+    <w:lvl w:ilvl="8" w:tentative="1">
+      <w:start w:val="1"/>
+      <w:numFmt w:val="bullet"/>
+      <w:lvlText w:val=""/>
+      <w:lvlJc w:val="left"/>
+      <w:pPr>
+        <w:tabs>
+          <w:tab w:val="num" w:pos="6480"/>
+        </w:tabs>
+        <w:ind w:left="6480" w:hanging="360"/>
+      </w:pPr>
+      <w:rPr>
+        <w:rFonts w:ascii="Wingdings" w:hAnsi="Wingdings" w:hint="default"/>
+        <w:sz w:val="20"/>
+      </w:rPr>
+    </w:lvl>
+  </w:abstractNum>
+  <w:abstractNum w:abstractNumId="2">
     <w:nsid w:val="62B2182A"/>
     <w:multiLevelType w:val="hybridMultilevel"/>
     <w:tmpl w:val="12023F54"/>
@@ -14434,7 +15272,13 @@
     </w:lvl>
   </w:abstractNum>
   <w:num w:numId="1">
+    <w:abstractNumId w:val="2"/>
+  </w:num>
+  <w:num w:numId="2">
     <w:abstractNumId w:val="0"/>
+  </w:num>
+  <w:num w:numId="3">
+    <w:abstractNumId w:val="1"/>
   </w:num>
 </w:numbering>
 </file>
@@ -15069,6 +15913,17 @@
     <w:basedOn w:val="DefaultParagraphFont"/>
     <w:rsid w:val="00640068"/>
   </w:style>
+  <w:style w:type="character" w:styleId="Strong">
+    <w:name w:val="Strong"/>
+    <w:basedOn w:val="DefaultParagraphFont"/>
+    <w:uiPriority w:val="22"/>
+    <w:qFormat/>
+    <w:rsid w:val="00955A0F"/>
+    <w:rPr>
+      <w:b/>
+      <w:bCs/>
+    </w:rPr>
+  </w:style>
 </w:styles>
 </file>
 

</xml_diff>